<commit_message>
Added Title to Introduction and Literature Review
</commit_message>
<xml_diff>
--- a/Doc/Outline for Introduction and Literature Review.docx
+++ b/Doc/Outline for Introduction and Literature Review.docx
@@ -5,160 +5,215 @@
     <w:p>
       <w:pPr>
         <w:rPr>
-          <w:b/>
-          <w:bCs/>
-        </w:rPr>
-      </w:pPr>
-      <w:r>
-        <w:rPr>
-          <w:b/>
-          <w:bCs/>
-        </w:rPr>
-        <w:t>0</w:t>
-      </w:r>
-      <w:r>
-        <w:rPr>
-          <w:b/>
-          <w:bCs/>
+          <w:rFonts w:ascii="Times New Roman" w:hAnsi="Times New Roman" w:cs="Times New Roman"/>
+          <w:b/>
+          <w:bCs/>
+          <w:sz w:val="28"/>
+          <w:szCs w:val="28"/>
+        </w:rPr>
+      </w:pPr>
+      <w:r>
+        <w:rPr>
+          <w:b/>
+          <w:bCs/>
+        </w:rPr>
+        <w:t xml:space="preserve">                                                                      </w:t>
+      </w:r>
+    </w:p>
+    <w:p>
+      <w:pPr>
+        <w:rPr>
+          <w:b/>
+          <w:bCs/>
+        </w:rPr>
+      </w:pPr>
+    </w:p>
+    <w:p>
+      <w:pPr>
+        <w:rPr>
+          <w:b/>
+          <w:bCs/>
+        </w:rPr>
+      </w:pPr>
+    </w:p>
+    <w:p>
+      <w:pPr>
+        <w:rPr>
+          <w:b/>
+          <w:bCs/>
+          <w:sz w:val="28"/>
+          <w:szCs w:val="28"/>
+        </w:rPr>
+      </w:pPr>
+      <w:r>
+        <w:rPr>
+          <w:b/>
+          <w:bCs/>
+          <w:sz w:val="28"/>
+          <w:szCs w:val="28"/>
+        </w:rPr>
+        <w:t>Reallocating ACS Data from Census Geographies to Neighborhood Boundaries.</w:t>
+      </w:r>
+    </w:p>
+    <w:p>
+      <w:pPr>
+        <w:rPr>
+          <w:b/>
+          <w:bCs/>
+        </w:rPr>
+      </w:pPr>
+    </w:p>
+    <w:p>
+      <w:pPr>
+        <w:rPr>
+          <w:b/>
+          <w:bCs/>
+        </w:rPr>
+      </w:pPr>
+    </w:p>
+    <w:p>
+      <w:pPr>
+        <w:rPr>
+          <w:b/>
+          <w:bCs/>
+        </w:rPr>
+      </w:pPr>
+      <w:r>
+        <w:rPr>
+          <w:b/>
+          <w:bCs/>
+        </w:rPr>
+        <w:t>Introduction</w:t>
+      </w:r>
+    </w:p>
+    <w:p>
+      <w:r>
+        <w:t>Outline the problem briefly and your proposed solution briefly.</w:t>
+      </w:r>
+    </w:p>
+    <w:p>
+      <w:r>
+        <w:t>Proposed solution=re-allocating information published at the Bureau of the Census and aggregated to census block groups to neighborhood and communities instead. Weighted average approach based on the number of people or the number of housing units.</w:t>
+      </w:r>
+    </w:p>
+    <w:p>
+      <w:pPr>
+        <w:rPr>
+          <w:b/>
+          <w:bCs/>
+        </w:rPr>
+      </w:pPr>
+      <w:r>
+        <w:rPr>
+          <w:b/>
+          <w:bCs/>
+        </w:rPr>
+        <w:t>Literature review</w:t>
+      </w:r>
+    </w:p>
+    <w:p>
+      <w:r>
+        <w:t>The United States Census Bureau, officially the Bureau of the Census, is a principal agency of the U.S. Federal Statistical System, responsible for producing data about the American people and economy.</w:t>
+      </w:r>
+      <w:r>
+        <w:t xml:space="preserve"> The Census Bureau mission is to serve as the nation’s leading provider of quality data about its people and economy. </w:t>
+      </w:r>
+      <w:r>
+        <w:t xml:space="preserve">It </w:t>
+      </w:r>
+      <w:r>
+        <w:t>runs</w:t>
+      </w:r>
+      <w:r>
+        <w:t xml:space="preserve"> under Title 13 and Title 26</w:t>
+      </w:r>
+      <w:r>
+        <w:t xml:space="preserve"> of the U.S. Code</w:t>
+      </w:r>
+      <w:r>
+        <w:t>.</w:t>
+      </w:r>
+      <w:r>
+        <w:t xml:space="preserve"> The Census Bureau collects the information about American Community Survey (ACS), Census of Governments, Decennial Census of Population and Housing, and Economic Census.</w:t>
+      </w:r>
+      <w:r>
+        <w:t xml:space="preserve"> It deals with different sectors such as Business and economy, Education, Health and Research, Income and poverty, Population and Housing, Employment, International trade in the nation. It includes photos, publications, videos, fact sheets, blogs and working papers related to data. It includes different surveys and programs like American Community Survey, American Housing survey, American business survey. </w:t>
+      </w:r>
+    </w:p>
+    <w:p>
+      <w:pPr>
+        <w:rPr>
+          <w:rFonts w:cstheme="minorHAnsi"/>
+          <w:color w:val="202122"/>
+          <w:shd w:val="clear" w:color="auto" w:fill="FFFFFF"/>
+        </w:rPr>
+      </w:pPr>
+      <w:r>
+        <w:rPr>
+          <w:rFonts w:cstheme="minorHAnsi"/>
+          <w:color w:val="202122"/>
+          <w:shd w:val="clear" w:color="auto" w:fill="FFFFFF"/>
+        </w:rPr>
+        <w:t>The American Community Survey (ACS) is a demographics survey program conducted by the U.S. Census Bureau</w:t>
+      </w:r>
+      <w:r>
+        <w:rPr>
+          <w:rFonts w:cstheme="minorHAnsi"/>
+          <w:color w:val="202122"/>
+          <w:shd w:val="clear" w:color="auto" w:fill="FFFFFF"/>
+        </w:rPr>
+        <w:t xml:space="preserve">. It helps local officials, </w:t>
+      </w:r>
+      <w:r>
+        <w:rPr>
+          <w:rFonts w:cstheme="minorHAnsi"/>
+          <w:color w:val="202122"/>
+          <w:shd w:val="clear" w:color="auto" w:fill="FFFFFF"/>
+        </w:rPr>
+        <w:t>community leaders, and businesses understand the changes taking place in their communities. It is the premier source for detailed population and housing information about our nation.</w:t>
+      </w:r>
+      <w:r>
+        <w:rPr>
+          <w:rFonts w:cstheme="minorHAnsi"/>
+          <w:color w:val="202122"/>
+          <w:shd w:val="clear" w:color="auto" w:fill="FFFFFF"/>
+        </w:rPr>
+        <w:t xml:space="preserve"> It is a yearly basis survey and gives information about how federal and state funds are distributed each year. </w:t>
+      </w:r>
+      <w:r>
+        <w:rPr>
+          <w:rFonts w:cstheme="minorHAnsi"/>
+          <w:color w:val="202122"/>
+          <w:shd w:val="clear" w:color="auto" w:fill="FFFFFF"/>
+        </w:rPr>
+        <w:t xml:space="preserve">It </w:t>
+      </w:r>
+      <w:r>
+        <w:rPr>
+          <w:rFonts w:cstheme="minorHAnsi"/>
+          <w:color w:val="202122"/>
+          <w:shd w:val="clear" w:color="auto" w:fill="FFFFFF"/>
+        </w:rPr>
+        <w:t>holds</w:t>
+      </w:r>
+      <w:r>
+        <w:rPr>
+          <w:rFonts w:cstheme="minorHAnsi"/>
+          <w:color w:val="202122"/>
+          <w:shd w:val="clear" w:color="auto" w:fill="FFFFFF"/>
+        </w:rPr>
+        <w:t xml:space="preserve"> different tables like Selected social characteristics, selected economic characteristics, selected housing characteristics, Demographic and Housing estimates.</w:t>
+      </w:r>
+      <w:r>
+        <w:rPr>
+          <w:rFonts w:cstheme="minorHAnsi"/>
+          <w:color w:val="202122"/>
+          <w:shd w:val="clear" w:color="auto" w:fill="FFFFFF"/>
         </w:rPr>
         <w:t xml:space="preserve"> </w:t>
       </w:r>
       <w:r>
         <w:rPr>
-          <w:b/>
-          <w:bCs/>
-        </w:rPr>
-        <w:t>Introduction</w:t>
-      </w:r>
-    </w:p>
-    <w:p>
-      <w:r>
-        <w:t>Outline the problem briefly and your proposed solution briefly.</w:t>
-      </w:r>
-    </w:p>
-    <w:p>
-      <w:r>
-        <w:t>Proposed solution=re-allocating information published at the Bureau of the Census and aggregated to census block groups to neighborhood and communities instead. Weighted average approach based on the number of people or the number of housing units.</w:t>
-      </w:r>
-    </w:p>
-    <w:p>
-      <w:pPr>
-        <w:rPr>
-          <w:b/>
-          <w:bCs/>
-        </w:rPr>
-      </w:pPr>
-      <w:r>
-        <w:rPr>
-          <w:b/>
-          <w:bCs/>
-        </w:rPr>
-        <w:t>Literature review</w:t>
-      </w:r>
-    </w:p>
-    <w:p>
-      <w:r>
-        <w:t>The United States Census Bureau, officially the Bureau of the Census, is a principal agency of the U.S. Federal Statistical System, responsible for producing data about the American people and economy.</w:t>
-      </w:r>
-      <w:r>
-        <w:t xml:space="preserve"> The Census Bureau mission is to serve as the nation’s leading provider of quality data about its people and economy. </w:t>
-      </w:r>
-      <w:r>
-        <w:t xml:space="preserve">It </w:t>
-      </w:r>
-      <w:r>
-        <w:t>runs</w:t>
-      </w:r>
-      <w:r>
-        <w:t xml:space="preserve"> under Title 13 and Title 26</w:t>
-      </w:r>
-      <w:r>
-        <w:t xml:space="preserve"> of the U.S. Code</w:t>
-      </w:r>
-      <w:r>
-        <w:t>.</w:t>
-      </w:r>
-      <w:r>
-        <w:t xml:space="preserve"> The Census Bureau collects the information about American Community Survey (ACS), Census of Governments, Decennial Census of Population and Housing, and Economic Census.</w:t>
-      </w:r>
-      <w:r>
-        <w:t xml:space="preserve"> It deals with different sectors such as Business and economy, Education, Health and Research, Income and poverty, Population and Housing, Employment, International trade in the nation. It includes photos, publications, videos, fact sheets, blogs and working papers related to data. It includes different surveys and programs like American Community Survey, American Housing survey, American business survey. </w:t>
-      </w:r>
-    </w:p>
-    <w:p>
-      <w:pPr>
-        <w:rPr>
-          <w:rFonts w:cstheme="minorHAnsi"/>
-          <w:color w:val="202122"/>
-          <w:shd w:val="clear" w:color="auto" w:fill="FFFFFF"/>
-        </w:rPr>
-      </w:pPr>
-      <w:r>
-        <w:rPr>
-          <w:rFonts w:cstheme="minorHAnsi"/>
-          <w:color w:val="202122"/>
-          <w:shd w:val="clear" w:color="auto" w:fill="FFFFFF"/>
-        </w:rPr>
-        <w:t>The American Community Survey (ACS) is a demographics survey program conducted by the U.S. Census Bureau</w:t>
-      </w:r>
-      <w:r>
-        <w:rPr>
-          <w:rFonts w:cstheme="minorHAnsi"/>
-          <w:color w:val="202122"/>
-          <w:shd w:val="clear" w:color="auto" w:fill="FFFFFF"/>
-        </w:rPr>
-        <w:t xml:space="preserve">. It helps local officials, </w:t>
-      </w:r>
-      <w:r>
-        <w:rPr>
-          <w:rFonts w:cstheme="minorHAnsi"/>
-          <w:color w:val="202122"/>
-          <w:shd w:val="clear" w:color="auto" w:fill="FFFFFF"/>
-        </w:rPr>
-        <w:t>community leaders, and businesses understand the changes taking place in their communities. It is the premier source for detailed population and housing information about our nation.</w:t>
-      </w:r>
-      <w:r>
-        <w:rPr>
-          <w:rFonts w:cstheme="minorHAnsi"/>
-          <w:color w:val="202122"/>
-          <w:shd w:val="clear" w:color="auto" w:fill="FFFFFF"/>
-        </w:rPr>
-        <w:t xml:space="preserve"> It is a yearly basis survey and gives information about how federal and state funds are distributed each year. </w:t>
-      </w:r>
-      <w:r>
-        <w:rPr>
-          <w:rFonts w:cstheme="minorHAnsi"/>
-          <w:color w:val="202122"/>
-          <w:shd w:val="clear" w:color="auto" w:fill="FFFFFF"/>
-        </w:rPr>
-        <w:t xml:space="preserve">It </w:t>
-      </w:r>
-      <w:r>
-        <w:rPr>
-          <w:rFonts w:cstheme="minorHAnsi"/>
-          <w:color w:val="202122"/>
-          <w:shd w:val="clear" w:color="auto" w:fill="FFFFFF"/>
-        </w:rPr>
-        <w:t>holds</w:t>
-      </w:r>
-      <w:r>
-        <w:rPr>
-          <w:rFonts w:cstheme="minorHAnsi"/>
-          <w:color w:val="202122"/>
-          <w:shd w:val="clear" w:color="auto" w:fill="FFFFFF"/>
-        </w:rPr>
-        <w:t xml:space="preserve"> different tables like Selected social characteristics, selected economic characteristics, selected housing characteristics, Demographic and Housing estimates.</w:t>
-      </w:r>
-      <w:r>
-        <w:rPr>
-          <w:rFonts w:cstheme="minorHAnsi"/>
-          <w:color w:val="202122"/>
-          <w:shd w:val="clear" w:color="auto" w:fill="FFFFFF"/>
-        </w:rPr>
-        <w:t xml:space="preserve"> </w:t>
-      </w:r>
-      <w:r>
-        <w:rPr>
           <w:rFonts w:cstheme="minorHAnsi"/>
           <w:color w:val="202122"/>
           <w:shd w:val="clear" w:color="auto" w:fill="FFFFFF"/>
@@ -255,6 +310,10 @@
         <w:t>unities.</w:t>
       </w:r>
     </w:p>
+    <w:p/>
+    <w:p/>
+    <w:p/>
+    <w:p/>
     <w:p>
       <w:r>
         <w:t xml:space="preserve">Census tracts are small, relatively permanent statistical subdivisions of a county. </w:t>
@@ -328,22 +387,196 @@
           <w:b/>
           <w:bCs/>
         </w:rPr>
+        <w:t>Methods</w:t>
+      </w:r>
+    </w:p>
+    <w:p>
+      <w:r>
+        <w:t xml:space="preserve">The Census provides two sources of data, the </w:t>
+      </w:r>
+      <w:r>
+        <w:t>shapefiles</w:t>
+      </w:r>
+      <w:r>
+        <w:t xml:space="preserve"> for various geographic regions and data on these regions collected through the ACS.</w:t>
+      </w:r>
+      <w:r>
+        <w:t xml:space="preserve"> </w:t>
+      </w:r>
+    </w:p>
+    <w:p>
+      <w:pPr>
+        <w:rPr>
+          <w:b/>
+          <w:bCs/>
+        </w:rPr>
+      </w:pPr>
+      <w:r>
+        <w:rPr>
+          <w:b/>
+          <w:bCs/>
+        </w:rPr>
+        <w:t xml:space="preserve">TIGER and Shapefiles: </w:t>
+      </w:r>
+    </w:p>
+    <w:p>
+      <w:r>
+        <w:t>The TIGER/Line Shapefiles are the fully supported, core geographic product from the U.S. Census Bureau. They are extracts of selected geographic and cartographic information from the U.S. Census Bureau’s Master</w:t>
+      </w:r>
+      <w:r>
+        <w:t>.</w:t>
+      </w:r>
+    </w:p>
+    <w:p>
+      <w:r>
+        <w:t xml:space="preserve">Geographic regions are defined as shapefiles. A shapefile is a geospatial data format for use in geographic information system (GIS) software. Shapefiles spatially describe vector data such as points, lines, and polygons, representing, for instance, landmarks, roads, and lakes. The Environmental Systems Research Institute (Esri) created the format for use in their software, but the shapefile format works in additional Geographic Information System software as well. </w:t>
+      </w:r>
+    </w:p>
+    <w:p>
+      <w:pPr>
+        <w:rPr>
+          <w:b/>
+          <w:bCs/>
+        </w:rPr>
+      </w:pPr>
+      <w:r>
+        <w:rPr>
+          <w:b/>
+          <w:bCs/>
+        </w:rPr>
+        <w:t>Census shapefiles:</w:t>
+      </w:r>
+    </w:p>
+    <w:p>
+      <w:r>
+        <w:t xml:space="preserve">The shapefiles of Census Geographies are divided into individual states. Each state has its own FIPS code (20 – Kansas; 29 – Missouri). States are divided into counties/parishes which are then divided into Census Tracts. Census Tracts have 2500 to 8000 people. Census Tracts are divided into Block Groups. Block Groups have 600 to 3000 people. Census Block Groups are divided into Census Blocks. Census Blocks are the smallest geographical areas. In urban areas the Census Block can be a small as a single city Block but can be larger in other regions. </w:t>
+      </w:r>
+    </w:p>
+    <w:p>
+      <w:pPr>
+        <w:rPr>
+          <w:b/>
+          <w:bCs/>
+        </w:rPr>
+      </w:pPr>
+      <w:r>
+        <w:rPr>
+          <w:b/>
+          <w:bCs/>
+        </w:rPr>
+        <w:t xml:space="preserve">Neighborhood and Community District shapefiles: </w:t>
+      </w:r>
+    </w:p>
+    <w:p>
+      <w:pPr>
+        <w:rPr>
+          <w:rFonts w:eastAsia="Times New Roman"/>
+          <w:color w:val="000000"/>
+        </w:rPr>
+      </w:pPr>
+      <w:r>
+        <w:t>In addition, we have shapefiles for the community districts and neighborhoods in the Kansas City metropolitan area.</w:t>
+      </w:r>
+      <w:r>
+        <w:t xml:space="preserve"> </w:t>
+      </w:r>
+      <w:r>
+        <w:rPr>
+          <w:rFonts w:eastAsia="Times New Roman"/>
+          <w:color w:val="000000"/>
+        </w:rPr>
+        <w:t xml:space="preserve">The two geographies, community district and neighborhood, have slightly different sources. The neighborhood geography was originally developed by the Kansas City Missouri planning department in the 1980's as part of the user defined geography initiative of US Census Department. </w:t>
+      </w:r>
+      <w:r>
+        <w:rPr>
+          <w:rFonts w:eastAsia="Times New Roman"/>
+          <w:color w:val="000000"/>
+        </w:rPr>
         <w:lastRenderedPageBreak/>
-        <w:t>Methods</w:t>
-      </w:r>
-    </w:p>
-    <w:p>
-      <w:r>
-        <w:t>The Census provides two sources of data, the shape files for various geographic regions and data on these regions collected through the ACS.</w:t>
+        <w:t>These neighborhood boundaries, though contested at the margin in some places, were based on the pre-existing (pre-1980) social geography. The Wyandotte County neighborhoods have a similar history. The North Kansas City, Independence and Raytown neighborhoods were developed as part of the KC Health CORE initiative.</w:t>
+      </w:r>
+      <w:r>
+        <w:rPr>
+          <w:rFonts w:eastAsia="Times New Roman"/>
+          <w:color w:val="000000"/>
+        </w:rPr>
+        <w:t xml:space="preserve"> S</w:t>
+      </w:r>
+      <w:r>
+        <w:rPr>
+          <w:rFonts w:eastAsia="Times New Roman"/>
+          <w:color w:val="000000"/>
+        </w:rPr>
+        <w:t>light changes</w:t>
+      </w:r>
+      <w:r>
+        <w:rPr>
+          <w:rFonts w:eastAsia="Times New Roman"/>
+          <w:color w:val="000000"/>
+        </w:rPr>
+        <w:t xml:space="preserve"> were made</w:t>
+      </w:r>
+      <w:r>
+        <w:rPr>
+          <w:rFonts w:eastAsia="Times New Roman"/>
+          <w:color w:val="000000"/>
+        </w:rPr>
+        <w:t xml:space="preserve"> to the North Kansas City shapefiles to make them continuous (minimal gaps, no overlaps). </w:t>
+      </w:r>
+    </w:p>
+    <w:p>
+      <w:r>
+        <w:rPr>
+          <w:rFonts w:eastAsia="Times New Roman"/>
+          <w:color w:val="000000"/>
+        </w:rPr>
+        <w:t xml:space="preserve">The Community District geography was developed as part of the Center for Economic Information's neighborhood and urban development work. Following the work of the Chicago School of Urban Sociology (Burgess, McKenzie, etc.), </w:t>
+      </w:r>
+      <w:r>
+        <w:rPr>
+          <w:rFonts w:eastAsia="Times New Roman"/>
+          <w:color w:val="000000"/>
+        </w:rPr>
+        <w:t>CEI</w:t>
+      </w:r>
+      <w:r>
+        <w:rPr>
+          <w:rFonts w:eastAsia="Times New Roman"/>
+          <w:color w:val="000000"/>
+        </w:rPr>
+        <w:t xml:space="preserve"> recognized the need for a mid-level geography, between the neighborhood and city level, that was rooted in the living patterns of residents. The construction of the community district geography is discussed at length in Dr. Bowles dissertation and a slightly modified version of the community district geography is used by the KCMO planning department. </w:t>
+      </w:r>
+    </w:p>
+    <w:p>
+      <w:pPr>
+        <w:rPr>
+          <w:b/>
+          <w:bCs/>
+        </w:rPr>
+      </w:pPr>
+      <w:r>
+        <w:rPr>
+          <w:b/>
+          <w:bCs/>
+        </w:rPr>
+        <w:t xml:space="preserve">American Community Survey: </w:t>
+      </w:r>
+    </w:p>
+    <w:p>
+      <w:r>
+        <w:t>The data related to American Community Survey, programs and related articles are present in census bureau website. The information is derived from these publications. The mapping of subdivisions counties, tracts, block groups, pumas and census blocks are plotted using R studio by TIGER</w:t>
+      </w:r>
+      <w:r>
+        <w:t xml:space="preserve"> line/S</w:t>
+      </w:r>
+      <w:r>
+        <w:t>hapefiles.</w:t>
       </w:r>
       <w:r>
         <w:t xml:space="preserve"> </w:t>
       </w:r>
       <w:r>
-        <w:t>Geographic regions are defined as shapefiles.</w:t>
-      </w:r>
-      <w:r>
-        <w:t xml:space="preserve"> A shapefile is a geospatial data format for use in geographic information system (GIS) software. Shapefiles spatially describe vector data such as points, lines, and polygons, representing, for instance, landmarks, roads, and lakes. The Environmental Systems Research Institute (Esri) created the format for use in their software, but the shapefile format works in additional Geographic Information System software as well.</w:t>
+        <w:t>Shapefile data from 2007 onward was used to develop Neighborhood and Community District boundaries. Boundaries derived prior to 2007 used TIGER lines.</w:t>
       </w:r>
       <w:r>
         <w:t xml:space="preserve"> </w:t>
@@ -352,216 +585,56 @@
     <w:p>
       <w:pPr>
         <w:rPr>
-          <w:b/>
-          <w:bCs/>
-        </w:rPr>
-      </w:pPr>
-      <w:r>
-        <w:rPr>
-          <w:b/>
-          <w:bCs/>
-        </w:rPr>
-        <w:t>In addition, we have shapefiles for the community districts and neighborhoods in the Kansas City metropolitan area. (Done by Neal Wilson, find out how).</w:t>
-      </w:r>
-    </w:p>
-    <w:p>
-      <w:pPr>
-        <w:rPr>
-          <w:rFonts w:eastAsia="Times New Roman"/>
-          <w:b/>
-          <w:bCs/>
-          <w:color w:val="000000"/>
-        </w:rPr>
-      </w:pPr>
-      <w:r>
-        <w:rPr>
-          <w:rFonts w:eastAsia="Times New Roman"/>
-          <w:b/>
-          <w:bCs/>
-          <w:color w:val="000000"/>
-        </w:rPr>
-        <w:t xml:space="preserve">The two geographies, community district and neighborhood, have slightly different sources. The neighborhood geography was originally developed by the Kansas City Missouri planning department in the 1980's as part of the user defined geography initiative of US Census Department. These neighborhood boundaries, though contested at the margin in some places, were based on the pre-existing (pre-1980) social geography. </w:t>
-      </w:r>
-      <w:r>
-        <w:rPr>
-          <w:rFonts w:eastAsia="Times New Roman"/>
-          <w:b/>
-          <w:bCs/>
-          <w:color w:val="000000"/>
-        </w:rPr>
-        <w:t>The Wyandotte County</w:t>
-      </w:r>
-      <w:r>
-        <w:rPr>
-          <w:rFonts w:eastAsia="Times New Roman"/>
-          <w:b/>
-          <w:bCs/>
-          <w:color w:val="000000"/>
-        </w:rPr>
-        <w:t xml:space="preserve"> neighborhoods have a similar history. The North Kansas City, Independence and Raytown neighborhoods were developed as part of the KC Health CORE initiative. Neal Wilson made slight changes to the North Kansas City shapefiles to make them continuous (minimal gaps, no overlaps). The Community District geography was developed by Doug Bowles as part of the Center for Economic Information's neighborhood and urban development work. Following the work of the Chicago School of Urban Sociology (Burgess, McKenzie, etc.), Dr. Bowles recognized the need for a mid-level geography, between the neighborhood and city level, that was rooted in the living patterns of residents. The construction of the community district geography is discussed at length in Dr. Bowles dissertation and a slightly modified version of the community district geography is used by the KCMO planning department. </w:t>
+          <w:rStyle w:val="Hyperlink"/>
+        </w:rPr>
+      </w:pPr>
+      <w:r>
+        <w:t xml:space="preserve">Census Bureau also </w:t>
+      </w:r>
+      <w:r>
+        <w:t>has</w:t>
+      </w:r>
+      <w:r>
+        <w:t xml:space="preserve"> all the data </w:t>
+      </w:r>
+      <w:r>
+        <w:t>about</w:t>
+      </w:r>
+      <w:r>
+        <w:t xml:space="preserve"> the population, </w:t>
+      </w:r>
+      <w:r>
+        <w:t>housing,</w:t>
+      </w:r>
+      <w:r>
+        <w:t xml:space="preserve"> sources for </w:t>
+      </w:r>
+      <w:r>
+        <w:t>The ACS da</w:t>
+      </w:r>
+      <w:r>
+        <w:t xml:space="preserve">ta can be found in data.census.gov </w:t>
+      </w:r>
+      <w:r>
+        <w:t xml:space="preserve">website. The data includes population, </w:t>
+      </w:r>
+      <w:r>
+        <w:t xml:space="preserve">number of housing units in the counties and other subdivisions. </w:t>
       </w:r>
     </w:p>
     <w:p/>
     <w:p>
-      <w:r>
-        <w:t xml:space="preserve">Census Bureau </w:t>
-      </w:r>
-      <w:r>
-        <w:t xml:space="preserve">is used </w:t>
-      </w:r>
-      <w:r>
-        <w:t xml:space="preserve">as a </w:t>
-      </w:r>
-      <w:r>
-        <w:t xml:space="preserve">main source of data. The data related to American Community Survey, programs and related articles are present in census bureau website. The information is derived from these publications. The mapping of </w:t>
-      </w:r>
-      <w:r>
-        <w:t>subdivisions counties, tracts, block groups, pumas and census blocks are plotted using R studio by TIGER</w:t>
-      </w:r>
-      <w:r>
-        <w:t xml:space="preserve"> line/S</w:t>
-      </w:r>
-      <w:r>
-        <w:t>hapefiles.</w:t>
-      </w:r>
-      <w:r>
-        <w:t xml:space="preserve"> The TIGER/Line Shapefiles are the fully supported, core geographic product from the U.S. Census Bureau. They are extracts of selected geographic and cartographic information from the U.S. Census Bureau’s Master </w:t>
-      </w:r>
-      <w:r>
-        <w:t xml:space="preserve"> The shapefiles for Community Districts and Neighborhoods are given by Neal Wilson.</w:t>
-      </w:r>
-      <w:r>
-        <w:t xml:space="preserve"> Earlier to 2006, TIGER lines are used and shapefiles data from 2007 to 2021 are included.</w:t>
-      </w:r>
-    </w:p>
-    <w:p>
-      <w:pPr>
-        <w:rPr>
-          <w:rStyle w:val="Hyperlink"/>
-        </w:rPr>
-      </w:pPr>
-      <w:r>
-        <w:t xml:space="preserve">The shapefiles of entire United States which divides into different states, and under states different counties are included. Each state has </w:t>
-      </w:r>
-      <w:r>
-        <w:t>its</w:t>
-      </w:r>
-      <w:r>
-        <w:t xml:space="preserve"> own FIPS code (20 – Kansas; 29 – Missouri). </w:t>
-      </w:r>
-      <w:r>
-        <w:t xml:space="preserve">States are divided into counties which </w:t>
-      </w:r>
-      <w:r>
-        <w:t>hold</w:t>
-      </w:r>
-      <w:r>
-        <w:t xml:space="preserve"> different extension of codes.</w:t>
-      </w:r>
-      <w:r>
-        <w:t xml:space="preserve"> </w:t>
-      </w:r>
-      <w:r>
-        <w:t xml:space="preserve">Census tracts </w:t>
-      </w:r>
-      <w:r>
-        <w:t>have</w:t>
-      </w:r>
-      <w:r>
-        <w:t xml:space="preserve"> 2500 to 8000 people. PUMAs </w:t>
-      </w:r>
-      <w:r>
-        <w:t>have</w:t>
-      </w:r>
-      <w:r>
-        <w:t xml:space="preserve"> around 100,000 people. Block groups </w:t>
-      </w:r>
-      <w:r>
-        <w:t>have</w:t>
-      </w:r>
-      <w:r>
-        <w:t xml:space="preserve"> 600 and 3000 people. Census blocks are the smallest geographical areas. </w:t>
-      </w:r>
-      <w:r>
-        <w:rPr>
-          <w:b/>
-          <w:bCs/>
-        </w:rPr>
-        <w:t xml:space="preserve">Census Bureau also </w:t>
-      </w:r>
-      <w:r>
-        <w:rPr>
-          <w:b/>
-          <w:bCs/>
-        </w:rPr>
-        <w:t>has</w:t>
-      </w:r>
-      <w:r>
-        <w:rPr>
-          <w:b/>
-          <w:bCs/>
-        </w:rPr>
-        <w:t xml:space="preserve"> all the data </w:t>
-      </w:r>
-      <w:r>
-        <w:rPr>
-          <w:b/>
-          <w:bCs/>
-        </w:rPr>
-        <w:t>about</w:t>
-      </w:r>
-      <w:r>
-        <w:rPr>
-          <w:b/>
-          <w:bCs/>
-        </w:rPr>
-        <w:t xml:space="preserve"> the population, </w:t>
-      </w:r>
-      <w:r>
-        <w:rPr>
-          <w:b/>
-          <w:bCs/>
-        </w:rPr>
-        <w:t>housing,</w:t>
-      </w:r>
-      <w:r>
-        <w:rPr>
-          <w:b/>
-          <w:bCs/>
-        </w:rPr>
-        <w:t xml:space="preserve"> sources for </w:t>
-      </w:r>
-      <w:r>
-        <w:rPr>
-          <w:b/>
-          <w:bCs/>
-        </w:rPr>
-        <w:t>The AC</w:t>
-      </w:r>
-      <w:r>
-        <w:t xml:space="preserve">S data can be found in data.census.gov </w:t>
-      </w:r>
-      <w:r>
-        <w:t xml:space="preserve">website. The data includes population, </w:t>
-      </w:r>
-      <w:r>
-        <w:t xml:space="preserve">number of housing units in the counties and other subdivisions. </w:t>
-      </w:r>
-    </w:p>
-    <w:p/>
-    <w:p>
-      <w:pPr>
-        <w:rPr>
-          <w:b/>
-          <w:bCs/>
-        </w:rPr>
-      </w:pPr>
-      <w:r>
-        <w:rPr>
-          <w:b/>
-          <w:bCs/>
-        </w:rPr>
-        <w:lastRenderedPageBreak/>
+      <w:pPr>
+        <w:rPr>
+          <w:b/>
+          <w:bCs/>
+        </w:rPr>
+      </w:pPr>
+      <w:r>
+        <w:rPr>
+          <w:b/>
+          <w:bCs/>
+        </w:rPr>
         <w:t>Describe the process of evaluating which census blocks are partially inside versus completely inside a community district or neighborhood boundary.</w:t>
       </w:r>
     </w:p>
@@ -868,7 +941,7 @@
       </w:rPr>
     </w:lvl>
   </w:abstractNum>
-  <w:num w:numId="1">
+  <w:num w:numId="1" w16cid:durableId="1619795177">
     <w:abstractNumId w:val="0"/>
     <w:lvlOverride w:ilvl="0">
       <w:lvl w:ilvl="0">

</xml_diff>

<commit_message>
Added appendix to Outline for Introduction and Literature Review
</commit_message>
<xml_diff>
--- a/Doc/Outline for Introduction and Literature Review.docx
+++ b/Doc/Outline for Introduction and Literature Review.docx
@@ -88,11 +88,6 @@
     </w:p>
     <w:p>
       <w:r>
-        <w:t>Outline the problem briefly and your proposed solution briefly.</w:t>
-      </w:r>
-    </w:p>
-    <w:p>
-      <w:r>
         <w:t>Proposed solution=re-allocating information published at the Bureau of the Census and aggregated to census block groups to neighborhood and communities instead. Weighted average approach based on the number of people or the number of housing units.</w:t>
       </w:r>
     </w:p>
@@ -485,7 +480,7 @@
           <w:rFonts w:eastAsia="Times New Roman"/>
           <w:color w:val="000000"/>
         </w:rPr>
-        <w:t xml:space="preserve">The two geographies, community district and neighborhood, have slightly different sources. The neighborhood geography was originally developed by the Kansas City Missouri planning department in the 1980's as part of the user defined geography initiative of US Census Department. </w:t>
+        <w:t xml:space="preserve">The two geographies, community district and neighborhood, have slightly different sources. The neighborhood geography was originally developed by the Kansas City Missouri planning department in the 1980's as part of the user defined geography initiative of US Census Department. These neighborhood boundaries, though contested at the margin in some places, were based on the </w:t>
       </w:r>
       <w:r>
         <w:rPr>
@@ -493,7 +488,7 @@
           <w:color w:val="000000"/>
         </w:rPr>
         <w:lastRenderedPageBreak/>
-        <w:t>These neighborhood boundaries, though contested at the margin in some places, were based on the pre-existing (pre-1980) social geography. The Wyandotte County neighborhoods have a similar history. The North Kansas City, Independence and Raytown neighborhoods were developed as part of the KC Health CORE initiative.</w:t>
+        <w:t>pre-existing (pre-1980) social geography. The Wyandotte County neighborhoods have a similar history. The North Kansas City, Independence and Raytown neighborhoods were developed as part of the KC Health CORE initiative.</w:t>
       </w:r>
       <w:r>
         <w:rPr>
@@ -573,13 +568,7 @@
         <w:t>hapefiles.</w:t>
       </w:r>
       <w:r>
-        <w:t xml:space="preserve"> </w:t>
-      </w:r>
-      <w:r>
-        <w:t>Shapefile data from 2007 onward was used to develop Neighborhood and Community District boundaries. Boundaries derived prior to 2007 used TIGER lines.</w:t>
-      </w:r>
-      <w:r>
-        <w:t xml:space="preserve"> </w:t>
+        <w:t xml:space="preserve"> Shapefile data from 2007 onward was used to develop Neighborhood and Community District boundaries. Boundaries derived prior to 2007 used TIGER lines. </w:t>
       </w:r>
     </w:p>
     <w:p>
@@ -751,8 +740,8 @@
     <w:p>
       <w:pPr>
         <w:rPr>
-          <w:rFonts w:eastAsia="Times New Roman"/>
-          <w:color w:val="000000"/>
+          <w:rStyle w:val="Hyperlink"/>
+          <w:rFonts w:eastAsia="Times New Roman"/>
           <w:sz w:val="24"/>
           <w:szCs w:val="24"/>
         </w:rPr>
@@ -777,6 +766,93 @@
           <w:t>https://www.proquest.com/openview/6b1c099f66f2fe4d8364d6265131e882/1?pq-origsite=gscholar&amp;cbl=18750&amp;diss=y</w:t>
         </w:r>
       </w:hyperlink>
+    </w:p>
+    <w:p>
+      <w:pPr>
+        <w:rPr>
+          <w:rStyle w:val="Hyperlink"/>
+          <w:rFonts w:eastAsia="Times New Roman"/>
+          <w:sz w:val="24"/>
+          <w:szCs w:val="24"/>
+        </w:rPr>
+      </w:pPr>
+      <w:r>
+        <w:rPr>
+          <w:rStyle w:val="Hyperlink"/>
+          <w:rFonts w:eastAsia="Times New Roman"/>
+          <w:sz w:val="24"/>
+          <w:szCs w:val="24"/>
+        </w:rPr>
+        <w:br w:type="page"/>
+      </w:r>
+    </w:p>
+    <w:p>
+      <w:pPr>
+        <w:rPr>
+          <w:rFonts w:eastAsia="Times New Roman"/>
+          <w:color w:val="000000"/>
+          <w:sz w:val="24"/>
+          <w:szCs w:val="24"/>
+        </w:rPr>
+      </w:pPr>
+      <w:r>
+        <w:rPr>
+          <w:rFonts w:eastAsia="Times New Roman"/>
+          <w:color w:val="000000"/>
+          <w:sz w:val="24"/>
+          <w:szCs w:val="24"/>
+        </w:rPr>
+        <w:lastRenderedPageBreak/>
+        <w:t>Appendix A. R code</w:t>
+      </w:r>
+    </w:p>
+    <w:p>
+      <w:pPr>
+        <w:rPr>
+          <w:rFonts w:eastAsia="Times New Roman"/>
+          <w:color w:val="000000"/>
+          <w:sz w:val="24"/>
+          <w:szCs w:val="24"/>
+        </w:rPr>
+      </w:pPr>
+      <w:r>
+        <w:rPr>
+          <w:rFonts w:eastAsia="Times New Roman"/>
+          <w:color w:val="000000"/>
+          <w:sz w:val="24"/>
+          <w:szCs w:val="24"/>
+        </w:rPr>
+        <w:t>[List the program names]</w:t>
+      </w:r>
+      <w:r>
+        <w:rPr>
+          <w:rFonts w:eastAsia="Times New Roman"/>
+          <w:color w:val="000000"/>
+          <w:sz w:val="24"/>
+          <w:szCs w:val="24"/>
+        </w:rPr>
+        <w:br w:type="page"/>
+      </w:r>
+    </w:p>
+    <w:p>
+      <w:pPr>
+        <w:rPr>
+          <w:rFonts w:eastAsia="Times New Roman"/>
+          <w:color w:val="000000"/>
+          <w:sz w:val="24"/>
+          <w:szCs w:val="24"/>
+        </w:rPr>
+      </w:pPr>
+      <w:r>
+        <w:rPr>
+          <w:rFonts w:eastAsia="Times New Roman"/>
+          <w:color w:val="000000"/>
+          <w:sz w:val="24"/>
+          <w:szCs w:val="24"/>
+        </w:rPr>
+        <w:lastRenderedPageBreak/>
+        <w:t>Appendix B. Data dictionaries.</w:t>
+      </w:r>
     </w:p>
     <w:p/>
     <w:p/>
@@ -941,7 +1017,7 @@
       </w:rPr>
     </w:lvl>
   </w:abstractNum>
-  <w:num w:numId="1" w16cid:durableId="1619795177">
+  <w:num w:numId="1">
     <w:abstractNumId w:val="0"/>
     <w:lvlOverride w:ilvl="0">
       <w:lvl w:ilvl="0">

</xml_diff>

<commit_message>
Title page added into Outline for Introduction  and Literature review
</commit_message>
<xml_diff>
--- a/Doc/Outline for Introduction and Literature Review.docx
+++ b/Doc/Outline for Introduction and Literature Review.docx
@@ -1,6 +1,6 @@
 
 <file path=word/document.xml><?xml version="1.0" encoding="utf-8"?>
-<w:document xmlns:wpc="http://schemas.microsoft.com/office/word/2010/wordprocessingCanvas" xmlns:cx="http://schemas.microsoft.com/office/drawing/2014/chartex" xmlns:cx1="http://schemas.microsoft.com/office/drawing/2015/9/8/chartex" xmlns:cx2="http://schemas.microsoft.com/office/drawing/2015/10/21/chartex" xmlns:cx3="http://schemas.microsoft.com/office/drawing/2016/5/9/chartex" xmlns:cx4="http://schemas.microsoft.com/office/drawing/2016/5/10/chartex" xmlns:cx5="http://schemas.microsoft.com/office/drawing/2016/5/11/chartex" xmlns:cx6="http://schemas.microsoft.com/office/drawing/2016/5/12/chartex" xmlns:cx7="http://schemas.microsoft.com/office/drawing/2016/5/13/chartex" xmlns:cx8="http://schemas.microsoft.com/office/drawing/2016/5/14/chartex" xmlns:mc="http://schemas.openxmlformats.org/markup-compatibility/2006" xmlns:aink="http://schemas.microsoft.com/office/drawing/2016/ink" xmlns:am3d="http://schemas.microsoft.com/office/drawing/2017/model3d" xmlns:o="urn:schemas-microsoft-com:office:office" xmlns:r="http://schemas.openxmlformats.org/officeDocument/2006/relationships" xmlns:m="http://schemas.openxmlformats.org/officeDocument/2006/math" xmlns:v="urn:schemas-microsoft-com:vml" xmlns:wp14="http://schemas.microsoft.com/office/word/2010/wordprocessingDrawing" xmlns:wp="http://schemas.openxmlformats.org/drawingml/2006/wordprocessingDrawing" xmlns:w10="urn:schemas-microsoft-com:office:word" xmlns:w="http://schemas.openxmlformats.org/wordprocessingml/2006/main" xmlns:w14="http://schemas.microsoft.com/office/word/2010/wordml" xmlns:w15="http://schemas.microsoft.com/office/word/2012/wordml" xmlns:w16cex="http://schemas.microsoft.com/office/word/2018/wordml/cex" xmlns:w16cid="http://schemas.microsoft.com/office/word/2016/wordml/cid" xmlns:w16="http://schemas.microsoft.com/office/word/2018/wordml" xmlns:w16sdtdh="http://schemas.microsoft.com/office/word/2020/wordml/sdtdatahash" xmlns:w16se="http://schemas.microsoft.com/office/word/2015/wordml/symex" xmlns:wpg="http://schemas.microsoft.com/office/word/2010/wordprocessingGroup" xmlns:wpi="http://schemas.microsoft.com/office/word/2010/wordprocessingInk" xmlns:wne="http://schemas.microsoft.com/office/word/2006/wordml" xmlns:wps="http://schemas.microsoft.com/office/word/2010/wordprocessingShape" mc:Ignorable="w14 w15 w16se w16cid w16 w16cex w16sdtdh wp14">
+<w:document xmlns:wpc="http://schemas.microsoft.com/office/word/2010/wordprocessingCanvas" xmlns:cx="http://schemas.microsoft.com/office/drawing/2014/chartex" xmlns:cx1="http://schemas.microsoft.com/office/drawing/2015/9/8/chartex" xmlns:cx2="http://schemas.microsoft.com/office/drawing/2015/10/21/chartex" xmlns:cx3="http://schemas.microsoft.com/office/drawing/2016/5/9/chartex" xmlns:cx4="http://schemas.microsoft.com/office/drawing/2016/5/10/chartex" xmlns:cx5="http://schemas.microsoft.com/office/drawing/2016/5/11/chartex" xmlns:cx6="http://schemas.microsoft.com/office/drawing/2016/5/12/chartex" xmlns:cx7="http://schemas.microsoft.com/office/drawing/2016/5/13/chartex" xmlns:cx8="http://schemas.microsoft.com/office/drawing/2016/5/14/chartex" xmlns:mc="http://schemas.openxmlformats.org/markup-compatibility/2006" xmlns:aink="http://schemas.microsoft.com/office/drawing/2016/ink" xmlns:am3d="http://schemas.microsoft.com/office/drawing/2017/model3d" xmlns:o="urn:schemas-microsoft-com:office:office" xmlns:oel="http://schemas.microsoft.com/office/2019/extlst" xmlns:r="http://schemas.openxmlformats.org/officeDocument/2006/relationships" xmlns:m="http://schemas.openxmlformats.org/officeDocument/2006/math" xmlns:v="urn:schemas-microsoft-com:vml" xmlns:wp14="http://schemas.microsoft.com/office/word/2010/wordprocessingDrawing" xmlns:wp="http://schemas.openxmlformats.org/drawingml/2006/wordprocessingDrawing" xmlns:w10="urn:schemas-microsoft-com:office:word" xmlns:w="http://schemas.openxmlformats.org/wordprocessingml/2006/main" xmlns:w14="http://schemas.microsoft.com/office/word/2010/wordml" xmlns:w15="http://schemas.microsoft.com/office/word/2012/wordml" xmlns:w16cex="http://schemas.microsoft.com/office/word/2018/wordml/cex" xmlns:w16cid="http://schemas.microsoft.com/office/word/2016/wordml/cid" xmlns:w16="http://schemas.microsoft.com/office/word/2018/wordml" xmlns:w16sdtdh="http://schemas.microsoft.com/office/word/2020/wordml/sdtdatahash" xmlns:w16se="http://schemas.microsoft.com/office/word/2015/wordml/symex" xmlns:wpg="http://schemas.microsoft.com/office/word/2010/wordprocessingGroup" xmlns:wpi="http://schemas.microsoft.com/office/word/2010/wordprocessingInk" xmlns:wne="http://schemas.microsoft.com/office/word/2006/wordml" xmlns:wps="http://schemas.microsoft.com/office/word/2010/wordprocessingShape" mc:Ignorable="w14 w15 w16se w16cid w16 w16cex w16sdtdh wp14">
   <w:body>
     <w:p>
       <w:pPr>
@@ -62,6 +62,553 @@
           <w:bCs/>
         </w:rPr>
       </w:pPr>
+    </w:p>
+    <w:p>
+      <w:pPr>
+        <w:spacing w:after="0" w:line="360" w:lineRule="auto"/>
+        <w:ind w:right="864"/>
+        <w:jc w:val="center"/>
+        <w:rPr>
+          <w:rFonts w:ascii="Times New Roman" w:eastAsia="Times New Roman" w:hAnsi="Times New Roman" w:cs="Times New Roman"/>
+          <w:b/>
+          <w:bCs/>
+          <w:sz w:val="36"/>
+          <w:szCs w:val="36"/>
+        </w:rPr>
+      </w:pPr>
+      <w:r>
+        <w:rPr>
+          <w:rFonts w:ascii="Times New Roman" w:eastAsia="Times New Roman" w:hAnsi="Times New Roman" w:cs="Times New Roman"/>
+          <w:b/>
+          <w:bCs/>
+          <w:sz w:val="36"/>
+          <w:szCs w:val="36"/>
+        </w:rPr>
+        <w:t>ETHICAL CONDISERATIONS AND REGULATORY:     HUMAN SUBJECTS IN CLINICAL RESEARCH</w:t>
+      </w:r>
+    </w:p>
+    <w:p>
+      <w:pPr>
+        <w:spacing w:line="360" w:lineRule="auto"/>
+        <w:ind w:left="1440" w:right="864"/>
+        <w:rPr>
+          <w:rFonts w:ascii="Times New Roman" w:eastAsia="Times New Roman" w:hAnsi="Times New Roman" w:cs="Times New Roman"/>
+          <w:b/>
+          <w:bCs/>
+          <w:color w:val="E81344"/>
+          <w:sz w:val="36"/>
+          <w:szCs w:val="36"/>
+        </w:rPr>
+      </w:pPr>
+    </w:p>
+    <w:p>
+      <w:pPr>
+        <w:spacing w:line="360" w:lineRule="auto"/>
+        <w:ind w:left="1440" w:right="864"/>
+        <w:rPr>
+          <w:rFonts w:ascii="Times New Roman" w:eastAsia="Times New Roman" w:hAnsi="Times New Roman" w:cs="Times New Roman"/>
+          <w:b/>
+          <w:bCs/>
+          <w:color w:val="E81344"/>
+          <w:sz w:val="36"/>
+          <w:szCs w:val="36"/>
+        </w:rPr>
+      </w:pPr>
+    </w:p>
+    <w:p>
+      <w:pPr>
+        <w:spacing w:after="0" w:line="240" w:lineRule="auto"/>
+        <w:ind w:left="1440" w:right="864"/>
+        <w:rPr>
+          <w:rFonts w:ascii="Times New Roman" w:eastAsia="Times New Roman" w:hAnsi="Times New Roman" w:cs="Times New Roman"/>
+          <w:b/>
+          <w:bCs/>
+          <w:color w:val="E81344"/>
+          <w:sz w:val="36"/>
+          <w:szCs w:val="36"/>
+        </w:rPr>
+      </w:pPr>
+      <w:r>
+        <w:rPr>
+          <w:rFonts w:ascii="Times New Roman" w:eastAsia="Times New Roman" w:hAnsi="Times New Roman" w:cs="Times New Roman"/>
+          <w:b/>
+          <w:bCs/>
+          <w:color w:val="E81344"/>
+          <w:sz w:val="36"/>
+          <w:szCs w:val="36"/>
+        </w:rPr>
+        <w:t xml:space="preserve">                                     </w:t>
+      </w:r>
+    </w:p>
+    <w:p>
+      <w:pPr>
+        <w:spacing w:after="0" w:line="240" w:lineRule="auto"/>
+        <w:ind w:left="1440" w:right="864"/>
+        <w:rPr>
+          <w:rFonts w:ascii="Times New Roman" w:eastAsia="Times New Roman" w:hAnsi="Times New Roman" w:cs="Times New Roman"/>
+          <w:b/>
+          <w:bCs/>
+          <w:sz w:val="36"/>
+          <w:szCs w:val="36"/>
+        </w:rPr>
+      </w:pPr>
+      <w:r>
+        <w:rPr>
+          <w:rFonts w:ascii="Times New Roman" w:eastAsia="Times New Roman" w:hAnsi="Times New Roman" w:cs="Times New Roman"/>
+          <w:b/>
+          <w:bCs/>
+          <w:color w:val="E81344"/>
+          <w:sz w:val="36"/>
+          <w:szCs w:val="36"/>
+        </w:rPr>
+        <w:t xml:space="preserve">                              </w:t>
+      </w:r>
+      <w:r>
+        <w:rPr>
+          <w:rFonts w:ascii="Times New Roman" w:eastAsia="Times New Roman" w:hAnsi="Times New Roman" w:cs="Times New Roman"/>
+          <w:b/>
+          <w:bCs/>
+          <w:sz w:val="32"/>
+          <w:szCs w:val="32"/>
+        </w:rPr>
+        <w:t>A THESIS IN</w:t>
+      </w:r>
+    </w:p>
+    <w:p>
+      <w:pPr>
+        <w:spacing w:after="0" w:line="240" w:lineRule="auto"/>
+        <w:ind w:left="1440" w:right="864"/>
+        <w:rPr>
+          <w:rFonts w:ascii="Times New Roman" w:eastAsia="Times New Roman" w:hAnsi="Times New Roman" w:cs="Times New Roman"/>
+          <w:b/>
+          <w:bCs/>
+          <w:sz w:val="32"/>
+          <w:szCs w:val="32"/>
+        </w:rPr>
+      </w:pPr>
+      <w:r>
+        <w:rPr>
+          <w:rFonts w:ascii="Times New Roman" w:eastAsia="Times New Roman" w:hAnsi="Times New Roman" w:cs="Times New Roman"/>
+          <w:b/>
+          <w:bCs/>
+          <w:sz w:val="32"/>
+          <w:szCs w:val="32"/>
+        </w:rPr>
+        <w:t xml:space="preserve">                                 Bioinformatics</w:t>
+      </w:r>
+    </w:p>
+    <w:p>
+      <w:pPr>
+        <w:spacing w:after="0" w:line="240" w:lineRule="auto"/>
+        <w:ind w:left="1440" w:right="864"/>
+        <w:rPr>
+          <w:rFonts w:ascii="Times New Roman" w:eastAsia="Times New Roman" w:hAnsi="Times New Roman" w:cs="Times New Roman"/>
+          <w:b/>
+          <w:bCs/>
+          <w:sz w:val="32"/>
+          <w:szCs w:val="32"/>
+        </w:rPr>
+      </w:pPr>
+    </w:p>
+    <w:p>
+      <w:pPr>
+        <w:spacing w:after="0" w:line="240" w:lineRule="auto"/>
+        <w:ind w:left="1440" w:right="864"/>
+        <w:rPr>
+          <w:rFonts w:ascii="Times New Roman" w:eastAsia="Times New Roman" w:hAnsi="Times New Roman" w:cs="Times New Roman"/>
+          <w:b/>
+          <w:bCs/>
+          <w:color w:val="002060"/>
+          <w:sz w:val="32"/>
+          <w:szCs w:val="32"/>
+        </w:rPr>
+      </w:pPr>
+    </w:p>
+    <w:p>
+      <w:pPr>
+        <w:spacing w:after="0" w:line="240" w:lineRule="auto"/>
+        <w:ind w:left="1440" w:right="864"/>
+        <w:rPr>
+          <w:rFonts w:ascii="Times New Roman" w:eastAsia="Times New Roman" w:hAnsi="Times New Roman" w:cs="Times New Roman"/>
+          <w:b/>
+          <w:bCs/>
+          <w:color w:val="002060"/>
+          <w:sz w:val="32"/>
+          <w:szCs w:val="32"/>
+        </w:rPr>
+      </w:pPr>
+    </w:p>
+    <w:p>
+      <w:pPr>
+        <w:spacing w:after="0" w:line="240" w:lineRule="auto"/>
+        <w:ind w:left="1440" w:right="864"/>
+        <w:rPr>
+          <w:rFonts w:ascii="Times New Roman" w:eastAsia="Times New Roman" w:hAnsi="Times New Roman" w:cs="Times New Roman"/>
+          <w:b/>
+          <w:bCs/>
+          <w:color w:val="002060"/>
+          <w:sz w:val="32"/>
+          <w:szCs w:val="32"/>
+        </w:rPr>
+      </w:pPr>
+    </w:p>
+    <w:p>
+      <w:pPr>
+        <w:spacing w:after="0" w:line="240" w:lineRule="auto"/>
+        <w:ind w:left="1440" w:right="864"/>
+        <w:rPr>
+          <w:rFonts w:ascii="Times New Roman" w:eastAsia="Times New Roman" w:hAnsi="Times New Roman" w:cs="Times New Roman"/>
+          <w:b/>
+          <w:bCs/>
+          <w:color w:val="002060"/>
+          <w:sz w:val="32"/>
+          <w:szCs w:val="32"/>
+        </w:rPr>
+      </w:pPr>
+    </w:p>
+    <w:p>
+      <w:pPr>
+        <w:spacing w:after="0" w:line="240" w:lineRule="auto"/>
+        <w:ind w:left="720" w:right="864"/>
+        <w:rPr>
+          <w:rFonts w:ascii="Times New Roman" w:eastAsia="Times New Roman" w:hAnsi="Times New Roman" w:cs="Times New Roman"/>
+          <w:sz w:val="32"/>
+          <w:szCs w:val="32"/>
+        </w:rPr>
+      </w:pPr>
+      <w:r>
+        <w:rPr>
+          <w:rFonts w:ascii="Times New Roman" w:eastAsia="Times New Roman" w:hAnsi="Times New Roman" w:cs="Times New Roman"/>
+          <w:sz w:val="32"/>
+          <w:szCs w:val="32"/>
+        </w:rPr>
+        <w:t xml:space="preserve">              Presented to the faculty of the University of Missouri-</w:t>
+      </w:r>
+    </w:p>
+    <w:p>
+      <w:pPr>
+        <w:spacing w:after="0" w:line="240" w:lineRule="auto"/>
+        <w:ind w:left="720" w:right="864"/>
+        <w:rPr>
+          <w:rFonts w:ascii="Times New Roman" w:eastAsia="Times New Roman" w:hAnsi="Times New Roman" w:cs="Times New Roman"/>
+          <w:sz w:val="32"/>
+          <w:szCs w:val="32"/>
+        </w:rPr>
+      </w:pPr>
+      <w:r>
+        <w:rPr>
+          <w:rFonts w:ascii="Times New Roman" w:eastAsia="Times New Roman" w:hAnsi="Times New Roman" w:cs="Times New Roman"/>
+          <w:sz w:val="32"/>
+          <w:szCs w:val="32"/>
+        </w:rPr>
+        <w:t xml:space="preserve">                        Kansas City in partial fulfilment of the </w:t>
+      </w:r>
+    </w:p>
+    <w:p>
+      <w:pPr>
+        <w:spacing w:line="240" w:lineRule="auto"/>
+        <w:ind w:left="720" w:right="864"/>
+        <w:rPr>
+          <w:rFonts w:ascii="Times New Roman" w:eastAsia="Times New Roman" w:hAnsi="Times New Roman" w:cs="Times New Roman"/>
+          <w:sz w:val="32"/>
+          <w:szCs w:val="32"/>
+        </w:rPr>
+      </w:pPr>
+      <w:r>
+        <w:rPr>
+          <w:rFonts w:ascii="Times New Roman" w:eastAsia="Times New Roman" w:hAnsi="Times New Roman" w:cs="Times New Roman"/>
+          <w:sz w:val="32"/>
+          <w:szCs w:val="32"/>
+        </w:rPr>
+        <w:t xml:space="preserve">                               requirements for the degree.</w:t>
+      </w:r>
+    </w:p>
+    <w:p>
+      <w:pPr>
+        <w:spacing w:line="240" w:lineRule="auto"/>
+        <w:ind w:left="720" w:right="864"/>
+        <w:rPr>
+          <w:rFonts w:ascii="Times New Roman" w:eastAsia="Times New Roman" w:hAnsi="Times New Roman" w:cs="Times New Roman"/>
+          <w:sz w:val="32"/>
+          <w:szCs w:val="32"/>
+        </w:rPr>
+      </w:pPr>
+      <w:r>
+        <w:rPr>
+          <w:rFonts w:ascii="Times New Roman" w:eastAsia="Times New Roman" w:hAnsi="Times New Roman" w:cs="Times New Roman"/>
+          <w:sz w:val="32"/>
+          <w:szCs w:val="32"/>
+        </w:rPr>
+        <w:t xml:space="preserve">                                 </w:t>
+      </w:r>
+    </w:p>
+    <w:p>
+      <w:pPr>
+        <w:spacing w:line="240" w:lineRule="auto"/>
+        <w:ind w:left="720" w:right="864"/>
+        <w:rPr>
+          <w:rFonts w:ascii="Times New Roman" w:eastAsia="Times New Roman" w:hAnsi="Times New Roman" w:cs="Times New Roman"/>
+          <w:sz w:val="32"/>
+          <w:szCs w:val="32"/>
+        </w:rPr>
+      </w:pPr>
+      <w:r>
+        <w:rPr>
+          <w:rFonts w:ascii="Times New Roman" w:eastAsia="Times New Roman" w:hAnsi="Times New Roman" w:cs="Times New Roman"/>
+          <w:sz w:val="28"/>
+          <w:szCs w:val="28"/>
+        </w:rPr>
+        <w:t xml:space="preserve">                                         MASTER OF SCIENCE</w:t>
+      </w:r>
+    </w:p>
+    <w:p>
+      <w:pPr>
+        <w:spacing w:line="240" w:lineRule="auto"/>
+        <w:ind w:left="720" w:right="864"/>
+        <w:rPr>
+          <w:rFonts w:ascii="Times New Roman" w:eastAsia="Times New Roman" w:hAnsi="Times New Roman" w:cs="Times New Roman"/>
+          <w:sz w:val="32"/>
+          <w:szCs w:val="32"/>
+        </w:rPr>
+      </w:pPr>
+    </w:p>
+    <w:p>
+      <w:pPr>
+        <w:spacing w:line="240" w:lineRule="auto"/>
+        <w:ind w:left="720" w:right="864"/>
+        <w:rPr>
+          <w:rFonts w:ascii="Times New Roman" w:eastAsia="Times New Roman" w:hAnsi="Times New Roman" w:cs="Times New Roman"/>
+          <w:sz w:val="32"/>
+          <w:szCs w:val="32"/>
+        </w:rPr>
+      </w:pPr>
+    </w:p>
+    <w:p>
+      <w:pPr>
+        <w:spacing w:after="0" w:line="240" w:lineRule="auto"/>
+        <w:ind w:left="720" w:right="864"/>
+        <w:rPr>
+          <w:rFonts w:ascii="Times New Roman" w:eastAsia="Times New Roman" w:hAnsi="Times New Roman" w:cs="Times New Roman"/>
+          <w:sz w:val="32"/>
+          <w:szCs w:val="32"/>
+        </w:rPr>
+      </w:pPr>
+      <w:r>
+        <w:rPr>
+          <w:rFonts w:ascii="Times New Roman" w:eastAsia="Times New Roman" w:hAnsi="Times New Roman" w:cs="Times New Roman"/>
+          <w:sz w:val="32"/>
+          <w:szCs w:val="32"/>
+        </w:rPr>
+        <w:t xml:space="preserve">                                                  by</w:t>
+      </w:r>
+    </w:p>
+    <w:p>
+      <w:pPr>
+        <w:spacing w:after="0" w:line="240" w:lineRule="auto"/>
+        <w:ind w:left="720" w:right="864"/>
+        <w:rPr>
+          <w:rFonts w:ascii="Times New Roman" w:eastAsia="Times New Roman" w:hAnsi="Times New Roman" w:cs="Times New Roman"/>
+          <w:sz w:val="32"/>
+          <w:szCs w:val="32"/>
+        </w:rPr>
+      </w:pPr>
+      <w:r>
+        <w:rPr>
+          <w:rFonts w:ascii="Times New Roman" w:eastAsia="Times New Roman" w:hAnsi="Times New Roman" w:cs="Times New Roman"/>
+          <w:sz w:val="32"/>
+          <w:szCs w:val="32"/>
+        </w:rPr>
+        <w:lastRenderedPageBreak/>
+        <w:t xml:space="preserve">                                    </w:t>
+      </w:r>
+      <w:r>
+        <w:rPr>
+          <w:rFonts w:ascii="Times New Roman" w:eastAsia="Times New Roman" w:hAnsi="Times New Roman" w:cs="Times New Roman"/>
+          <w:sz w:val="28"/>
+          <w:szCs w:val="28"/>
+        </w:rPr>
+        <w:t>SATYASREE GOLLA</w:t>
+      </w:r>
+    </w:p>
+    <w:p>
+      <w:pPr>
+        <w:spacing w:after="0" w:line="240" w:lineRule="auto"/>
+        <w:ind w:left="720" w:right="864"/>
+        <w:rPr>
+          <w:rFonts w:ascii="Times New Roman" w:eastAsia="Times New Roman" w:hAnsi="Times New Roman" w:cs="Times New Roman"/>
+          <w:sz w:val="32"/>
+          <w:szCs w:val="32"/>
+        </w:rPr>
+      </w:pPr>
+    </w:p>
+    <w:p>
+      <w:pPr>
+        <w:spacing w:after="0" w:line="240" w:lineRule="auto"/>
+        <w:ind w:left="720" w:right="864"/>
+        <w:rPr>
+          <w:rFonts w:ascii="Times New Roman" w:eastAsia="Times New Roman" w:hAnsi="Times New Roman" w:cs="Times New Roman"/>
+          <w:sz w:val="32"/>
+          <w:szCs w:val="32"/>
+        </w:rPr>
+      </w:pPr>
+    </w:p>
+    <w:p>
+      <w:pPr>
+        <w:spacing w:after="0" w:line="240" w:lineRule="auto"/>
+        <w:ind w:left="720" w:right="864"/>
+        <w:rPr>
+          <w:rFonts w:ascii="Times New Roman" w:eastAsia="Times New Roman" w:hAnsi="Times New Roman" w:cs="Times New Roman"/>
+          <w:sz w:val="32"/>
+          <w:szCs w:val="32"/>
+        </w:rPr>
+      </w:pPr>
+    </w:p>
+    <w:p>
+      <w:pPr>
+        <w:spacing w:after="0" w:line="240" w:lineRule="auto"/>
+        <w:ind w:left="720" w:right="864"/>
+        <w:rPr>
+          <w:rFonts w:ascii="Times New Roman" w:eastAsia="Times New Roman" w:hAnsi="Times New Roman" w:cs="Times New Roman"/>
+          <w:sz w:val="32"/>
+          <w:szCs w:val="32"/>
+        </w:rPr>
+      </w:pPr>
+      <w:r>
+        <w:rPr>
+          <w:rFonts w:ascii="Times New Roman" w:eastAsia="Times New Roman" w:hAnsi="Times New Roman" w:cs="Times New Roman"/>
+          <w:sz w:val="32"/>
+          <w:szCs w:val="32"/>
+        </w:rPr>
+        <w:t xml:space="preserve">                    </w:t>
+      </w:r>
+      <w:r>
+        <w:rPr>
+          <w:rFonts w:ascii="Times New Roman" w:eastAsia="Times New Roman" w:hAnsi="Times New Roman" w:cs="Times New Roman"/>
+          <w:sz w:val="28"/>
+          <w:szCs w:val="28"/>
+        </w:rPr>
+        <w:t>M.S., University of Missouri-Kansas City, 2021</w:t>
+      </w:r>
+    </w:p>
+    <w:p>
+      <w:pPr>
+        <w:spacing w:after="0" w:line="240" w:lineRule="auto"/>
+        <w:ind w:left="720" w:right="864"/>
+        <w:rPr>
+          <w:rFonts w:ascii="Times New Roman" w:eastAsia="Times New Roman" w:hAnsi="Times New Roman" w:cs="Times New Roman"/>
+          <w:sz w:val="28"/>
+          <w:szCs w:val="28"/>
+        </w:rPr>
+      </w:pPr>
+    </w:p>
+    <w:p>
+      <w:pPr>
+        <w:spacing w:after="0" w:line="240" w:lineRule="auto"/>
+        <w:ind w:left="720" w:right="864"/>
+        <w:rPr>
+          <w:rFonts w:ascii="Times New Roman" w:eastAsia="Times New Roman" w:hAnsi="Times New Roman" w:cs="Times New Roman"/>
+          <w:sz w:val="28"/>
+          <w:szCs w:val="28"/>
+        </w:rPr>
+      </w:pPr>
+    </w:p>
+    <w:p>
+      <w:pPr>
+        <w:spacing w:after="0" w:line="240" w:lineRule="auto"/>
+        <w:ind w:left="720" w:right="864"/>
+        <w:rPr>
+          <w:rFonts w:ascii="Times New Roman" w:eastAsia="Times New Roman" w:hAnsi="Times New Roman" w:cs="Times New Roman"/>
+          <w:sz w:val="28"/>
+          <w:szCs w:val="28"/>
+        </w:rPr>
+      </w:pPr>
+    </w:p>
+    <w:p>
+      <w:pPr>
+        <w:spacing w:after="0" w:line="240" w:lineRule="auto"/>
+        <w:ind w:left="720" w:right="864"/>
+        <w:rPr>
+          <w:rFonts w:ascii="Times New Roman" w:eastAsia="Times New Roman" w:hAnsi="Times New Roman" w:cs="Times New Roman"/>
+          <w:sz w:val="28"/>
+          <w:szCs w:val="28"/>
+        </w:rPr>
+      </w:pPr>
+    </w:p>
+    <w:p>
+      <w:pPr>
+        <w:spacing w:after="0" w:line="240" w:lineRule="auto"/>
+        <w:rPr>
+          <w:rFonts w:ascii="Times New Roman" w:eastAsia="Times New Roman" w:hAnsi="Times New Roman" w:cs="Times New Roman"/>
+          <w:color w:val="000000" w:themeColor="text1"/>
+          <w:sz w:val="28"/>
+          <w:szCs w:val="28"/>
+        </w:rPr>
+      </w:pPr>
+      <w:r>
+        <w:rPr>
+          <w:rFonts w:ascii="Times New Roman" w:eastAsia="Times New Roman" w:hAnsi="Times New Roman" w:cs="Times New Roman"/>
+          <w:sz w:val="28"/>
+          <w:szCs w:val="28"/>
+        </w:rPr>
+        <w:t xml:space="preserve">                                                 </w:t>
+      </w:r>
+    </w:p>
+    <w:p>
+      <w:pPr>
+        <w:spacing w:after="0" w:line="240" w:lineRule="auto"/>
+        <w:rPr>
+          <w:rFonts w:ascii="Times New Roman" w:eastAsia="Times New Roman" w:hAnsi="Times New Roman" w:cs="Times New Roman"/>
+          <w:sz w:val="28"/>
+          <w:szCs w:val="28"/>
+        </w:rPr>
+      </w:pPr>
+      <w:r>
+        <w:rPr>
+          <w:rFonts w:ascii="Times New Roman" w:eastAsia="Times New Roman" w:hAnsi="Times New Roman" w:cs="Times New Roman"/>
+          <w:sz w:val="28"/>
+          <w:szCs w:val="28"/>
+        </w:rPr>
+        <w:t xml:space="preserve">                                                      </w:t>
+      </w:r>
+    </w:p>
+    <w:p>
+      <w:pPr>
+        <w:spacing w:after="0" w:line="240" w:lineRule="auto"/>
+        <w:rPr>
+          <w:rFonts w:ascii="Times New Roman" w:eastAsia="Times New Roman" w:hAnsi="Times New Roman" w:cs="Times New Roman"/>
+          <w:color w:val="000000" w:themeColor="text1"/>
+          <w:sz w:val="28"/>
+          <w:szCs w:val="28"/>
+        </w:rPr>
+      </w:pPr>
+      <w:r>
+        <w:rPr>
+          <w:rFonts w:ascii="Times New Roman" w:eastAsia="Times New Roman" w:hAnsi="Times New Roman" w:cs="Times New Roman"/>
+          <w:sz w:val="28"/>
+          <w:szCs w:val="28"/>
+        </w:rPr>
+        <w:t xml:space="preserve">                                                      Kansas City, Missouri</w:t>
+      </w:r>
+    </w:p>
+    <w:p>
+      <w:pPr>
+        <w:spacing w:after="0" w:line="240" w:lineRule="auto"/>
+        <w:ind w:left="720" w:right="864"/>
+        <w:rPr>
+          <w:rFonts w:ascii="Times New Roman" w:eastAsia="Times New Roman" w:hAnsi="Times New Roman" w:cs="Times New Roman"/>
+          <w:color w:val="000000" w:themeColor="text1"/>
+          <w:sz w:val="28"/>
+          <w:szCs w:val="28"/>
+        </w:rPr>
+      </w:pPr>
+      <w:r>
+        <w:rPr>
+          <w:rFonts w:ascii="Times New Roman" w:eastAsia="Times New Roman" w:hAnsi="Times New Roman" w:cs="Times New Roman"/>
+          <w:sz w:val="28"/>
+          <w:szCs w:val="28"/>
+        </w:rPr>
+        <w:t xml:space="preserve">                                                          2021         </w:t>
+      </w:r>
     </w:p>
     <w:p>
       <w:pPr>
@@ -278,7 +825,16 @@
           <w:color w:val="202122"/>
           <w:shd w:val="clear" w:color="auto" w:fill="FFFFFF"/>
         </w:rPr>
-        <w:t xml:space="preserve">The data collected by ACS is used by many public-sector, private-sector and not-for-profit stakeholders to </w:t>
+        <w:t>The data collected by ACS is used by many public-</w:t>
+      </w:r>
+      <w:r>
+        <w:rPr>
+          <w:rFonts w:cstheme="minorHAnsi"/>
+          <w:color w:val="202122"/>
+          <w:shd w:val="clear" w:color="auto" w:fill="FFFFFF"/>
+        </w:rPr>
+        <w:lastRenderedPageBreak/>
+        <w:t xml:space="preserve">sector, private-sector and not-for-profit stakeholders to </w:t>
       </w:r>
       <w:r>
         <w:rPr>
@@ -459,6 +1015,7 @@
           <w:b/>
           <w:bCs/>
         </w:rPr>
+        <w:lastRenderedPageBreak/>
         <w:t xml:space="preserve">Neighborhood and Community District shapefiles: </w:t>
       </w:r>
     </w:p>
@@ -480,65 +1037,57 @@
           <w:rFonts w:eastAsia="Times New Roman"/>
           <w:color w:val="000000"/>
         </w:rPr>
-        <w:t xml:space="preserve">The two geographies, community district and neighborhood, have slightly different sources. The neighborhood geography was originally developed by the Kansas City Missouri planning department in the 1980's as part of the user defined geography initiative of US Census Department. These neighborhood boundaries, though contested at the margin in some places, were based on the </w:t>
+        <w:t>The two geographies, community district and neighborhood, have slightly different sources. The neighborhood geography was originally developed by the Kansas City Missouri planning department in the 1980's as part of the user defined geography initiative of US Census Department. These neighborhood boundaries, though contested at the margin in some places, were based on the pre-existing (pre-1980) social geography. The Wyandotte County neighborhoods have a similar history. The North Kansas City, Independence and Raytown neighborhoods were developed as part of the KC Health CORE initiative.</w:t>
       </w:r>
       <w:r>
         <w:rPr>
           <w:rFonts w:eastAsia="Times New Roman"/>
           <w:color w:val="000000"/>
         </w:rPr>
-        <w:lastRenderedPageBreak/>
-        <w:t>pre-existing (pre-1980) social geography. The Wyandotte County neighborhoods have a similar history. The North Kansas City, Independence and Raytown neighborhoods were developed as part of the KC Health CORE initiative.</w:t>
+        <w:t xml:space="preserve"> S</w:t>
       </w:r>
       <w:r>
         <w:rPr>
           <w:rFonts w:eastAsia="Times New Roman"/>
           <w:color w:val="000000"/>
         </w:rPr>
-        <w:t xml:space="preserve"> S</w:t>
+        <w:t>light changes</w:t>
       </w:r>
       <w:r>
         <w:rPr>
           <w:rFonts w:eastAsia="Times New Roman"/>
           <w:color w:val="000000"/>
         </w:rPr>
-        <w:t>light changes</w:t>
+        <w:t xml:space="preserve"> were made</w:t>
       </w:r>
       <w:r>
         <w:rPr>
           <w:rFonts w:eastAsia="Times New Roman"/>
           <w:color w:val="000000"/>
         </w:rPr>
-        <w:t xml:space="preserve"> were made</w:t>
-      </w:r>
+        <w:t xml:space="preserve"> to the North Kansas City shapefiles to make them continuous (minimal gaps, no overlaps). </w:t>
+      </w:r>
+    </w:p>
+    <w:p>
       <w:r>
         <w:rPr>
           <w:rFonts w:eastAsia="Times New Roman"/>
           <w:color w:val="000000"/>
         </w:rPr>
-        <w:t xml:space="preserve"> to the North Kansas City shapefiles to make them continuous (minimal gaps, no overlaps). </w:t>
-      </w:r>
-    </w:p>
-    <w:p>
+        <w:t xml:space="preserve">The Community District geography was developed as part of the Center for Economic Information's neighborhood and urban development work. Following the work of the Chicago School of Urban Sociology (Burgess, McKenzie, etc.), </w:t>
+      </w:r>
       <w:r>
         <w:rPr>
           <w:rFonts w:eastAsia="Times New Roman"/>
           <w:color w:val="000000"/>
         </w:rPr>
-        <w:t xml:space="preserve">The Community District geography was developed as part of the Center for Economic Information's neighborhood and urban development work. Following the work of the Chicago School of Urban Sociology (Burgess, McKenzie, etc.), </w:t>
+        <w:t>CEI</w:t>
       </w:r>
       <w:r>
         <w:rPr>
           <w:rFonts w:eastAsia="Times New Roman"/>
           <w:color w:val="000000"/>
         </w:rPr>
-        <w:t>CEI</w:t>
-      </w:r>
-      <w:r>
-        <w:rPr>
-          <w:rFonts w:eastAsia="Times New Roman"/>
-          <w:color w:val="000000"/>
-        </w:rPr>
         <w:t xml:space="preserve"> recognized the need for a mid-level geography, between the neighborhood and city level, that was rooted in the living patterns of residents. The construction of the community district geography is discussed at length in Dr. Bowles dissertation and a slightly modified version of the community district geography is used by the KCMO planning department. </w:t>
       </w:r>
     </w:p>
@@ -647,17 +1196,8 @@
           <w:i/>
           <w:iCs/>
         </w:rPr>
-        <w:t xml:space="preserve">U.S. Census Bureau </w:t>
-      </w:r>
-      <w:proofErr w:type="gramStart"/>
-      <w:r>
-        <w:rPr>
-          <w:i/>
-          <w:iCs/>
-        </w:rPr>
-        <w:t>at a Glance</w:t>
-      </w:r>
-      <w:proofErr w:type="gramEnd"/>
+        <w:t>U.S. Census Bureau at a Glance</w:t>
+      </w:r>
       <w:r>
         <w:t xml:space="preserve">. U.S Census Bureau. </w:t>
       </w:r>
@@ -867,7 +1407,7 @@
 </file>
 
 <file path=word/numbering.xml><?xml version="1.0" encoding="utf-8"?>
-<w:numbering xmlns:wpc="http://schemas.microsoft.com/office/word/2010/wordprocessingCanvas" xmlns:cx="http://schemas.microsoft.com/office/drawing/2014/chartex" xmlns:cx1="http://schemas.microsoft.com/office/drawing/2015/9/8/chartex" xmlns:cx2="http://schemas.microsoft.com/office/drawing/2015/10/21/chartex" xmlns:cx3="http://schemas.microsoft.com/office/drawing/2016/5/9/chartex" xmlns:cx4="http://schemas.microsoft.com/office/drawing/2016/5/10/chartex" xmlns:cx5="http://schemas.microsoft.com/office/drawing/2016/5/11/chartex" xmlns:cx6="http://schemas.microsoft.com/office/drawing/2016/5/12/chartex" xmlns:cx7="http://schemas.microsoft.com/office/drawing/2016/5/13/chartex" xmlns:cx8="http://schemas.microsoft.com/office/drawing/2016/5/14/chartex" xmlns:mc="http://schemas.openxmlformats.org/markup-compatibility/2006" xmlns:aink="http://schemas.microsoft.com/office/drawing/2016/ink" xmlns:am3d="http://schemas.microsoft.com/office/drawing/2017/model3d" xmlns:o="urn:schemas-microsoft-com:office:office" xmlns:r="http://schemas.openxmlformats.org/officeDocument/2006/relationships" xmlns:m="http://schemas.openxmlformats.org/officeDocument/2006/math" xmlns:v="urn:schemas-microsoft-com:vml" xmlns:wp14="http://schemas.microsoft.com/office/word/2010/wordprocessingDrawing" xmlns:wp="http://schemas.openxmlformats.org/drawingml/2006/wordprocessingDrawing" xmlns:w10="urn:schemas-microsoft-com:office:word" xmlns:w="http://schemas.openxmlformats.org/wordprocessingml/2006/main" xmlns:w14="http://schemas.microsoft.com/office/word/2010/wordml" xmlns:w15="http://schemas.microsoft.com/office/word/2012/wordml" xmlns:w16cex="http://schemas.microsoft.com/office/word/2018/wordml/cex" xmlns:w16cid="http://schemas.microsoft.com/office/word/2016/wordml/cid" xmlns:w16="http://schemas.microsoft.com/office/word/2018/wordml" xmlns:w16sdtdh="http://schemas.microsoft.com/office/word/2020/wordml/sdtdatahash" xmlns:w16se="http://schemas.microsoft.com/office/word/2015/wordml/symex" xmlns:wpg="http://schemas.microsoft.com/office/word/2010/wordprocessingGroup" xmlns:wpi="http://schemas.microsoft.com/office/word/2010/wordprocessingInk" xmlns:wne="http://schemas.microsoft.com/office/word/2006/wordml" xmlns:wps="http://schemas.microsoft.com/office/word/2010/wordprocessingShape" mc:Ignorable="w14 w15 w16se w16cid w16 w16cex w16sdtdh wp14">
+<w:numbering xmlns:wpc="http://schemas.microsoft.com/office/word/2010/wordprocessingCanvas" xmlns:cx="http://schemas.microsoft.com/office/drawing/2014/chartex" xmlns:cx1="http://schemas.microsoft.com/office/drawing/2015/9/8/chartex" xmlns:cx2="http://schemas.microsoft.com/office/drawing/2015/10/21/chartex" xmlns:cx3="http://schemas.microsoft.com/office/drawing/2016/5/9/chartex" xmlns:cx4="http://schemas.microsoft.com/office/drawing/2016/5/10/chartex" xmlns:cx5="http://schemas.microsoft.com/office/drawing/2016/5/11/chartex" xmlns:cx6="http://schemas.microsoft.com/office/drawing/2016/5/12/chartex" xmlns:cx7="http://schemas.microsoft.com/office/drawing/2016/5/13/chartex" xmlns:cx8="http://schemas.microsoft.com/office/drawing/2016/5/14/chartex" xmlns:mc="http://schemas.openxmlformats.org/markup-compatibility/2006" xmlns:aink="http://schemas.microsoft.com/office/drawing/2016/ink" xmlns:am3d="http://schemas.microsoft.com/office/drawing/2017/model3d" xmlns:o="urn:schemas-microsoft-com:office:office" xmlns:oel="http://schemas.microsoft.com/office/2019/extlst" xmlns:r="http://schemas.openxmlformats.org/officeDocument/2006/relationships" xmlns:m="http://schemas.openxmlformats.org/officeDocument/2006/math" xmlns:v="urn:schemas-microsoft-com:vml" xmlns:wp14="http://schemas.microsoft.com/office/word/2010/wordprocessingDrawing" xmlns:wp="http://schemas.openxmlformats.org/drawingml/2006/wordprocessingDrawing" xmlns:w10="urn:schemas-microsoft-com:office:word" xmlns:w="http://schemas.openxmlformats.org/wordprocessingml/2006/main" xmlns:w14="http://schemas.microsoft.com/office/word/2010/wordml" xmlns:w15="http://schemas.microsoft.com/office/word/2012/wordml" xmlns:w16cex="http://schemas.microsoft.com/office/word/2018/wordml/cex" xmlns:w16cid="http://schemas.microsoft.com/office/word/2016/wordml/cid" xmlns:w16="http://schemas.microsoft.com/office/word/2018/wordml" xmlns:w16sdtdh="http://schemas.microsoft.com/office/word/2020/wordml/sdtdatahash" xmlns:w16se="http://schemas.microsoft.com/office/word/2015/wordml/symex" xmlns:wpg="http://schemas.microsoft.com/office/word/2010/wordprocessingGroup" xmlns:wpi="http://schemas.microsoft.com/office/word/2010/wordprocessingInk" xmlns:wne="http://schemas.microsoft.com/office/word/2006/wordml" xmlns:wps="http://schemas.microsoft.com/office/word/2010/wordprocessingShape" mc:Ignorable="w14 w15 w16se w16cid w16 w16cex w16sdtdh wp14">
   <w:abstractNum w:abstractNumId="0" w15:restartNumberingAfterBreak="0">
     <w:nsid w:val="04FB3D1D"/>
     <w:multiLevelType w:val="multilevel"/>
@@ -1017,7 +1557,7 @@
       </w:rPr>
     </w:lvl>
   </w:abstractNum>
-  <w:num w:numId="1">
+  <w:num w:numId="1" w16cid:durableId="838696786">
     <w:abstractNumId w:val="0"/>
     <w:lvlOverride w:ilvl="0">
       <w:lvl w:ilvl="0">

</xml_diff>

<commit_message>
Extended Literature Review and Methods section and modified Bibilography section for Outline for Introduction and Literature review document.
</commit_message>
<xml_diff>
--- a/Doc/Outline for Introduction and Literature Review.docx
+++ b/Doc/Outline for Introduction and Literature Review.docx
@@ -5,6 +5,14 @@
     <w:p>
       <w:pPr>
         <w:rPr>
+          <w:b/>
+          <w:bCs/>
+        </w:rPr>
+      </w:pPr>
+    </w:p>
+    <w:p>
+      <w:pPr>
+        <w:rPr>
           <w:rFonts w:ascii="Times New Roman" w:hAnsi="Times New Roman" w:cs="Times New Roman"/>
           <w:b/>
           <w:bCs/>
@@ -17,80 +25,23 @@
           <w:b/>
           <w:bCs/>
         </w:rPr>
-        <w:t xml:space="preserve">                                                                      </w:t>
-      </w:r>
-    </w:p>
-    <w:p>
-      <w:pPr>
-        <w:rPr>
-          <w:b/>
-          <w:bCs/>
-        </w:rPr>
-      </w:pPr>
-    </w:p>
-    <w:p>
-      <w:pPr>
-        <w:rPr>
-          <w:b/>
-          <w:bCs/>
-        </w:rPr>
-      </w:pPr>
-    </w:p>
-    <w:p>
-      <w:pPr>
-        <w:rPr>
-          <w:b/>
-          <w:bCs/>
-          <w:sz w:val="28"/>
-          <w:szCs w:val="28"/>
-        </w:rPr>
-      </w:pPr>
-      <w:r>
-        <w:rPr>
-          <w:b/>
-          <w:bCs/>
-          <w:sz w:val="28"/>
-          <w:szCs w:val="28"/>
-        </w:rPr>
-        <w:t>Reallocating ACS Data from Census Geographies to Neighborhood Boundaries.</w:t>
-      </w:r>
-    </w:p>
-    <w:p>
-      <w:pPr>
-        <w:rPr>
-          <w:b/>
-          <w:bCs/>
-        </w:rPr>
-      </w:pPr>
-    </w:p>
-    <w:p>
-      <w:pPr>
-        <w:spacing w:after="0" w:line="360" w:lineRule="auto"/>
-        <w:ind w:right="864"/>
-        <w:jc w:val="center"/>
-        <w:rPr>
-          <w:rFonts w:ascii="Times New Roman" w:eastAsia="Times New Roman" w:hAnsi="Times New Roman" w:cs="Times New Roman"/>
+        <w:t xml:space="preserve"> </w:t>
+      </w:r>
+      <w:r>
+        <w:rPr>
+          <w:rFonts w:ascii="Times New Roman" w:hAnsi="Times New Roman" w:cs="Times New Roman"/>
           <w:b/>
           <w:bCs/>
           <w:sz w:val="36"/>
           <w:szCs w:val="36"/>
         </w:rPr>
-      </w:pPr>
-      <w:r>
-        <w:rPr>
-          <w:rFonts w:ascii="Times New Roman" w:eastAsia="Times New Roman" w:hAnsi="Times New Roman" w:cs="Times New Roman"/>
-          <w:b/>
-          <w:bCs/>
-          <w:sz w:val="36"/>
-          <w:szCs w:val="36"/>
-        </w:rPr>
-        <w:t>ETHICAL CONDISERATIONS AND REGULATORY:     HUMAN SUBJECTS IN CLINICAL RESEARCH</w:t>
+        <w:t>Reallocating ACS Data from Census Geographies to Neighborhood Boundaries.</w:t>
       </w:r>
     </w:p>
     <w:p>
       <w:pPr>
         <w:spacing w:line="360" w:lineRule="auto"/>
-        <w:ind w:left="1440" w:right="864"/>
+        <w:ind w:right="864"/>
         <w:rPr>
           <w:rFonts w:ascii="Times New Roman" w:eastAsia="Times New Roman" w:hAnsi="Times New Roman" w:cs="Times New Roman"/>
           <w:b/>
@@ -103,7 +54,7 @@
     </w:p>
     <w:p>
       <w:pPr>
-        <w:spacing w:line="360" w:lineRule="auto"/>
+        <w:spacing w:after="0" w:line="240" w:lineRule="auto"/>
         <w:ind w:left="1440" w:right="864"/>
         <w:rPr>
           <w:rFonts w:ascii="Times New Roman" w:eastAsia="Times New Roman" w:hAnsi="Times New Roman" w:cs="Times New Roman"/>
@@ -114,11 +65,7 @@
           <w:szCs w:val="36"/>
         </w:rPr>
       </w:pPr>
-    </w:p>
-    <w:p>
-      <w:pPr>
-        <w:spacing w:after="0" w:line="240" w:lineRule="auto"/>
-        <w:ind w:left="1440" w:right="864"/>
+      <w:r>
         <w:rPr>
           <w:rFonts w:ascii="Times New Roman" w:eastAsia="Times New Roman" w:hAnsi="Times New Roman" w:cs="Times New Roman"/>
           <w:b/>
@@ -127,49 +74,28 @@
           <w:sz w:val="36"/>
           <w:szCs w:val="36"/>
         </w:rPr>
-      </w:pPr>
-      <w:r>
-        <w:rPr>
-          <w:rFonts w:ascii="Times New Roman" w:eastAsia="Times New Roman" w:hAnsi="Times New Roman" w:cs="Times New Roman"/>
-          <w:b/>
-          <w:bCs/>
-          <w:color w:val="E81344"/>
-          <w:sz w:val="36"/>
-          <w:szCs w:val="36"/>
-        </w:rPr>
         <w:t xml:space="preserve">                                     </w:t>
       </w:r>
     </w:p>
     <w:p>
       <w:pPr>
         <w:spacing w:after="0" w:line="240" w:lineRule="auto"/>
-        <w:ind w:left="1440" w:right="864"/>
-        <w:rPr>
-          <w:rFonts w:ascii="Times New Roman" w:eastAsia="Times New Roman" w:hAnsi="Times New Roman" w:cs="Times New Roman"/>
-          <w:b/>
-          <w:bCs/>
-          <w:sz w:val="36"/>
-          <w:szCs w:val="36"/>
-        </w:rPr>
-      </w:pPr>
-      <w:r>
-        <w:rPr>
-          <w:rFonts w:ascii="Times New Roman" w:eastAsia="Times New Roman" w:hAnsi="Times New Roman" w:cs="Times New Roman"/>
-          <w:b/>
-          <w:bCs/>
-          <w:color w:val="E81344"/>
-          <w:sz w:val="36"/>
-          <w:szCs w:val="36"/>
-        </w:rPr>
-        <w:t xml:space="preserve">                              </w:t>
-      </w:r>
-      <w:r>
-        <w:rPr>
-          <w:rFonts w:ascii="Times New Roman" w:eastAsia="Times New Roman" w:hAnsi="Times New Roman" w:cs="Times New Roman"/>
-          <w:b/>
-          <w:bCs/>
-          <w:sz w:val="32"/>
-          <w:szCs w:val="32"/>
+        <w:ind w:left="2880" w:right="864" w:firstLine="720"/>
+        <w:rPr>
+          <w:rFonts w:ascii="Times New Roman" w:eastAsia="Times New Roman" w:hAnsi="Times New Roman" w:cs="Times New Roman"/>
+          <w:b/>
+          <w:bCs/>
+          <w:sz w:val="28"/>
+          <w:szCs w:val="28"/>
+        </w:rPr>
+      </w:pPr>
+      <w:r>
+        <w:rPr>
+          <w:rFonts w:ascii="Times New Roman" w:eastAsia="Times New Roman" w:hAnsi="Times New Roman" w:cs="Times New Roman"/>
+          <w:b/>
+          <w:bCs/>
+          <w:sz w:val="28"/>
+          <w:szCs w:val="28"/>
         </w:rPr>
         <w:t>A THESIS IN</w:t>
       </w:r>
@@ -177,24 +103,24 @@
     <w:p>
       <w:pPr>
         <w:spacing w:after="0" w:line="240" w:lineRule="auto"/>
-        <w:ind w:left="1440" w:right="864"/>
-        <w:rPr>
-          <w:rFonts w:ascii="Times New Roman" w:eastAsia="Times New Roman" w:hAnsi="Times New Roman" w:cs="Times New Roman"/>
-          <w:b/>
-          <w:bCs/>
-          <w:sz w:val="32"/>
-          <w:szCs w:val="32"/>
-        </w:rPr>
-      </w:pPr>
-      <w:r>
-        <w:rPr>
-          <w:rFonts w:ascii="Times New Roman" w:eastAsia="Times New Roman" w:hAnsi="Times New Roman" w:cs="Times New Roman"/>
-          <w:b/>
-          <w:bCs/>
-          <w:sz w:val="32"/>
-          <w:szCs w:val="32"/>
-        </w:rPr>
-        <w:t xml:space="preserve">                                 Bioinformatics</w:t>
+        <w:ind w:left="2880" w:right="864" w:firstLine="720"/>
+        <w:rPr>
+          <w:rFonts w:ascii="Times New Roman" w:eastAsia="Times New Roman" w:hAnsi="Times New Roman" w:cs="Times New Roman"/>
+          <w:b/>
+          <w:bCs/>
+          <w:sz w:val="28"/>
+          <w:szCs w:val="28"/>
+        </w:rPr>
+      </w:pPr>
+      <w:r>
+        <w:rPr>
+          <w:rFonts w:ascii="Times New Roman" w:eastAsia="Times New Roman" w:hAnsi="Times New Roman" w:cs="Times New Roman"/>
+          <w:b/>
+          <w:bCs/>
+          <w:sz w:val="28"/>
+          <w:szCs w:val="28"/>
+        </w:rPr>
+        <w:t>Bioinformatics</w:t>
       </w:r>
     </w:p>
     <w:p>
@@ -270,6 +196,7 @@
       <w:pPr>
         <w:spacing w:after="0" w:line="240" w:lineRule="auto"/>
         <w:ind w:left="720" w:right="864"/>
+        <w:jc w:val="center"/>
         <w:rPr>
           <w:rFonts w:ascii="Times New Roman" w:eastAsia="Times New Roman" w:hAnsi="Times New Roman" w:cs="Times New Roman"/>
           <w:sz w:val="32"/>
@@ -282,8 +209,102 @@
           <w:sz w:val="32"/>
           <w:szCs w:val="32"/>
         </w:rPr>
-        <w:t xml:space="preserve">              Presented to the faculty of the University of Missouri-</w:t>
-      </w:r>
+        <w:t>Presented to the faculty of the University of Missouri</w:t>
+      </w:r>
+      <w:r>
+        <w:rPr>
+          <w:rFonts w:ascii="Times New Roman" w:eastAsia="Times New Roman" w:hAnsi="Times New Roman" w:cs="Times New Roman"/>
+          <w:sz w:val="32"/>
+          <w:szCs w:val="32"/>
+        </w:rPr>
+        <w:t xml:space="preserve"> - Kansas</w:t>
+      </w:r>
+      <w:r>
+        <w:rPr>
+          <w:rFonts w:ascii="Times New Roman" w:eastAsia="Times New Roman" w:hAnsi="Times New Roman" w:cs="Times New Roman"/>
+          <w:sz w:val="32"/>
+          <w:szCs w:val="32"/>
+        </w:rPr>
+        <w:t xml:space="preserve"> City in partial </w:t>
+      </w:r>
+      <w:r>
+        <w:rPr>
+          <w:rFonts w:ascii="Times New Roman" w:eastAsia="Times New Roman" w:hAnsi="Times New Roman" w:cs="Times New Roman"/>
+          <w:sz w:val="32"/>
+          <w:szCs w:val="32"/>
+        </w:rPr>
+        <w:t>fulfillment</w:t>
+      </w:r>
+      <w:r>
+        <w:rPr>
+          <w:rFonts w:ascii="Times New Roman" w:eastAsia="Times New Roman" w:hAnsi="Times New Roman" w:cs="Times New Roman"/>
+          <w:sz w:val="32"/>
+          <w:szCs w:val="32"/>
+        </w:rPr>
+        <w:t xml:space="preserve"> of the</w:t>
+      </w:r>
+    </w:p>
+    <w:p>
+      <w:pPr>
+        <w:spacing w:line="240" w:lineRule="auto"/>
+        <w:ind w:left="720" w:right="864"/>
+        <w:jc w:val="center"/>
+        <w:rPr>
+          <w:rFonts w:ascii="Times New Roman" w:eastAsia="Times New Roman" w:hAnsi="Times New Roman" w:cs="Times New Roman"/>
+          <w:sz w:val="32"/>
+          <w:szCs w:val="32"/>
+        </w:rPr>
+      </w:pPr>
+      <w:r>
+        <w:rPr>
+          <w:rFonts w:ascii="Times New Roman" w:eastAsia="Times New Roman" w:hAnsi="Times New Roman" w:cs="Times New Roman"/>
+          <w:sz w:val="32"/>
+          <w:szCs w:val="32"/>
+        </w:rPr>
+        <w:t>requirements for the degree.</w:t>
+      </w:r>
+    </w:p>
+    <w:p>
+      <w:pPr>
+        <w:spacing w:line="240" w:lineRule="auto"/>
+        <w:ind w:left="720" w:right="864"/>
+        <w:jc w:val="center"/>
+        <w:rPr>
+          <w:rFonts w:ascii="Times New Roman" w:eastAsia="Times New Roman" w:hAnsi="Times New Roman" w:cs="Times New Roman"/>
+          <w:sz w:val="32"/>
+          <w:szCs w:val="32"/>
+        </w:rPr>
+      </w:pPr>
+      <w:r>
+        <w:rPr>
+          <w:rFonts w:ascii="Times New Roman" w:eastAsia="Times New Roman" w:hAnsi="Times New Roman" w:cs="Times New Roman"/>
+          <w:sz w:val="28"/>
+          <w:szCs w:val="28"/>
+        </w:rPr>
+        <w:t>MASTER OF SCIENCE</w:t>
+      </w:r>
+    </w:p>
+    <w:p>
+      <w:pPr>
+        <w:spacing w:line="240" w:lineRule="auto"/>
+        <w:ind w:left="720" w:right="864"/>
+        <w:rPr>
+          <w:rFonts w:ascii="Times New Roman" w:eastAsia="Times New Roman" w:hAnsi="Times New Roman" w:cs="Times New Roman"/>
+          <w:sz w:val="32"/>
+          <w:szCs w:val="32"/>
+        </w:rPr>
+      </w:pPr>
+    </w:p>
+    <w:p>
+      <w:pPr>
+        <w:spacing w:line="240" w:lineRule="auto"/>
+        <w:ind w:left="720" w:right="864"/>
+        <w:rPr>
+          <w:rFonts w:ascii="Times New Roman" w:eastAsia="Times New Roman" w:hAnsi="Times New Roman" w:cs="Times New Roman"/>
+          <w:sz w:val="32"/>
+          <w:szCs w:val="32"/>
+        </w:rPr>
+      </w:pPr>
     </w:p>
     <w:p>
       <w:pPr>
@@ -301,12 +322,12 @@
           <w:sz w:val="32"/>
           <w:szCs w:val="32"/>
         </w:rPr>
-        <w:t xml:space="preserve">                        Kansas City in partial fulfilment of the </w:t>
-      </w:r>
-    </w:p>
-    <w:p>
-      <w:pPr>
-        <w:spacing w:line="240" w:lineRule="auto"/>
+        <w:t xml:space="preserve">                                                  by</w:t>
+      </w:r>
+    </w:p>
+    <w:p>
+      <w:pPr>
+        <w:spacing w:after="0" w:line="240" w:lineRule="auto"/>
         <w:ind w:left="720" w:right="864"/>
         <w:rPr>
           <w:rFonts w:ascii="Times New Roman" w:eastAsia="Times New Roman" w:hAnsi="Times New Roman" w:cs="Times New Roman"/>
@@ -320,12 +341,20 @@
           <w:sz w:val="32"/>
           <w:szCs w:val="32"/>
         </w:rPr>
-        <w:t xml:space="preserve">                               requirements for the degree.</w:t>
-      </w:r>
-    </w:p>
-    <w:p>
-      <w:pPr>
-        <w:spacing w:line="240" w:lineRule="auto"/>
+        <w:t xml:space="preserve">                                    </w:t>
+      </w:r>
+      <w:r>
+        <w:rPr>
+          <w:rFonts w:ascii="Times New Roman" w:eastAsia="Times New Roman" w:hAnsi="Times New Roman" w:cs="Times New Roman"/>
+          <w:sz w:val="28"/>
+          <w:szCs w:val="28"/>
+        </w:rPr>
+        <w:t>SATYASREE GOLLA</w:t>
+      </w:r>
+    </w:p>
+    <w:p>
+      <w:pPr>
+        <w:spacing w:after="0" w:line="240" w:lineRule="auto"/>
         <w:ind w:left="720" w:right="864"/>
         <w:rPr>
           <w:rFonts w:ascii="Times New Roman" w:eastAsia="Times New Roman" w:hAnsi="Times New Roman" w:cs="Times New Roman"/>
@@ -333,18 +362,21 @@
           <w:szCs w:val="32"/>
         </w:rPr>
       </w:pPr>
-      <w:r>
+    </w:p>
+    <w:p>
+      <w:pPr>
+        <w:spacing w:after="0" w:line="240" w:lineRule="auto"/>
+        <w:ind w:left="720" w:right="864"/>
         <w:rPr>
           <w:rFonts w:ascii="Times New Roman" w:eastAsia="Times New Roman" w:hAnsi="Times New Roman" w:cs="Times New Roman"/>
           <w:sz w:val="32"/>
           <w:szCs w:val="32"/>
         </w:rPr>
-        <w:t xml:space="preserve">                                 </w:t>
-      </w:r>
-    </w:p>
-    <w:p>
-      <w:pPr>
-        <w:spacing w:line="240" w:lineRule="auto"/>
+      </w:pPr>
+    </w:p>
+    <w:p>
+      <w:pPr>
+        <w:spacing w:after="0" w:line="240" w:lineRule="auto"/>
         <w:ind w:left="720" w:right="864"/>
         <w:rPr>
           <w:rFonts w:ascii="Times New Roman" w:eastAsia="Times New Roman" w:hAnsi="Times New Roman" w:cs="Times New Roman"/>
@@ -352,74 +384,32 @@
           <w:szCs w:val="32"/>
         </w:rPr>
       </w:pPr>
+    </w:p>
+    <w:p>
+      <w:pPr>
+        <w:spacing w:after="0" w:line="240" w:lineRule="auto"/>
+        <w:ind w:left="720" w:right="864"/>
+        <w:rPr>
+          <w:rFonts w:ascii="Times New Roman" w:eastAsia="Times New Roman" w:hAnsi="Times New Roman" w:cs="Times New Roman"/>
+          <w:sz w:val="32"/>
+          <w:szCs w:val="32"/>
+        </w:rPr>
+      </w:pPr>
+      <w:r>
+        <w:rPr>
+          <w:rFonts w:ascii="Times New Roman" w:eastAsia="Times New Roman" w:hAnsi="Times New Roman" w:cs="Times New Roman"/>
+          <w:sz w:val="32"/>
+          <w:szCs w:val="32"/>
+        </w:rPr>
+        <w:t xml:space="preserve">                    </w:t>
+      </w:r>
       <w:r>
         <w:rPr>
           <w:rFonts w:ascii="Times New Roman" w:eastAsia="Times New Roman" w:hAnsi="Times New Roman" w:cs="Times New Roman"/>
           <w:sz w:val="28"/>
           <w:szCs w:val="28"/>
         </w:rPr>
-        <w:t xml:space="preserve">                                         MASTER OF SCIENCE</w:t>
-      </w:r>
-    </w:p>
-    <w:p>
-      <w:pPr>
-        <w:spacing w:line="240" w:lineRule="auto"/>
-        <w:ind w:left="720" w:right="864"/>
-        <w:rPr>
-          <w:rFonts w:ascii="Times New Roman" w:eastAsia="Times New Roman" w:hAnsi="Times New Roman" w:cs="Times New Roman"/>
-          <w:sz w:val="32"/>
-          <w:szCs w:val="32"/>
-        </w:rPr>
-      </w:pPr>
-    </w:p>
-    <w:p>
-      <w:pPr>
-        <w:spacing w:line="240" w:lineRule="auto"/>
-        <w:ind w:left="720" w:right="864"/>
-        <w:rPr>
-          <w:rFonts w:ascii="Times New Roman" w:eastAsia="Times New Roman" w:hAnsi="Times New Roman" w:cs="Times New Roman"/>
-          <w:sz w:val="32"/>
-          <w:szCs w:val="32"/>
-        </w:rPr>
-      </w:pPr>
-    </w:p>
-    <w:p>
-      <w:pPr>
-        <w:spacing w:after="0" w:line="240" w:lineRule="auto"/>
-        <w:ind w:left="720" w:right="864"/>
-        <w:rPr>
-          <w:rFonts w:ascii="Times New Roman" w:eastAsia="Times New Roman" w:hAnsi="Times New Roman" w:cs="Times New Roman"/>
-          <w:sz w:val="32"/>
-          <w:szCs w:val="32"/>
-        </w:rPr>
-      </w:pPr>
-      <w:r>
-        <w:rPr>
-          <w:rFonts w:ascii="Times New Roman" w:eastAsia="Times New Roman" w:hAnsi="Times New Roman" w:cs="Times New Roman"/>
-          <w:sz w:val="32"/>
-          <w:szCs w:val="32"/>
-        </w:rPr>
-        <w:t xml:space="preserve">                                                  by</w:t>
-      </w:r>
-    </w:p>
-    <w:p>
-      <w:pPr>
-        <w:spacing w:after="0" w:line="240" w:lineRule="auto"/>
-        <w:ind w:left="720" w:right="864"/>
-        <w:rPr>
-          <w:rFonts w:ascii="Times New Roman" w:eastAsia="Times New Roman" w:hAnsi="Times New Roman" w:cs="Times New Roman"/>
-          <w:sz w:val="32"/>
-          <w:szCs w:val="32"/>
-        </w:rPr>
-      </w:pPr>
-      <w:r>
-        <w:rPr>
-          <w:rFonts w:ascii="Times New Roman" w:eastAsia="Times New Roman" w:hAnsi="Times New Roman" w:cs="Times New Roman"/>
-          <w:sz w:val="32"/>
-          <w:szCs w:val="32"/>
-        </w:rPr>
-        <w:lastRenderedPageBreak/>
-        <w:t xml:space="preserve">                                    </w:t>
+        <w:t>M.S., University of Missouri-Kansas City, 202</w:t>
       </w:r>
       <w:r>
         <w:rPr>
@@ -427,67 +417,7 @@
           <w:sz w:val="28"/>
           <w:szCs w:val="28"/>
         </w:rPr>
-        <w:t>SATYASREE GOLLA</w:t>
-      </w:r>
-    </w:p>
-    <w:p>
-      <w:pPr>
-        <w:spacing w:after="0" w:line="240" w:lineRule="auto"/>
-        <w:ind w:left="720" w:right="864"/>
-        <w:rPr>
-          <w:rFonts w:ascii="Times New Roman" w:eastAsia="Times New Roman" w:hAnsi="Times New Roman" w:cs="Times New Roman"/>
-          <w:sz w:val="32"/>
-          <w:szCs w:val="32"/>
-        </w:rPr>
-      </w:pPr>
-    </w:p>
-    <w:p>
-      <w:pPr>
-        <w:spacing w:after="0" w:line="240" w:lineRule="auto"/>
-        <w:ind w:left="720" w:right="864"/>
-        <w:rPr>
-          <w:rFonts w:ascii="Times New Roman" w:eastAsia="Times New Roman" w:hAnsi="Times New Roman" w:cs="Times New Roman"/>
-          <w:sz w:val="32"/>
-          <w:szCs w:val="32"/>
-        </w:rPr>
-      </w:pPr>
-    </w:p>
-    <w:p>
-      <w:pPr>
-        <w:spacing w:after="0" w:line="240" w:lineRule="auto"/>
-        <w:ind w:left="720" w:right="864"/>
-        <w:rPr>
-          <w:rFonts w:ascii="Times New Roman" w:eastAsia="Times New Roman" w:hAnsi="Times New Roman" w:cs="Times New Roman"/>
-          <w:sz w:val="32"/>
-          <w:szCs w:val="32"/>
-        </w:rPr>
-      </w:pPr>
-    </w:p>
-    <w:p>
-      <w:pPr>
-        <w:spacing w:after="0" w:line="240" w:lineRule="auto"/>
-        <w:ind w:left="720" w:right="864"/>
-        <w:rPr>
-          <w:rFonts w:ascii="Times New Roman" w:eastAsia="Times New Roman" w:hAnsi="Times New Roman" w:cs="Times New Roman"/>
-          <w:sz w:val="32"/>
-          <w:szCs w:val="32"/>
-        </w:rPr>
-      </w:pPr>
-      <w:r>
-        <w:rPr>
-          <w:rFonts w:ascii="Times New Roman" w:eastAsia="Times New Roman" w:hAnsi="Times New Roman" w:cs="Times New Roman"/>
-          <w:sz w:val="32"/>
-          <w:szCs w:val="32"/>
-        </w:rPr>
-        <w:t xml:space="preserve">                    </w:t>
-      </w:r>
-      <w:r>
-        <w:rPr>
-          <w:rFonts w:ascii="Times New Roman" w:eastAsia="Times New Roman" w:hAnsi="Times New Roman" w:cs="Times New Roman"/>
-          <w:sz w:val="28"/>
-          <w:szCs w:val="28"/>
-        </w:rPr>
-        <w:t>M.S., University of Missouri-Kansas City, 2021</w:t>
+        <w:t>2</w:t>
       </w:r>
     </w:p>
     <w:p>
@@ -607,413 +537,1184 @@
           <w:sz w:val="28"/>
           <w:szCs w:val="28"/>
         </w:rPr>
-        <w:t xml:space="preserve">                                                          2021         </w:t>
-      </w:r>
-    </w:p>
-    <w:p>
-      <w:pPr>
-        <w:rPr>
-          <w:b/>
-          <w:bCs/>
-        </w:rPr>
-      </w:pPr>
-    </w:p>
-    <w:p>
-      <w:pPr>
-        <w:rPr>
-          <w:b/>
-          <w:bCs/>
-        </w:rPr>
-      </w:pPr>
-      <w:r>
-        <w:rPr>
-          <w:b/>
-          <w:bCs/>
-        </w:rPr>
+        <w:t xml:space="preserve">                                                          202</w:t>
+      </w:r>
+      <w:r>
+        <w:rPr>
+          <w:rFonts w:ascii="Times New Roman" w:eastAsia="Times New Roman" w:hAnsi="Times New Roman" w:cs="Times New Roman"/>
+          <w:sz w:val="28"/>
+          <w:szCs w:val="28"/>
+        </w:rPr>
+        <w:t>2</w:t>
+      </w:r>
+      <w:r>
+        <w:rPr>
+          <w:rFonts w:ascii="Times New Roman" w:eastAsia="Times New Roman" w:hAnsi="Times New Roman" w:cs="Times New Roman"/>
+          <w:sz w:val="28"/>
+          <w:szCs w:val="28"/>
+        </w:rPr>
+        <w:t xml:space="preserve">     </w:t>
+      </w:r>
+    </w:p>
+    <w:p>
+      <w:pPr>
+        <w:rPr>
+          <w:b/>
+          <w:bCs/>
+        </w:rPr>
+      </w:pPr>
+    </w:p>
+    <w:p>
+      <w:pPr>
+        <w:rPr>
+          <w:rFonts w:ascii="Times New Roman" w:hAnsi="Times New Roman" w:cs="Times New Roman"/>
+          <w:b/>
+          <w:bCs/>
+          <w:i/>
+          <w:iCs/>
+          <w:sz w:val="24"/>
+          <w:szCs w:val="24"/>
+        </w:rPr>
+      </w:pPr>
+      <w:r>
+        <w:rPr>
+          <w:rFonts w:ascii="Times New Roman" w:hAnsi="Times New Roman" w:cs="Times New Roman"/>
+          <w:b/>
+          <w:bCs/>
+          <w:i/>
+          <w:iCs/>
+          <w:sz w:val="24"/>
+          <w:szCs w:val="24"/>
+        </w:rPr>
+        <w:lastRenderedPageBreak/>
         <w:t>Introduction</w:t>
       </w:r>
-    </w:p>
-    <w:p>
-      <w:r>
-        <w:t>Proposed solution=re-allocating information published at the Bureau of the Census and aggregated to census block groups to neighborhood and communities instead. Weighted average approach based on the number of people or the number of housing units.</w:t>
-      </w:r>
-    </w:p>
-    <w:p>
-      <w:pPr>
-        <w:rPr>
-          <w:b/>
-          <w:bCs/>
-        </w:rPr>
-      </w:pPr>
-      <w:r>
-        <w:rPr>
-          <w:b/>
-          <w:bCs/>
+      <w:r>
+        <w:rPr>
+          <w:rFonts w:ascii="Times New Roman" w:hAnsi="Times New Roman" w:cs="Times New Roman"/>
+          <w:b/>
+          <w:bCs/>
+          <w:i/>
+          <w:iCs/>
+          <w:sz w:val="24"/>
+          <w:szCs w:val="24"/>
+        </w:rPr>
+        <w:t>:</w:t>
+      </w:r>
+    </w:p>
+    <w:p>
+      <w:pPr>
+        <w:rPr>
+          <w:rFonts w:ascii="Times New Roman" w:hAnsi="Times New Roman" w:cs="Times New Roman"/>
+          <w:sz w:val="24"/>
+          <w:szCs w:val="24"/>
+        </w:rPr>
+      </w:pPr>
+      <w:r>
+        <w:rPr>
+          <w:rFonts w:ascii="Times New Roman" w:hAnsi="Times New Roman" w:cs="Times New Roman"/>
+          <w:sz w:val="24"/>
+          <w:szCs w:val="24"/>
+        </w:rPr>
+        <w:t>The proposed</w:t>
+      </w:r>
+      <w:r>
+        <w:rPr>
+          <w:rFonts w:ascii="Times New Roman" w:hAnsi="Times New Roman" w:cs="Times New Roman"/>
+          <w:sz w:val="24"/>
+          <w:szCs w:val="24"/>
+        </w:rPr>
+        <w:t xml:space="preserve"> solution=re-allocating information </w:t>
+      </w:r>
+      <w:r>
+        <w:rPr>
+          <w:rFonts w:ascii="Times New Roman" w:hAnsi="Times New Roman" w:cs="Times New Roman"/>
+          <w:sz w:val="24"/>
+          <w:szCs w:val="24"/>
+        </w:rPr>
+        <w:t xml:space="preserve">was </w:t>
+      </w:r>
+      <w:r>
+        <w:rPr>
+          <w:rFonts w:ascii="Times New Roman" w:hAnsi="Times New Roman" w:cs="Times New Roman"/>
+          <w:sz w:val="24"/>
+          <w:szCs w:val="24"/>
+        </w:rPr>
+        <w:t xml:space="preserve">published at the Bureau of the Census and aggregated to census block groups to </w:t>
+      </w:r>
+      <w:r>
+        <w:rPr>
+          <w:rFonts w:ascii="Times New Roman" w:hAnsi="Times New Roman" w:cs="Times New Roman"/>
+          <w:sz w:val="24"/>
+          <w:szCs w:val="24"/>
+        </w:rPr>
+        <w:t>neighborhoods</w:t>
+      </w:r>
+      <w:r>
+        <w:rPr>
+          <w:rFonts w:ascii="Times New Roman" w:hAnsi="Times New Roman" w:cs="Times New Roman"/>
+          <w:sz w:val="24"/>
+          <w:szCs w:val="24"/>
+        </w:rPr>
+        <w:t xml:space="preserve"> and communities instead. </w:t>
+      </w:r>
+      <w:r>
+        <w:rPr>
+          <w:rFonts w:ascii="Times New Roman" w:hAnsi="Times New Roman" w:cs="Times New Roman"/>
+          <w:sz w:val="24"/>
+          <w:szCs w:val="24"/>
+        </w:rPr>
+        <w:t>A weighted</w:t>
+      </w:r>
+      <w:r>
+        <w:rPr>
+          <w:rFonts w:ascii="Times New Roman" w:hAnsi="Times New Roman" w:cs="Times New Roman"/>
+          <w:sz w:val="24"/>
+          <w:szCs w:val="24"/>
+        </w:rPr>
+        <w:t xml:space="preserve"> average approach </w:t>
+      </w:r>
+      <w:r>
+        <w:rPr>
+          <w:rFonts w:ascii="Times New Roman" w:hAnsi="Times New Roman" w:cs="Times New Roman"/>
+          <w:sz w:val="24"/>
+          <w:szCs w:val="24"/>
+        </w:rPr>
+        <w:t xml:space="preserve">is </w:t>
+      </w:r>
+      <w:r>
+        <w:rPr>
+          <w:rFonts w:ascii="Times New Roman" w:hAnsi="Times New Roman" w:cs="Times New Roman"/>
+          <w:sz w:val="24"/>
+          <w:szCs w:val="24"/>
+        </w:rPr>
+        <w:t>based on the number of people or the number of housing units.</w:t>
+      </w:r>
+    </w:p>
+    <w:p>
+      <w:pPr>
+        <w:rPr>
+          <w:rFonts w:ascii="Times New Roman" w:hAnsi="Times New Roman" w:cs="Times New Roman"/>
+          <w:b/>
+          <w:bCs/>
+          <w:i/>
+          <w:iCs/>
+          <w:sz w:val="24"/>
+          <w:szCs w:val="24"/>
+        </w:rPr>
+      </w:pPr>
+      <w:r>
+        <w:rPr>
+          <w:rFonts w:ascii="Times New Roman" w:hAnsi="Times New Roman" w:cs="Times New Roman"/>
+          <w:b/>
+          <w:bCs/>
+          <w:i/>
+          <w:iCs/>
+          <w:sz w:val="24"/>
+          <w:szCs w:val="24"/>
         </w:rPr>
         <w:t>Literature review</w:t>
       </w:r>
-    </w:p>
-    <w:p>
-      <w:r>
+      <w:r>
+        <w:rPr>
+          <w:rFonts w:ascii="Times New Roman" w:hAnsi="Times New Roman" w:cs="Times New Roman"/>
+          <w:b/>
+          <w:bCs/>
+          <w:i/>
+          <w:iCs/>
+          <w:sz w:val="24"/>
+          <w:szCs w:val="24"/>
+        </w:rPr>
+        <w:t>:</w:t>
+      </w:r>
+    </w:p>
+    <w:p>
+      <w:pPr>
+        <w:rPr>
+          <w:rFonts w:ascii="Times New Roman" w:hAnsi="Times New Roman" w:cs="Times New Roman"/>
+          <w:sz w:val="24"/>
+          <w:szCs w:val="24"/>
+        </w:rPr>
+      </w:pPr>
+      <w:r>
+        <w:rPr>
+          <w:rFonts w:ascii="Times New Roman" w:hAnsi="Times New Roman" w:cs="Times New Roman"/>
+          <w:sz w:val="24"/>
+          <w:szCs w:val="24"/>
+        </w:rPr>
         <w:t>The United States Census Bureau, officially the Bureau of the Census, is a principal agency of the U.S. Federal Statistical System, responsible for producing data about the American people and economy.</w:t>
       </w:r>
       <w:r>
-        <w:t xml:space="preserve"> The Census Bureau mission is to serve as the nation’s leading provider of quality data about its people and economy. </w:t>
-      </w:r>
-      <w:r>
+        <w:rPr>
+          <w:rFonts w:ascii="Times New Roman" w:hAnsi="Times New Roman" w:cs="Times New Roman"/>
+          <w:sz w:val="24"/>
+          <w:szCs w:val="24"/>
+        </w:rPr>
+        <w:t xml:space="preserve"> The Census </w:t>
+      </w:r>
+      <w:r>
+        <w:rPr>
+          <w:rFonts w:ascii="Times New Roman" w:hAnsi="Times New Roman" w:cs="Times New Roman"/>
+          <w:sz w:val="24"/>
+          <w:szCs w:val="24"/>
+        </w:rPr>
+        <w:t>Bureau’s</w:t>
+      </w:r>
+      <w:r>
+        <w:rPr>
+          <w:rFonts w:ascii="Times New Roman" w:hAnsi="Times New Roman" w:cs="Times New Roman"/>
+          <w:sz w:val="24"/>
+          <w:szCs w:val="24"/>
+        </w:rPr>
+        <w:t xml:space="preserve"> mission is to serve as the nation’s leading provider of quality data about its people and economy. </w:t>
+      </w:r>
+      <w:r>
+        <w:rPr>
+          <w:rFonts w:ascii="Times New Roman" w:hAnsi="Times New Roman" w:cs="Times New Roman"/>
+          <w:sz w:val="24"/>
+          <w:szCs w:val="24"/>
+        </w:rPr>
         <w:t xml:space="preserve">It </w:t>
       </w:r>
       <w:r>
+        <w:rPr>
+          <w:rFonts w:ascii="Times New Roman" w:hAnsi="Times New Roman" w:cs="Times New Roman"/>
+          <w:sz w:val="24"/>
+          <w:szCs w:val="24"/>
+        </w:rPr>
         <w:t>runs</w:t>
       </w:r>
       <w:r>
+        <w:rPr>
+          <w:rFonts w:ascii="Times New Roman" w:hAnsi="Times New Roman" w:cs="Times New Roman"/>
+          <w:sz w:val="24"/>
+          <w:szCs w:val="24"/>
+        </w:rPr>
         <w:t xml:space="preserve"> under Title 13 and Title 26</w:t>
       </w:r>
       <w:r>
+        <w:rPr>
+          <w:rFonts w:ascii="Times New Roman" w:hAnsi="Times New Roman" w:cs="Times New Roman"/>
+          <w:sz w:val="24"/>
+          <w:szCs w:val="24"/>
+        </w:rPr>
         <w:t xml:space="preserve"> of the U.S. Code</w:t>
       </w:r>
       <w:r>
+        <w:rPr>
+          <w:rFonts w:ascii="Times New Roman" w:hAnsi="Times New Roman" w:cs="Times New Roman"/>
+          <w:sz w:val="24"/>
+          <w:szCs w:val="24"/>
+        </w:rPr>
         <w:t>.</w:t>
       </w:r>
       <w:r>
-        <w:t xml:space="preserve"> The Census Bureau collects the information about American Community Survey (ACS), Census of Governments, Decennial Census of Population and Housing, and Economic Census.</w:t>
-      </w:r>
-      <w:r>
-        <w:t xml:space="preserve"> It deals with different sectors such as Business and economy, Education, Health and Research, Income and poverty, Population and Housing, Employment, International trade in the nation. It includes photos, publications, videos, fact sheets, blogs and working papers related to data. It includes different surveys and programs like American Community Survey, American Housing survey, American business survey. </w:t>
-      </w:r>
-    </w:p>
-    <w:p>
-      <w:pPr>
-        <w:rPr>
-          <w:rFonts w:cstheme="minorHAnsi"/>
+        <w:rPr>
+          <w:rFonts w:ascii="Times New Roman" w:hAnsi="Times New Roman" w:cs="Times New Roman"/>
+          <w:sz w:val="24"/>
+          <w:szCs w:val="24"/>
+        </w:rPr>
+        <w:t xml:space="preserve"> The Census Bureau collects the information </w:t>
+      </w:r>
+      <w:r>
+        <w:rPr>
+          <w:rFonts w:ascii="Times New Roman" w:hAnsi="Times New Roman" w:cs="Times New Roman"/>
+          <w:sz w:val="24"/>
+          <w:szCs w:val="24"/>
+        </w:rPr>
+        <w:t>from</w:t>
+      </w:r>
+      <w:r>
+        <w:rPr>
+          <w:rFonts w:ascii="Times New Roman" w:hAnsi="Times New Roman" w:cs="Times New Roman"/>
+          <w:sz w:val="24"/>
+          <w:szCs w:val="24"/>
+        </w:rPr>
+        <w:t xml:space="preserve"> </w:t>
+      </w:r>
+      <w:r>
+        <w:rPr>
+          <w:rFonts w:ascii="Times New Roman" w:hAnsi="Times New Roman" w:cs="Times New Roman"/>
+          <w:sz w:val="24"/>
+          <w:szCs w:val="24"/>
+        </w:rPr>
+        <w:t xml:space="preserve">the </w:t>
+      </w:r>
+      <w:r>
+        <w:rPr>
+          <w:rFonts w:ascii="Times New Roman" w:hAnsi="Times New Roman" w:cs="Times New Roman"/>
+          <w:sz w:val="24"/>
+          <w:szCs w:val="24"/>
+        </w:rPr>
+        <w:t>American Community Survey (ACS), Census of Governments, Decennial Census of Population and Housing, and Economic Census.</w:t>
+      </w:r>
+      <w:r>
+        <w:rPr>
+          <w:rFonts w:ascii="Times New Roman" w:hAnsi="Times New Roman" w:cs="Times New Roman"/>
+          <w:sz w:val="24"/>
+          <w:szCs w:val="24"/>
+        </w:rPr>
+        <w:t xml:space="preserve"> It deals with different sectors such as Business and </w:t>
+      </w:r>
+      <w:r>
+        <w:rPr>
+          <w:rFonts w:ascii="Times New Roman" w:hAnsi="Times New Roman" w:cs="Times New Roman"/>
+          <w:sz w:val="24"/>
+          <w:szCs w:val="24"/>
+        </w:rPr>
+        <w:t>Economy</w:t>
+      </w:r>
+      <w:r>
+        <w:rPr>
+          <w:rFonts w:ascii="Times New Roman" w:hAnsi="Times New Roman" w:cs="Times New Roman"/>
+          <w:sz w:val="24"/>
+          <w:szCs w:val="24"/>
+        </w:rPr>
+        <w:t xml:space="preserve">, Education, Health and Research, Income and poverty, Population and Housing, Employment, </w:t>
+      </w:r>
+      <w:r>
+        <w:rPr>
+          <w:rFonts w:ascii="Times New Roman" w:hAnsi="Times New Roman" w:cs="Times New Roman"/>
+          <w:sz w:val="24"/>
+          <w:szCs w:val="24"/>
+        </w:rPr>
+        <w:t>and international</w:t>
+      </w:r>
+      <w:r>
+        <w:rPr>
+          <w:rFonts w:ascii="Times New Roman" w:hAnsi="Times New Roman" w:cs="Times New Roman"/>
+          <w:sz w:val="24"/>
+          <w:szCs w:val="24"/>
+        </w:rPr>
+        <w:t xml:space="preserve"> trade in the nation. It includes photos, publications, videos, fact sheets, blogs</w:t>
+      </w:r>
+      <w:r>
+        <w:rPr>
+          <w:rFonts w:ascii="Times New Roman" w:hAnsi="Times New Roman" w:cs="Times New Roman"/>
+          <w:sz w:val="24"/>
+          <w:szCs w:val="24"/>
+        </w:rPr>
+        <w:t>,</w:t>
+      </w:r>
+      <w:r>
+        <w:rPr>
+          <w:rFonts w:ascii="Times New Roman" w:hAnsi="Times New Roman" w:cs="Times New Roman"/>
+          <w:sz w:val="24"/>
+          <w:szCs w:val="24"/>
+        </w:rPr>
+        <w:t xml:space="preserve"> and working papers related to data. It includes different surveys and programs like American Community Survey, </w:t>
+      </w:r>
+      <w:r>
+        <w:rPr>
+          <w:rFonts w:ascii="Times New Roman" w:hAnsi="Times New Roman" w:cs="Times New Roman"/>
+          <w:sz w:val="24"/>
+          <w:szCs w:val="24"/>
+        </w:rPr>
+        <w:t xml:space="preserve">the </w:t>
+      </w:r>
+      <w:r>
+        <w:rPr>
+          <w:rFonts w:ascii="Times New Roman" w:hAnsi="Times New Roman" w:cs="Times New Roman"/>
+          <w:sz w:val="24"/>
+          <w:szCs w:val="24"/>
+        </w:rPr>
+        <w:t xml:space="preserve">American Housing </w:t>
+      </w:r>
+      <w:r>
+        <w:rPr>
+          <w:rFonts w:ascii="Times New Roman" w:hAnsi="Times New Roman" w:cs="Times New Roman"/>
+          <w:sz w:val="24"/>
+          <w:szCs w:val="24"/>
+        </w:rPr>
+        <w:t>Survey</w:t>
+      </w:r>
+      <w:r>
+        <w:rPr>
+          <w:rFonts w:ascii="Times New Roman" w:hAnsi="Times New Roman" w:cs="Times New Roman"/>
+          <w:sz w:val="24"/>
+          <w:szCs w:val="24"/>
+        </w:rPr>
+        <w:t xml:space="preserve">, American business survey. </w:t>
+      </w:r>
+    </w:p>
+    <w:p>
+      <w:pPr>
+        <w:rPr>
+          <w:rFonts w:ascii="Times New Roman" w:hAnsi="Times New Roman" w:cs="Times New Roman"/>
           <w:color w:val="202122"/>
+          <w:sz w:val="24"/>
+          <w:szCs w:val="24"/>
           <w:shd w:val="clear" w:color="auto" w:fill="FFFFFF"/>
         </w:rPr>
       </w:pPr>
       <w:r>
         <w:rPr>
-          <w:rFonts w:cstheme="minorHAnsi"/>
+          <w:rFonts w:ascii="Times New Roman" w:hAnsi="Times New Roman" w:cs="Times New Roman"/>
           <w:color w:val="202122"/>
+          <w:sz w:val="24"/>
+          <w:szCs w:val="24"/>
           <w:shd w:val="clear" w:color="auto" w:fill="FFFFFF"/>
         </w:rPr>
         <w:t>The American Community Survey (ACS) is a demographics survey program conducted by the U.S. Census Bureau</w:t>
       </w:r>
       <w:r>
         <w:rPr>
-          <w:rFonts w:cstheme="minorHAnsi"/>
+          <w:rFonts w:ascii="Times New Roman" w:hAnsi="Times New Roman" w:cs="Times New Roman"/>
           <w:color w:val="202122"/>
+          <w:sz w:val="24"/>
+          <w:szCs w:val="24"/>
           <w:shd w:val="clear" w:color="auto" w:fill="FFFFFF"/>
         </w:rPr>
         <w:t xml:space="preserve">. It helps local officials, </w:t>
       </w:r>
       <w:r>
         <w:rPr>
-          <w:rFonts w:cstheme="minorHAnsi"/>
+          <w:rFonts w:ascii="Times New Roman" w:hAnsi="Times New Roman" w:cs="Times New Roman"/>
           <w:color w:val="202122"/>
+          <w:sz w:val="24"/>
+          <w:szCs w:val="24"/>
           <w:shd w:val="clear" w:color="auto" w:fill="FFFFFF"/>
         </w:rPr>
         <w:t>community leaders, and businesses understand the changes taking place in their communities. It is the premier source for detailed population and housing information about our nation.</w:t>
       </w:r>
       <w:r>
         <w:rPr>
-          <w:rFonts w:cstheme="minorHAnsi"/>
+          <w:rFonts w:ascii="Times New Roman" w:hAnsi="Times New Roman" w:cs="Times New Roman"/>
           <w:color w:val="202122"/>
+          <w:sz w:val="24"/>
+          <w:szCs w:val="24"/>
           <w:shd w:val="clear" w:color="auto" w:fill="FFFFFF"/>
         </w:rPr>
         <w:t xml:space="preserve"> It is a yearly basis survey and gives information about how federal and state funds are distributed each year. </w:t>
       </w:r>
       <w:r>
         <w:rPr>
-          <w:rFonts w:cstheme="minorHAnsi"/>
+          <w:rFonts w:ascii="Times New Roman" w:hAnsi="Times New Roman" w:cs="Times New Roman"/>
           <w:color w:val="202122"/>
+          <w:sz w:val="24"/>
+          <w:szCs w:val="24"/>
           <w:shd w:val="clear" w:color="auto" w:fill="FFFFFF"/>
         </w:rPr>
         <w:t xml:space="preserve">It </w:t>
       </w:r>
       <w:r>
         <w:rPr>
-          <w:rFonts w:cstheme="minorHAnsi"/>
+          <w:rFonts w:ascii="Times New Roman" w:hAnsi="Times New Roman" w:cs="Times New Roman"/>
           <w:color w:val="202122"/>
+          <w:sz w:val="24"/>
+          <w:szCs w:val="24"/>
           <w:shd w:val="clear" w:color="auto" w:fill="FFFFFF"/>
         </w:rPr>
         <w:t>holds</w:t>
       </w:r>
       <w:r>
         <w:rPr>
-          <w:rFonts w:cstheme="minorHAnsi"/>
+          <w:rFonts w:ascii="Times New Roman" w:hAnsi="Times New Roman" w:cs="Times New Roman"/>
           <w:color w:val="202122"/>
+          <w:sz w:val="24"/>
+          <w:szCs w:val="24"/>
           <w:shd w:val="clear" w:color="auto" w:fill="FFFFFF"/>
         </w:rPr>
-        <w:t xml:space="preserve"> different tables like Selected social characteristics, selected economic characteristics, selected housing characteristics, Demographic and Housing estimates.</w:t>
-      </w:r>
-      <w:r>
-        <w:rPr>
-          <w:rFonts w:cstheme="minorHAnsi"/>
+        <w:t xml:space="preserve"> different tables like Selected social characteristics, selected economic characteristics, selected housing characteristics, </w:t>
+      </w:r>
+      <w:r>
+        <w:rPr>
+          <w:rFonts w:ascii="Times New Roman" w:hAnsi="Times New Roman" w:cs="Times New Roman"/>
           <w:color w:val="202122"/>
+          <w:sz w:val="24"/>
+          <w:szCs w:val="24"/>
           <w:shd w:val="clear" w:color="auto" w:fill="FFFFFF"/>
         </w:rPr>
+        <w:t>and Demographics</w:t>
+      </w:r>
+      <w:r>
+        <w:rPr>
+          <w:rFonts w:ascii="Times New Roman" w:hAnsi="Times New Roman" w:cs="Times New Roman"/>
+          <w:color w:val="202122"/>
+          <w:sz w:val="24"/>
+          <w:szCs w:val="24"/>
+          <w:shd w:val="clear" w:color="auto" w:fill="FFFFFF"/>
+        </w:rPr>
+        <w:t xml:space="preserve"> and Housing </w:t>
+      </w:r>
+      <w:r>
+        <w:rPr>
+          <w:rFonts w:ascii="Times New Roman" w:hAnsi="Times New Roman" w:cs="Times New Roman"/>
+          <w:color w:val="202122"/>
+          <w:sz w:val="24"/>
+          <w:szCs w:val="24"/>
+          <w:shd w:val="clear" w:color="auto" w:fill="FFFFFF"/>
+        </w:rPr>
+        <w:t>Estimates</w:t>
+      </w:r>
+      <w:r>
+        <w:rPr>
+          <w:rFonts w:ascii="Times New Roman" w:hAnsi="Times New Roman" w:cs="Times New Roman"/>
+          <w:color w:val="202122"/>
+          <w:sz w:val="24"/>
+          <w:szCs w:val="24"/>
+          <w:shd w:val="clear" w:color="auto" w:fill="FFFFFF"/>
+        </w:rPr>
+        <w:t>.</w:t>
+      </w:r>
+      <w:r>
+        <w:rPr>
+          <w:rFonts w:ascii="Times New Roman" w:hAnsi="Times New Roman" w:cs="Times New Roman"/>
+          <w:color w:val="202122"/>
+          <w:sz w:val="24"/>
+          <w:szCs w:val="24"/>
+          <w:shd w:val="clear" w:color="auto" w:fill="FFFFFF"/>
+        </w:rPr>
+        <w:t xml:space="preserve"> It regularly gathers information previously </w:t>
+      </w:r>
+      <w:r>
+        <w:rPr>
+          <w:rFonts w:ascii="Times New Roman" w:hAnsi="Times New Roman" w:cs="Times New Roman"/>
+          <w:color w:val="202122"/>
+          <w:sz w:val="24"/>
+          <w:szCs w:val="24"/>
+          <w:shd w:val="clear" w:color="auto" w:fill="FFFFFF"/>
+        </w:rPr>
+        <w:t>held</w:t>
+      </w:r>
+      <w:r>
+        <w:rPr>
+          <w:rFonts w:ascii="Times New Roman" w:hAnsi="Times New Roman" w:cs="Times New Roman"/>
+          <w:color w:val="202122"/>
+          <w:sz w:val="24"/>
+          <w:szCs w:val="24"/>
+          <w:shd w:val="clear" w:color="auto" w:fill="FFFFFF"/>
+        </w:rPr>
+        <w:t xml:space="preserve"> only in the long form of the decennial census.</w:t>
+      </w:r>
+    </w:p>
+    <w:p>
+      <w:pPr>
+        <w:rPr>
+          <w:rFonts w:ascii="Times New Roman" w:hAnsi="Times New Roman" w:cs="Times New Roman"/>
+          <w:color w:val="202122"/>
+          <w:sz w:val="24"/>
+          <w:szCs w:val="24"/>
+          <w:shd w:val="clear" w:color="auto" w:fill="FFFFFF"/>
+        </w:rPr>
+      </w:pPr>
+      <w:r>
+        <w:rPr>
+          <w:rFonts w:ascii="Times New Roman" w:hAnsi="Times New Roman" w:cs="Times New Roman"/>
+          <w:color w:val="202122"/>
+          <w:sz w:val="24"/>
+          <w:szCs w:val="24"/>
+          <w:shd w:val="clear" w:color="auto" w:fill="FFFFFF"/>
+        </w:rPr>
+        <w:t xml:space="preserve"> Every 10 years, the U.S. Census Bureau conducts a census to </w:t>
+      </w:r>
+      <w:r>
+        <w:rPr>
+          <w:rFonts w:ascii="Times New Roman" w:hAnsi="Times New Roman" w:cs="Times New Roman"/>
+          <w:color w:val="202122"/>
+          <w:sz w:val="24"/>
+          <w:szCs w:val="24"/>
+          <w:shd w:val="clear" w:color="auto" w:fill="FFFFFF"/>
+        </w:rPr>
+        <w:t>figure out</w:t>
+      </w:r>
+      <w:r>
+        <w:rPr>
+          <w:rFonts w:ascii="Times New Roman" w:hAnsi="Times New Roman" w:cs="Times New Roman"/>
+          <w:color w:val="202122"/>
+          <w:sz w:val="24"/>
+          <w:szCs w:val="24"/>
+          <w:shd w:val="clear" w:color="auto" w:fill="FFFFFF"/>
+        </w:rPr>
+        <w:t xml:space="preserve"> the number of people living in the United States. The data collected by the decennial census are used to apportion the number of seats each state has in the U.S. House of representatives</w:t>
+      </w:r>
+      <w:r>
+        <w:rPr>
+          <w:rFonts w:ascii="Times New Roman" w:hAnsi="Times New Roman" w:cs="Times New Roman"/>
+          <w:color w:val="202122"/>
+          <w:sz w:val="24"/>
+          <w:szCs w:val="24"/>
+          <w:shd w:val="clear" w:color="auto" w:fill="FFFFFF"/>
+        </w:rPr>
+        <w:t xml:space="preserve">. </w:t>
+      </w:r>
+      <w:r>
+        <w:rPr>
+          <w:rFonts w:ascii="Times New Roman" w:hAnsi="Times New Roman" w:cs="Times New Roman"/>
+          <w:color w:val="202122"/>
+          <w:sz w:val="24"/>
+          <w:szCs w:val="24"/>
+          <w:shd w:val="clear" w:color="auto" w:fill="FFFFFF"/>
+        </w:rPr>
+        <w:t xml:space="preserve">The data collected by ACS is used by many public-sector, private-sector and not-for-profit stakeholders to </w:t>
+      </w:r>
+      <w:r>
+        <w:rPr>
+          <w:rFonts w:ascii="Times New Roman" w:hAnsi="Times New Roman" w:cs="Times New Roman"/>
+          <w:color w:val="202122"/>
+          <w:sz w:val="24"/>
+          <w:szCs w:val="24"/>
+          <w:shd w:val="clear" w:color="auto" w:fill="FFFFFF"/>
+        </w:rPr>
+        <w:t>distribute</w:t>
+      </w:r>
+      <w:r>
+        <w:rPr>
+          <w:rFonts w:ascii="Times New Roman" w:hAnsi="Times New Roman" w:cs="Times New Roman"/>
+          <w:color w:val="202122"/>
+          <w:sz w:val="24"/>
+          <w:szCs w:val="24"/>
+          <w:shd w:val="clear" w:color="auto" w:fill="FFFFFF"/>
+        </w:rPr>
+        <w:t xml:space="preserve"> funding, track shifting demographics, plan for emergencies, and learn about local comm</w:t>
+      </w:r>
+      <w:r>
+        <w:rPr>
+          <w:rFonts w:ascii="Times New Roman" w:hAnsi="Times New Roman" w:cs="Times New Roman"/>
+          <w:color w:val="202122"/>
+          <w:sz w:val="24"/>
+          <w:szCs w:val="24"/>
+          <w:shd w:val="clear" w:color="auto" w:fill="FFFFFF"/>
+        </w:rPr>
+        <w:t>unities.</w:t>
+      </w:r>
+    </w:p>
+    <w:p>
+      <w:pPr>
+        <w:rPr>
+          <w:rFonts w:ascii="Times New Roman" w:hAnsi="Times New Roman" w:cs="Times New Roman"/>
+          <w:b/>
+          <w:bCs/>
+          <w:sz w:val="24"/>
+          <w:szCs w:val="24"/>
+        </w:rPr>
+      </w:pPr>
+      <w:r>
+        <w:rPr>
+          <w:rFonts w:ascii="Times New Roman" w:hAnsi="Times New Roman" w:cs="Times New Roman"/>
+          <w:b/>
+          <w:bCs/>
+          <w:sz w:val="24"/>
+          <w:szCs w:val="24"/>
+        </w:rPr>
+        <w:t>Geography:</w:t>
+      </w:r>
+    </w:p>
+    <w:p>
+      <w:pPr>
+        <w:rPr>
+          <w:rFonts w:ascii="Times New Roman" w:hAnsi="Times New Roman" w:cs="Times New Roman"/>
+          <w:sz w:val="24"/>
+          <w:szCs w:val="24"/>
+        </w:rPr>
+      </w:pPr>
+      <w:r>
+        <w:rPr>
+          <w:rFonts w:ascii="Times New Roman" w:hAnsi="Times New Roman" w:cs="Times New Roman"/>
+          <w:sz w:val="24"/>
+          <w:szCs w:val="24"/>
+        </w:rPr>
+        <w:t xml:space="preserve">Census tracts are small, relatively permanent statistical subdivisions of a county. </w:t>
+      </w:r>
+      <w:r>
+        <w:rPr>
+          <w:rFonts w:ascii="Times New Roman" w:hAnsi="Times New Roman" w:cs="Times New Roman"/>
+          <w:sz w:val="24"/>
+          <w:szCs w:val="24"/>
+        </w:rPr>
+        <w:t xml:space="preserve">It </w:t>
+      </w:r>
+      <w:r>
+        <w:rPr>
+          <w:rFonts w:ascii="Times New Roman" w:hAnsi="Times New Roman" w:cs="Times New Roman"/>
+          <w:sz w:val="24"/>
+          <w:szCs w:val="24"/>
+        </w:rPr>
+        <w:t>has</w:t>
+      </w:r>
+      <w:r>
+        <w:rPr>
+          <w:rFonts w:ascii="Times New Roman" w:hAnsi="Times New Roman" w:cs="Times New Roman"/>
+          <w:sz w:val="24"/>
+          <w:szCs w:val="24"/>
+        </w:rPr>
+        <w:t xml:space="preserve"> 2,500 to 8,000 people. </w:t>
+      </w:r>
+      <w:r>
+        <w:rPr>
+          <w:rFonts w:ascii="Times New Roman" w:hAnsi="Times New Roman" w:cs="Times New Roman"/>
+          <w:sz w:val="24"/>
+          <w:szCs w:val="24"/>
+        </w:rPr>
+        <w:t xml:space="preserve">Block Groups (BGs) are statistical divisions of census tracts, are generally defined to contain between 600 and 3,000 </w:t>
+      </w:r>
+      <w:proofErr w:type="gramStart"/>
+      <w:r>
+        <w:rPr>
+          <w:rFonts w:ascii="Times New Roman" w:hAnsi="Times New Roman" w:cs="Times New Roman"/>
+          <w:sz w:val="24"/>
+          <w:szCs w:val="24"/>
+        </w:rPr>
+        <w:t>people</w:t>
+      </w:r>
+      <w:r>
+        <w:rPr>
+          <w:rFonts w:ascii="Times New Roman" w:hAnsi="Times New Roman" w:cs="Times New Roman"/>
+          <w:sz w:val="24"/>
+          <w:szCs w:val="24"/>
+        </w:rPr>
+        <w:t>,</w:t>
+      </w:r>
+      <w:r>
+        <w:rPr>
+          <w:rFonts w:ascii="Times New Roman" w:hAnsi="Times New Roman" w:cs="Times New Roman"/>
+          <w:sz w:val="24"/>
+          <w:szCs w:val="24"/>
+        </w:rPr>
+        <w:t xml:space="preserve"> and</w:t>
+      </w:r>
+      <w:proofErr w:type="gramEnd"/>
+      <w:r>
+        <w:rPr>
+          <w:rFonts w:ascii="Times New Roman" w:hAnsi="Times New Roman" w:cs="Times New Roman"/>
+          <w:sz w:val="24"/>
+          <w:szCs w:val="24"/>
+        </w:rPr>
         <w:t xml:space="preserve"> </w:t>
       </w:r>
       <w:r>
         <w:rPr>
-          <w:rFonts w:cstheme="minorHAnsi"/>
-          <w:color w:val="202122"/>
-          <w:shd w:val="clear" w:color="auto" w:fill="FFFFFF"/>
-        </w:rPr>
-        <w:t xml:space="preserve">It regularly gathers information previously </w:t>
-      </w:r>
-      <w:r>
-        <w:rPr>
-          <w:rFonts w:cstheme="minorHAnsi"/>
-          <w:color w:val="202122"/>
-          <w:shd w:val="clear" w:color="auto" w:fill="FFFFFF"/>
-        </w:rPr>
-        <w:t>held</w:t>
-      </w:r>
-      <w:r>
-        <w:rPr>
-          <w:rFonts w:cstheme="minorHAnsi"/>
-          <w:color w:val="202122"/>
-          <w:shd w:val="clear" w:color="auto" w:fill="FFFFFF"/>
-        </w:rPr>
-        <w:t xml:space="preserve"> only in the long form of the decennial census.</w:t>
-      </w:r>
-    </w:p>
-    <w:p>
-      <w:pPr>
-        <w:rPr>
-          <w:rFonts w:cstheme="minorHAnsi"/>
-          <w:color w:val="202122"/>
-          <w:shd w:val="clear" w:color="auto" w:fill="FFFFFF"/>
-        </w:rPr>
-      </w:pPr>
-      <w:r>
-        <w:rPr>
-          <w:rFonts w:cstheme="minorHAnsi"/>
-          <w:color w:val="202122"/>
-          <w:shd w:val="clear" w:color="auto" w:fill="FFFFFF"/>
-        </w:rPr>
-        <w:t xml:space="preserve"> Every 10 years, the U.S. Census Bureau conducts a census to </w:t>
-      </w:r>
-      <w:r>
-        <w:rPr>
-          <w:rFonts w:cstheme="minorHAnsi"/>
-          <w:color w:val="202122"/>
-          <w:shd w:val="clear" w:color="auto" w:fill="FFFFFF"/>
-        </w:rPr>
-        <w:t>figure out</w:t>
-      </w:r>
-      <w:r>
-        <w:rPr>
-          <w:rFonts w:cstheme="minorHAnsi"/>
-          <w:color w:val="202122"/>
-          <w:shd w:val="clear" w:color="auto" w:fill="FFFFFF"/>
-        </w:rPr>
-        <w:t xml:space="preserve"> the number of people living in the United States. The data collected by the decennial census are used to apportion the number of seats each state has in the U.S. House of representatives</w:t>
-      </w:r>
-      <w:r>
-        <w:rPr>
-          <w:rFonts w:cstheme="minorHAnsi"/>
-          <w:color w:val="202122"/>
-          <w:shd w:val="clear" w:color="auto" w:fill="FFFFFF"/>
-        </w:rPr>
-        <w:t xml:space="preserve">. </w:t>
-      </w:r>
-      <w:r>
-        <w:rPr>
-          <w:rFonts w:cstheme="minorHAnsi"/>
-          <w:color w:val="202122"/>
-          <w:shd w:val="clear" w:color="auto" w:fill="FFFFFF"/>
-        </w:rPr>
-        <w:t>The data collected by ACS is used by many public-</w:t>
-      </w:r>
-      <w:r>
-        <w:rPr>
-          <w:rFonts w:cstheme="minorHAnsi"/>
-          <w:color w:val="202122"/>
-          <w:shd w:val="clear" w:color="auto" w:fill="FFFFFF"/>
+          <w:rFonts w:ascii="Times New Roman" w:hAnsi="Times New Roman" w:cs="Times New Roman"/>
+          <w:sz w:val="24"/>
+          <w:szCs w:val="24"/>
+        </w:rPr>
+        <w:t xml:space="preserve">are used to present data and control block numbering. </w:t>
+      </w:r>
+      <w:r>
+        <w:rPr>
+          <w:rFonts w:ascii="Times New Roman" w:eastAsia="Times New Roman" w:hAnsi="Times New Roman" w:cs="Times New Roman"/>
+          <w:color w:val="000000"/>
+          <w:sz w:val="24"/>
+          <w:szCs w:val="24"/>
+          <w:lang w:bidi="hi-IN"/>
+        </w:rPr>
+        <w:t xml:space="preserve">Statistical areas </w:t>
+      </w:r>
+      <w:r>
+        <w:rPr>
+          <w:rFonts w:ascii="Times New Roman" w:eastAsia="Times New Roman" w:hAnsi="Times New Roman" w:cs="Times New Roman"/>
+          <w:color w:val="000000"/>
+          <w:sz w:val="24"/>
+          <w:szCs w:val="24"/>
+          <w:lang w:bidi="hi-IN"/>
+        </w:rPr>
+        <w:t xml:space="preserve">are </w:t>
+      </w:r>
+      <w:r>
+        <w:rPr>
+          <w:rFonts w:ascii="Times New Roman" w:eastAsia="Times New Roman" w:hAnsi="Times New Roman" w:cs="Times New Roman"/>
+          <w:color w:val="000000"/>
+          <w:sz w:val="24"/>
+          <w:szCs w:val="24"/>
+          <w:lang w:bidi="hi-IN"/>
+        </w:rPr>
+        <w:t>bounded by visible features such as roads, streams, and railroad tracks, and by nonvisible boundaries such as property lines, city, township, school district, county limits</w:t>
+      </w:r>
+      <w:r>
+        <w:rPr>
+          <w:rFonts w:ascii="Times New Roman" w:eastAsia="Times New Roman" w:hAnsi="Times New Roman" w:cs="Times New Roman"/>
+          <w:color w:val="000000"/>
+          <w:sz w:val="24"/>
+          <w:szCs w:val="24"/>
+          <w:lang w:bidi="hi-IN"/>
+        </w:rPr>
+        <w:t>,</w:t>
+      </w:r>
+      <w:r>
+        <w:rPr>
+          <w:rFonts w:ascii="Times New Roman" w:eastAsia="Times New Roman" w:hAnsi="Times New Roman" w:cs="Times New Roman"/>
+          <w:color w:val="000000"/>
+          <w:sz w:val="24"/>
+          <w:szCs w:val="24"/>
+          <w:lang w:bidi="hi-IN"/>
+        </w:rPr>
+        <w:t xml:space="preserve"> and short line-of-sight extensions of roads.</w:t>
+      </w:r>
+    </w:p>
+    <w:p>
+      <w:pPr>
+        <w:rPr>
+          <w:rFonts w:ascii="Times New Roman" w:hAnsi="Times New Roman" w:cs="Times New Roman"/>
+          <w:sz w:val="24"/>
+          <w:szCs w:val="24"/>
+        </w:rPr>
+      </w:pPr>
+      <w:r>
+        <w:rPr>
+          <w:rFonts w:ascii="Times New Roman" w:hAnsi="Times New Roman" w:cs="Times New Roman"/>
+          <w:sz w:val="24"/>
+          <w:szCs w:val="24"/>
+        </w:rPr>
+        <w:t xml:space="preserve">Various neighborhood and community organizations would like to use ACS data to understand information that can help improve the places where they live. [Elaborate on </w:t>
+      </w:r>
+      <w:r>
+        <w:rPr>
+          <w:rFonts w:ascii="Times New Roman" w:hAnsi="Times New Roman" w:cs="Times New Roman"/>
+          <w:sz w:val="24"/>
+          <w:szCs w:val="24"/>
+        </w:rPr>
+        <w:t>neighborhood</w:t>
+      </w:r>
+      <w:r>
+        <w:rPr>
+          <w:rFonts w:ascii="Times New Roman" w:hAnsi="Times New Roman" w:cs="Times New Roman"/>
+          <w:sz w:val="24"/>
+          <w:szCs w:val="24"/>
+        </w:rPr>
+        <w:t xml:space="preserve"> and community boundaries not coinciding with census tracts and block groups].</w:t>
+      </w:r>
+    </w:p>
+    <w:p>
+      <w:pPr>
+        <w:rPr>
+          <w:rFonts w:ascii="Times New Roman" w:hAnsi="Times New Roman" w:cs="Times New Roman"/>
+          <w:b/>
+          <w:bCs/>
+          <w:sz w:val="24"/>
+          <w:szCs w:val="24"/>
+        </w:rPr>
+      </w:pPr>
+      <w:r>
+        <w:rPr>
+          <w:rFonts w:ascii="Times New Roman" w:hAnsi="Times New Roman" w:cs="Times New Roman"/>
+          <w:b/>
+          <w:bCs/>
+          <w:sz w:val="24"/>
+          <w:szCs w:val="24"/>
         </w:rPr>
         <w:lastRenderedPageBreak/>
-        <w:t xml:space="preserve">sector, private-sector and not-for-profit stakeholders to </w:t>
-      </w:r>
-      <w:r>
-        <w:rPr>
-          <w:rFonts w:cstheme="minorHAnsi"/>
-          <w:color w:val="202122"/>
-          <w:shd w:val="clear" w:color="auto" w:fill="FFFFFF"/>
-        </w:rPr>
-        <w:t>distribute</w:t>
-      </w:r>
-      <w:r>
-        <w:rPr>
-          <w:rFonts w:cstheme="minorHAnsi"/>
-          <w:color w:val="202122"/>
-          <w:shd w:val="clear" w:color="auto" w:fill="FFFFFF"/>
-        </w:rPr>
-        <w:t xml:space="preserve"> funding, track shifting demographics, plan for emergencies, and learn about local comm</w:t>
-      </w:r>
-      <w:r>
-        <w:rPr>
-          <w:rFonts w:cstheme="minorHAnsi"/>
-          <w:color w:val="202122"/>
-          <w:shd w:val="clear" w:color="auto" w:fill="FFFFFF"/>
-        </w:rPr>
-        <w:t>unities.</w:t>
-      </w:r>
-    </w:p>
-    <w:p/>
-    <w:p/>
-    <w:p/>
-    <w:p/>
-    <w:p>
-      <w:r>
-        <w:t xml:space="preserve">Census tracts are small, relatively permanent statistical subdivisions of a county. </w:t>
-      </w:r>
-      <w:r>
-        <w:t xml:space="preserve">It </w:t>
-      </w:r>
-      <w:r>
-        <w:t>has</w:t>
-      </w:r>
-      <w:r>
-        <w:t xml:space="preserve"> 2,500 to 8,000 people. </w:t>
-      </w:r>
-      <w:r>
-        <w:t xml:space="preserve">Block Groups (BGs) are statistical divisions of census tracts, are generally defined to contain between 600 and 3,000 </w:t>
-      </w:r>
-      <w:r>
-        <w:t>people and</w:t>
-      </w:r>
-      <w:r>
-        <w:t xml:space="preserve"> </w:t>
-      </w:r>
-      <w:r>
-        <w:t xml:space="preserve">are used to present data and control block numbering. </w:t>
-      </w:r>
-      <w:r>
-        <w:rPr>
-          <w:rFonts w:eastAsia="Times New Roman" w:cstheme="minorHAnsi"/>
-          <w:color w:val="000000"/>
-          <w:lang w:bidi="hi-IN"/>
-        </w:rPr>
-        <w:t>Statistical areas bounded by visible features such as roads, streams, and railroad tracks, and by nonvisible boundaries such as property lines, city, township, school district, county limits and short line-of-sight extensions of roads.</w:t>
-      </w:r>
-    </w:p>
-    <w:p>
-      <w:r>
-        <w:t xml:space="preserve">Various neighborhood and community organizations would like to use ACS data to understand information that can help improve the places where they live. [Elaborate on </w:t>
-      </w:r>
-      <w:r>
-        <w:t>neighborhood</w:t>
-      </w:r>
-      <w:r>
-        <w:t xml:space="preserve"> and community boundaries not coinciding with census tracts and block groups].</w:t>
-      </w:r>
-    </w:p>
-    <w:p>
-      <w:pPr>
-        <w:rPr>
-          <w:b/>
-          <w:bCs/>
-        </w:rPr>
-      </w:pPr>
-      <w:r>
-        <w:rPr>
-          <w:b/>
-          <w:bCs/>
-        </w:rPr>
         <w:t>Somewhere in this section, put background about TIGER files.</w:t>
       </w:r>
     </w:p>
-    <w:p/>
-    <w:p>
-      <w:pPr>
-        <w:rPr>
-          <w:b/>
-          <w:bCs/>
-        </w:rPr>
-      </w:pPr>
-      <w:r>
-        <w:rPr>
-          <w:b/>
-          <w:bCs/>
+    <w:p>
+      <w:pPr>
+        <w:rPr>
+          <w:rFonts w:ascii="Times New Roman" w:hAnsi="Times New Roman" w:cs="Times New Roman"/>
+          <w:b/>
+          <w:bCs/>
+          <w:sz w:val="24"/>
+          <w:szCs w:val="24"/>
+        </w:rPr>
+      </w:pPr>
+      <w:r>
+        <w:rPr>
+          <w:rFonts w:ascii="Times New Roman" w:hAnsi="Times New Roman" w:cs="Times New Roman"/>
+          <w:b/>
+          <w:bCs/>
+          <w:sz w:val="24"/>
+          <w:szCs w:val="24"/>
+        </w:rPr>
+        <w:t>TIGER</w:t>
+      </w:r>
+      <w:r>
+        <w:rPr>
+          <w:rFonts w:ascii="Times New Roman" w:hAnsi="Times New Roman" w:cs="Times New Roman"/>
+          <w:b/>
+          <w:bCs/>
+          <w:sz w:val="24"/>
+          <w:szCs w:val="24"/>
+        </w:rPr>
+        <w:t>/Line</w:t>
+      </w:r>
+      <w:r>
+        <w:rPr>
+          <w:rFonts w:ascii="Times New Roman" w:hAnsi="Times New Roman" w:cs="Times New Roman"/>
+          <w:b/>
+          <w:bCs/>
+          <w:sz w:val="24"/>
+          <w:szCs w:val="24"/>
+        </w:rPr>
+        <w:t xml:space="preserve"> Shapefiles: </w:t>
+      </w:r>
+    </w:p>
+    <w:p>
+      <w:pPr>
+        <w:rPr>
+          <w:rFonts w:ascii="Times New Roman" w:hAnsi="Times New Roman" w:cs="Times New Roman"/>
+          <w:sz w:val="24"/>
+          <w:szCs w:val="24"/>
+        </w:rPr>
+      </w:pPr>
+      <w:r>
+        <w:rPr>
+          <w:rFonts w:ascii="Times New Roman" w:hAnsi="Times New Roman" w:cs="Times New Roman"/>
+          <w:sz w:val="24"/>
+          <w:szCs w:val="24"/>
+        </w:rPr>
+        <w:t xml:space="preserve">The TIGER/Line Shapefiles are fully supported, </w:t>
+      </w:r>
+      <w:r>
+        <w:rPr>
+          <w:rFonts w:ascii="Times New Roman" w:hAnsi="Times New Roman" w:cs="Times New Roman"/>
+          <w:sz w:val="24"/>
+          <w:szCs w:val="24"/>
+        </w:rPr>
+        <w:t xml:space="preserve">a </w:t>
+      </w:r>
+      <w:r>
+        <w:rPr>
+          <w:rFonts w:ascii="Times New Roman" w:hAnsi="Times New Roman" w:cs="Times New Roman"/>
+          <w:sz w:val="24"/>
+          <w:szCs w:val="24"/>
+        </w:rPr>
+        <w:t>core geographic product from the U.S. Census Bureau. They are extracts of selected geographic and cartographic information from the U.S. Census Bureau’s Master.</w:t>
+      </w:r>
+    </w:p>
+    <w:p>
+      <w:pPr>
+        <w:rPr>
+          <w:rFonts w:ascii="Times New Roman" w:hAnsi="Times New Roman" w:cs="Times New Roman"/>
+          <w:sz w:val="24"/>
+          <w:szCs w:val="24"/>
+        </w:rPr>
+      </w:pPr>
+      <w:r>
+        <w:rPr>
+          <w:rFonts w:ascii="Times New Roman" w:hAnsi="Times New Roman" w:cs="Times New Roman"/>
+          <w:sz w:val="24"/>
+          <w:szCs w:val="24"/>
+        </w:rPr>
+        <w:t xml:space="preserve">Geographic regions are defined as shapefiles. A shapefile is a geospatial data format for use in geographic information system (GIS) software. Shapefiles spatially describe vector data such as points, lines, and polygons, representing, for instance, landmarks, roads, and lakes. The Environmental Systems Research Institute (Esri) created the format for use in their software, but the shapefile format works in additional Geographic Information System software as well. </w:t>
+      </w:r>
+    </w:p>
+    <w:p>
+      <w:pPr>
+        <w:rPr>
+          <w:rFonts w:ascii="Times New Roman" w:hAnsi="Times New Roman" w:cs="Times New Roman"/>
+          <w:sz w:val="24"/>
+          <w:szCs w:val="24"/>
+        </w:rPr>
+      </w:pPr>
+    </w:p>
+    <w:p>
+      <w:pPr>
+        <w:rPr>
+          <w:rFonts w:ascii="Times New Roman" w:hAnsi="Times New Roman" w:cs="Times New Roman"/>
+          <w:sz w:val="24"/>
+          <w:szCs w:val="24"/>
+        </w:rPr>
+      </w:pPr>
+      <w:r>
+        <w:rPr>
+          <w:rFonts w:ascii="Times New Roman" w:hAnsi="Times New Roman" w:cs="Times New Roman"/>
+          <w:noProof/>
+          <w:sz w:val="24"/>
+          <w:szCs w:val="24"/>
+        </w:rPr>
+        <w:drawing>
+          <wp:inline distT="0" distB="0" distL="0" distR="0" wp14:anchorId="3E078528" wp14:editId="3BCED59C">
+            <wp:extent cx="3724275" cy="2943225"/>
+            <wp:effectExtent l="0" t="0" r="0" b="0"/>
+            <wp:docPr id="1" name="Picture 1" descr="Esri Shapefile Reader/Writer"/>
+            <wp:cNvGraphicFramePr>
+              <a:graphicFrameLocks xmlns:a="http://schemas.openxmlformats.org/drawingml/2006/main" noChangeAspect="1"/>
+            </wp:cNvGraphicFramePr>
+            <a:graphic xmlns:a="http://schemas.openxmlformats.org/drawingml/2006/main">
+              <a:graphicData uri="http://schemas.openxmlformats.org/drawingml/2006/picture">
+                <pic:pic xmlns:pic="http://schemas.openxmlformats.org/drawingml/2006/picture">
+                  <pic:nvPicPr>
+                    <pic:cNvPr id="0" name="Picture 1" descr="Esri Shapefile Reader/Writer"/>
+                    <pic:cNvPicPr>
+                      <a:picLocks noChangeAspect="1" noChangeArrowheads="1"/>
+                    </pic:cNvPicPr>
+                  </pic:nvPicPr>
+                  <pic:blipFill>
+                    <a:blip r:embed="rId5">
+                      <a:extLst>
+                        <a:ext uri="{28A0092B-C50C-407E-A947-70E740481C1C}">
+                          <a14:useLocalDpi xmlns:a14="http://schemas.microsoft.com/office/drawing/2010/main" val="0"/>
+                        </a:ext>
+                      </a:extLst>
+                    </a:blip>
+                    <a:srcRect/>
+                    <a:stretch>
+                      <a:fillRect/>
+                    </a:stretch>
+                  </pic:blipFill>
+                  <pic:spPr bwMode="auto">
+                    <a:xfrm>
+                      <a:off x="0" y="0"/>
+                      <a:ext cx="3724275" cy="2943225"/>
+                    </a:xfrm>
+                    <a:prstGeom prst="rect">
+                      <a:avLst/>
+                    </a:prstGeom>
+                    <a:noFill/>
+                    <a:ln>
+                      <a:noFill/>
+                    </a:ln>
+                  </pic:spPr>
+                </pic:pic>
+              </a:graphicData>
+            </a:graphic>
+          </wp:inline>
+        </w:drawing>
+      </w:r>
+    </w:p>
+    <w:p>
+      <w:pPr>
+        <w:rPr>
+          <w:rFonts w:ascii="Times New Roman" w:hAnsi="Times New Roman" w:cs="Times New Roman"/>
+          <w:b/>
+          <w:bCs/>
+          <w:i/>
+          <w:iCs/>
+          <w:sz w:val="24"/>
+          <w:szCs w:val="24"/>
+        </w:rPr>
+      </w:pPr>
+    </w:p>
+    <w:p>
+      <w:pPr>
+        <w:rPr>
+          <w:rFonts w:ascii="Times New Roman" w:hAnsi="Times New Roman" w:cs="Times New Roman"/>
+          <w:b/>
+          <w:bCs/>
+          <w:i/>
+          <w:iCs/>
+          <w:sz w:val="24"/>
+          <w:szCs w:val="24"/>
+        </w:rPr>
+      </w:pPr>
+      <w:r>
+        <w:rPr>
+          <w:rFonts w:ascii="Times New Roman" w:hAnsi="Times New Roman" w:cs="Times New Roman"/>
+          <w:b/>
+          <w:bCs/>
+          <w:i/>
+          <w:iCs/>
+          <w:sz w:val="24"/>
+          <w:szCs w:val="24"/>
         </w:rPr>
         <w:t>Methods</w:t>
       </w:r>
-    </w:p>
-    <w:p>
-      <w:r>
-        <w:t xml:space="preserve">The Census provides two sources of data, the </w:t>
-      </w:r>
-      <w:r>
-        <w:t>shapefiles</w:t>
-      </w:r>
-      <w:r>
-        <w:t xml:space="preserve"> for various geographic regions and data on these regions collected through the ACS.</w:t>
-      </w:r>
-      <w:r>
-        <w:t xml:space="preserve"> </w:t>
-      </w:r>
-    </w:p>
-    <w:p>
-      <w:pPr>
-        <w:rPr>
-          <w:b/>
-          <w:bCs/>
-        </w:rPr>
-      </w:pPr>
-      <w:r>
-        <w:rPr>
-          <w:b/>
-          <w:bCs/>
-        </w:rPr>
-        <w:t xml:space="preserve">TIGER and Shapefiles: </w:t>
-      </w:r>
-    </w:p>
-    <w:p>
-      <w:r>
-        <w:t>The TIGER/Line Shapefiles are the fully supported, core geographic product from the U.S. Census Bureau. They are extracts of selected geographic and cartographic information from the U.S. Census Bureau’s Master</w:t>
-      </w:r>
-      <w:r>
-        <w:t>.</w:t>
-      </w:r>
-    </w:p>
-    <w:p>
-      <w:r>
-        <w:t xml:space="preserve">Geographic regions are defined as shapefiles. A shapefile is a geospatial data format for use in geographic information system (GIS) software. Shapefiles spatially describe vector data such as points, lines, and polygons, representing, for instance, landmarks, roads, and lakes. The Environmental Systems Research Institute (Esri) created the format for use in their software, but the shapefile format works in additional Geographic Information System software as well. </w:t>
-      </w:r>
-    </w:p>
-    <w:p>
-      <w:pPr>
-        <w:rPr>
-          <w:b/>
-          <w:bCs/>
-        </w:rPr>
-      </w:pPr>
-      <w:r>
-        <w:rPr>
-          <w:b/>
-          <w:bCs/>
+      <w:r>
+        <w:rPr>
+          <w:rFonts w:ascii="Times New Roman" w:hAnsi="Times New Roman" w:cs="Times New Roman"/>
+          <w:b/>
+          <w:bCs/>
+          <w:i/>
+          <w:iCs/>
+          <w:sz w:val="24"/>
+          <w:szCs w:val="24"/>
+        </w:rPr>
+        <w:t>:</w:t>
+      </w:r>
+    </w:p>
+    <w:p>
+      <w:pPr>
+        <w:rPr>
+          <w:rFonts w:ascii="Times New Roman" w:hAnsi="Times New Roman" w:cs="Times New Roman"/>
+          <w:sz w:val="24"/>
+          <w:szCs w:val="24"/>
+        </w:rPr>
+      </w:pPr>
+      <w:r>
+        <w:rPr>
+          <w:rFonts w:ascii="Times New Roman" w:hAnsi="Times New Roman" w:cs="Times New Roman"/>
+          <w:sz w:val="24"/>
+          <w:szCs w:val="24"/>
+        </w:rPr>
+        <w:t xml:space="preserve">The Census provides two sources of data, the shapefiles for various geographic regions and data on these regions collected through the ACS. </w:t>
+      </w:r>
+    </w:p>
+    <w:p>
+      <w:pPr>
+        <w:rPr>
+          <w:rFonts w:ascii="Times New Roman" w:hAnsi="Times New Roman" w:cs="Times New Roman"/>
+          <w:b/>
+          <w:bCs/>
+          <w:sz w:val="24"/>
+          <w:szCs w:val="24"/>
+        </w:rPr>
+      </w:pPr>
+      <w:r>
+        <w:rPr>
+          <w:rFonts w:ascii="Times New Roman" w:hAnsi="Times New Roman" w:cs="Times New Roman"/>
+          <w:b/>
+          <w:bCs/>
+          <w:sz w:val="24"/>
+          <w:szCs w:val="24"/>
         </w:rPr>
         <w:t>Census shapefiles:</w:t>
       </w:r>
     </w:p>
     <w:p>
-      <w:r>
-        <w:t xml:space="preserve">The shapefiles of Census Geographies are divided into individual states. Each state has its own FIPS code (20 – Kansas; 29 – Missouri). States are divided into counties/parishes which are then divided into Census Tracts. Census Tracts have 2500 to 8000 people. Census Tracts are divided into Block Groups. Block Groups have 600 to 3000 people. Census Block Groups are divided into Census Blocks. Census Blocks are the smallest geographical areas. In urban areas the Census Block can be a small as a single city Block but can be larger in other regions. </w:t>
-      </w:r>
-    </w:p>
-    <w:p>
-      <w:pPr>
-        <w:rPr>
-          <w:b/>
-          <w:bCs/>
-        </w:rPr>
-      </w:pPr>
-      <w:r>
-        <w:rPr>
-          <w:b/>
-          <w:bCs/>
+      <w:pPr>
+        <w:rPr>
+          <w:rFonts w:ascii="Times New Roman" w:hAnsi="Times New Roman" w:cs="Times New Roman"/>
+          <w:sz w:val="24"/>
+          <w:szCs w:val="24"/>
+        </w:rPr>
+      </w:pPr>
+      <w:r>
+        <w:rPr>
+          <w:rFonts w:ascii="Times New Roman" w:hAnsi="Times New Roman" w:cs="Times New Roman"/>
+          <w:sz w:val="24"/>
+          <w:szCs w:val="24"/>
+        </w:rPr>
+        <w:t>The shapefiles of Census Geographies are divided into individual states. Each state has its own FIPS code (20 – Kansas; 29 – Missouri). States are divided into counties/parishes which are then divided into Census Tracts. Census Tracts have 2500 to 8000 people. Census Tracts are divided into Block Groups. Block Groups have 600 to 3000 people. Census Block Groups are divided into Census Blocks. Census Blocks are the smallest geographical areas. In urban areas</w:t>
+      </w:r>
+      <w:r>
+        <w:rPr>
+          <w:rFonts w:ascii="Times New Roman" w:hAnsi="Times New Roman" w:cs="Times New Roman"/>
+          <w:sz w:val="24"/>
+          <w:szCs w:val="24"/>
+        </w:rPr>
+        <w:t>,</w:t>
+      </w:r>
+      <w:r>
+        <w:rPr>
+          <w:rFonts w:ascii="Times New Roman" w:hAnsi="Times New Roman" w:cs="Times New Roman"/>
+          <w:sz w:val="24"/>
+          <w:szCs w:val="24"/>
+        </w:rPr>
+        <w:t xml:space="preserve"> the Census Block can be </w:t>
+      </w:r>
+      <w:r>
+        <w:rPr>
+          <w:rFonts w:ascii="Times New Roman" w:hAnsi="Times New Roman" w:cs="Times New Roman"/>
+          <w:sz w:val="24"/>
+          <w:szCs w:val="24"/>
+        </w:rPr>
+        <w:t>as</w:t>
+      </w:r>
+      <w:r>
+        <w:rPr>
+          <w:rFonts w:ascii="Times New Roman" w:hAnsi="Times New Roman" w:cs="Times New Roman"/>
+          <w:sz w:val="24"/>
+          <w:szCs w:val="24"/>
+        </w:rPr>
+        <w:t xml:space="preserve"> small as a single city Block but can be larger in other regions. </w:t>
+      </w:r>
+    </w:p>
+    <w:p>
+      <w:pPr>
+        <w:rPr>
+          <w:rFonts w:ascii="Times New Roman" w:hAnsi="Times New Roman" w:cs="Times New Roman"/>
+          <w:b/>
+          <w:bCs/>
+          <w:sz w:val="24"/>
+          <w:szCs w:val="24"/>
+        </w:rPr>
+      </w:pPr>
+      <w:r>
+        <w:rPr>
+          <w:rFonts w:ascii="Times New Roman" w:hAnsi="Times New Roman" w:cs="Times New Roman"/>
+          <w:b/>
+          <w:bCs/>
+          <w:sz w:val="24"/>
+          <w:szCs w:val="24"/>
         </w:rPr>
         <w:lastRenderedPageBreak/>
         <w:t xml:space="preserve">Neighborhood and Community District shapefiles: </w:t>
@@ -1022,256 +1723,859 @@
     <w:p>
       <w:pPr>
         <w:rPr>
-          <w:rFonts w:eastAsia="Times New Roman"/>
+          <w:rFonts w:ascii="Times New Roman" w:eastAsia="Times New Roman" w:hAnsi="Times New Roman" w:cs="Times New Roman"/>
           <w:color w:val="000000"/>
-        </w:rPr>
-      </w:pPr>
-      <w:r>
+          <w:sz w:val="24"/>
+          <w:szCs w:val="24"/>
+        </w:rPr>
+      </w:pPr>
+      <w:r>
+        <w:rPr>
+          <w:rFonts w:ascii="Times New Roman" w:hAnsi="Times New Roman" w:cs="Times New Roman"/>
+          <w:sz w:val="24"/>
+          <w:szCs w:val="24"/>
+        </w:rPr>
         <w:t>In addition, we have shapefiles for the community districts and neighborhoods in the Kansas City metropolitan area.</w:t>
       </w:r>
       <w:r>
+        <w:rPr>
+          <w:rFonts w:ascii="Times New Roman" w:hAnsi="Times New Roman" w:cs="Times New Roman"/>
+          <w:sz w:val="24"/>
+          <w:szCs w:val="24"/>
+        </w:rPr>
         <w:t xml:space="preserve"> </w:t>
       </w:r>
       <w:r>
         <w:rPr>
-          <w:rFonts w:eastAsia="Times New Roman"/>
+          <w:rFonts w:ascii="Times New Roman" w:eastAsia="Times New Roman" w:hAnsi="Times New Roman" w:cs="Times New Roman"/>
           <w:color w:val="000000"/>
-        </w:rPr>
-        <w:t>The two geographies, community district and neighborhood, have slightly different sources. The neighborhood geography was originally developed by the Kansas City Missouri planning department in the 1980's as part of the user defined geography initiative of US Census Department. These neighborhood boundaries, though contested at the margin in some places, were based on the pre-existing (pre-1980) social geography. The Wyandotte County neighborhoods have a similar history. The North Kansas City, Independence and Raytown neighborhoods were developed as part of the KC Health CORE initiative.</w:t>
-      </w:r>
-      <w:r>
-        <w:rPr>
-          <w:rFonts w:eastAsia="Times New Roman"/>
+          <w:sz w:val="24"/>
+          <w:szCs w:val="24"/>
+        </w:rPr>
+        <w:t>The two geographies, community district</w:t>
+      </w:r>
+      <w:r>
+        <w:rPr>
+          <w:rFonts w:ascii="Times New Roman" w:eastAsia="Times New Roman" w:hAnsi="Times New Roman" w:cs="Times New Roman"/>
           <w:color w:val="000000"/>
+          <w:sz w:val="24"/>
+          <w:szCs w:val="24"/>
+        </w:rPr>
+        <w:t>,</w:t>
+      </w:r>
+      <w:r>
+        <w:rPr>
+          <w:rFonts w:ascii="Times New Roman" w:eastAsia="Times New Roman" w:hAnsi="Times New Roman" w:cs="Times New Roman"/>
+          <w:color w:val="000000"/>
+          <w:sz w:val="24"/>
+          <w:szCs w:val="24"/>
+        </w:rPr>
+        <w:t xml:space="preserve"> and neighborhood have slightly different sources. The neighborhood geography was originally developed by the Kansas City Missouri planning department in the </w:t>
+      </w:r>
+      <w:r>
+        <w:rPr>
+          <w:rFonts w:ascii="Times New Roman" w:eastAsia="Times New Roman" w:hAnsi="Times New Roman" w:cs="Times New Roman"/>
+          <w:color w:val="000000"/>
+          <w:sz w:val="24"/>
+          <w:szCs w:val="24"/>
+        </w:rPr>
+        <w:t>1980s</w:t>
+      </w:r>
+      <w:r>
+        <w:rPr>
+          <w:rFonts w:ascii="Times New Roman" w:eastAsia="Times New Roman" w:hAnsi="Times New Roman" w:cs="Times New Roman"/>
+          <w:color w:val="000000"/>
+          <w:sz w:val="24"/>
+          <w:szCs w:val="24"/>
+        </w:rPr>
+        <w:t xml:space="preserve"> as part of the </w:t>
+      </w:r>
+      <w:r>
+        <w:rPr>
+          <w:rFonts w:ascii="Times New Roman" w:eastAsia="Times New Roman" w:hAnsi="Times New Roman" w:cs="Times New Roman"/>
+          <w:color w:val="000000"/>
+          <w:sz w:val="24"/>
+          <w:szCs w:val="24"/>
+        </w:rPr>
+        <w:t>user-defined</w:t>
+      </w:r>
+      <w:r>
+        <w:rPr>
+          <w:rFonts w:ascii="Times New Roman" w:eastAsia="Times New Roman" w:hAnsi="Times New Roman" w:cs="Times New Roman"/>
+          <w:color w:val="000000"/>
+          <w:sz w:val="24"/>
+          <w:szCs w:val="24"/>
+        </w:rPr>
+        <w:t xml:space="preserve"> geography initiative of </w:t>
+      </w:r>
+      <w:r>
+        <w:rPr>
+          <w:rFonts w:ascii="Times New Roman" w:eastAsia="Times New Roman" w:hAnsi="Times New Roman" w:cs="Times New Roman"/>
+          <w:color w:val="000000"/>
+          <w:sz w:val="24"/>
+          <w:szCs w:val="24"/>
+        </w:rPr>
+        <w:t xml:space="preserve">the </w:t>
+      </w:r>
+      <w:r>
+        <w:rPr>
+          <w:rFonts w:ascii="Times New Roman" w:eastAsia="Times New Roman" w:hAnsi="Times New Roman" w:cs="Times New Roman"/>
+          <w:color w:val="000000"/>
+          <w:sz w:val="24"/>
+          <w:szCs w:val="24"/>
+        </w:rPr>
+        <w:t>US Census Department. These neighborhood boundaries, though contested at the margin in some places, were based on the pre-existing (pre-1980) social geography. The Wyandotte County neighborhoods have a similar history. The North Kansas City, Independence</w:t>
+      </w:r>
+      <w:r>
+        <w:rPr>
+          <w:rFonts w:ascii="Times New Roman" w:eastAsia="Times New Roman" w:hAnsi="Times New Roman" w:cs="Times New Roman"/>
+          <w:color w:val="000000"/>
+          <w:sz w:val="24"/>
+          <w:szCs w:val="24"/>
+        </w:rPr>
+        <w:t>,</w:t>
+      </w:r>
+      <w:r>
+        <w:rPr>
+          <w:rFonts w:ascii="Times New Roman" w:eastAsia="Times New Roman" w:hAnsi="Times New Roman" w:cs="Times New Roman"/>
+          <w:color w:val="000000"/>
+          <w:sz w:val="24"/>
+          <w:szCs w:val="24"/>
+        </w:rPr>
+        <w:t xml:space="preserve"> and Raytown neighborhoods were developed as part of the KC Health CORE initiative.</w:t>
+      </w:r>
+      <w:r>
+        <w:rPr>
+          <w:rFonts w:ascii="Times New Roman" w:eastAsia="Times New Roman" w:hAnsi="Times New Roman" w:cs="Times New Roman"/>
+          <w:color w:val="000000"/>
+          <w:sz w:val="24"/>
+          <w:szCs w:val="24"/>
         </w:rPr>
         <w:t xml:space="preserve"> S</w:t>
       </w:r>
       <w:r>
         <w:rPr>
-          <w:rFonts w:eastAsia="Times New Roman"/>
+          <w:rFonts w:ascii="Times New Roman" w:eastAsia="Times New Roman" w:hAnsi="Times New Roman" w:cs="Times New Roman"/>
           <w:color w:val="000000"/>
+          <w:sz w:val="24"/>
+          <w:szCs w:val="24"/>
         </w:rPr>
         <w:t>light changes</w:t>
       </w:r>
       <w:r>
         <w:rPr>
-          <w:rFonts w:eastAsia="Times New Roman"/>
+          <w:rFonts w:ascii="Times New Roman" w:eastAsia="Times New Roman" w:hAnsi="Times New Roman" w:cs="Times New Roman"/>
           <w:color w:val="000000"/>
+          <w:sz w:val="24"/>
+          <w:szCs w:val="24"/>
         </w:rPr>
         <w:t xml:space="preserve"> were made</w:t>
       </w:r>
       <w:r>
         <w:rPr>
-          <w:rFonts w:eastAsia="Times New Roman"/>
+          <w:rFonts w:ascii="Times New Roman" w:eastAsia="Times New Roman" w:hAnsi="Times New Roman" w:cs="Times New Roman"/>
           <w:color w:val="000000"/>
+          <w:sz w:val="24"/>
+          <w:szCs w:val="24"/>
         </w:rPr>
         <w:t xml:space="preserve"> to the North Kansas City shapefiles to make them continuous (minimal gaps, no overlaps). </w:t>
       </w:r>
     </w:p>
     <w:p>
-      <w:r>
-        <w:rPr>
-          <w:rFonts w:eastAsia="Times New Roman"/>
+      <w:pPr>
+        <w:rPr>
+          <w:rFonts w:ascii="Times New Roman" w:hAnsi="Times New Roman" w:cs="Times New Roman"/>
+          <w:sz w:val="24"/>
+          <w:szCs w:val="24"/>
+        </w:rPr>
+      </w:pPr>
+      <w:r>
+        <w:rPr>
+          <w:rFonts w:ascii="Times New Roman" w:eastAsia="Times New Roman" w:hAnsi="Times New Roman" w:cs="Times New Roman"/>
           <w:color w:val="000000"/>
+          <w:sz w:val="24"/>
+          <w:szCs w:val="24"/>
         </w:rPr>
         <w:t xml:space="preserve">The Community District geography was developed as part of the Center for Economic Information's neighborhood and urban development work. Following the work of the Chicago School of Urban Sociology (Burgess, McKenzie, etc.), </w:t>
       </w:r>
       <w:r>
         <w:rPr>
-          <w:rFonts w:eastAsia="Times New Roman"/>
+          <w:rFonts w:ascii="Times New Roman" w:eastAsia="Times New Roman" w:hAnsi="Times New Roman" w:cs="Times New Roman"/>
           <w:color w:val="000000"/>
+          <w:sz w:val="24"/>
+          <w:szCs w:val="24"/>
         </w:rPr>
         <w:t>CEI</w:t>
       </w:r>
       <w:r>
         <w:rPr>
-          <w:rFonts w:eastAsia="Times New Roman"/>
+          <w:rFonts w:ascii="Times New Roman" w:eastAsia="Times New Roman" w:hAnsi="Times New Roman" w:cs="Times New Roman"/>
           <w:color w:val="000000"/>
-        </w:rPr>
-        <w:t xml:space="preserve"> recognized the need for a mid-level geography, between the neighborhood and city level, that was rooted in the living patterns of residents. The construction of the community district geography is discussed at length in Dr. Bowles dissertation and a slightly modified version of the community district geography is used by the KCMO planning department. </w:t>
-      </w:r>
-    </w:p>
-    <w:p>
-      <w:pPr>
-        <w:rPr>
-          <w:b/>
-          <w:bCs/>
-        </w:rPr>
-      </w:pPr>
-      <w:r>
-        <w:rPr>
-          <w:b/>
-          <w:bCs/>
+          <w:sz w:val="24"/>
+          <w:szCs w:val="24"/>
+        </w:rPr>
+        <w:t xml:space="preserve"> recognized the need for mid-level geography, between the neighborhood and city level, that was rooted in the living patterns of residents. The construction of the community district geography is discussed at length in Dr. </w:t>
+      </w:r>
+      <w:r>
+        <w:rPr>
+          <w:rFonts w:ascii="Times New Roman" w:eastAsia="Times New Roman" w:hAnsi="Times New Roman" w:cs="Times New Roman"/>
+          <w:color w:val="000000"/>
+          <w:sz w:val="24"/>
+          <w:szCs w:val="24"/>
+        </w:rPr>
+        <w:t>Bowles’s</w:t>
+      </w:r>
+      <w:r>
+        <w:rPr>
+          <w:rFonts w:ascii="Times New Roman" w:eastAsia="Times New Roman" w:hAnsi="Times New Roman" w:cs="Times New Roman"/>
+          <w:color w:val="000000"/>
+          <w:sz w:val="24"/>
+          <w:szCs w:val="24"/>
+        </w:rPr>
+        <w:t xml:space="preserve"> dissertation and a slightly modified version of the community district geography is used by the KCMO planning department. </w:t>
+      </w:r>
+    </w:p>
+    <w:p>
+      <w:pPr>
+        <w:rPr>
+          <w:rFonts w:ascii="Times New Roman" w:hAnsi="Times New Roman" w:cs="Times New Roman"/>
+          <w:b/>
+          <w:bCs/>
+          <w:sz w:val="24"/>
+          <w:szCs w:val="24"/>
+        </w:rPr>
+      </w:pPr>
+      <w:r>
+        <w:rPr>
+          <w:rFonts w:ascii="Times New Roman" w:hAnsi="Times New Roman" w:cs="Times New Roman"/>
+          <w:b/>
+          <w:bCs/>
+          <w:sz w:val="24"/>
+          <w:szCs w:val="24"/>
         </w:rPr>
         <w:t xml:space="preserve">American Community Survey: </w:t>
       </w:r>
     </w:p>
     <w:p>
-      <w:r>
-        <w:t>The data related to American Community Survey, programs and related articles are present in census bureau website. The information is derived from these publications. The mapping of subdivisions counties, tracts, block groups, pumas and census blocks are plotted using R studio by TIGER</w:t>
-      </w:r>
-      <w:r>
-        <w:t xml:space="preserve"> line/S</w:t>
-      </w:r>
-      <w:r>
-        <w:t>hapefiles.</w:t>
-      </w:r>
-      <w:r>
-        <w:t xml:space="preserve"> Shapefile data from 2007 onward was used to develop Neighborhood and Community District boundaries. Boundaries derived prior to 2007 used TIGER lines. </w:t>
+      <w:pPr>
+        <w:rPr>
+          <w:rFonts w:ascii="Times New Roman" w:hAnsi="Times New Roman" w:cs="Times New Roman"/>
+          <w:sz w:val="24"/>
+          <w:szCs w:val="24"/>
+        </w:rPr>
+      </w:pPr>
+      <w:r>
+        <w:rPr>
+          <w:rFonts w:ascii="Times New Roman" w:hAnsi="Times New Roman" w:cs="Times New Roman"/>
+          <w:sz w:val="24"/>
+          <w:szCs w:val="24"/>
+        </w:rPr>
+        <w:t xml:space="preserve">The data </w:t>
+      </w:r>
+      <w:r>
+        <w:rPr>
+          <w:rFonts w:ascii="Times New Roman" w:hAnsi="Times New Roman" w:cs="Times New Roman"/>
+          <w:sz w:val="24"/>
+          <w:szCs w:val="24"/>
+        </w:rPr>
+        <w:t>relating</w:t>
+      </w:r>
+      <w:r>
+        <w:rPr>
+          <w:rFonts w:ascii="Times New Roman" w:hAnsi="Times New Roman" w:cs="Times New Roman"/>
+          <w:sz w:val="24"/>
+          <w:szCs w:val="24"/>
+        </w:rPr>
+        <w:t xml:space="preserve"> to American Community Survey, programs</w:t>
+      </w:r>
+      <w:r>
+        <w:rPr>
+          <w:rFonts w:ascii="Times New Roman" w:hAnsi="Times New Roman" w:cs="Times New Roman"/>
+          <w:sz w:val="24"/>
+          <w:szCs w:val="24"/>
+        </w:rPr>
+        <w:t>,</w:t>
+      </w:r>
+      <w:r>
+        <w:rPr>
+          <w:rFonts w:ascii="Times New Roman" w:hAnsi="Times New Roman" w:cs="Times New Roman"/>
+          <w:sz w:val="24"/>
+          <w:szCs w:val="24"/>
+        </w:rPr>
+        <w:t xml:space="preserve"> and related articles are present </w:t>
+      </w:r>
+      <w:r>
+        <w:rPr>
+          <w:rFonts w:ascii="Times New Roman" w:hAnsi="Times New Roman" w:cs="Times New Roman"/>
+          <w:sz w:val="24"/>
+          <w:szCs w:val="24"/>
+        </w:rPr>
+        <w:t>on</w:t>
+      </w:r>
+      <w:r>
+        <w:rPr>
+          <w:rFonts w:ascii="Times New Roman" w:hAnsi="Times New Roman" w:cs="Times New Roman"/>
+          <w:sz w:val="24"/>
+          <w:szCs w:val="24"/>
+        </w:rPr>
+        <w:t xml:space="preserve"> </w:t>
+      </w:r>
+      <w:r>
+        <w:rPr>
+          <w:rFonts w:ascii="Times New Roman" w:hAnsi="Times New Roman" w:cs="Times New Roman"/>
+          <w:sz w:val="24"/>
+          <w:szCs w:val="24"/>
+        </w:rPr>
+        <w:t xml:space="preserve">the </w:t>
+      </w:r>
+      <w:r>
+        <w:rPr>
+          <w:rFonts w:ascii="Times New Roman" w:hAnsi="Times New Roman" w:cs="Times New Roman"/>
+          <w:sz w:val="24"/>
+          <w:szCs w:val="24"/>
+        </w:rPr>
+        <w:t>census bureau website. The information is derived from these publications. The mapping of subdivisions counties, tracts, block groups, pumas</w:t>
+      </w:r>
+      <w:r>
+        <w:rPr>
+          <w:rFonts w:ascii="Times New Roman" w:hAnsi="Times New Roman" w:cs="Times New Roman"/>
+          <w:sz w:val="24"/>
+          <w:szCs w:val="24"/>
+        </w:rPr>
+        <w:t>,</w:t>
+      </w:r>
+      <w:r>
+        <w:rPr>
+          <w:rFonts w:ascii="Times New Roman" w:hAnsi="Times New Roman" w:cs="Times New Roman"/>
+          <w:sz w:val="24"/>
+          <w:szCs w:val="24"/>
+        </w:rPr>
+        <w:t xml:space="preserve"> and census blocks are plotted using R studio by TIGER line/Shapefiles. Shapefile data from 2007 onward was used to develop Neighborhood and Community District boundaries. Boundaries derived </w:t>
+      </w:r>
+      <w:r>
+        <w:rPr>
+          <w:rFonts w:ascii="Times New Roman" w:hAnsi="Times New Roman" w:cs="Times New Roman"/>
+          <w:sz w:val="24"/>
+          <w:szCs w:val="24"/>
+        </w:rPr>
+        <w:t>before</w:t>
+      </w:r>
+      <w:r>
+        <w:rPr>
+          <w:rFonts w:ascii="Times New Roman" w:hAnsi="Times New Roman" w:cs="Times New Roman"/>
+          <w:sz w:val="24"/>
+          <w:szCs w:val="24"/>
+        </w:rPr>
+        <w:t xml:space="preserve"> 2007 used TIGER lines. </w:t>
       </w:r>
     </w:p>
     <w:p>
       <w:pPr>
         <w:rPr>
           <w:rStyle w:val="Hyperlink"/>
-        </w:rPr>
-      </w:pPr>
-      <w:r>
-        <w:t xml:space="preserve">Census Bureau also </w:t>
-      </w:r>
-      <w:r>
-        <w:t>has</w:t>
-      </w:r>
-      <w:r>
-        <w:t xml:space="preserve"> all the data </w:t>
-      </w:r>
-      <w:r>
-        <w:t>about</w:t>
-      </w:r>
-      <w:r>
-        <w:t xml:space="preserve"> the population, </w:t>
-      </w:r>
-      <w:r>
-        <w:t>housing,</w:t>
-      </w:r>
-      <w:r>
-        <w:t xml:space="preserve"> sources for </w:t>
-      </w:r>
-      <w:r>
-        <w:t>The ACS da</w:t>
-      </w:r>
-      <w:r>
-        <w:t xml:space="preserve">ta can be found in data.census.gov </w:t>
-      </w:r>
-      <w:r>
-        <w:t xml:space="preserve">website. The data includes population, </w:t>
-      </w:r>
-      <w:r>
-        <w:t xml:space="preserve">number of housing units in the counties and other subdivisions. </w:t>
-      </w:r>
-    </w:p>
-    <w:p/>
-    <w:p>
-      <w:pPr>
-        <w:rPr>
-          <w:b/>
-          <w:bCs/>
-        </w:rPr>
-      </w:pPr>
-      <w:r>
-        <w:rPr>
-          <w:b/>
-          <w:bCs/>
+          <w:rFonts w:ascii="Times New Roman" w:hAnsi="Times New Roman" w:cs="Times New Roman"/>
+          <w:color w:val="auto"/>
+          <w:sz w:val="24"/>
+          <w:szCs w:val="24"/>
+          <w:u w:val="none"/>
+        </w:rPr>
+      </w:pPr>
+      <w:r>
+        <w:rPr>
+          <w:rStyle w:val="Hyperlink"/>
+          <w:rFonts w:ascii="Times New Roman" w:hAnsi="Times New Roman" w:cs="Times New Roman"/>
+          <w:color w:val="auto"/>
+          <w:sz w:val="24"/>
+          <w:szCs w:val="24"/>
+          <w:u w:val="none"/>
+        </w:rPr>
+        <w:t xml:space="preserve">Additionally, the Census Bureau has all the information on the population, housing, and resources for </w:t>
+      </w:r>
+      <w:r>
+        <w:rPr>
+          <w:rStyle w:val="Hyperlink"/>
+          <w:rFonts w:ascii="Times New Roman" w:hAnsi="Times New Roman" w:cs="Times New Roman"/>
+          <w:color w:val="auto"/>
+          <w:sz w:val="24"/>
+          <w:szCs w:val="24"/>
+          <w:u w:val="none"/>
+        </w:rPr>
+        <w:t>the</w:t>
+      </w:r>
+      <w:r>
+        <w:rPr>
+          <w:rStyle w:val="Hyperlink"/>
+          <w:rFonts w:ascii="Times New Roman" w:hAnsi="Times New Roman" w:cs="Times New Roman"/>
+          <w:color w:val="auto"/>
+          <w:sz w:val="24"/>
+          <w:szCs w:val="24"/>
+          <w:u w:val="none"/>
+        </w:rPr>
+        <w:t xml:space="preserve"> data.census.gov website has the ACS data. Population, number of housing units in the counties, and other subdivisions are all included in the statistics. Geocodes are fundamental parts of the Geographic Reference Files and the TIGER database that the Census Bureau creates and maintains to process the outcomes of its censuses and sample surveys. These files serve as the foundation for the tabulation and distribution of the gathered data in their correct geographic entity along with the TIGER database. With the help of geocodes, it is no longer necessary to link data to geographic entities solely by name; rather, the Census Bureau's processing activities link data to geocodes that serve as substitutes for the names of geographic entities.</w:t>
+      </w:r>
+    </w:p>
+    <w:p>
+      <w:pPr>
+        <w:rPr>
+          <w:rFonts w:ascii="Times New Roman" w:hAnsi="Times New Roman" w:cs="Times New Roman"/>
+          <w:sz w:val="24"/>
+          <w:szCs w:val="24"/>
+        </w:rPr>
+      </w:pPr>
+    </w:p>
+    <w:p>
+      <w:pPr>
+        <w:rPr>
+          <w:rFonts w:ascii="Times New Roman" w:hAnsi="Times New Roman" w:cs="Times New Roman"/>
+          <w:b/>
+          <w:bCs/>
+          <w:sz w:val="24"/>
+          <w:szCs w:val="24"/>
+        </w:rPr>
+      </w:pPr>
+      <w:r>
+        <w:rPr>
+          <w:rFonts w:ascii="Times New Roman" w:hAnsi="Times New Roman" w:cs="Times New Roman"/>
+          <w:b/>
+          <w:bCs/>
+          <w:sz w:val="24"/>
+          <w:szCs w:val="24"/>
         </w:rPr>
         <w:t>Describe the process of evaluating which census blocks are partially inside versus completely inside a community district or neighborhood boundary.</w:t>
       </w:r>
     </w:p>
     <w:p>
-      <w:r>
+      <w:pPr>
+        <w:rPr>
+          <w:rFonts w:ascii="Times New Roman" w:hAnsi="Times New Roman" w:cs="Times New Roman"/>
+        </w:rPr>
+      </w:pPr>
+      <w:r>
+        <w:rPr>
+          <w:rFonts w:ascii="Times New Roman" w:hAnsi="Times New Roman" w:cs="Times New Roman"/>
+          <w:sz w:val="24"/>
+          <w:szCs w:val="24"/>
+        </w:rPr>
         <w:br w:type="page"/>
       </w:r>
     </w:p>
     <w:p>
-      <w:r>
+      <w:pPr>
+        <w:rPr>
+          <w:rFonts w:ascii="Times New Roman" w:hAnsi="Times New Roman" w:cs="Times New Roman"/>
+        </w:rPr>
+      </w:pPr>
+      <w:r>
+        <w:rPr>
+          <w:rFonts w:ascii="Times New Roman" w:hAnsi="Times New Roman" w:cs="Times New Roman"/>
+        </w:rPr>
         <w:lastRenderedPageBreak/>
         <w:t>Bibliography (References?)</w:t>
       </w:r>
     </w:p>
     <w:p>
-      <w:r>
+      <w:pPr>
+        <w:rPr>
+          <w:rStyle w:val="Hyperlink"/>
+          <w:rFonts w:ascii="Times New Roman" w:hAnsi="Times New Roman" w:cs="Times New Roman"/>
+        </w:rPr>
+      </w:pPr>
+      <w:r>
+        <w:rPr>
+          <w:rFonts w:ascii="Times New Roman" w:hAnsi="Times New Roman" w:cs="Times New Roman"/>
+        </w:rPr>
         <w:t xml:space="preserve">U.S. Census Bureau. (2017). </w:t>
       </w:r>
       <w:r>
         <w:rPr>
+          <w:rFonts w:ascii="Times New Roman" w:hAnsi="Times New Roman" w:cs="Times New Roman"/>
           <w:i/>
           <w:iCs/>
         </w:rPr>
         <w:t>U.S. Census Bureau at a Glance</w:t>
       </w:r>
       <w:r>
+        <w:rPr>
+          <w:rFonts w:ascii="Times New Roman" w:hAnsi="Times New Roman" w:cs="Times New Roman"/>
+        </w:rPr>
         <w:t xml:space="preserve">. U.S Census Bureau. </w:t>
       </w:r>
-      <w:hyperlink r:id="rId5" w:history="1">
+      <w:hyperlink r:id="rId6" w:history="1">
         <w:r>
           <w:rPr>
             <w:rStyle w:val="Hyperlink"/>
+            <w:rFonts w:ascii="Times New Roman" w:hAnsi="Times New Roman" w:cs="Times New Roman"/>
           </w:rPr>
           <w:t>https://www.census.gov/about/what/census-at-a-glance.html</w:t>
         </w:r>
       </w:hyperlink>
     </w:p>
     <w:p>
-      <w:hyperlink r:id="rId6" w:history="1">
-        <w:r>
-          <w:rPr>
-            <w:rStyle w:val="Hyperlink"/>
-          </w:rPr>
-          <w:t>https://www.census.gov/data/what-is-data-census-gov/about.html</w:t>
-        </w:r>
-      </w:hyperlink>
-    </w:p>
-    <w:p>
-      <w:pPr>
-        <w:rPr>
-          <w:rFonts w:cstheme="minorHAnsi"/>
-        </w:rPr>
-      </w:pPr>
+      <w:pPr>
+        <w:rPr>
+          <w:rFonts w:ascii="Times New Roman" w:hAnsi="Times New Roman" w:cs="Times New Roman"/>
+        </w:rPr>
+      </w:pPr>
+      <w:r>
+        <w:rPr>
+          <w:rFonts w:ascii="Times New Roman" w:hAnsi="Times New Roman" w:cs="Times New Roman"/>
+        </w:rPr>
+        <w:t>U.S. Census Bureau. (20</w:t>
+      </w:r>
+      <w:r>
+        <w:rPr>
+          <w:rFonts w:ascii="Times New Roman" w:hAnsi="Times New Roman" w:cs="Times New Roman"/>
+        </w:rPr>
+        <w:t>20</w:t>
+      </w:r>
+      <w:r>
+        <w:rPr>
+          <w:rFonts w:ascii="Times New Roman" w:hAnsi="Times New Roman" w:cs="Times New Roman"/>
+        </w:rPr>
+        <w:t xml:space="preserve">). </w:t>
+      </w:r>
+      <w:r>
+        <w:rPr>
+          <w:rFonts w:ascii="Times New Roman" w:hAnsi="Times New Roman" w:cs="Times New Roman"/>
+          <w:i/>
+          <w:iCs/>
+        </w:rPr>
+        <w:t>What is data.census.gov?</w:t>
+      </w:r>
+      <w:r>
+        <w:rPr>
+          <w:rFonts w:ascii="Times New Roman" w:hAnsi="Times New Roman" w:cs="Times New Roman"/>
+        </w:rPr>
+        <w:t xml:space="preserve"> U.S Census Bureau.</w:t>
+      </w:r>
+      <w:r>
+        <w:rPr>
+          <w:rFonts w:ascii="Times New Roman" w:hAnsi="Times New Roman" w:cs="Times New Roman"/>
+        </w:rPr>
+        <w:t xml:space="preserve"> </w:t>
+      </w:r>
       <w:hyperlink r:id="rId7" w:history="1">
         <w:r>
           <w:rPr>
             <w:rStyle w:val="Hyperlink"/>
-            <w:rFonts w:cstheme="minorHAnsi"/>
+            <w:rFonts w:ascii="Times New Roman" w:hAnsi="Times New Roman" w:cs="Times New Roman"/>
           </w:rPr>
-          <w:t>https://www.census.gov/programs-surveys/acs</w:t>
+          <w:t>https://www.census.gov/data/wh</w:t>
+        </w:r>
+        <w:r>
+          <w:rPr>
+            <w:rStyle w:val="Hyperlink"/>
+            <w:rFonts w:ascii="Times New Roman" w:hAnsi="Times New Roman" w:cs="Times New Roman"/>
+          </w:rPr>
+          <w:t>a</w:t>
+        </w:r>
+        <w:r>
+          <w:rPr>
+            <w:rStyle w:val="Hyperlink"/>
+            <w:rFonts w:ascii="Times New Roman" w:hAnsi="Times New Roman" w:cs="Times New Roman"/>
+          </w:rPr>
+          <w:t>t-is-data-census-gov/about.html</w:t>
         </w:r>
       </w:hyperlink>
     </w:p>
     <w:p>
       <w:pPr>
         <w:rPr>
-          <w:rFonts w:cstheme="minorHAnsi"/>
-        </w:rPr>
-      </w:pPr>
+          <w:rFonts w:ascii="Times New Roman" w:hAnsi="Times New Roman" w:cs="Times New Roman"/>
+        </w:rPr>
+      </w:pPr>
+      <w:r>
+        <w:rPr>
+          <w:rFonts w:ascii="Times New Roman" w:hAnsi="Times New Roman" w:cs="Times New Roman"/>
+        </w:rPr>
+        <w:t>U.S. Census Bureau. (20</w:t>
+      </w:r>
+      <w:r>
+        <w:rPr>
+          <w:rFonts w:ascii="Times New Roman" w:hAnsi="Times New Roman" w:cs="Times New Roman"/>
+        </w:rPr>
+        <w:t>20</w:t>
+      </w:r>
+      <w:r>
+        <w:rPr>
+          <w:rFonts w:ascii="Times New Roman" w:hAnsi="Times New Roman" w:cs="Times New Roman"/>
+        </w:rPr>
+        <w:t xml:space="preserve">). </w:t>
+      </w:r>
+      <w:r>
+        <w:rPr>
+          <w:rFonts w:ascii="Times New Roman" w:hAnsi="Times New Roman" w:cs="Times New Roman"/>
+          <w:i/>
+          <w:iCs/>
+        </w:rPr>
+        <w:t>American Community Survey (ACS)</w:t>
+      </w:r>
+      <w:r>
+        <w:rPr>
+          <w:rFonts w:ascii="Times New Roman" w:hAnsi="Times New Roman" w:cs="Times New Roman"/>
+        </w:rPr>
+        <w:t xml:space="preserve">. U.S Census Bureau. </w:t>
+      </w:r>
       <w:hyperlink r:id="rId8" w:history="1">
         <w:r>
           <w:rPr>
             <w:rStyle w:val="Hyperlink"/>
-            <w:rFonts w:cstheme="minorHAnsi"/>
+            <w:rFonts w:ascii="Times New Roman" w:hAnsi="Times New Roman" w:cs="Times New Roman"/>
+          </w:rPr>
+          <w:t>https://</w:t>
+        </w:r>
+        <w:r>
+          <w:rPr>
+            <w:rStyle w:val="Hyperlink"/>
+            <w:rFonts w:ascii="Times New Roman" w:hAnsi="Times New Roman" w:cs="Times New Roman"/>
+          </w:rPr>
+          <w:t>w</w:t>
+        </w:r>
+        <w:r>
+          <w:rPr>
+            <w:rStyle w:val="Hyperlink"/>
+            <w:rFonts w:ascii="Times New Roman" w:hAnsi="Times New Roman" w:cs="Times New Roman"/>
+          </w:rPr>
+          <w:t>ww.census.gov/programs-surve</w:t>
+        </w:r>
+        <w:r>
+          <w:rPr>
+            <w:rStyle w:val="Hyperlink"/>
+            <w:rFonts w:ascii="Times New Roman" w:hAnsi="Times New Roman" w:cs="Times New Roman"/>
+          </w:rPr>
+          <w:t>y</w:t>
+        </w:r>
+        <w:r>
+          <w:rPr>
+            <w:rStyle w:val="Hyperlink"/>
+            <w:rFonts w:ascii="Times New Roman" w:hAnsi="Times New Roman" w:cs="Times New Roman"/>
+          </w:rPr>
+          <w:t>s/acs</w:t>
+        </w:r>
+      </w:hyperlink>
+    </w:p>
+    <w:p>
+      <w:pPr>
+        <w:rPr>
+          <w:rFonts w:ascii="Times New Roman" w:hAnsi="Times New Roman" w:cs="Times New Roman"/>
+        </w:rPr>
+      </w:pPr>
+      <w:r>
+        <w:rPr>
+          <w:rFonts w:ascii="Times New Roman" w:hAnsi="Times New Roman" w:cs="Times New Roman"/>
+        </w:rPr>
+        <w:t>U.S. Census Bureau. (20</w:t>
+      </w:r>
+      <w:r>
+        <w:rPr>
+          <w:rFonts w:ascii="Times New Roman" w:hAnsi="Times New Roman" w:cs="Times New Roman"/>
+        </w:rPr>
+        <w:t>20</w:t>
+      </w:r>
+      <w:r>
+        <w:rPr>
+          <w:rFonts w:ascii="Times New Roman" w:hAnsi="Times New Roman" w:cs="Times New Roman"/>
+        </w:rPr>
+        <w:t xml:space="preserve">). </w:t>
+      </w:r>
+      <w:r>
+        <w:rPr>
+          <w:rFonts w:ascii="Times New Roman" w:hAnsi="Times New Roman" w:cs="Times New Roman"/>
+          <w:i/>
+          <w:iCs/>
+        </w:rPr>
+        <w:t xml:space="preserve">About the </w:t>
+      </w:r>
+      <w:r>
+        <w:rPr>
+          <w:rFonts w:ascii="Times New Roman" w:hAnsi="Times New Roman" w:cs="Times New Roman"/>
+          <w:i/>
+          <w:iCs/>
+        </w:rPr>
+        <w:t>American</w:t>
+      </w:r>
+      <w:r>
+        <w:rPr>
+          <w:rFonts w:ascii="Times New Roman" w:hAnsi="Times New Roman" w:cs="Times New Roman"/>
+          <w:i/>
+          <w:iCs/>
+        </w:rPr>
+        <w:t xml:space="preserve"> Community </w:t>
+      </w:r>
+      <w:r>
+        <w:rPr>
+          <w:rFonts w:ascii="Times New Roman" w:hAnsi="Times New Roman" w:cs="Times New Roman"/>
+          <w:i/>
+          <w:iCs/>
+        </w:rPr>
+        <w:t>Survey (</w:t>
+      </w:r>
+      <w:r>
+        <w:rPr>
+          <w:rFonts w:ascii="Times New Roman" w:hAnsi="Times New Roman" w:cs="Times New Roman"/>
+          <w:i/>
+          <w:iCs/>
+        </w:rPr>
+        <w:t>ACS)</w:t>
+      </w:r>
+      <w:r>
+        <w:rPr>
+          <w:rFonts w:ascii="Times New Roman" w:hAnsi="Times New Roman" w:cs="Times New Roman"/>
+        </w:rPr>
+        <w:t>. U.S Census Bureau.</w:t>
+      </w:r>
+      <w:r>
+        <w:rPr>
+          <w:rFonts w:ascii="Times New Roman" w:hAnsi="Times New Roman" w:cs="Times New Roman"/>
+        </w:rPr>
+        <w:t xml:space="preserve"> </w:t>
+      </w:r>
+      <w:hyperlink r:id="rId9" w:history="1">
+        <w:r>
+          <w:rPr>
+            <w:rStyle w:val="Hyperlink"/>
+            <w:rFonts w:ascii="Times New Roman" w:hAnsi="Times New Roman" w:cs="Times New Roman"/>
           </w:rPr>
           <w:t>https://www.census.gov/programs-surveys/acs/about.html</w:t>
         </w:r>
       </w:hyperlink>
     </w:p>
     <w:p>
-      <w:hyperlink r:id="rId9" w:history="1">
-        <w:r>
-          <w:rPr>
-            <w:rStyle w:val="Hyperlink"/>
-          </w:rPr>
-          <w:t>https://www2.census.gov/geo/pdfs/reference/GARM/Ch8GARM.pdf</w:t>
-        </w:r>
-      </w:hyperlink>
-    </w:p>
-    <w:p>
-      <w:pPr>
-        <w:rPr>
-          <w:rStyle w:val="Hyperlink"/>
-        </w:rPr>
-      </w:pPr>
+      <w:pPr>
+        <w:rPr>
+          <w:rFonts w:ascii="Times New Roman" w:hAnsi="Times New Roman" w:cs="Times New Roman"/>
+        </w:rPr>
+      </w:pPr>
+      <w:r>
+        <w:rPr>
+          <w:rFonts w:ascii="Times New Roman" w:hAnsi="Times New Roman" w:cs="Times New Roman"/>
+        </w:rPr>
+        <w:t>U.S. Census Bureau. (20</w:t>
+      </w:r>
+      <w:r>
+        <w:rPr>
+          <w:rFonts w:ascii="Times New Roman" w:hAnsi="Times New Roman" w:cs="Times New Roman"/>
+        </w:rPr>
+        <w:t>2</w:t>
+      </w:r>
+      <w:r>
+        <w:rPr>
+          <w:rFonts w:ascii="Times New Roman" w:hAnsi="Times New Roman" w:cs="Times New Roman"/>
+        </w:rPr>
+        <w:t>1</w:t>
+      </w:r>
+      <w:r>
+        <w:rPr>
+          <w:rFonts w:ascii="Times New Roman" w:hAnsi="Times New Roman" w:cs="Times New Roman"/>
+        </w:rPr>
+        <w:t xml:space="preserve">). </w:t>
+      </w:r>
+      <w:r>
+        <w:rPr>
+          <w:rFonts w:ascii="Times New Roman" w:hAnsi="Times New Roman" w:cs="Times New Roman"/>
+          <w:i/>
+          <w:iCs/>
+        </w:rPr>
+        <w:t xml:space="preserve">County Subdivisions. </w:t>
+      </w:r>
+      <w:r>
+        <w:rPr>
+          <w:rFonts w:ascii="Times New Roman" w:hAnsi="Times New Roman" w:cs="Times New Roman"/>
+        </w:rPr>
+        <w:t>Geographic Areas Reference Manual (GARM) – Chapter 8.</w:t>
+      </w:r>
+      <w:r>
+        <w:rPr>
+          <w:rFonts w:ascii="Times New Roman" w:hAnsi="Times New Roman" w:cs="Times New Roman"/>
+        </w:rPr>
+        <w:t xml:space="preserve"> </w:t>
+      </w:r>
       <w:hyperlink r:id="rId10" w:history="1">
         <w:r>
           <w:rPr>
             <w:rStyle w:val="Hyperlink"/>
+            <w:rFonts w:ascii="Times New Roman" w:hAnsi="Times New Roman" w:cs="Times New Roman"/>
+          </w:rPr>
+          <w:t>https://www2.census.g</w:t>
+        </w:r>
+        <w:r>
+          <w:rPr>
+            <w:rStyle w:val="Hyperlink"/>
+            <w:rFonts w:ascii="Times New Roman" w:hAnsi="Times New Roman" w:cs="Times New Roman"/>
+          </w:rPr>
+          <w:t>o</w:t>
+        </w:r>
+        <w:r>
+          <w:rPr>
+            <w:rStyle w:val="Hyperlink"/>
+            <w:rFonts w:ascii="Times New Roman" w:hAnsi="Times New Roman" w:cs="Times New Roman"/>
+          </w:rPr>
+          <w:t>v/geo/pdfs/reference/GARM/Ch8GARM.pdf</w:t>
+        </w:r>
+      </w:hyperlink>
+    </w:p>
+    <w:p>
+      <w:pPr>
+        <w:rPr>
+          <w:rStyle w:val="Hyperlink"/>
+          <w:rFonts w:ascii="Times New Roman" w:hAnsi="Times New Roman" w:cs="Times New Roman"/>
+        </w:rPr>
+      </w:pPr>
+      <w:r>
+        <w:rPr>
+          <w:rFonts w:ascii="Times New Roman" w:hAnsi="Times New Roman" w:cs="Times New Roman"/>
+        </w:rPr>
+        <w:t>U.S. Census Bureau. (20</w:t>
+      </w:r>
+      <w:r>
+        <w:rPr>
+          <w:rFonts w:ascii="Times New Roman" w:hAnsi="Times New Roman" w:cs="Times New Roman"/>
+        </w:rPr>
+        <w:t>2</w:t>
+      </w:r>
+      <w:r>
+        <w:rPr>
+          <w:rFonts w:ascii="Times New Roman" w:hAnsi="Times New Roman" w:cs="Times New Roman"/>
+        </w:rPr>
+        <w:t>1</w:t>
+      </w:r>
+      <w:r>
+        <w:rPr>
+          <w:rFonts w:ascii="Times New Roman" w:hAnsi="Times New Roman" w:cs="Times New Roman"/>
+        </w:rPr>
+        <w:t xml:space="preserve">). </w:t>
+      </w:r>
+      <w:r>
+        <w:rPr>
+          <w:rFonts w:ascii="Times New Roman" w:hAnsi="Times New Roman" w:cs="Times New Roman"/>
+          <w:i/>
+          <w:iCs/>
+        </w:rPr>
+        <w:t>TIGER/Line Shapefiles.</w:t>
+      </w:r>
+      <w:r>
+        <w:rPr>
+          <w:rFonts w:ascii="Times New Roman" w:hAnsi="Times New Roman" w:cs="Times New Roman"/>
+        </w:rPr>
+        <w:t xml:space="preserve"> Census </w:t>
+      </w:r>
+      <w:r>
+        <w:rPr>
+          <w:rFonts w:ascii="Times New Roman" w:hAnsi="Times New Roman" w:cs="Times New Roman"/>
+        </w:rPr>
+        <w:t>Mapping files.</w:t>
+      </w:r>
+      <w:r>
+        <w:rPr>
+          <w:rFonts w:ascii="Times New Roman" w:hAnsi="Times New Roman" w:cs="Times New Roman"/>
+        </w:rPr>
+        <w:t xml:space="preserve"> </w:t>
+      </w:r>
+      <w:hyperlink r:id="rId11" w:history="1">
+        <w:r>
+          <w:rPr>
+            <w:rStyle w:val="Hyperlink"/>
+            <w:rFonts w:ascii="Times New Roman" w:hAnsi="Times New Roman" w:cs="Times New Roman"/>
           </w:rPr>
           <w:t>https://www.census.gov/geographies/mapping-files/time-series/geo/tiger-line-file.html</w:t>
         </w:r>
@@ -1281,25 +2585,25 @@
       <w:pPr>
         <w:rPr>
           <w:rStyle w:val="Hyperlink"/>
-          <w:rFonts w:eastAsia="Times New Roman"/>
-          <w:sz w:val="24"/>
-          <w:szCs w:val="24"/>
-        </w:rPr>
-      </w:pPr>
-      <w:r>
-        <w:rPr>
-          <w:rFonts w:eastAsia="Times New Roman"/>
+          <w:rFonts w:ascii="Times New Roman" w:eastAsia="Times New Roman" w:hAnsi="Times New Roman" w:cs="Times New Roman"/>
+          <w:sz w:val="24"/>
+          <w:szCs w:val="24"/>
+        </w:rPr>
+      </w:pPr>
+      <w:r>
+        <w:rPr>
+          <w:rFonts w:ascii="Times New Roman" w:eastAsia="Times New Roman" w:hAnsi="Times New Roman" w:cs="Times New Roman"/>
           <w:color w:val="000000"/>
           <w:sz w:val="24"/>
           <w:szCs w:val="24"/>
         </w:rPr>
         <w:t xml:space="preserve">Bowles, D "Geographic information systems-based analysis of metropolitan development, decline, and recovery" University of Missouri Kansas City, 2005. Dissertation in Economics and Social Science. </w:t>
       </w:r>
-      <w:hyperlink r:id="rId11" w:history="1">
+      <w:hyperlink r:id="rId12" w:history="1">
         <w:r>
           <w:rPr>
             <w:rStyle w:val="Hyperlink"/>
-            <w:rFonts w:eastAsia="Times New Roman"/>
+            <w:rFonts w:ascii="Times New Roman" w:eastAsia="Times New Roman" w:hAnsi="Times New Roman" w:cs="Times New Roman"/>
             <w:sz w:val="24"/>
             <w:szCs w:val="24"/>
           </w:rPr>
@@ -1311,19 +2615,39 @@
       <w:pPr>
         <w:rPr>
           <w:rStyle w:val="Hyperlink"/>
-          <w:rFonts w:eastAsia="Times New Roman"/>
-          <w:sz w:val="24"/>
-          <w:szCs w:val="24"/>
+          <w:rFonts w:ascii="Times New Roman" w:eastAsia="Times New Roman" w:hAnsi="Times New Roman" w:cs="Times New Roman"/>
+          <w:sz w:val="28"/>
+          <w:szCs w:val="28"/>
         </w:rPr>
       </w:pPr>
       <w:r>
         <w:rPr>
           <w:rStyle w:val="Hyperlink"/>
-          <w:rFonts w:eastAsia="Times New Roman"/>
+          <w:rFonts w:ascii="Times New Roman" w:eastAsia="Times New Roman" w:hAnsi="Times New Roman" w:cs="Times New Roman"/>
           <w:sz w:val="24"/>
           <w:szCs w:val="24"/>
         </w:rPr>
         <w:br w:type="page"/>
+      </w:r>
+    </w:p>
+    <w:p>
+      <w:pPr>
+        <w:rPr>
+          <w:rFonts w:ascii="Times New Roman" w:eastAsia="Times New Roman" w:hAnsi="Times New Roman" w:cs="Times New Roman"/>
+          <w:color w:val="000000"/>
+          <w:sz w:val="24"/>
+          <w:szCs w:val="24"/>
+        </w:rPr>
+      </w:pPr>
+      <w:r>
+        <w:rPr>
+          <w:rFonts w:ascii="Times New Roman" w:eastAsia="Times New Roman" w:hAnsi="Times New Roman" w:cs="Times New Roman"/>
+          <w:color w:val="000000"/>
+          <w:sz w:val="24"/>
+          <w:szCs w:val="24"/>
+        </w:rPr>
+        <w:lastRenderedPageBreak/>
+        <w:t>Appendix A. R code</w:t>
       </w:r>
     </w:p>
     <w:p>
@@ -1337,27 +2661,7 @@
       </w:pPr>
       <w:r>
         <w:rPr>
-          <w:rFonts w:eastAsia="Times New Roman"/>
-          <w:color w:val="000000"/>
-          <w:sz w:val="24"/>
-          <w:szCs w:val="24"/>
-        </w:rPr>
-        <w:lastRenderedPageBreak/>
-        <w:t>Appendix A. R code</w:t>
-      </w:r>
-    </w:p>
-    <w:p>
-      <w:pPr>
-        <w:rPr>
-          <w:rFonts w:eastAsia="Times New Roman"/>
-          <w:color w:val="000000"/>
-          <w:sz w:val="24"/>
-          <w:szCs w:val="24"/>
-        </w:rPr>
-      </w:pPr>
-      <w:r>
-        <w:rPr>
-          <w:rFonts w:eastAsia="Times New Roman"/>
+          <w:rFonts w:ascii="Times New Roman" w:eastAsia="Times New Roman" w:hAnsi="Times New Roman" w:cs="Times New Roman"/>
           <w:color w:val="000000"/>
           <w:sz w:val="24"/>
           <w:szCs w:val="24"/>

</xml_diff>

<commit_message>
Added R packages to Outline doc.
</commit_message>
<xml_diff>
--- a/Doc/Outline for Introduction and Literature Review.docx
+++ b/Doc/Outline for Introduction and Literature Review.docx
@@ -2090,31 +2090,139 @@
     </w:p>
     <w:p>
       <w:pPr>
-        <w:rPr>
-          <w:rFonts w:ascii="Times New Roman" w:hAnsi="Times New Roman" w:cs="Times New Roman"/>
-          <w:sz w:val="24"/>
-          <w:szCs w:val="24"/>
-        </w:rPr>
-      </w:pPr>
-    </w:p>
-    <w:p>
-      <w:pPr>
-        <w:rPr>
-          <w:rFonts w:ascii="Times New Roman" w:hAnsi="Times New Roman" w:cs="Times New Roman"/>
-          <w:b/>
-          <w:bCs/>
-          <w:sz w:val="24"/>
-          <w:szCs w:val="24"/>
-        </w:rPr>
-      </w:pPr>
-      <w:r>
-        <w:rPr>
-          <w:rFonts w:ascii="Times New Roman" w:hAnsi="Times New Roman" w:cs="Times New Roman"/>
-          <w:b/>
-          <w:bCs/>
-          <w:sz w:val="24"/>
-          <w:szCs w:val="24"/>
-        </w:rPr>
+        <w:spacing w:after="0"/>
+        <w:rPr>
+          <w:rStyle w:val="Hyperlink"/>
+          <w:rFonts w:ascii="Times New Roman" w:hAnsi="Times New Roman" w:cs="Times New Roman"/>
+          <w:color w:val="auto"/>
+          <w:sz w:val="24"/>
+          <w:szCs w:val="24"/>
+          <w:u w:val="none"/>
+        </w:rPr>
+      </w:pPr>
+      <w:r>
+        <w:rPr>
+          <w:rStyle w:val="Hyperlink"/>
+          <w:rFonts w:ascii="Times New Roman" w:hAnsi="Times New Roman" w:cs="Times New Roman"/>
+          <w:b/>
+          <w:bCs/>
+          <w:color w:val="auto"/>
+          <w:sz w:val="24"/>
+          <w:szCs w:val="24"/>
+          <w:u w:val="none"/>
+        </w:rPr>
+        <w:t>R-Studio</w:t>
+      </w:r>
+      <w:r>
+        <w:rPr>
+          <w:rStyle w:val="Hyperlink"/>
+          <w:rFonts w:ascii="Times New Roman" w:hAnsi="Times New Roman" w:cs="Times New Roman"/>
+          <w:color w:val="auto"/>
+          <w:sz w:val="24"/>
+          <w:szCs w:val="24"/>
+          <w:u w:val="none"/>
+        </w:rPr>
+        <w:t>:</w:t>
+      </w:r>
+    </w:p>
+    <w:p>
+      <w:pPr>
+        <w:spacing w:after="0"/>
+        <w:rPr>
+          <w:rStyle w:val="Hyperlink"/>
+          <w:rFonts w:ascii="Times New Roman" w:hAnsi="Times New Roman" w:cs="Times New Roman"/>
+          <w:color w:val="auto"/>
+          <w:sz w:val="24"/>
+          <w:szCs w:val="24"/>
+          <w:u w:val="none"/>
+        </w:rPr>
+      </w:pPr>
+      <w:r>
+        <w:rPr>
+          <w:rStyle w:val="Hyperlink"/>
+          <w:rFonts w:ascii="Times New Roman" w:hAnsi="Times New Roman" w:cs="Times New Roman"/>
+          <w:color w:val="auto"/>
+          <w:sz w:val="24"/>
+          <w:szCs w:val="24"/>
+          <w:u w:val="none"/>
+        </w:rPr>
+        <w:t xml:space="preserve">R- Studio was used to plot the maps using shapefiles that are </w:t>
+      </w:r>
+      <w:r>
+        <w:rPr>
+          <w:rStyle w:val="Hyperlink"/>
+          <w:rFonts w:ascii="Times New Roman" w:hAnsi="Times New Roman" w:cs="Times New Roman"/>
+          <w:color w:val="auto"/>
+          <w:sz w:val="24"/>
+          <w:szCs w:val="24"/>
+          <w:u w:val="none"/>
+        </w:rPr>
+        <w:t>collected from U.S Bureau of Census data. Packages like tidyverse, sf, magrittr,</w:t>
+      </w:r>
+      <w:r>
+        <w:rPr>
+          <w:rStyle w:val="Hyperlink"/>
+          <w:rFonts w:ascii="Times New Roman" w:hAnsi="Times New Roman" w:cs="Times New Roman"/>
+          <w:color w:val="auto"/>
+          <w:sz w:val="24"/>
+          <w:szCs w:val="24"/>
+          <w:u w:val="none"/>
+        </w:rPr>
+        <w:t xml:space="preserve"> ggplot, tibble, tidyr, dplyr, stringr, readr, purr, forcats,</w:t>
+      </w:r>
+      <w:r>
+        <w:rPr>
+          <w:rStyle w:val="Hyperlink"/>
+          <w:rFonts w:ascii="Times New Roman" w:hAnsi="Times New Roman" w:cs="Times New Roman"/>
+          <w:color w:val="auto"/>
+          <w:sz w:val="24"/>
+          <w:szCs w:val="24"/>
+          <w:u w:val="none"/>
+        </w:rPr>
+        <w:t xml:space="preserve"> and glue have been used. </w:t>
+      </w:r>
+    </w:p>
+    <w:p>
+      <w:pPr>
+        <w:spacing w:line="240" w:lineRule="auto"/>
+        <w:rPr>
+          <w:rStyle w:val="Hyperlink"/>
+          <w:rFonts w:ascii="Times New Roman" w:hAnsi="Times New Roman" w:cs="Times New Roman"/>
+          <w:color w:val="auto"/>
+          <w:sz w:val="24"/>
+          <w:szCs w:val="24"/>
+          <w:u w:val="none"/>
+        </w:rPr>
+      </w:pPr>
+    </w:p>
+    <w:p>
+      <w:pPr>
+        <w:rPr>
+          <w:rFonts w:ascii="Times New Roman" w:hAnsi="Times New Roman" w:cs="Times New Roman"/>
+          <w:sz w:val="24"/>
+          <w:szCs w:val="24"/>
+        </w:rPr>
+      </w:pPr>
+    </w:p>
+    <w:p>
+      <w:pPr>
+        <w:rPr>
+          <w:rFonts w:ascii="Times New Roman" w:hAnsi="Times New Roman" w:cs="Times New Roman"/>
+          <w:b/>
+          <w:bCs/>
+          <w:sz w:val="24"/>
+          <w:szCs w:val="24"/>
+        </w:rPr>
+      </w:pPr>
+      <w:r>
+        <w:rPr>
+          <w:rFonts w:ascii="Times New Roman" w:hAnsi="Times New Roman" w:cs="Times New Roman"/>
+          <w:b/>
+          <w:bCs/>
+          <w:sz w:val="24"/>
+          <w:szCs w:val="24"/>
+        </w:rPr>
+        <w:lastRenderedPageBreak/>
         <w:t>Describe the process of evaluating which census blocks are partially inside versus completely inside a community district or neighborhood boundary.</w:t>
       </w:r>
     </w:p>

</xml_diff>

<commit_message>
Added comments to Outline for Introduction and Literature Review
</commit_message>
<xml_diff>
--- a/Doc/Outline for Introduction and Literature Review.docx
+++ b/Doc/Outline for Introduction and Literature Review.docx
@@ -35,7 +35,43 @@
           <w:sz w:val="36"/>
           <w:szCs w:val="36"/>
         </w:rPr>
-        <w:t>Reallocating ACS Data from Census Geographies to Neighborhood Boundaries.</w:t>
+        <w:t xml:space="preserve">Reallocating </w:t>
+      </w:r>
+      <w:commentRangeStart w:id="0"/>
+      <w:commentRangeStart w:id="1"/>
+      <w:r>
+        <w:rPr>
+          <w:rFonts w:ascii="Times New Roman" w:hAnsi="Times New Roman" w:cs="Times New Roman"/>
+          <w:b/>
+          <w:bCs/>
+          <w:sz w:val="36"/>
+          <w:szCs w:val="36"/>
+        </w:rPr>
+        <w:t>ACS</w:t>
+      </w:r>
+      <w:commentRangeEnd w:id="0"/>
+      <w:r>
+        <w:rPr>
+          <w:rStyle w:val="CommentReference"/>
+        </w:rPr>
+        <w:commentReference w:id="0"/>
+      </w:r>
+      <w:commentRangeEnd w:id="1"/>
+      <w:r>
+        <w:rPr>
+          <w:rStyle w:val="CommentReference"/>
+        </w:rPr>
+        <w:commentReference w:id="1"/>
+      </w:r>
+      <w:r>
+        <w:rPr>
+          <w:rFonts w:ascii="Times New Roman" w:hAnsi="Times New Roman" w:cs="Times New Roman"/>
+          <w:b/>
+          <w:bCs/>
+          <w:sz w:val="36"/>
+          <w:szCs w:val="36"/>
+        </w:rPr>
+        <w:t xml:space="preserve"> Data from Census Geographies to Neighborhood Boundaries.</w:t>
       </w:r>
     </w:p>
     <w:p>
@@ -89,6 +125,7 @@
           <w:szCs w:val="28"/>
         </w:rPr>
       </w:pPr>
+      <w:commentRangeStart w:id="2"/>
       <w:r>
         <w:rPr>
           <w:rFonts w:ascii="Times New Roman" w:eastAsia="Times New Roman" w:hAnsi="Times New Roman" w:cs="Times New Roman"/>
@@ -122,6 +159,13 @@
         </w:rPr>
         <w:t>Bioinformatics</w:t>
       </w:r>
+      <w:commentRangeEnd w:id="2"/>
+      <w:r>
+        <w:rPr>
+          <w:rStyle w:val="CommentReference"/>
+        </w:rPr>
+        <w:commentReference w:id="2"/>
+      </w:r>
     </w:p>
     <w:p>
       <w:pPr>
@@ -135,6 +179,7 @@
           <w:szCs w:val="32"/>
         </w:rPr>
       </w:pPr>
+      <w:commentRangeStart w:id="3"/>
     </w:p>
     <w:p>
       <w:pPr>
@@ -164,6 +209,7 @@
         </w:rPr>
       </w:pPr>
     </w:p>
+    <w:commentRangeEnd w:id="3"/>
     <w:p>
       <w:pPr>
         <w:spacing w:after="0" w:line="240" w:lineRule="auto"/>
@@ -177,6 +223,12 @@
           <w:szCs w:val="32"/>
         </w:rPr>
       </w:pPr>
+      <w:r>
+        <w:rPr>
+          <w:rStyle w:val="CommentReference"/>
+        </w:rPr>
+        <w:commentReference w:id="3"/>
+      </w:r>
     </w:p>
     <w:p>
       <w:pPr>
@@ -203,6 +255,7 @@
           <w:szCs w:val="32"/>
         </w:rPr>
       </w:pPr>
+      <w:commentRangeStart w:id="4"/>
       <w:r>
         <w:rPr>
           <w:rFonts w:ascii="Times New Roman" w:eastAsia="Times New Roman" w:hAnsi="Times New Roman" w:cs="Times New Roman"/>
@@ -263,6 +316,13 @@
         </w:rPr>
         <w:t>requirements for the degree.</w:t>
       </w:r>
+      <w:commentRangeEnd w:id="4"/>
+      <w:r>
+        <w:rPr>
+          <w:rStyle w:val="CommentReference"/>
+        </w:rPr>
+        <w:commentReference w:id="4"/>
+      </w:r>
     </w:p>
     <w:p>
       <w:pPr>
@@ -275,6 +335,7 @@
           <w:szCs w:val="32"/>
         </w:rPr>
       </w:pPr>
+      <w:commentRangeStart w:id="5"/>
       <w:r>
         <w:rPr>
           <w:rFonts w:ascii="Times New Roman" w:eastAsia="Times New Roman" w:hAnsi="Times New Roman" w:cs="Times New Roman"/>
@@ -283,6 +344,13 @@
         </w:rPr>
         <w:t>MASTER OF SCIENCE</w:t>
       </w:r>
+      <w:commentRangeEnd w:id="5"/>
+      <w:r>
+        <w:rPr>
+          <w:rStyle w:val="CommentReference"/>
+        </w:rPr>
+        <w:commentReference w:id="5"/>
+      </w:r>
     </w:p>
     <w:p>
       <w:pPr>
@@ -322,7 +390,16 @@
           <w:sz w:val="32"/>
           <w:szCs w:val="32"/>
         </w:rPr>
-        <w:t xml:space="preserve">                                                  by</w:t>
+        <w:t xml:space="preserve">                                                  </w:t>
+      </w:r>
+      <w:commentRangeStart w:id="6"/>
+      <w:r>
+        <w:rPr>
+          <w:rFonts w:ascii="Times New Roman" w:eastAsia="Times New Roman" w:hAnsi="Times New Roman" w:cs="Times New Roman"/>
+          <w:sz w:val="32"/>
+          <w:szCs w:val="32"/>
+        </w:rPr>
+        <w:t>by</w:t>
       </w:r>
     </w:p>
     <w:p>
@@ -555,6 +632,13 @@
         </w:rPr>
         <w:t xml:space="preserve">     </w:t>
       </w:r>
+      <w:commentRangeEnd w:id="6"/>
+      <w:r>
+        <w:rPr>
+          <w:rStyle w:val="CommentReference"/>
+        </w:rPr>
+        <w:commentReference w:id="6"/>
+      </w:r>
     </w:p>
     <w:p>
       <w:pPr>
@@ -576,6 +660,7 @@
           <w:szCs w:val="24"/>
         </w:rPr>
       </w:pPr>
+      <w:commentRangeStart w:id="7"/>
       <w:r>
         <w:rPr>
           <w:rFonts w:ascii="Times New Roman" w:hAnsi="Times New Roman" w:cs="Times New Roman"/>
@@ -601,6 +686,13 @@
         </w:rPr>
         <w:t>:</w:t>
       </w:r>
+      <w:commentRangeEnd w:id="7"/>
+      <w:r>
+        <w:rPr>
+          <w:rStyle w:val="CommentReference"/>
+        </w:rPr>
+        <w:commentReference w:id="7"/>
+      </w:r>
     </w:p>
     <w:p>
       <w:pPr>
@@ -703,6 +795,7 @@
           <w:szCs w:val="24"/>
         </w:rPr>
       </w:pPr>
+      <w:commentRangeStart w:id="8"/>
       <w:r>
         <w:rPr>
           <w:rFonts w:ascii="Times New Roman" w:hAnsi="Times New Roman" w:cs="Times New Roman"/>
@@ -726,6 +819,13 @@
           <w:szCs w:val="24"/>
         </w:rPr>
         <w:t>:</w:t>
+      </w:r>
+      <w:commentRangeEnd w:id="8"/>
+      <w:r>
+        <w:rPr>
+          <w:rStyle w:val="CommentReference"/>
+        </w:rPr>
+        <w:commentReference w:id="8"/>
       </w:r>
     </w:p>
     <w:p>
@@ -1519,7 +1619,7 @@
                     </pic:cNvPicPr>
                   </pic:nvPicPr>
                   <pic:blipFill>
-                    <a:blip r:embed="rId5">
+                    <a:blip r:embed="rId11">
                       <a:extLst>
                         <a:ext uri="{28A0092B-C50C-407E-A947-70E740481C1C}">
                           <a14:useLocalDpi xmlns:a14="http://schemas.microsoft.com/office/drawing/2010/main" val="0"/>
@@ -1647,6 +1747,7 @@
           <w:szCs w:val="24"/>
         </w:rPr>
       </w:pPr>
+      <w:commentRangeStart w:id="9"/>
       <w:r>
         <w:rPr>
           <w:rFonts w:ascii="Times New Roman" w:hAnsi="Times New Roman" w:cs="Times New Roman"/>
@@ -1670,6 +1771,13 @@
           <w:szCs w:val="24"/>
         </w:rPr>
         <w:t xml:space="preserve"> </w:t>
+      </w:r>
+      <w:commentRangeEnd w:id="9"/>
+      <w:r>
+        <w:rPr>
+          <w:rStyle w:val="CommentReference"/>
+        </w:rPr>
+        <w:commentReference w:id="9"/>
       </w:r>
     </w:p>
     <w:p>
@@ -2085,7 +2193,26 @@
           <w:szCs w:val="24"/>
           <w:u w:val="none"/>
         </w:rPr>
-        <w:t xml:space="preserve"> data.census.gov website has the ACS data. Population, number of housing units in the counties, and other subdivisions are all included in the statistics. Geocodes are fundamental parts of the Geographic Reference Files and the TIGER database that the Census Bureau creates and maintains to process the outcomes of its censuses and sample surveys. These files serve as the foundation for the tabulation and distribution of the gathered data in their correct geographic entity along with the TIGER database. With the help of geocodes, it is no longer necessary to link data to geographic entities solely by name; rather, the Census Bureau's processing activities link data to geocodes that serve as substitutes for the names of geographic entities.</w:t>
+        <w:t xml:space="preserve"> data.census.gov website has the ACS data. Population, number of housing units in the counties, and other subdivisions are all included in the statistics. Geocodes are fundamental parts of the Geographic Reference Files and the TIGER database that the Census Bureau creates and maintains to process the outcomes of its censuses and sample surveys. These files serve as the foundation for the tabulation and distribution of the gathered data in their correct geographic entity along with the TIGER database. With the help of geocodes, it is no longer necessary to link data to geographic entities solely by name; rather, the Census Bureau's processing activities link data to geocodes that serve as substitutes for the names of geographic </w:t>
+      </w:r>
+      <w:commentRangeStart w:id="10"/>
+      <w:r>
+        <w:rPr>
+          <w:rStyle w:val="Hyperlink"/>
+          <w:rFonts w:ascii="Times New Roman" w:hAnsi="Times New Roman" w:cs="Times New Roman"/>
+          <w:color w:val="auto"/>
+          <w:sz w:val="24"/>
+          <w:szCs w:val="24"/>
+          <w:u w:val="none"/>
+        </w:rPr>
+        <w:t>entities.</w:t>
+      </w:r>
+      <w:commentRangeEnd w:id="10"/>
+      <w:r>
+        <w:rPr>
+          <w:rStyle w:val="CommentReference"/>
+        </w:rPr>
+        <w:commentReference w:id="10"/>
       </w:r>
     </w:p>
     <w:p>
@@ -2100,6 +2227,7 @@
           <w:u w:val="none"/>
         </w:rPr>
       </w:pPr>
+      <w:commentRangeStart w:id="11"/>
       <w:r>
         <w:rPr>
           <w:rStyle w:val="Hyperlink"/>
@@ -2124,6 +2252,13 @@
         </w:rPr>
         <w:t>:</w:t>
       </w:r>
+      <w:commentRangeEnd w:id="11"/>
+      <w:r>
+        <w:rPr>
+          <w:rStyle w:val="CommentReference"/>
+        </w:rPr>
+        <w:commentReference w:id="11"/>
+      </w:r>
     </w:p>
     <w:p>
       <w:pPr>
@@ -2157,8 +2292,9 @@
           <w:szCs w:val="24"/>
           <w:u w:val="none"/>
         </w:rPr>
-        <w:t>collected from U.S Bureau of Census data. Packages like tidyverse, sf, magrittr,</w:t>
-      </w:r>
+        <w:t xml:space="preserve">collected from U.S Bureau of Census data. </w:t>
+      </w:r>
+      <w:commentRangeStart w:id="12"/>
       <w:r>
         <w:rPr>
           <w:rStyle w:val="Hyperlink"/>
@@ -2168,6 +2304,17 @@
           <w:szCs w:val="24"/>
           <w:u w:val="none"/>
         </w:rPr>
+        <w:t>Packages like tidyverse, sf, magrittr,</w:t>
+      </w:r>
+      <w:r>
+        <w:rPr>
+          <w:rStyle w:val="Hyperlink"/>
+          <w:rFonts w:ascii="Times New Roman" w:hAnsi="Times New Roman" w:cs="Times New Roman"/>
+          <w:color w:val="auto"/>
+          <w:sz w:val="24"/>
+          <w:szCs w:val="24"/>
+          <w:u w:val="none"/>
+        </w:rPr>
         <w:t xml:space="preserve"> ggplot, tibble, tidyr, dplyr, stringr, readr, purr, forcats,</w:t>
       </w:r>
       <w:r>
@@ -2181,6 +2328,13 @@
         </w:rPr>
         <w:t xml:space="preserve"> and glue have been used. </w:t>
       </w:r>
+      <w:commentRangeEnd w:id="12"/>
+      <w:r>
+        <w:rPr>
+          <w:rStyle w:val="CommentReference"/>
+        </w:rPr>
+        <w:commentReference w:id="12"/>
+      </w:r>
     </w:p>
     <w:p>
       <w:pPr>
@@ -2214,6 +2368,7 @@
           <w:szCs w:val="24"/>
         </w:rPr>
       </w:pPr>
+      <w:commentRangeStart w:id="13"/>
       <w:r>
         <w:rPr>
           <w:rFonts w:ascii="Times New Roman" w:hAnsi="Times New Roman" w:cs="Times New Roman"/>
@@ -2225,6 +2380,13 @@
         <w:lastRenderedPageBreak/>
         <w:t>Describe the process of evaluating which census blocks are partially inside versus completely inside a community district or neighborhood boundary.</w:t>
       </w:r>
+      <w:commentRangeEnd w:id="13"/>
+      <w:r>
+        <w:rPr>
+          <w:rStyle w:val="CommentReference"/>
+        </w:rPr>
+        <w:commentReference w:id="13"/>
+      </w:r>
     </w:p>
     <w:p>
       <w:pPr>
@@ -2282,7 +2444,7 @@
         </w:rPr>
         <w:t xml:space="preserve">. U.S Census Bureau. </w:t>
       </w:r>
-      <w:hyperlink r:id="rId6" w:history="1">
+      <w:hyperlink r:id="rId12" w:history="1">
         <w:r>
           <w:rPr>
             <w:rStyle w:val="Hyperlink"/>
@@ -2336,7 +2498,7 @@
         </w:rPr>
         <w:t xml:space="preserve"> </w:t>
       </w:r>
-      <w:hyperlink r:id="rId7" w:history="1">
+      <w:hyperlink r:id="rId13" w:history="1">
         <w:r>
           <w:rPr>
             <w:rStyle w:val="Hyperlink"/>
@@ -2384,7 +2546,7 @@
         </w:rPr>
         <w:t xml:space="preserve">. U.S Census Bureau. </w:t>
       </w:r>
-      <w:hyperlink r:id="rId8" w:history="1">
+      <w:hyperlink r:id="rId14" w:history="1">
         <w:r>
           <w:rPr>
             <w:rStyle w:val="Hyperlink"/>
@@ -2446,7 +2608,7 @@
         </w:rPr>
         <w:t xml:space="preserve"> </w:t>
       </w:r>
-      <w:hyperlink r:id="rId9" w:history="1">
+      <w:hyperlink r:id="rId15" w:history="1">
         <w:r>
           <w:rPr>
             <w:rStyle w:val="Hyperlink"/>
@@ -2500,7 +2662,7 @@
         </w:rPr>
         <w:t xml:space="preserve"> </w:t>
       </w:r>
-      <w:hyperlink r:id="rId10" w:history="1">
+      <w:hyperlink r:id="rId16" w:history="1">
         <w:r>
           <w:rPr>
             <w:rStyle w:val="Hyperlink"/>
@@ -2555,7 +2717,7 @@
         </w:rPr>
         <w:t xml:space="preserve">Mapping files. </w:t>
       </w:r>
-      <w:hyperlink r:id="rId11" w:history="1">
+      <w:hyperlink r:id="rId17" w:history="1">
         <w:r>
           <w:rPr>
             <w:rStyle w:val="Hyperlink"/>
@@ -2583,7 +2745,7 @@
         </w:rPr>
         <w:t xml:space="preserve">Bowles, D "Geographic information systems-based analysis of metropolitan development, decline, and recovery" University of Missouri Kansas City, 2005. Dissertation in Economics and Social Science. </w:t>
       </w:r>
-      <w:hyperlink r:id="rId12" w:history="1">
+      <w:hyperlink r:id="rId18" w:history="1">
         <w:r>
           <w:rPr>
             <w:rStyle w:val="Hyperlink"/>
@@ -2692,6 +2854,389 @@
     </w:sectPr>
   </w:body>
 </w:document>
+</file>
+
+<file path=word/comments.xml><?xml version="1.0" encoding="utf-8"?>
+<w:comments xmlns:wpc="http://schemas.microsoft.com/office/word/2010/wordprocessingCanvas" xmlns:cx="http://schemas.microsoft.com/office/drawing/2014/chartex" xmlns:cx1="http://schemas.microsoft.com/office/drawing/2015/9/8/chartex" xmlns:cx2="http://schemas.microsoft.com/office/drawing/2015/10/21/chartex" xmlns:cx3="http://schemas.microsoft.com/office/drawing/2016/5/9/chartex" xmlns:cx4="http://schemas.microsoft.com/office/drawing/2016/5/10/chartex" xmlns:cx5="http://schemas.microsoft.com/office/drawing/2016/5/11/chartex" xmlns:cx6="http://schemas.microsoft.com/office/drawing/2016/5/12/chartex" xmlns:cx7="http://schemas.microsoft.com/office/drawing/2016/5/13/chartex" xmlns:cx8="http://schemas.microsoft.com/office/drawing/2016/5/14/chartex" xmlns:mc="http://schemas.openxmlformats.org/markup-compatibility/2006" xmlns:aink="http://schemas.microsoft.com/office/drawing/2016/ink" xmlns:am3d="http://schemas.microsoft.com/office/drawing/2017/model3d" xmlns:o="urn:schemas-microsoft-com:office:office" xmlns:oel="http://schemas.microsoft.com/office/2019/extlst" xmlns:r="http://schemas.openxmlformats.org/officeDocument/2006/relationships" xmlns:m="http://schemas.openxmlformats.org/officeDocument/2006/math" xmlns:v="urn:schemas-microsoft-com:vml" xmlns:wp14="http://schemas.microsoft.com/office/word/2010/wordprocessingDrawing" xmlns:wp="http://schemas.openxmlformats.org/drawingml/2006/wordprocessingDrawing" xmlns:w10="urn:schemas-microsoft-com:office:word" xmlns:w="http://schemas.openxmlformats.org/wordprocessingml/2006/main" xmlns:w14="http://schemas.microsoft.com/office/word/2010/wordml" xmlns:w15="http://schemas.microsoft.com/office/word/2012/wordml" xmlns:w16cex="http://schemas.microsoft.com/office/word/2018/wordml/cex" xmlns:w16cid="http://schemas.microsoft.com/office/word/2016/wordml/cid" xmlns:w16="http://schemas.microsoft.com/office/word/2018/wordml" xmlns:w16sdtdh="http://schemas.microsoft.com/office/word/2020/wordml/sdtdatahash" xmlns:w16se="http://schemas.microsoft.com/office/word/2015/wordml/symex" xmlns:wpg="http://schemas.microsoft.com/office/word/2010/wordprocessingGroup" xmlns:wpi="http://schemas.microsoft.com/office/word/2010/wordprocessingInk" xmlns:wne="http://schemas.microsoft.com/office/word/2006/wordml" xmlns:wps="http://schemas.microsoft.com/office/word/2010/wordprocessingShape" mc:Ignorable="w14 w15 w16se w16cid w16 w16cex w16sdtdh wp14">
+  <w:comment w:id="0" w:author="Stephen Simon" w:date="2022-09-13T11:04:00Z" w:initials="SS">
+    <w:p>
+      <w:pPr>
+        <w:pStyle w:val="CommentText"/>
+      </w:pPr>
+      <w:r>
+        <w:rPr>
+          <w:rStyle w:val="CommentReference"/>
+        </w:rPr>
+        <w:annotationRef/>
+      </w:r>
+      <w:r>
+        <w:t>Spell out this acronym</w:t>
+      </w:r>
+    </w:p>
+  </w:comment>
+  <w:comment w:id="1" w:author="Stephen Simon" w:date="2022-09-13T11:07:00Z" w:initials="SS">
+    <w:p>
+      <w:pPr>
+        <w:pStyle w:val="CommentText"/>
+      </w:pPr>
+      <w:r>
+        <w:rPr>
+          <w:rStyle w:val="CommentReference"/>
+        </w:rPr>
+        <w:annotationRef/>
+      </w:r>
+      <w:r>
+        <w:t>This title should be centered, double spaced 12 point font, no bold</w:t>
+      </w:r>
+    </w:p>
+  </w:comment>
+  <w:comment w:id="2" w:author="Stephen Simon" w:date="2022-09-13T11:08:00Z" w:initials="SS">
+    <w:p>
+      <w:pPr>
+        <w:pStyle w:val="CommentText"/>
+      </w:pPr>
+      <w:r>
+        <w:rPr>
+          <w:rStyle w:val="CommentReference"/>
+        </w:rPr>
+        <w:annotationRef/>
+      </w:r>
+      <w:r>
+        <w:t>12 point font, no bold</w:t>
+      </w:r>
+    </w:p>
+  </w:comment>
+  <w:comment w:id="3" w:author="Stephen Simon" w:date="2022-09-13T11:10:00Z" w:initials="SS">
+    <w:p>
+      <w:pPr>
+        <w:pStyle w:val="CommentText"/>
+      </w:pPr>
+      <w:r>
+        <w:rPr>
+          <w:rStyle w:val="CommentReference"/>
+        </w:rPr>
+        <w:annotationRef/>
+      </w:r>
+      <w:r>
+        <w:t>Only three blank lines</w:t>
+      </w:r>
+    </w:p>
+  </w:comment>
+  <w:comment w:id="4" w:author="Stephen Simon" w:date="2022-09-13T11:13:00Z" w:initials="SS">
+    <w:p>
+      <w:pPr>
+        <w:pStyle w:val="CommentText"/>
+      </w:pPr>
+      <w:r>
+        <w:rPr>
+          <w:rStyle w:val="CommentReference"/>
+        </w:rPr>
+        <w:annotationRef/>
+      </w:r>
+      <w:r>
+        <w:t>12 point font</w:t>
+      </w:r>
+    </w:p>
+  </w:comment>
+  <w:comment w:id="5" w:author="Stephen Simon" w:date="2022-09-13T11:12:00Z" w:initials="SS">
+    <w:p>
+      <w:pPr>
+        <w:pStyle w:val="CommentText"/>
+      </w:pPr>
+      <w:r>
+        <w:rPr>
+          <w:rStyle w:val="CommentReference"/>
+        </w:rPr>
+        <w:annotationRef/>
+      </w:r>
+      <w:r>
+        <w:t>One blank line before this. 12 point font</w:t>
+      </w:r>
+    </w:p>
+  </w:comment>
+  <w:comment w:id="6" w:author="Stephen Simon" w:date="2022-09-13T11:15:00Z" w:initials="SS">
+    <w:p>
+      <w:pPr>
+        <w:pStyle w:val="CommentText"/>
+      </w:pPr>
+      <w:r>
+        <w:rPr>
+          <w:rStyle w:val="CommentReference"/>
+        </w:rPr>
+        <w:annotationRef/>
+      </w:r>
+      <w:r>
+        <w:t>12 point font</w:t>
+      </w:r>
+    </w:p>
+  </w:comment>
+  <w:comment w:id="7" w:author="Stephen Simon" w:date="2022-09-13T11:19:00Z" w:initials="SS">
+    <w:p>
+      <w:pPr>
+        <w:pStyle w:val="CommentText"/>
+      </w:pPr>
+      <w:r>
+        <w:rPr>
+          <w:rStyle w:val="CommentReference"/>
+        </w:rPr>
+        <w:annotationRef/>
+      </w:r>
+      <w:r>
+        <w:t>Insert copyright page, abstract page, approval page, table of contents, list of tables (leave blank for now), Start the introduction page with CHAPTER ONE (centered) and then INTRODUCTION (centered)</w:t>
+      </w:r>
+    </w:p>
+  </w:comment>
+  <w:comment w:id="8" w:author="Stephen Simon" w:date="2022-09-13T11:21:00Z" w:initials="SS">
+    <w:p>
+      <w:pPr>
+        <w:pStyle w:val="CommentText"/>
+      </w:pPr>
+      <w:r>
+        <w:rPr>
+          <w:rStyle w:val="CommentReference"/>
+        </w:rPr>
+        <w:annotationRef/>
+      </w:r>
+      <w:r>
+        <w:t>Start on a new page with CHAPTER 2 (centered) then LITERATURE REVIEW (centered). Do similarly for remaining chapters.</w:t>
+      </w:r>
+    </w:p>
+  </w:comment>
+  <w:comment w:id="9" w:author="Stephen Simon" w:date="2022-09-13T11:24:00Z" w:initials="SS">
+    <w:p>
+      <w:pPr>
+        <w:pStyle w:val="CommentText"/>
+      </w:pPr>
+      <w:r>
+        <w:rPr>
+          <w:rStyle w:val="CommentReference"/>
+        </w:rPr>
+        <w:annotationRef/>
+      </w:r>
+      <w:r>
+        <w:t xml:space="preserve">Give a general URL for where these shapefiles can be found: </w:t>
+      </w:r>
+      <w:hyperlink r:id="rId1" w:history="1">
+        <w:r>
+          <w:rPr>
+            <w:rStyle w:val="Hyperlink"/>
+          </w:rPr>
+          <w:t>https://www.census.gov/geographies/mapping-files/time-series/geo/tiger-line-file.html</w:t>
+        </w:r>
+      </w:hyperlink>
+    </w:p>
+  </w:comment>
+  <w:comment w:id="10" w:author="Stephen Simon" w:date="2022-09-13T11:31:00Z" w:initials="SS">
+    <w:p>
+      <w:pPr>
+        <w:pStyle w:val="CommentText"/>
+      </w:pPr>
+      <w:r>
+        <w:rPr>
+          <w:rStyle w:val="CommentReference"/>
+        </w:rPr>
+        <w:annotationRef/>
+      </w:r>
+      <w:r>
+        <w:t>Good. Provide a description of the tidycensus package here as well.</w:t>
+      </w:r>
+    </w:p>
+  </w:comment>
+  <w:comment w:id="11" w:author="Stephen Simon" w:date="2022-09-13T11:26:00Z" w:initials="SS">
+    <w:p>
+      <w:pPr>
+        <w:pStyle w:val="CommentText"/>
+      </w:pPr>
+      <w:r>
+        <w:rPr>
+          <w:rStyle w:val="CommentReference"/>
+        </w:rPr>
+        <w:annotationRef/>
+      </w:r>
+      <w:r>
+        <w:t>Before this section, describe how you set up a github repository and describe briefly the directory structure that you used (data, doc, results, src). Note that the shapefiles for counties, tracts, etc. were stored in subdirectories under the data folder.</w:t>
+      </w:r>
+    </w:p>
+  </w:comment>
+  <w:comment w:id="12" w:author="Stephen Simon" w:date="2022-09-13T11:30:00Z" w:initials="SS">
+    <w:p>
+      <w:pPr>
+        <w:pStyle w:val="CommentText"/>
+      </w:pPr>
+      <w:r>
+        <w:rPr>
+          <w:rStyle w:val="CommentReference"/>
+        </w:rPr>
+        <w:annotationRef/>
+      </w:r>
+      <w:r>
+        <w:t>Document the version numbers for R and Rstudio. You did not use the readr, purr, or forcats packages. Explain here that you were provided with some prototype code for one census georgraphy that you adapted to read and process other census geographies. Also explain how you added documentation headers to each program and created data dictionaries for each dataset that you downloaded and each dataset that you created.</w:t>
+      </w:r>
+    </w:p>
+  </w:comment>
+  <w:comment w:id="13" w:author="Stephen Simon" w:date="2022-09-13T11:38:00Z" w:initials="SS">
+    <w:p>
+      <w:pPr>
+        <w:pStyle w:val="CommentText"/>
+      </w:pPr>
+      <w:r>
+        <w:rPr>
+          <w:rStyle w:val="CommentReference"/>
+        </w:rPr>
+        <w:annotationRef/>
+      </w:r>
+      <w:r>
+        <w:t>Remove this for now. I will suggest an outline of this approach soon.</w:t>
+      </w:r>
+    </w:p>
+    <w:p>
+      <w:pPr>
+        <w:pStyle w:val="CommentText"/>
+      </w:pPr>
+    </w:p>
+    <w:p>
+      <w:pPr>
+        <w:pStyle w:val="CommentText"/>
+      </w:pPr>
+      <w:r>
+        <w:t xml:space="preserve">Start writing a results section. Document how many files you downloaded and how much storage they took. Document the number of counties, the number of tracts, the number of block groups, etc. as well as the number of community districts (we will defer discussion of neighborhoods). </w:t>
+      </w:r>
+    </w:p>
+    <w:p>
+      <w:pPr>
+        <w:pStyle w:val="CommentText"/>
+      </w:pPr>
+    </w:p>
+    <w:p>
+      <w:pPr>
+        <w:pStyle w:val="CommentText"/>
+      </w:pPr>
+      <w:r>
+        <w:t>Describe how you used the st_intersect function to define which tracts and block groups lie partially or entirely inside a particular community district. Document how many communities. Include a map for at least one community district where none of the block groups are partially inside/outside. Then include a map where one or two block groups are partially inside/outside.</w:t>
+      </w:r>
+    </w:p>
+    <w:p>
+      <w:pPr>
+        <w:pStyle w:val="CommentText"/>
+      </w:pPr>
+    </w:p>
+    <w:p>
+      <w:pPr>
+        <w:pStyle w:val="CommentText"/>
+      </w:pPr>
+      <w:r>
+        <w:t>Start a new page with CHAPTER 5 (centered) and DISCUSSION (centered). Leave this blank for now.</w:t>
+      </w:r>
+    </w:p>
+  </w:comment>
+</w:comments>
+</file>
+
+<file path=word/commentsExtended.xml><?xml version="1.0" encoding="utf-8"?>
+<w15:commentsEx xmlns:wpc="http://schemas.microsoft.com/office/word/2010/wordprocessingCanvas" xmlns:cx="http://schemas.microsoft.com/office/drawing/2014/chartex" xmlns:cx1="http://schemas.microsoft.com/office/drawing/2015/9/8/chartex" xmlns:cx2="http://schemas.microsoft.com/office/drawing/2015/10/21/chartex" xmlns:cx3="http://schemas.microsoft.com/office/drawing/2016/5/9/chartex" xmlns:cx4="http://schemas.microsoft.com/office/drawing/2016/5/10/chartex" xmlns:cx5="http://schemas.microsoft.com/office/drawing/2016/5/11/chartex" xmlns:cx6="http://schemas.microsoft.com/office/drawing/2016/5/12/chartex" xmlns:cx7="http://schemas.microsoft.com/office/drawing/2016/5/13/chartex" xmlns:cx8="http://schemas.microsoft.com/office/drawing/2016/5/14/chartex" xmlns:mc="http://schemas.openxmlformats.org/markup-compatibility/2006" xmlns:aink="http://schemas.microsoft.com/office/drawing/2016/ink" xmlns:am3d="http://schemas.microsoft.com/office/drawing/2017/model3d" xmlns:o="urn:schemas-microsoft-com:office:office" xmlns:oel="http://schemas.microsoft.com/office/2019/extlst" xmlns:r="http://schemas.openxmlformats.org/officeDocument/2006/relationships" xmlns:m="http://schemas.openxmlformats.org/officeDocument/2006/math" xmlns:v="urn:schemas-microsoft-com:vml" xmlns:wp14="http://schemas.microsoft.com/office/word/2010/wordprocessingDrawing" xmlns:wp="http://schemas.openxmlformats.org/drawingml/2006/wordprocessingDrawing" xmlns:w10="urn:schemas-microsoft-com:office:word" xmlns:w="http://schemas.openxmlformats.org/wordprocessingml/2006/main" xmlns:w14="http://schemas.microsoft.com/office/word/2010/wordml" xmlns:w15="http://schemas.microsoft.com/office/word/2012/wordml" xmlns:w16cex="http://schemas.microsoft.com/office/word/2018/wordml/cex" xmlns:w16cid="http://schemas.microsoft.com/office/word/2016/wordml/cid" xmlns:w16="http://schemas.microsoft.com/office/word/2018/wordml" xmlns:w16sdtdh="http://schemas.microsoft.com/office/word/2020/wordml/sdtdatahash" xmlns:w16se="http://schemas.microsoft.com/office/word/2015/wordml/symex" xmlns:wpg="http://schemas.microsoft.com/office/word/2010/wordprocessingGroup" xmlns:wpi="http://schemas.microsoft.com/office/word/2010/wordprocessingInk" xmlns:wne="http://schemas.microsoft.com/office/word/2006/wordml" xmlns:wps="http://schemas.microsoft.com/office/word/2010/wordprocessingShape" mc:Ignorable="w14 w15 w16se w16cid w16 w16cex w16sdtdh wp14">
+  <w15:commentEx w15:paraId="20952EF9" w15:done="0"/>
+  <w15:commentEx w15:paraId="66A25147" w15:paraIdParent="20952EF9" w15:done="0"/>
+  <w15:commentEx w15:paraId="7E3BB71A" w15:done="0"/>
+  <w15:commentEx w15:paraId="4D438749" w15:done="0"/>
+  <w15:commentEx w15:paraId="00B161F5" w15:done="0"/>
+  <w15:commentEx w15:paraId="3309167E" w15:done="0"/>
+  <w15:commentEx w15:paraId="6D89A3FB" w15:done="0"/>
+  <w15:commentEx w15:paraId="425E22DA" w15:done="0"/>
+  <w15:commentEx w15:paraId="16A9FC08" w15:done="0"/>
+  <w15:commentEx w15:paraId="33A15DA2" w15:done="0"/>
+  <w15:commentEx w15:paraId="5282BB42" w15:done="0"/>
+  <w15:commentEx w15:paraId="0D1D237A" w15:done="0"/>
+  <w15:commentEx w15:paraId="7021E0C6" w15:done="0"/>
+  <w15:commentEx w15:paraId="7F8C592A" w15:done="0"/>
+</w15:commentsEx>
+</file>
+
+<file path=word/commentsExtensible.xml><?xml version="1.0" encoding="utf-8"?>
+<w16cex:commentsExtensible xmlns:wpc="http://schemas.microsoft.com/office/word/2010/wordprocessingCanvas" xmlns:cx="http://schemas.microsoft.com/office/drawing/2014/chartex" xmlns:cx1="http://schemas.microsoft.com/office/drawing/2015/9/8/chartex" xmlns:cx2="http://schemas.microsoft.com/office/drawing/2015/10/21/chartex" xmlns:cx3="http://schemas.microsoft.com/office/drawing/2016/5/9/chartex" xmlns:cx4="http://schemas.microsoft.com/office/drawing/2016/5/10/chartex" xmlns:cx5="http://schemas.microsoft.com/office/drawing/2016/5/11/chartex" xmlns:cx6="http://schemas.microsoft.com/office/drawing/2016/5/12/chartex" xmlns:cx7="http://schemas.microsoft.com/office/drawing/2016/5/13/chartex" xmlns:cx8="http://schemas.microsoft.com/office/drawing/2016/5/14/chartex" xmlns:mc="http://schemas.openxmlformats.org/markup-compatibility/2006" xmlns:aink="http://schemas.microsoft.com/office/drawing/2016/ink" xmlns:am3d="http://schemas.microsoft.com/office/drawing/2017/model3d" xmlns:o="urn:schemas-microsoft-com:office:office" xmlns:oel="http://schemas.microsoft.com/office/2019/extlst" xmlns:r="http://schemas.openxmlformats.org/officeDocument/2006/relationships" xmlns:m="http://schemas.openxmlformats.org/officeDocument/2006/math" xmlns:v="urn:schemas-microsoft-com:vml" xmlns:wp14="http://schemas.microsoft.com/office/word/2010/wordprocessingDrawing" xmlns:wp="http://schemas.openxmlformats.org/drawingml/2006/wordprocessingDrawing" xmlns:w10="urn:schemas-microsoft-com:office:word" xmlns:w="http://schemas.openxmlformats.org/wordprocessingml/2006/main" xmlns:w14="http://schemas.microsoft.com/office/word/2010/wordml" xmlns:w15="http://schemas.microsoft.com/office/word/2012/wordml" xmlns:w16cex="http://schemas.microsoft.com/office/word/2018/wordml/cex" xmlns:w16cid="http://schemas.microsoft.com/office/word/2016/wordml/cid" xmlns:w16="http://schemas.microsoft.com/office/word/2018/wordml" xmlns:w16sdtdh="http://schemas.microsoft.com/office/word/2020/wordml/sdtdatahash" xmlns:w16se="http://schemas.microsoft.com/office/word/2015/wordml/symex" xmlns:wpg="http://schemas.microsoft.com/office/word/2010/wordprocessingGroup" xmlns:wpi="http://schemas.microsoft.com/office/word/2010/wordprocessingInk" xmlns:wne="http://schemas.microsoft.com/office/word/2006/wordml" xmlns:wps="http://schemas.microsoft.com/office/word/2010/wordprocessingShape" mc:Ignorable="w14 w15 w16se w16cid w16 w16cex w16sdtdh wp14">
+  <w16cex:commentExtensible w16cex:durableId="26CAE232" w16cex:dateUtc="2022-09-13T16:04:00Z"/>
+  <w16cex:commentExtensible w16cex:durableId="26CAE2E5" w16cex:dateUtc="2022-09-13T16:07:00Z"/>
+  <w16cex:commentExtensible w16cex:durableId="26CAE346" w16cex:dateUtc="2022-09-13T16:08:00Z"/>
+  <w16cex:commentExtensible w16cex:durableId="26CAE3A3" w16cex:dateUtc="2022-09-13T16:10:00Z"/>
+  <w16cex:commentExtensible w16cex:durableId="26CAE443" w16cex:dateUtc="2022-09-13T16:13:00Z"/>
+  <w16cex:commentExtensible w16cex:durableId="26CAE42E" w16cex:dateUtc="2022-09-13T16:12:00Z"/>
+  <w16cex:commentExtensible w16cex:durableId="26CAE4E7" w16cex:dateUtc="2022-09-13T16:15:00Z"/>
+  <w16cex:commentExtensible w16cex:durableId="26CAE5CA" w16cex:dateUtc="2022-09-13T16:19:00Z"/>
+  <w16cex:commentExtensible w16cex:durableId="26CAE61D" w16cex:dateUtc="2022-09-13T16:21:00Z"/>
+  <w16cex:commentExtensible w16cex:durableId="26CAE6D2" w16cex:dateUtc="2022-09-13T16:24:00Z"/>
+  <w16cex:commentExtensible w16cex:durableId="26CAE88C" w16cex:dateUtc="2022-09-13T16:31:00Z"/>
+  <w16cex:commentExtensible w16cex:durableId="26CAE765" w16cex:dateUtc="2022-09-13T16:26:00Z"/>
+  <w16cex:commentExtensible w16cex:durableId="26CAE843" w16cex:dateUtc="2022-09-13T16:30:00Z"/>
+  <w16cex:commentExtensible w16cex:durableId="26CAEA23" w16cex:dateUtc="2022-09-13T16:38:00Z"/>
+</w16cex:commentsExtensible>
+</file>
+
+<file path=word/commentsIds.xml><?xml version="1.0" encoding="utf-8"?>
+<w16cid:commentsIds xmlns:wpc="http://schemas.microsoft.com/office/word/2010/wordprocessingCanvas" xmlns:cx="http://schemas.microsoft.com/office/drawing/2014/chartex" xmlns:cx1="http://schemas.microsoft.com/office/drawing/2015/9/8/chartex" xmlns:cx2="http://schemas.microsoft.com/office/drawing/2015/10/21/chartex" xmlns:cx3="http://schemas.microsoft.com/office/drawing/2016/5/9/chartex" xmlns:cx4="http://schemas.microsoft.com/office/drawing/2016/5/10/chartex" xmlns:cx5="http://schemas.microsoft.com/office/drawing/2016/5/11/chartex" xmlns:cx6="http://schemas.microsoft.com/office/drawing/2016/5/12/chartex" xmlns:cx7="http://schemas.microsoft.com/office/drawing/2016/5/13/chartex" xmlns:cx8="http://schemas.microsoft.com/office/drawing/2016/5/14/chartex" xmlns:mc="http://schemas.openxmlformats.org/markup-compatibility/2006" xmlns:aink="http://schemas.microsoft.com/office/drawing/2016/ink" xmlns:am3d="http://schemas.microsoft.com/office/drawing/2017/model3d" xmlns:o="urn:schemas-microsoft-com:office:office" xmlns:oel="http://schemas.microsoft.com/office/2019/extlst" xmlns:r="http://schemas.openxmlformats.org/officeDocument/2006/relationships" xmlns:m="http://schemas.openxmlformats.org/officeDocument/2006/math" xmlns:v="urn:schemas-microsoft-com:vml" xmlns:wp14="http://schemas.microsoft.com/office/word/2010/wordprocessingDrawing" xmlns:wp="http://schemas.openxmlformats.org/drawingml/2006/wordprocessingDrawing" xmlns:w10="urn:schemas-microsoft-com:office:word" xmlns:w="http://schemas.openxmlformats.org/wordprocessingml/2006/main" xmlns:w14="http://schemas.microsoft.com/office/word/2010/wordml" xmlns:w15="http://schemas.microsoft.com/office/word/2012/wordml" xmlns:w16cex="http://schemas.microsoft.com/office/word/2018/wordml/cex" xmlns:w16cid="http://schemas.microsoft.com/office/word/2016/wordml/cid" xmlns:w16="http://schemas.microsoft.com/office/word/2018/wordml" xmlns:w16sdtdh="http://schemas.microsoft.com/office/word/2020/wordml/sdtdatahash" xmlns:w16se="http://schemas.microsoft.com/office/word/2015/wordml/symex" xmlns:wpg="http://schemas.microsoft.com/office/word/2010/wordprocessingGroup" xmlns:wpi="http://schemas.microsoft.com/office/word/2010/wordprocessingInk" xmlns:wne="http://schemas.microsoft.com/office/word/2006/wordml" xmlns:wps="http://schemas.microsoft.com/office/word/2010/wordprocessingShape" mc:Ignorable="w14 w15 w16se w16cid w16 w16cex w16sdtdh wp14">
+  <w16cid:commentId w16cid:paraId="20952EF9" w16cid:durableId="26CAE232"/>
+  <w16cid:commentId w16cid:paraId="66A25147" w16cid:durableId="26CAE2E5"/>
+  <w16cid:commentId w16cid:paraId="7E3BB71A" w16cid:durableId="26CAE346"/>
+  <w16cid:commentId w16cid:paraId="4D438749" w16cid:durableId="26CAE3A3"/>
+  <w16cid:commentId w16cid:paraId="00B161F5" w16cid:durableId="26CAE443"/>
+  <w16cid:commentId w16cid:paraId="3309167E" w16cid:durableId="26CAE42E"/>
+  <w16cid:commentId w16cid:paraId="6D89A3FB" w16cid:durableId="26CAE4E7"/>
+  <w16cid:commentId w16cid:paraId="425E22DA" w16cid:durableId="26CAE5CA"/>
+  <w16cid:commentId w16cid:paraId="16A9FC08" w16cid:durableId="26CAE61D"/>
+  <w16cid:commentId w16cid:paraId="33A15DA2" w16cid:durableId="26CAE6D2"/>
+  <w16cid:commentId w16cid:paraId="5282BB42" w16cid:durableId="26CAE88C"/>
+  <w16cid:commentId w16cid:paraId="0D1D237A" w16cid:durableId="26CAE765"/>
+  <w16cid:commentId w16cid:paraId="7021E0C6" w16cid:durableId="26CAE843"/>
+  <w16cid:commentId w16cid:paraId="7F8C592A" w16cid:durableId="26CAEA23"/>
+</w16cid:commentsIds>
+</file>
+
+<file path=word/endnotes.xml><?xml version="1.0" encoding="utf-8"?>
+<w:endnotes xmlns:wpc="http://schemas.microsoft.com/office/word/2010/wordprocessingCanvas" xmlns:cx="http://schemas.microsoft.com/office/drawing/2014/chartex" xmlns:cx1="http://schemas.microsoft.com/office/drawing/2015/9/8/chartex" xmlns:cx2="http://schemas.microsoft.com/office/drawing/2015/10/21/chartex" xmlns:cx3="http://schemas.microsoft.com/office/drawing/2016/5/9/chartex" xmlns:cx4="http://schemas.microsoft.com/office/drawing/2016/5/10/chartex" xmlns:cx5="http://schemas.microsoft.com/office/drawing/2016/5/11/chartex" xmlns:cx6="http://schemas.microsoft.com/office/drawing/2016/5/12/chartex" xmlns:cx7="http://schemas.microsoft.com/office/drawing/2016/5/13/chartex" xmlns:cx8="http://schemas.microsoft.com/office/drawing/2016/5/14/chartex" xmlns:mc="http://schemas.openxmlformats.org/markup-compatibility/2006" xmlns:aink="http://schemas.microsoft.com/office/drawing/2016/ink" xmlns:am3d="http://schemas.microsoft.com/office/drawing/2017/model3d" xmlns:o="urn:schemas-microsoft-com:office:office" xmlns:oel="http://schemas.microsoft.com/office/2019/extlst" xmlns:r="http://schemas.openxmlformats.org/officeDocument/2006/relationships" xmlns:m="http://schemas.openxmlformats.org/officeDocument/2006/math" xmlns:v="urn:schemas-microsoft-com:vml" xmlns:wp14="http://schemas.microsoft.com/office/word/2010/wordprocessingDrawing" xmlns:wp="http://schemas.openxmlformats.org/drawingml/2006/wordprocessingDrawing" xmlns:w10="urn:schemas-microsoft-com:office:word" xmlns:w="http://schemas.openxmlformats.org/wordprocessingml/2006/main" xmlns:w14="http://schemas.microsoft.com/office/word/2010/wordml" xmlns:w15="http://schemas.microsoft.com/office/word/2012/wordml" xmlns:w16cex="http://schemas.microsoft.com/office/word/2018/wordml/cex" xmlns:w16cid="http://schemas.microsoft.com/office/word/2016/wordml/cid" xmlns:w16="http://schemas.microsoft.com/office/word/2018/wordml" xmlns:w16sdtdh="http://schemas.microsoft.com/office/word/2020/wordml/sdtdatahash" xmlns:w16se="http://schemas.microsoft.com/office/word/2015/wordml/symex" xmlns:wpg="http://schemas.microsoft.com/office/word/2010/wordprocessingGroup" xmlns:wpi="http://schemas.microsoft.com/office/word/2010/wordprocessingInk" xmlns:wne="http://schemas.microsoft.com/office/word/2006/wordml" xmlns:wps="http://schemas.microsoft.com/office/word/2010/wordprocessingShape" mc:Ignorable="w14 w15 w16se w16cid w16 w16cex w16sdtdh wp14">
+  <w:endnote w:type="separator" w:id="-1">
+    <w:p>
+      <w:pPr>
+        <w:spacing w:after="0" w:line="240" w:lineRule="auto"/>
+      </w:pPr>
+      <w:r>
+        <w:separator/>
+      </w:r>
+    </w:p>
+  </w:endnote>
+  <w:endnote w:type="continuationSeparator" w:id="0">
+    <w:p>
+      <w:pPr>
+        <w:spacing w:after="0" w:line="240" w:lineRule="auto"/>
+      </w:pPr>
+      <w:r>
+        <w:continuationSeparator/>
+      </w:r>
+    </w:p>
+  </w:endnote>
+</w:endnotes>
+</file>
+
+<file path=word/footnotes.xml><?xml version="1.0" encoding="utf-8"?>
+<w:footnotes xmlns:wpc="http://schemas.microsoft.com/office/word/2010/wordprocessingCanvas" xmlns:cx="http://schemas.microsoft.com/office/drawing/2014/chartex" xmlns:cx1="http://schemas.microsoft.com/office/drawing/2015/9/8/chartex" xmlns:cx2="http://schemas.microsoft.com/office/drawing/2015/10/21/chartex" xmlns:cx3="http://schemas.microsoft.com/office/drawing/2016/5/9/chartex" xmlns:cx4="http://schemas.microsoft.com/office/drawing/2016/5/10/chartex" xmlns:cx5="http://schemas.microsoft.com/office/drawing/2016/5/11/chartex" xmlns:cx6="http://schemas.microsoft.com/office/drawing/2016/5/12/chartex" xmlns:cx7="http://schemas.microsoft.com/office/drawing/2016/5/13/chartex" xmlns:cx8="http://schemas.microsoft.com/office/drawing/2016/5/14/chartex" xmlns:mc="http://schemas.openxmlformats.org/markup-compatibility/2006" xmlns:aink="http://schemas.microsoft.com/office/drawing/2016/ink" xmlns:am3d="http://schemas.microsoft.com/office/drawing/2017/model3d" xmlns:o="urn:schemas-microsoft-com:office:office" xmlns:oel="http://schemas.microsoft.com/office/2019/extlst" xmlns:r="http://schemas.openxmlformats.org/officeDocument/2006/relationships" xmlns:m="http://schemas.openxmlformats.org/officeDocument/2006/math" xmlns:v="urn:schemas-microsoft-com:vml" xmlns:wp14="http://schemas.microsoft.com/office/word/2010/wordprocessingDrawing" xmlns:wp="http://schemas.openxmlformats.org/drawingml/2006/wordprocessingDrawing" xmlns:w10="urn:schemas-microsoft-com:office:word" xmlns:w="http://schemas.openxmlformats.org/wordprocessingml/2006/main" xmlns:w14="http://schemas.microsoft.com/office/word/2010/wordml" xmlns:w15="http://schemas.microsoft.com/office/word/2012/wordml" xmlns:w16cex="http://schemas.microsoft.com/office/word/2018/wordml/cex" xmlns:w16cid="http://schemas.microsoft.com/office/word/2016/wordml/cid" xmlns:w16="http://schemas.microsoft.com/office/word/2018/wordml" xmlns:w16sdtdh="http://schemas.microsoft.com/office/word/2020/wordml/sdtdatahash" xmlns:w16se="http://schemas.microsoft.com/office/word/2015/wordml/symex" xmlns:wpg="http://schemas.microsoft.com/office/word/2010/wordprocessingGroup" xmlns:wpi="http://schemas.microsoft.com/office/word/2010/wordprocessingInk" xmlns:wne="http://schemas.microsoft.com/office/word/2006/wordml" xmlns:wps="http://schemas.microsoft.com/office/word/2010/wordprocessingShape" mc:Ignorable="w14 w15 w16se w16cid w16 w16cex w16sdtdh wp14">
+  <w:footnote w:type="separator" w:id="-1">
+    <w:p>
+      <w:pPr>
+        <w:spacing w:after="0" w:line="240" w:lineRule="auto"/>
+      </w:pPr>
+      <w:r>
+        <w:separator/>
+      </w:r>
+    </w:p>
+  </w:footnote>
+  <w:footnote w:type="continuationSeparator" w:id="0">
+    <w:p>
+      <w:pPr>
+        <w:spacing w:after="0" w:line="240" w:lineRule="auto"/>
+      </w:pPr>
+      <w:r>
+        <w:continuationSeparator/>
+      </w:r>
+    </w:p>
+  </w:footnote>
+</w:footnotes>
 </file>
 
 <file path=word/numbering.xml><?xml version="1.0" encoding="utf-8"?>
@@ -2866,6 +3411,14 @@
     </w:lvlOverride>
   </w:num>
 </w:numbering>
+</file>
+
+<file path=word/people.xml><?xml version="1.0" encoding="utf-8"?>
+<w15:people xmlns:wpc="http://schemas.microsoft.com/office/word/2010/wordprocessingCanvas" xmlns:cx="http://schemas.microsoft.com/office/drawing/2014/chartex" xmlns:cx1="http://schemas.microsoft.com/office/drawing/2015/9/8/chartex" xmlns:cx2="http://schemas.microsoft.com/office/drawing/2015/10/21/chartex" xmlns:cx3="http://schemas.microsoft.com/office/drawing/2016/5/9/chartex" xmlns:cx4="http://schemas.microsoft.com/office/drawing/2016/5/10/chartex" xmlns:cx5="http://schemas.microsoft.com/office/drawing/2016/5/11/chartex" xmlns:cx6="http://schemas.microsoft.com/office/drawing/2016/5/12/chartex" xmlns:cx7="http://schemas.microsoft.com/office/drawing/2016/5/13/chartex" xmlns:cx8="http://schemas.microsoft.com/office/drawing/2016/5/14/chartex" xmlns:mc="http://schemas.openxmlformats.org/markup-compatibility/2006" xmlns:aink="http://schemas.microsoft.com/office/drawing/2016/ink" xmlns:am3d="http://schemas.microsoft.com/office/drawing/2017/model3d" xmlns:o="urn:schemas-microsoft-com:office:office" xmlns:oel="http://schemas.microsoft.com/office/2019/extlst" xmlns:r="http://schemas.openxmlformats.org/officeDocument/2006/relationships" xmlns:m="http://schemas.openxmlformats.org/officeDocument/2006/math" xmlns:v="urn:schemas-microsoft-com:vml" xmlns:wp14="http://schemas.microsoft.com/office/word/2010/wordprocessingDrawing" xmlns:wp="http://schemas.openxmlformats.org/drawingml/2006/wordprocessingDrawing" xmlns:w10="urn:schemas-microsoft-com:office:word" xmlns:w="http://schemas.openxmlformats.org/wordprocessingml/2006/main" xmlns:w14="http://schemas.microsoft.com/office/word/2010/wordml" xmlns:w15="http://schemas.microsoft.com/office/word/2012/wordml" xmlns:w16cex="http://schemas.microsoft.com/office/word/2018/wordml/cex" xmlns:w16cid="http://schemas.microsoft.com/office/word/2016/wordml/cid" xmlns:w16="http://schemas.microsoft.com/office/word/2018/wordml" xmlns:w16sdtdh="http://schemas.microsoft.com/office/word/2020/wordml/sdtdatahash" xmlns:w16se="http://schemas.microsoft.com/office/word/2015/wordml/symex" xmlns:wpg="http://schemas.microsoft.com/office/word/2010/wordprocessingGroup" xmlns:wpi="http://schemas.microsoft.com/office/word/2010/wordprocessingInk" xmlns:wne="http://schemas.microsoft.com/office/word/2006/wordml" xmlns:wps="http://schemas.microsoft.com/office/word/2010/wordprocessingShape" mc:Ignorable="w14 w15 w16se w16cid w16 w16cex w16sdtdh wp14">
+  <w15:person w15:author="Stephen Simon">
+    <w15:presenceInfo w15:providerId="Windows Live" w15:userId="6f6f69057d1d8323"/>
+  </w15:person>
+</w15:people>
 </file>
 
 <file path=word/styles.xml><?xml version="1.0" encoding="utf-8"?>
@@ -3329,6 +3882,116 @@
       <w:u w:val="single"/>
     </w:rPr>
   </w:style>
+  <w:style w:type="character" w:styleId="CommentReference">
+    <w:name w:val="annotation reference"/>
+    <w:basedOn w:val="DefaultParagraphFont"/>
+    <w:uiPriority w:val="99"/>
+    <w:semiHidden/>
+    <w:unhideWhenUsed/>
+    <w:rsid w:val="00111C6B"/>
+    <w:rPr>
+      <w:sz w:val="16"/>
+      <w:szCs w:val="16"/>
+    </w:rPr>
+  </w:style>
+  <w:style w:type="paragraph" w:styleId="CommentText">
+    <w:name w:val="annotation text"/>
+    <w:basedOn w:val="Normal"/>
+    <w:link w:val="CommentTextChar"/>
+    <w:uiPriority w:val="99"/>
+    <w:unhideWhenUsed/>
+    <w:rsid w:val="00111C6B"/>
+    <w:pPr>
+      <w:spacing w:line="240" w:lineRule="auto"/>
+    </w:pPr>
+    <w:rPr>
+      <w:sz w:val="20"/>
+      <w:szCs w:val="20"/>
+    </w:rPr>
+  </w:style>
+  <w:style w:type="character" w:customStyle="1" w:styleId="CommentTextChar">
+    <w:name w:val="Comment Text Char"/>
+    <w:basedOn w:val="DefaultParagraphFont"/>
+    <w:link w:val="CommentText"/>
+    <w:uiPriority w:val="99"/>
+    <w:rsid w:val="00111C6B"/>
+    <w:rPr>
+      <w:sz w:val="20"/>
+      <w:szCs w:val="20"/>
+    </w:rPr>
+  </w:style>
+  <w:style w:type="paragraph" w:styleId="CommentSubject">
+    <w:name w:val="annotation subject"/>
+    <w:basedOn w:val="CommentText"/>
+    <w:next w:val="CommentText"/>
+    <w:link w:val="CommentSubjectChar"/>
+    <w:uiPriority w:val="99"/>
+    <w:semiHidden/>
+    <w:unhideWhenUsed/>
+    <w:rsid w:val="00111C6B"/>
+    <w:rPr>
+      <w:b/>
+      <w:bCs/>
+    </w:rPr>
+  </w:style>
+  <w:style w:type="character" w:customStyle="1" w:styleId="CommentSubjectChar">
+    <w:name w:val="Comment Subject Char"/>
+    <w:basedOn w:val="CommentTextChar"/>
+    <w:link w:val="CommentSubject"/>
+    <w:uiPriority w:val="99"/>
+    <w:semiHidden/>
+    <w:rsid w:val="00111C6B"/>
+    <w:rPr>
+      <w:b/>
+      <w:bCs/>
+      <w:sz w:val="20"/>
+      <w:szCs w:val="20"/>
+    </w:rPr>
+  </w:style>
+  <w:style w:type="paragraph" w:styleId="Header">
+    <w:name w:val="header"/>
+    <w:basedOn w:val="Normal"/>
+    <w:link w:val="HeaderChar"/>
+    <w:uiPriority w:val="99"/>
+    <w:unhideWhenUsed/>
+    <w:rsid w:val="00BE682E"/>
+    <w:pPr>
+      <w:tabs>
+        <w:tab w:val="center" w:pos="4680"/>
+        <w:tab w:val="right" w:pos="9360"/>
+      </w:tabs>
+      <w:spacing w:after="0" w:line="240" w:lineRule="auto"/>
+    </w:pPr>
+  </w:style>
+  <w:style w:type="character" w:customStyle="1" w:styleId="HeaderChar">
+    <w:name w:val="Header Char"/>
+    <w:basedOn w:val="DefaultParagraphFont"/>
+    <w:link w:val="Header"/>
+    <w:uiPriority w:val="99"/>
+    <w:rsid w:val="00BE682E"/>
+  </w:style>
+  <w:style w:type="paragraph" w:styleId="Footer">
+    <w:name w:val="footer"/>
+    <w:basedOn w:val="Normal"/>
+    <w:link w:val="FooterChar"/>
+    <w:uiPriority w:val="99"/>
+    <w:unhideWhenUsed/>
+    <w:rsid w:val="00BE682E"/>
+    <w:pPr>
+      <w:tabs>
+        <w:tab w:val="center" w:pos="4680"/>
+        <w:tab w:val="right" w:pos="9360"/>
+      </w:tabs>
+      <w:spacing w:after="0" w:line="240" w:lineRule="auto"/>
+    </w:pPr>
+  </w:style>
+  <w:style w:type="character" w:customStyle="1" w:styleId="FooterChar">
+    <w:name w:val="Footer Char"/>
+    <w:basedOn w:val="DefaultParagraphFont"/>
+    <w:link w:val="Footer"/>
+    <w:uiPriority w:val="99"/>
+    <w:rsid w:val="00BE682E"/>
+  </w:style>
 </w:styles>
 </file>
 

</xml_diff>

<commit_message>
Modified outline doc according to comments.
</commit_message>
<xml_diff>
--- a/Doc/Outline for Introduction and Literature Review.docx
+++ b/Doc/Outline for Introduction and Literature Review.docx
@@ -12,47 +12,55 @@
     </w:p>
     <w:p>
       <w:pPr>
-        <w:rPr>
-          <w:rFonts w:ascii="Times New Roman" w:hAnsi="Times New Roman" w:cs="Times New Roman"/>
-          <w:b/>
-          <w:bCs/>
-          <w:sz w:val="28"/>
-          <w:szCs w:val="28"/>
-        </w:rPr>
-      </w:pPr>
-      <w:r>
-        <w:rPr>
-          <w:b/>
-          <w:bCs/>
+        <w:spacing w:line="480" w:lineRule="auto"/>
+        <w:jc w:val="center"/>
+        <w:rPr>
+          <w:rFonts w:ascii="Times New Roman" w:hAnsi="Times New Roman" w:cs="Times New Roman"/>
+          <w:sz w:val="24"/>
+          <w:szCs w:val="24"/>
+        </w:rPr>
+      </w:pPr>
+      <w:r>
+        <w:rPr>
+          <w:rFonts w:ascii="Times New Roman" w:hAnsi="Times New Roman" w:cs="Times New Roman"/>
+          <w:sz w:val="24"/>
+          <w:szCs w:val="24"/>
+        </w:rPr>
+        <w:t>R</w:t>
+      </w:r>
+      <w:r>
+        <w:rPr>
+          <w:rFonts w:ascii="Times New Roman" w:hAnsi="Times New Roman" w:cs="Times New Roman"/>
+          <w:sz w:val="24"/>
+          <w:szCs w:val="24"/>
+        </w:rPr>
+        <w:t>EALLOCATING</w:t>
+      </w:r>
+      <w:r>
+        <w:rPr>
+          <w:rFonts w:ascii="Times New Roman" w:hAnsi="Times New Roman" w:cs="Times New Roman"/>
+          <w:sz w:val="24"/>
+          <w:szCs w:val="24"/>
         </w:rPr>
         <w:t xml:space="preserve"> </w:t>
       </w:r>
       <w:r>
         <w:rPr>
           <w:rFonts w:ascii="Times New Roman" w:hAnsi="Times New Roman" w:cs="Times New Roman"/>
-          <w:b/>
-          <w:bCs/>
-          <w:sz w:val="36"/>
-          <w:szCs w:val="36"/>
-        </w:rPr>
-        <w:t xml:space="preserve">Reallocating </w:t>
+          <w:sz w:val="24"/>
+          <w:szCs w:val="24"/>
+        </w:rPr>
+        <w:t>AMERICAN COMMUNITY SURVEY</w:t>
       </w:r>
       <w:commentRangeStart w:id="0"/>
       <w:commentRangeStart w:id="1"/>
-      <w:r>
-        <w:rPr>
-          <w:rFonts w:ascii="Times New Roman" w:hAnsi="Times New Roman" w:cs="Times New Roman"/>
-          <w:b/>
-          <w:bCs/>
-          <w:sz w:val="36"/>
-          <w:szCs w:val="36"/>
-        </w:rPr>
-        <w:t>ACS</w:t>
-      </w:r>
       <w:commentRangeEnd w:id="0"/>
       <w:r>
         <w:rPr>
           <w:rStyle w:val="CommentReference"/>
+          <w:rFonts w:ascii="Times New Roman" w:hAnsi="Times New Roman" w:cs="Times New Roman"/>
+          <w:sz w:val="24"/>
+          <w:szCs w:val="24"/>
         </w:rPr>
         <w:commentReference w:id="0"/>
       </w:r>
@@ -60,18 +68,131 @@
       <w:r>
         <w:rPr>
           <w:rStyle w:val="CommentReference"/>
+          <w:rFonts w:ascii="Times New Roman" w:hAnsi="Times New Roman" w:cs="Times New Roman"/>
+          <w:sz w:val="24"/>
+          <w:szCs w:val="24"/>
         </w:rPr>
         <w:commentReference w:id="1"/>
       </w:r>
       <w:r>
         <w:rPr>
           <w:rFonts w:ascii="Times New Roman" w:hAnsi="Times New Roman" w:cs="Times New Roman"/>
-          <w:b/>
-          <w:bCs/>
-          <w:sz w:val="36"/>
-          <w:szCs w:val="36"/>
-        </w:rPr>
-        <w:t xml:space="preserve"> Data from Census Geographies to Neighborhood Boundaries.</w:t>
+          <w:sz w:val="24"/>
+          <w:szCs w:val="24"/>
+        </w:rPr>
+        <w:t xml:space="preserve"> D</w:t>
+      </w:r>
+      <w:r>
+        <w:rPr>
+          <w:rFonts w:ascii="Times New Roman" w:hAnsi="Times New Roman" w:cs="Times New Roman"/>
+          <w:sz w:val="24"/>
+          <w:szCs w:val="24"/>
+        </w:rPr>
+        <w:t>ATA</w:t>
+      </w:r>
+      <w:r>
+        <w:rPr>
+          <w:rFonts w:ascii="Times New Roman" w:hAnsi="Times New Roman" w:cs="Times New Roman"/>
+          <w:sz w:val="24"/>
+          <w:szCs w:val="24"/>
+        </w:rPr>
+        <w:t xml:space="preserve"> </w:t>
+      </w:r>
+      <w:r>
+        <w:rPr>
+          <w:rFonts w:ascii="Times New Roman" w:hAnsi="Times New Roman" w:cs="Times New Roman"/>
+          <w:sz w:val="24"/>
+          <w:szCs w:val="24"/>
+        </w:rPr>
+        <w:t>FROM</w:t>
+      </w:r>
+      <w:r>
+        <w:rPr>
+          <w:rFonts w:ascii="Times New Roman" w:hAnsi="Times New Roman" w:cs="Times New Roman"/>
+          <w:sz w:val="24"/>
+          <w:szCs w:val="24"/>
+        </w:rPr>
+        <w:t xml:space="preserve"> C</w:t>
+      </w:r>
+      <w:r>
+        <w:rPr>
+          <w:rFonts w:ascii="Times New Roman" w:hAnsi="Times New Roman" w:cs="Times New Roman"/>
+          <w:sz w:val="24"/>
+          <w:szCs w:val="24"/>
+        </w:rPr>
+        <w:t>ENSUS</w:t>
+      </w:r>
+      <w:r>
+        <w:rPr>
+          <w:rFonts w:ascii="Times New Roman" w:hAnsi="Times New Roman" w:cs="Times New Roman"/>
+          <w:sz w:val="24"/>
+          <w:szCs w:val="24"/>
+        </w:rPr>
+        <w:t xml:space="preserve"> G</w:t>
+      </w:r>
+      <w:r>
+        <w:rPr>
+          <w:rFonts w:ascii="Times New Roman" w:hAnsi="Times New Roman" w:cs="Times New Roman"/>
+          <w:sz w:val="24"/>
+          <w:szCs w:val="24"/>
+        </w:rPr>
+        <w:t>EOGRAPHIES</w:t>
+      </w:r>
+      <w:r>
+        <w:rPr>
+          <w:rFonts w:ascii="Times New Roman" w:hAnsi="Times New Roman" w:cs="Times New Roman"/>
+          <w:sz w:val="24"/>
+          <w:szCs w:val="24"/>
+        </w:rPr>
+        <w:t xml:space="preserve"> </w:t>
+      </w:r>
+      <w:r>
+        <w:rPr>
+          <w:rFonts w:ascii="Times New Roman" w:hAnsi="Times New Roman" w:cs="Times New Roman"/>
+          <w:sz w:val="24"/>
+          <w:szCs w:val="24"/>
+        </w:rPr>
+        <w:t>TO</w:t>
+      </w:r>
+      <w:r>
+        <w:rPr>
+          <w:rFonts w:ascii="Times New Roman" w:hAnsi="Times New Roman" w:cs="Times New Roman"/>
+          <w:sz w:val="24"/>
+          <w:szCs w:val="24"/>
+        </w:rPr>
+        <w:t xml:space="preserve"> N</w:t>
+      </w:r>
+      <w:r>
+        <w:rPr>
+          <w:rFonts w:ascii="Times New Roman" w:hAnsi="Times New Roman" w:cs="Times New Roman"/>
+          <w:sz w:val="24"/>
+          <w:szCs w:val="24"/>
+        </w:rPr>
+        <w:t>EIGHBORHOOD</w:t>
+      </w:r>
+      <w:r>
+        <w:rPr>
+          <w:rFonts w:ascii="Times New Roman" w:hAnsi="Times New Roman" w:cs="Times New Roman"/>
+          <w:sz w:val="24"/>
+          <w:szCs w:val="24"/>
+        </w:rPr>
+        <w:t xml:space="preserve"> B</w:t>
+      </w:r>
+      <w:r>
+        <w:rPr>
+          <w:rFonts w:ascii="Times New Roman" w:hAnsi="Times New Roman" w:cs="Times New Roman"/>
+          <w:sz w:val="24"/>
+          <w:szCs w:val="24"/>
+        </w:rPr>
+        <w:t>OUNDARIES</w:t>
+      </w:r>
+      <w:r>
+        <w:rPr>
+          <w:rFonts w:ascii="Times New Roman" w:hAnsi="Times New Roman" w:cs="Times New Roman"/>
+          <w:sz w:val="24"/>
+          <w:szCs w:val="24"/>
+        </w:rPr>
+        <w:t>.</w:t>
       </w:r>
     </w:p>
     <w:p>
@@ -119,20 +240,16 @@
         <w:ind w:left="2880" w:right="864" w:firstLine="720"/>
         <w:rPr>
           <w:rFonts w:ascii="Times New Roman" w:eastAsia="Times New Roman" w:hAnsi="Times New Roman" w:cs="Times New Roman"/>
-          <w:b/>
-          <w:bCs/>
-          <w:sz w:val="28"/>
-          <w:szCs w:val="28"/>
+          <w:sz w:val="24"/>
+          <w:szCs w:val="24"/>
         </w:rPr>
       </w:pPr>
       <w:commentRangeStart w:id="2"/>
       <w:r>
         <w:rPr>
           <w:rFonts w:ascii="Times New Roman" w:eastAsia="Times New Roman" w:hAnsi="Times New Roman" w:cs="Times New Roman"/>
-          <w:b/>
-          <w:bCs/>
-          <w:sz w:val="28"/>
-          <w:szCs w:val="28"/>
+          <w:sz w:val="24"/>
+          <w:szCs w:val="24"/>
         </w:rPr>
         <w:t>A THESIS IN</w:t>
       </w:r>
@@ -143,19 +260,15 @@
         <w:ind w:left="2880" w:right="864" w:firstLine="720"/>
         <w:rPr>
           <w:rFonts w:ascii="Times New Roman" w:eastAsia="Times New Roman" w:hAnsi="Times New Roman" w:cs="Times New Roman"/>
-          <w:b/>
-          <w:bCs/>
-          <w:sz w:val="28"/>
-          <w:szCs w:val="28"/>
-        </w:rPr>
-      </w:pPr>
-      <w:r>
-        <w:rPr>
-          <w:rFonts w:ascii="Times New Roman" w:eastAsia="Times New Roman" w:hAnsi="Times New Roman" w:cs="Times New Roman"/>
-          <w:b/>
-          <w:bCs/>
-          <w:sz w:val="28"/>
-          <w:szCs w:val="28"/>
+          <w:sz w:val="24"/>
+          <w:szCs w:val="24"/>
+        </w:rPr>
+      </w:pPr>
+      <w:r>
+        <w:rPr>
+          <w:rFonts w:ascii="Times New Roman" w:eastAsia="Times New Roman" w:hAnsi="Times New Roman" w:cs="Times New Roman"/>
+          <w:sz w:val="24"/>
+          <w:szCs w:val="24"/>
         </w:rPr>
         <w:t>Bioinformatics</w:t>
       </w:r>
@@ -163,6 +276,9 @@
       <w:r>
         <w:rPr>
           <w:rStyle w:val="CommentReference"/>
+          <w:rFonts w:ascii="Times New Roman" w:hAnsi="Times New Roman" w:cs="Times New Roman"/>
+          <w:sz w:val="24"/>
+          <w:szCs w:val="24"/>
         </w:rPr>
         <w:commentReference w:id="2"/>
       </w:r>
@@ -179,7 +295,19 @@
           <w:szCs w:val="32"/>
         </w:rPr>
       </w:pPr>
-      <w:commentRangeStart w:id="3"/>
+    </w:p>
+    <w:p>
+      <w:pPr>
+        <w:spacing w:after="0" w:line="240" w:lineRule="auto"/>
+        <w:ind w:left="1440" w:right="864"/>
+        <w:rPr>
+          <w:rFonts w:ascii="Times New Roman" w:eastAsia="Times New Roman" w:hAnsi="Times New Roman" w:cs="Times New Roman"/>
+          <w:b/>
+          <w:bCs/>
+          <w:sz w:val="24"/>
+          <w:szCs w:val="24"/>
+        </w:rPr>
+      </w:pPr>
     </w:p>
     <w:p>
       <w:pPr>
@@ -198,101 +326,52 @@
     <w:p>
       <w:pPr>
         <w:spacing w:after="0" w:line="240" w:lineRule="auto"/>
-        <w:ind w:left="1440" w:right="864"/>
-        <w:rPr>
-          <w:rFonts w:ascii="Times New Roman" w:eastAsia="Times New Roman" w:hAnsi="Times New Roman" w:cs="Times New Roman"/>
-          <w:b/>
-          <w:bCs/>
-          <w:color w:val="002060"/>
-          <w:sz w:val="32"/>
-          <w:szCs w:val="32"/>
-        </w:rPr>
-      </w:pPr>
-    </w:p>
-    <w:commentRangeEnd w:id="3"/>
-    <w:p>
-      <w:pPr>
-        <w:spacing w:after="0" w:line="240" w:lineRule="auto"/>
-        <w:ind w:left="1440" w:right="864"/>
-        <w:rPr>
-          <w:rFonts w:ascii="Times New Roman" w:eastAsia="Times New Roman" w:hAnsi="Times New Roman" w:cs="Times New Roman"/>
-          <w:b/>
-          <w:bCs/>
-          <w:color w:val="002060"/>
-          <w:sz w:val="32"/>
-          <w:szCs w:val="32"/>
-        </w:rPr>
-      </w:pPr>
-      <w:r>
-        <w:rPr>
-          <w:rStyle w:val="CommentReference"/>
-        </w:rPr>
-        <w:commentReference w:id="3"/>
-      </w:r>
-    </w:p>
-    <w:p>
-      <w:pPr>
-        <w:spacing w:after="0" w:line="240" w:lineRule="auto"/>
-        <w:ind w:left="1440" w:right="864"/>
-        <w:rPr>
-          <w:rFonts w:ascii="Times New Roman" w:eastAsia="Times New Roman" w:hAnsi="Times New Roman" w:cs="Times New Roman"/>
-          <w:b/>
-          <w:bCs/>
-          <w:color w:val="002060"/>
-          <w:sz w:val="32"/>
-          <w:szCs w:val="32"/>
-        </w:rPr>
-      </w:pPr>
-    </w:p>
-    <w:p>
-      <w:pPr>
-        <w:spacing w:after="0" w:line="240" w:lineRule="auto"/>
         <w:ind w:left="720" w:right="864"/>
         <w:jc w:val="center"/>
         <w:rPr>
           <w:rFonts w:ascii="Times New Roman" w:eastAsia="Times New Roman" w:hAnsi="Times New Roman" w:cs="Times New Roman"/>
-          <w:sz w:val="32"/>
-          <w:szCs w:val="32"/>
-        </w:rPr>
-      </w:pPr>
-      <w:commentRangeStart w:id="4"/>
-      <w:r>
-        <w:rPr>
-          <w:rFonts w:ascii="Times New Roman" w:eastAsia="Times New Roman" w:hAnsi="Times New Roman" w:cs="Times New Roman"/>
-          <w:sz w:val="32"/>
-          <w:szCs w:val="32"/>
+          <w:sz w:val="24"/>
+          <w:szCs w:val="24"/>
+        </w:rPr>
+      </w:pPr>
+      <w:commentRangeStart w:id="3"/>
+      <w:r>
+        <w:rPr>
+          <w:rFonts w:ascii="Times New Roman" w:eastAsia="Times New Roman" w:hAnsi="Times New Roman" w:cs="Times New Roman"/>
+          <w:sz w:val="24"/>
+          <w:szCs w:val="24"/>
         </w:rPr>
         <w:t>Presented to the faculty of the University of Missouri</w:t>
       </w:r>
       <w:r>
         <w:rPr>
           <w:rFonts w:ascii="Times New Roman" w:eastAsia="Times New Roman" w:hAnsi="Times New Roman" w:cs="Times New Roman"/>
-          <w:sz w:val="32"/>
-          <w:szCs w:val="32"/>
+          <w:sz w:val="24"/>
+          <w:szCs w:val="24"/>
         </w:rPr>
         <w:t xml:space="preserve"> - Kansas</w:t>
       </w:r>
       <w:r>
         <w:rPr>
           <w:rFonts w:ascii="Times New Roman" w:eastAsia="Times New Roman" w:hAnsi="Times New Roman" w:cs="Times New Roman"/>
-          <w:sz w:val="32"/>
-          <w:szCs w:val="32"/>
+          <w:sz w:val="24"/>
+          <w:szCs w:val="24"/>
         </w:rPr>
         <w:t xml:space="preserve"> City in partial </w:t>
       </w:r>
       <w:r>
         <w:rPr>
           <w:rFonts w:ascii="Times New Roman" w:eastAsia="Times New Roman" w:hAnsi="Times New Roman" w:cs="Times New Roman"/>
-          <w:sz w:val="32"/>
-          <w:szCs w:val="32"/>
+          <w:sz w:val="24"/>
+          <w:szCs w:val="24"/>
         </w:rPr>
         <w:t>fulfillment</w:t>
       </w:r>
       <w:r>
         <w:rPr>
           <w:rFonts w:ascii="Times New Roman" w:eastAsia="Times New Roman" w:hAnsi="Times New Roman" w:cs="Times New Roman"/>
-          <w:sz w:val="32"/>
-          <w:szCs w:val="32"/>
+          <w:sz w:val="24"/>
+          <w:szCs w:val="24"/>
         </w:rPr>
         <w:t xml:space="preserve"> of the</w:t>
       </w:r>
@@ -304,24 +383,27 @@
         <w:jc w:val="center"/>
         <w:rPr>
           <w:rFonts w:ascii="Times New Roman" w:eastAsia="Times New Roman" w:hAnsi="Times New Roman" w:cs="Times New Roman"/>
-          <w:sz w:val="32"/>
-          <w:szCs w:val="32"/>
-        </w:rPr>
-      </w:pPr>
-      <w:r>
-        <w:rPr>
-          <w:rFonts w:ascii="Times New Roman" w:eastAsia="Times New Roman" w:hAnsi="Times New Roman" w:cs="Times New Roman"/>
-          <w:sz w:val="32"/>
-          <w:szCs w:val="32"/>
+          <w:sz w:val="24"/>
+          <w:szCs w:val="24"/>
+        </w:rPr>
+      </w:pPr>
+      <w:r>
+        <w:rPr>
+          <w:rFonts w:ascii="Times New Roman" w:eastAsia="Times New Roman" w:hAnsi="Times New Roman" w:cs="Times New Roman"/>
+          <w:sz w:val="24"/>
+          <w:szCs w:val="24"/>
         </w:rPr>
         <w:t>requirements for the degree.</w:t>
       </w:r>
-      <w:commentRangeEnd w:id="4"/>
+      <w:commentRangeEnd w:id="3"/>
       <w:r>
         <w:rPr>
           <w:rStyle w:val="CommentReference"/>
-        </w:rPr>
-        <w:commentReference w:id="4"/>
+          <w:rFonts w:ascii="Times New Roman" w:hAnsi="Times New Roman" w:cs="Times New Roman"/>
+          <w:sz w:val="24"/>
+          <w:szCs w:val="24"/>
+        </w:rPr>
+        <w:commentReference w:id="3"/>
       </w:r>
     </w:p>
     <w:p>
@@ -331,48 +413,112 @@
         <w:jc w:val="center"/>
         <w:rPr>
           <w:rFonts w:ascii="Times New Roman" w:eastAsia="Times New Roman" w:hAnsi="Times New Roman" w:cs="Times New Roman"/>
+          <w:sz w:val="24"/>
+          <w:szCs w:val="24"/>
+        </w:rPr>
+      </w:pPr>
+      <w:commentRangeStart w:id="4"/>
+      <w:r>
+        <w:rPr>
+          <w:rFonts w:ascii="Times New Roman" w:eastAsia="Times New Roman" w:hAnsi="Times New Roman" w:cs="Times New Roman"/>
+          <w:sz w:val="24"/>
+          <w:szCs w:val="24"/>
+        </w:rPr>
+        <w:t>MASTER OF SCIENCE</w:t>
+      </w:r>
+      <w:commentRangeEnd w:id="4"/>
+      <w:r>
+        <w:rPr>
+          <w:rStyle w:val="CommentReference"/>
+          <w:rFonts w:ascii="Times New Roman" w:hAnsi="Times New Roman" w:cs="Times New Roman"/>
+          <w:sz w:val="24"/>
+          <w:szCs w:val="24"/>
+        </w:rPr>
+        <w:commentReference w:id="4"/>
+      </w:r>
+    </w:p>
+    <w:p>
+      <w:pPr>
+        <w:spacing w:line="240" w:lineRule="auto"/>
+        <w:ind w:left="720" w:right="864"/>
+        <w:rPr>
+          <w:rFonts w:ascii="Times New Roman" w:eastAsia="Times New Roman" w:hAnsi="Times New Roman" w:cs="Times New Roman"/>
+          <w:sz w:val="24"/>
+          <w:szCs w:val="24"/>
+        </w:rPr>
+      </w:pPr>
+    </w:p>
+    <w:p>
+      <w:pPr>
+        <w:spacing w:line="240" w:lineRule="auto"/>
+        <w:ind w:left="720" w:right="864"/>
+        <w:rPr>
+          <w:rFonts w:ascii="Times New Roman" w:eastAsia="Times New Roman" w:hAnsi="Times New Roman" w:cs="Times New Roman"/>
+          <w:sz w:val="24"/>
+          <w:szCs w:val="24"/>
+        </w:rPr>
+      </w:pPr>
+    </w:p>
+    <w:p>
+      <w:pPr>
+        <w:spacing w:line="240" w:lineRule="auto"/>
+        <w:ind w:left="720" w:right="864"/>
+        <w:rPr>
+          <w:rFonts w:ascii="Times New Roman" w:eastAsia="Times New Roman" w:hAnsi="Times New Roman" w:cs="Times New Roman"/>
+          <w:sz w:val="24"/>
+          <w:szCs w:val="24"/>
+        </w:rPr>
+      </w:pPr>
+    </w:p>
+    <w:p>
+      <w:pPr>
+        <w:spacing w:line="240" w:lineRule="auto"/>
+        <w:ind w:left="720" w:right="864"/>
+        <w:rPr>
+          <w:rFonts w:ascii="Times New Roman" w:eastAsia="Times New Roman" w:hAnsi="Times New Roman" w:cs="Times New Roman"/>
+          <w:sz w:val="24"/>
+          <w:szCs w:val="24"/>
+        </w:rPr>
+      </w:pPr>
+    </w:p>
+    <w:p>
+      <w:pPr>
+        <w:spacing w:line="240" w:lineRule="auto"/>
+        <w:ind w:left="720" w:right="864"/>
+        <w:rPr>
+          <w:rFonts w:ascii="Times New Roman" w:eastAsia="Times New Roman" w:hAnsi="Times New Roman" w:cs="Times New Roman"/>
+          <w:sz w:val="24"/>
+          <w:szCs w:val="24"/>
+        </w:rPr>
+      </w:pPr>
+    </w:p>
+    <w:p>
+      <w:pPr>
+        <w:spacing w:after="0" w:line="240" w:lineRule="auto"/>
+        <w:ind w:left="720" w:right="864"/>
+        <w:rPr>
+          <w:rFonts w:ascii="Times New Roman" w:eastAsia="Times New Roman" w:hAnsi="Times New Roman" w:cs="Times New Roman"/>
+          <w:sz w:val="24"/>
+          <w:szCs w:val="24"/>
+        </w:rPr>
+      </w:pPr>
+      <w:r>
+        <w:rPr>
+          <w:rFonts w:ascii="Times New Roman" w:eastAsia="Times New Roman" w:hAnsi="Times New Roman" w:cs="Times New Roman"/>
           <w:sz w:val="32"/>
           <w:szCs w:val="32"/>
         </w:rPr>
-      </w:pPr>
+        <w:t xml:space="preserve">                                                  </w:t>
+      </w:r>
       <w:commentRangeStart w:id="5"/>
       <w:r>
         <w:rPr>
           <w:rFonts w:ascii="Times New Roman" w:eastAsia="Times New Roman" w:hAnsi="Times New Roman" w:cs="Times New Roman"/>
-          <w:sz w:val="28"/>
-          <w:szCs w:val="28"/>
-        </w:rPr>
-        <w:t>MASTER OF SCIENCE</w:t>
-      </w:r>
-      <w:commentRangeEnd w:id="5"/>
-      <w:r>
-        <w:rPr>
-          <w:rStyle w:val="CommentReference"/>
-        </w:rPr>
-        <w:commentReference w:id="5"/>
-      </w:r>
-    </w:p>
-    <w:p>
-      <w:pPr>
-        <w:spacing w:line="240" w:lineRule="auto"/>
-        <w:ind w:left="720" w:right="864"/>
-        <w:rPr>
-          <w:rFonts w:ascii="Times New Roman" w:eastAsia="Times New Roman" w:hAnsi="Times New Roman" w:cs="Times New Roman"/>
-          <w:sz w:val="32"/>
-          <w:szCs w:val="32"/>
-        </w:rPr>
-      </w:pPr>
-    </w:p>
-    <w:p>
-      <w:pPr>
-        <w:spacing w:line="240" w:lineRule="auto"/>
-        <w:ind w:left="720" w:right="864"/>
-        <w:rPr>
-          <w:rFonts w:ascii="Times New Roman" w:eastAsia="Times New Roman" w:hAnsi="Times New Roman" w:cs="Times New Roman"/>
-          <w:sz w:val="32"/>
-          <w:szCs w:val="32"/>
-        </w:rPr>
-      </w:pPr>
+          <w:sz w:val="24"/>
+          <w:szCs w:val="24"/>
+        </w:rPr>
+        <w:t>by</w:t>
+      </w:r>
     </w:p>
     <w:p>
       <w:pPr>
@@ -380,26 +526,17 @@
         <w:ind w:left="720" w:right="864"/>
         <w:rPr>
           <w:rFonts w:ascii="Times New Roman" w:eastAsia="Times New Roman" w:hAnsi="Times New Roman" w:cs="Times New Roman"/>
-          <w:sz w:val="32"/>
-          <w:szCs w:val="32"/>
-        </w:rPr>
-      </w:pPr>
-      <w:r>
-        <w:rPr>
-          <w:rFonts w:ascii="Times New Roman" w:eastAsia="Times New Roman" w:hAnsi="Times New Roman" w:cs="Times New Roman"/>
-          <w:sz w:val="32"/>
-          <w:szCs w:val="32"/>
-        </w:rPr>
-        <w:t xml:space="preserve">                                                  </w:t>
-      </w:r>
-      <w:commentRangeStart w:id="6"/>
-      <w:r>
-        <w:rPr>
-          <w:rFonts w:ascii="Times New Roman" w:eastAsia="Times New Roman" w:hAnsi="Times New Roman" w:cs="Times New Roman"/>
-          <w:sz w:val="32"/>
-          <w:szCs w:val="32"/>
-        </w:rPr>
-        <w:t>by</w:t>
+          <w:sz w:val="24"/>
+          <w:szCs w:val="24"/>
+        </w:rPr>
+      </w:pPr>
+      <w:r>
+        <w:rPr>
+          <w:rFonts w:ascii="Times New Roman" w:eastAsia="Times New Roman" w:hAnsi="Times New Roman" w:cs="Times New Roman"/>
+          <w:sz w:val="24"/>
+          <w:szCs w:val="24"/>
+        </w:rPr>
+        <w:t xml:space="preserve">                                    SATYASREE GOLLA</w:t>
       </w:r>
     </w:p>
     <w:p>
@@ -408,26 +545,10 @@
         <w:ind w:left="720" w:right="864"/>
         <w:rPr>
           <w:rFonts w:ascii="Times New Roman" w:eastAsia="Times New Roman" w:hAnsi="Times New Roman" w:cs="Times New Roman"/>
-          <w:sz w:val="32"/>
-          <w:szCs w:val="32"/>
-        </w:rPr>
-      </w:pPr>
-      <w:r>
-        <w:rPr>
-          <w:rFonts w:ascii="Times New Roman" w:eastAsia="Times New Roman" w:hAnsi="Times New Roman" w:cs="Times New Roman"/>
-          <w:sz w:val="32"/>
-          <w:szCs w:val="32"/>
-        </w:rPr>
-        <w:t xml:space="preserve">                                    </w:t>
-      </w:r>
-      <w:r>
-        <w:rPr>
-          <w:rFonts w:ascii="Times New Roman" w:eastAsia="Times New Roman" w:hAnsi="Times New Roman" w:cs="Times New Roman"/>
-          <w:sz w:val="28"/>
-          <w:szCs w:val="28"/>
-        </w:rPr>
-        <w:t>SATYASREE GOLLA</w:t>
-      </w:r>
+          <w:sz w:val="24"/>
+          <w:szCs w:val="24"/>
+        </w:rPr>
+      </w:pPr>
     </w:p>
     <w:p>
       <w:pPr>
@@ -435,8 +556,8 @@
         <w:ind w:left="720" w:right="864"/>
         <w:rPr>
           <w:rFonts w:ascii="Times New Roman" w:eastAsia="Times New Roman" w:hAnsi="Times New Roman" w:cs="Times New Roman"/>
-          <w:sz w:val="32"/>
-          <w:szCs w:val="32"/>
+          <w:sz w:val="24"/>
+          <w:szCs w:val="24"/>
         </w:rPr>
       </w:pPr>
     </w:p>
@@ -446,8 +567,8 @@
         <w:ind w:left="720" w:right="864"/>
         <w:rPr>
           <w:rFonts w:ascii="Times New Roman" w:eastAsia="Times New Roman" w:hAnsi="Times New Roman" w:cs="Times New Roman"/>
-          <w:sz w:val="32"/>
-          <w:szCs w:val="32"/>
+          <w:sz w:val="24"/>
+          <w:szCs w:val="24"/>
         </w:rPr>
       </w:pPr>
     </w:p>
@@ -457,10 +578,26 @@
         <w:ind w:left="720" w:right="864"/>
         <w:rPr>
           <w:rFonts w:ascii="Times New Roman" w:eastAsia="Times New Roman" w:hAnsi="Times New Roman" w:cs="Times New Roman"/>
-          <w:sz w:val="32"/>
-          <w:szCs w:val="32"/>
-        </w:rPr>
-      </w:pPr>
+          <w:sz w:val="24"/>
+          <w:szCs w:val="24"/>
+        </w:rPr>
+      </w:pPr>
+      <w:r>
+        <w:rPr>
+          <w:rFonts w:ascii="Times New Roman" w:eastAsia="Times New Roman" w:hAnsi="Times New Roman" w:cs="Times New Roman"/>
+          <w:sz w:val="24"/>
+          <w:szCs w:val="24"/>
+        </w:rPr>
+        <w:t xml:space="preserve">                    M.S., University of Missouri-Kansas City, 202</w:t>
+      </w:r>
+      <w:r>
+        <w:rPr>
+          <w:rFonts w:ascii="Times New Roman" w:eastAsia="Times New Roman" w:hAnsi="Times New Roman" w:cs="Times New Roman"/>
+          <w:sz w:val="24"/>
+          <w:szCs w:val="24"/>
+        </w:rPr>
+        <w:t>2</w:t>
+      </w:r>
     </w:p>
     <w:p>
       <w:pPr>
@@ -468,34 +605,10 @@
         <w:ind w:left="720" w:right="864"/>
         <w:rPr>
           <w:rFonts w:ascii="Times New Roman" w:eastAsia="Times New Roman" w:hAnsi="Times New Roman" w:cs="Times New Roman"/>
-          <w:sz w:val="32"/>
-          <w:szCs w:val="32"/>
-        </w:rPr>
-      </w:pPr>
-      <w:r>
-        <w:rPr>
-          <w:rFonts w:ascii="Times New Roman" w:eastAsia="Times New Roman" w:hAnsi="Times New Roman" w:cs="Times New Roman"/>
-          <w:sz w:val="32"/>
-          <w:szCs w:val="32"/>
-        </w:rPr>
-        <w:t xml:space="preserve">                    </w:t>
-      </w:r>
-      <w:r>
-        <w:rPr>
-          <w:rFonts w:ascii="Times New Roman" w:eastAsia="Times New Roman" w:hAnsi="Times New Roman" w:cs="Times New Roman"/>
-          <w:sz w:val="28"/>
-          <w:szCs w:val="28"/>
-        </w:rPr>
-        <w:t>M.S., University of Missouri-Kansas City, 202</w:t>
-      </w:r>
-      <w:r>
-        <w:rPr>
-          <w:rFonts w:ascii="Times New Roman" w:eastAsia="Times New Roman" w:hAnsi="Times New Roman" w:cs="Times New Roman"/>
-          <w:sz w:val="28"/>
-          <w:szCs w:val="28"/>
-        </w:rPr>
-        <w:t>2</w:t>
-      </w:r>
+          <w:sz w:val="24"/>
+          <w:szCs w:val="24"/>
+        </w:rPr>
+      </w:pPr>
     </w:p>
     <w:p>
       <w:pPr>
@@ -503,8 +616,8 @@
         <w:ind w:left="720" w:right="864"/>
         <w:rPr>
           <w:rFonts w:ascii="Times New Roman" w:eastAsia="Times New Roman" w:hAnsi="Times New Roman" w:cs="Times New Roman"/>
-          <w:sz w:val="28"/>
-          <w:szCs w:val="28"/>
+          <w:sz w:val="24"/>
+          <w:szCs w:val="24"/>
         </w:rPr>
       </w:pPr>
     </w:p>
@@ -514,8 +627,8 @@
         <w:ind w:left="720" w:right="864"/>
         <w:rPr>
           <w:rFonts w:ascii="Times New Roman" w:eastAsia="Times New Roman" w:hAnsi="Times New Roman" w:cs="Times New Roman"/>
-          <w:sz w:val="28"/>
-          <w:szCs w:val="28"/>
+          <w:sz w:val="24"/>
+          <w:szCs w:val="24"/>
         </w:rPr>
       </w:pPr>
     </w:p>
@@ -525,10 +638,66 @@
         <w:ind w:left="720" w:right="864"/>
         <w:rPr>
           <w:rFonts w:ascii="Times New Roman" w:eastAsia="Times New Roman" w:hAnsi="Times New Roman" w:cs="Times New Roman"/>
-          <w:sz w:val="28"/>
-          <w:szCs w:val="28"/>
-        </w:rPr>
-      </w:pPr>
+          <w:sz w:val="24"/>
+          <w:szCs w:val="24"/>
+        </w:rPr>
+      </w:pPr>
+    </w:p>
+    <w:p>
+      <w:pPr>
+        <w:spacing w:after="0" w:line="240" w:lineRule="auto"/>
+        <w:rPr>
+          <w:rFonts w:ascii="Times New Roman" w:eastAsia="Times New Roman" w:hAnsi="Times New Roman" w:cs="Times New Roman"/>
+          <w:color w:val="000000" w:themeColor="text1"/>
+          <w:sz w:val="24"/>
+          <w:szCs w:val="24"/>
+        </w:rPr>
+      </w:pPr>
+      <w:r>
+        <w:rPr>
+          <w:rFonts w:ascii="Times New Roman" w:eastAsia="Times New Roman" w:hAnsi="Times New Roman" w:cs="Times New Roman"/>
+          <w:sz w:val="24"/>
+          <w:szCs w:val="24"/>
+        </w:rPr>
+        <w:t xml:space="preserve">                                                 </w:t>
+      </w:r>
+    </w:p>
+    <w:p>
+      <w:pPr>
+        <w:spacing w:after="0" w:line="240" w:lineRule="auto"/>
+        <w:rPr>
+          <w:rFonts w:ascii="Times New Roman" w:eastAsia="Times New Roman" w:hAnsi="Times New Roman" w:cs="Times New Roman"/>
+          <w:sz w:val="24"/>
+          <w:szCs w:val="24"/>
+        </w:rPr>
+      </w:pPr>
+      <w:r>
+        <w:rPr>
+          <w:rFonts w:ascii="Times New Roman" w:eastAsia="Times New Roman" w:hAnsi="Times New Roman" w:cs="Times New Roman"/>
+          <w:sz w:val="24"/>
+          <w:szCs w:val="24"/>
+        </w:rPr>
+        <w:t xml:space="preserve">                                                      </w:t>
+      </w:r>
+    </w:p>
+    <w:p>
+      <w:pPr>
+        <w:spacing w:after="0" w:line="240" w:lineRule="auto"/>
+        <w:rPr>
+          <w:rFonts w:ascii="Times New Roman" w:eastAsia="Times New Roman" w:hAnsi="Times New Roman" w:cs="Times New Roman"/>
+          <w:color w:val="000000" w:themeColor="text1"/>
+          <w:sz w:val="24"/>
+          <w:szCs w:val="24"/>
+        </w:rPr>
+      </w:pPr>
+      <w:r>
+        <w:rPr>
+          <w:rFonts w:ascii="Times New Roman" w:eastAsia="Times New Roman" w:hAnsi="Times New Roman" w:cs="Times New Roman"/>
+          <w:sz w:val="24"/>
+          <w:szCs w:val="24"/>
+        </w:rPr>
+        <w:t xml:space="preserve">                                                      Kansas City, Missouri</w:t>
+      </w:r>
     </w:p>
     <w:p>
       <w:pPr>
@@ -536,131 +705,925 @@
         <w:ind w:left="720" w:right="864"/>
         <w:rPr>
           <w:rFonts w:ascii="Times New Roman" w:eastAsia="Times New Roman" w:hAnsi="Times New Roman" w:cs="Times New Roman"/>
-          <w:sz w:val="28"/>
-          <w:szCs w:val="28"/>
-        </w:rPr>
-      </w:pPr>
-    </w:p>
-    <w:p>
-      <w:pPr>
-        <w:spacing w:after="0" w:line="240" w:lineRule="auto"/>
-        <w:rPr>
-          <w:rFonts w:ascii="Times New Roman" w:eastAsia="Times New Roman" w:hAnsi="Times New Roman" w:cs="Times New Roman"/>
           <w:color w:val="000000" w:themeColor="text1"/>
-          <w:sz w:val="28"/>
-          <w:szCs w:val="28"/>
-        </w:rPr>
-      </w:pPr>
-      <w:r>
-        <w:rPr>
-          <w:rFonts w:ascii="Times New Roman" w:eastAsia="Times New Roman" w:hAnsi="Times New Roman" w:cs="Times New Roman"/>
-          <w:sz w:val="28"/>
-          <w:szCs w:val="28"/>
-        </w:rPr>
-        <w:t xml:space="preserve">                                                 </w:t>
-      </w:r>
-    </w:p>
-    <w:p>
-      <w:pPr>
-        <w:spacing w:after="0" w:line="240" w:lineRule="auto"/>
-        <w:rPr>
-          <w:rFonts w:ascii="Times New Roman" w:eastAsia="Times New Roman" w:hAnsi="Times New Roman" w:cs="Times New Roman"/>
-          <w:sz w:val="28"/>
-          <w:szCs w:val="28"/>
-        </w:rPr>
-      </w:pPr>
-      <w:r>
-        <w:rPr>
-          <w:rFonts w:ascii="Times New Roman" w:eastAsia="Times New Roman" w:hAnsi="Times New Roman" w:cs="Times New Roman"/>
-          <w:sz w:val="28"/>
-          <w:szCs w:val="28"/>
-        </w:rPr>
-        <w:t xml:space="preserve">                                                      </w:t>
-      </w:r>
-    </w:p>
-    <w:p>
-      <w:pPr>
-        <w:spacing w:after="0" w:line="240" w:lineRule="auto"/>
-        <w:rPr>
-          <w:rFonts w:ascii="Times New Roman" w:eastAsia="Times New Roman" w:hAnsi="Times New Roman" w:cs="Times New Roman"/>
-          <w:color w:val="000000" w:themeColor="text1"/>
-          <w:sz w:val="28"/>
-          <w:szCs w:val="28"/>
-        </w:rPr>
-      </w:pPr>
-      <w:r>
-        <w:rPr>
-          <w:rFonts w:ascii="Times New Roman" w:eastAsia="Times New Roman" w:hAnsi="Times New Roman" w:cs="Times New Roman"/>
-          <w:sz w:val="28"/>
-          <w:szCs w:val="28"/>
-        </w:rPr>
-        <w:t xml:space="preserve">                                                      Kansas City, Missouri</w:t>
-      </w:r>
-    </w:p>
-    <w:p>
-      <w:pPr>
-        <w:spacing w:after="0" w:line="240" w:lineRule="auto"/>
-        <w:ind w:left="720" w:right="864"/>
-        <w:rPr>
-          <w:rFonts w:ascii="Times New Roman" w:eastAsia="Times New Roman" w:hAnsi="Times New Roman" w:cs="Times New Roman"/>
-          <w:color w:val="000000" w:themeColor="text1"/>
-          <w:sz w:val="28"/>
-          <w:szCs w:val="28"/>
-        </w:rPr>
-      </w:pPr>
-      <w:r>
-        <w:rPr>
-          <w:rFonts w:ascii="Times New Roman" w:eastAsia="Times New Roman" w:hAnsi="Times New Roman" w:cs="Times New Roman"/>
-          <w:sz w:val="28"/>
-          <w:szCs w:val="28"/>
+          <w:sz w:val="24"/>
+          <w:szCs w:val="24"/>
+        </w:rPr>
+      </w:pPr>
+      <w:r>
+        <w:rPr>
+          <w:rFonts w:ascii="Times New Roman" w:eastAsia="Times New Roman" w:hAnsi="Times New Roman" w:cs="Times New Roman"/>
+          <w:sz w:val="24"/>
+          <w:szCs w:val="24"/>
         </w:rPr>
         <w:t xml:space="preserve">                                                          202</w:t>
       </w:r>
       <w:r>
         <w:rPr>
           <w:rFonts w:ascii="Times New Roman" w:eastAsia="Times New Roman" w:hAnsi="Times New Roman" w:cs="Times New Roman"/>
-          <w:sz w:val="28"/>
-          <w:szCs w:val="28"/>
+          <w:sz w:val="24"/>
+          <w:szCs w:val="24"/>
         </w:rPr>
         <w:t>2</w:t>
       </w:r>
       <w:r>
         <w:rPr>
           <w:rFonts w:ascii="Times New Roman" w:eastAsia="Times New Roman" w:hAnsi="Times New Roman" w:cs="Times New Roman"/>
-          <w:sz w:val="28"/>
-          <w:szCs w:val="28"/>
+          <w:sz w:val="24"/>
+          <w:szCs w:val="24"/>
         </w:rPr>
         <w:t xml:space="preserve">     </w:t>
       </w:r>
+      <w:commentRangeEnd w:id="5"/>
+      <w:r>
+        <w:rPr>
+          <w:rStyle w:val="CommentReference"/>
+          <w:rFonts w:ascii="Times New Roman" w:hAnsi="Times New Roman" w:cs="Times New Roman"/>
+          <w:sz w:val="24"/>
+          <w:szCs w:val="24"/>
+        </w:rPr>
+        <w:commentReference w:id="5"/>
+      </w:r>
+    </w:p>
+    <w:p>
+      <w:pPr>
+        <w:rPr>
+          <w:b/>
+          <w:bCs/>
+        </w:rPr>
+      </w:pPr>
+    </w:p>
+    <w:p>
+      <w:pPr>
+        <w:rPr>
+          <w:rFonts w:ascii="Times New Roman" w:hAnsi="Times New Roman" w:cs="Times New Roman"/>
+          <w:b/>
+          <w:bCs/>
+          <w:i/>
+          <w:iCs/>
+          <w:sz w:val="24"/>
+          <w:szCs w:val="24"/>
+        </w:rPr>
+      </w:pPr>
+    </w:p>
+    <w:p>
+      <w:pPr>
+        <w:rPr>
+          <w:rFonts w:ascii="Times New Roman" w:hAnsi="Times New Roman" w:cs="Times New Roman"/>
+          <w:b/>
+          <w:bCs/>
+          <w:i/>
+          <w:iCs/>
+          <w:sz w:val="24"/>
+          <w:szCs w:val="24"/>
+        </w:rPr>
+      </w:pPr>
+    </w:p>
+    <w:p>
+      <w:pPr>
+        <w:rPr>
+          <w:rFonts w:ascii="Times New Roman" w:hAnsi="Times New Roman" w:cs="Times New Roman"/>
+          <w:b/>
+          <w:bCs/>
+          <w:i/>
+          <w:iCs/>
+          <w:sz w:val="24"/>
+          <w:szCs w:val="24"/>
+        </w:rPr>
+      </w:pPr>
+    </w:p>
+    <w:p>
+      <w:pPr>
+        <w:rPr>
+          <w:rFonts w:ascii="Times New Roman" w:hAnsi="Times New Roman" w:cs="Times New Roman"/>
+          <w:b/>
+          <w:bCs/>
+          <w:i/>
+          <w:iCs/>
+          <w:sz w:val="24"/>
+          <w:szCs w:val="24"/>
+        </w:rPr>
+      </w:pPr>
+    </w:p>
+    <w:p>
+      <w:pPr>
+        <w:rPr>
+          <w:rFonts w:ascii="Times New Roman" w:hAnsi="Times New Roman" w:cs="Times New Roman"/>
+          <w:b/>
+          <w:bCs/>
+          <w:i/>
+          <w:iCs/>
+          <w:sz w:val="24"/>
+          <w:szCs w:val="24"/>
+        </w:rPr>
+      </w:pPr>
+    </w:p>
+    <w:p>
+      <w:pPr>
+        <w:rPr>
+          <w:rFonts w:ascii="Times New Roman" w:hAnsi="Times New Roman" w:cs="Times New Roman"/>
+          <w:b/>
+          <w:bCs/>
+          <w:i/>
+          <w:iCs/>
+          <w:sz w:val="24"/>
+          <w:szCs w:val="24"/>
+        </w:rPr>
+      </w:pPr>
+    </w:p>
+    <w:p>
+      <w:pPr>
+        <w:rPr>
+          <w:rFonts w:ascii="Times New Roman" w:hAnsi="Times New Roman" w:cs="Times New Roman"/>
+          <w:b/>
+          <w:bCs/>
+          <w:i/>
+          <w:iCs/>
+          <w:sz w:val="24"/>
+          <w:szCs w:val="24"/>
+        </w:rPr>
+      </w:pPr>
+    </w:p>
+    <w:p>
+      <w:pPr>
+        <w:rPr>
+          <w:rFonts w:ascii="Times New Roman" w:hAnsi="Times New Roman" w:cs="Times New Roman"/>
+          <w:b/>
+          <w:bCs/>
+          <w:i/>
+          <w:iCs/>
+          <w:sz w:val="24"/>
+          <w:szCs w:val="24"/>
+        </w:rPr>
+      </w:pPr>
+    </w:p>
+    <w:p>
+      <w:pPr>
+        <w:rPr>
+          <w:rFonts w:ascii="Times New Roman" w:hAnsi="Times New Roman" w:cs="Times New Roman"/>
+          <w:b/>
+          <w:bCs/>
+          <w:i/>
+          <w:iCs/>
+          <w:sz w:val="24"/>
+          <w:szCs w:val="24"/>
+        </w:rPr>
+      </w:pPr>
+    </w:p>
+    <w:p>
+      <w:pPr>
+        <w:rPr>
+          <w:rFonts w:ascii="Times New Roman" w:hAnsi="Times New Roman" w:cs="Times New Roman"/>
+          <w:b/>
+          <w:bCs/>
+          <w:i/>
+          <w:iCs/>
+          <w:sz w:val="24"/>
+          <w:szCs w:val="24"/>
+        </w:rPr>
+      </w:pPr>
+    </w:p>
+    <w:p>
+      <w:pPr>
+        <w:rPr>
+          <w:rFonts w:ascii="Times New Roman" w:hAnsi="Times New Roman" w:cs="Times New Roman"/>
+          <w:b/>
+          <w:bCs/>
+          <w:i/>
+          <w:iCs/>
+          <w:sz w:val="24"/>
+          <w:szCs w:val="24"/>
+        </w:rPr>
+      </w:pPr>
+    </w:p>
+    <w:p>
+      <w:pPr>
+        <w:rPr>
+          <w:rFonts w:ascii="Times New Roman" w:hAnsi="Times New Roman" w:cs="Times New Roman"/>
+          <w:b/>
+          <w:bCs/>
+          <w:i/>
+          <w:iCs/>
+          <w:sz w:val="24"/>
+          <w:szCs w:val="24"/>
+        </w:rPr>
+      </w:pPr>
+      <w:r>
+        <w:rPr>
+          <w:rFonts w:ascii="Times New Roman" w:hAnsi="Times New Roman" w:cs="Times New Roman"/>
+          <w:sz w:val="24"/>
+          <w:szCs w:val="24"/>
+        </w:rPr>
+        <w:t xml:space="preserve">“I do give permission for my teacher to use an anonymized version of this assignment as an example for </w:t>
+      </w:r>
+      <w:r>
+        <w:rPr>
+          <w:rFonts w:ascii="Times New Roman" w:hAnsi="Times New Roman" w:cs="Times New Roman"/>
+          <w:sz w:val="24"/>
+          <w:szCs w:val="24"/>
+        </w:rPr>
+        <w:t xml:space="preserve">a </w:t>
+      </w:r>
+      <w:r>
+        <w:rPr>
+          <w:rFonts w:ascii="Times New Roman" w:hAnsi="Times New Roman" w:cs="Times New Roman"/>
+          <w:sz w:val="24"/>
+          <w:szCs w:val="24"/>
+        </w:rPr>
+        <w:t>future class.</w:t>
+      </w:r>
+      <w:r>
+        <w:rPr>
+          <w:rFonts w:ascii="Times New Roman" w:hAnsi="Times New Roman" w:cs="Times New Roman"/>
+          <w:sz w:val="24"/>
+          <w:szCs w:val="24"/>
+        </w:rPr>
+        <w:t>”</w:t>
+      </w:r>
+    </w:p>
+    <w:p>
+      <w:pPr>
+        <w:rPr>
+          <w:rFonts w:ascii="Times New Roman" w:hAnsi="Times New Roman" w:cs="Times New Roman"/>
+          <w:b/>
+          <w:bCs/>
+          <w:i/>
+          <w:iCs/>
+          <w:sz w:val="24"/>
+          <w:szCs w:val="24"/>
+        </w:rPr>
+      </w:pPr>
+    </w:p>
+    <w:p>
+      <w:pPr>
+        <w:rPr>
+          <w:rFonts w:ascii="Times New Roman" w:hAnsi="Times New Roman" w:cs="Times New Roman"/>
+          <w:b/>
+          <w:bCs/>
+          <w:i/>
+          <w:iCs/>
+          <w:sz w:val="24"/>
+          <w:szCs w:val="24"/>
+        </w:rPr>
+      </w:pPr>
+    </w:p>
+    <w:p>
+      <w:pPr>
+        <w:rPr>
+          <w:rFonts w:ascii="Times New Roman" w:hAnsi="Times New Roman" w:cs="Times New Roman"/>
+          <w:b/>
+          <w:bCs/>
+          <w:i/>
+          <w:iCs/>
+          <w:sz w:val="24"/>
+          <w:szCs w:val="24"/>
+        </w:rPr>
+      </w:pPr>
+    </w:p>
+    <w:p>
+      <w:pPr>
+        <w:rPr>
+          <w:rFonts w:ascii="Times New Roman" w:hAnsi="Times New Roman" w:cs="Times New Roman"/>
+          <w:b/>
+          <w:bCs/>
+          <w:i/>
+          <w:iCs/>
+          <w:sz w:val="24"/>
+          <w:szCs w:val="24"/>
+        </w:rPr>
+      </w:pPr>
+    </w:p>
+    <w:p>
+      <w:pPr>
+        <w:rPr>
+          <w:rFonts w:ascii="Times New Roman" w:hAnsi="Times New Roman" w:cs="Times New Roman"/>
+          <w:b/>
+          <w:bCs/>
+          <w:i/>
+          <w:iCs/>
+          <w:sz w:val="24"/>
+          <w:szCs w:val="24"/>
+        </w:rPr>
+      </w:pPr>
+    </w:p>
+    <w:p>
+      <w:pPr>
+        <w:rPr>
+          <w:rFonts w:ascii="Times New Roman" w:hAnsi="Times New Roman" w:cs="Times New Roman"/>
+          <w:b/>
+          <w:bCs/>
+          <w:i/>
+          <w:iCs/>
+          <w:sz w:val="24"/>
+          <w:szCs w:val="24"/>
+        </w:rPr>
+      </w:pPr>
+    </w:p>
+    <w:p>
+      <w:pPr>
+        <w:rPr>
+          <w:rFonts w:ascii="Times New Roman" w:hAnsi="Times New Roman" w:cs="Times New Roman"/>
+          <w:b/>
+          <w:bCs/>
+          <w:i/>
+          <w:iCs/>
+          <w:sz w:val="24"/>
+          <w:szCs w:val="24"/>
+        </w:rPr>
+      </w:pPr>
+    </w:p>
+    <w:p>
+      <w:pPr>
+        <w:rPr>
+          <w:rFonts w:ascii="Times New Roman" w:hAnsi="Times New Roman" w:cs="Times New Roman"/>
+          <w:b/>
+          <w:bCs/>
+          <w:i/>
+          <w:iCs/>
+          <w:sz w:val="24"/>
+          <w:szCs w:val="24"/>
+        </w:rPr>
+      </w:pPr>
+    </w:p>
+    <w:p>
+      <w:pPr>
+        <w:rPr>
+          <w:rFonts w:ascii="Times New Roman" w:hAnsi="Times New Roman" w:cs="Times New Roman"/>
+          <w:b/>
+          <w:bCs/>
+          <w:i/>
+          <w:iCs/>
+          <w:sz w:val="24"/>
+          <w:szCs w:val="24"/>
+        </w:rPr>
+      </w:pPr>
+    </w:p>
+    <w:p>
+      <w:pPr>
+        <w:rPr>
+          <w:rFonts w:ascii="Times New Roman" w:hAnsi="Times New Roman" w:cs="Times New Roman"/>
+          <w:b/>
+          <w:bCs/>
+          <w:i/>
+          <w:iCs/>
+          <w:sz w:val="24"/>
+          <w:szCs w:val="24"/>
+        </w:rPr>
+      </w:pPr>
+    </w:p>
+    <w:p>
+      <w:pPr>
+        <w:rPr>
+          <w:rFonts w:ascii="Times New Roman" w:hAnsi="Times New Roman" w:cs="Times New Roman"/>
+          <w:b/>
+          <w:bCs/>
+          <w:i/>
+          <w:iCs/>
+          <w:sz w:val="24"/>
+          <w:szCs w:val="24"/>
+        </w:rPr>
+      </w:pPr>
+    </w:p>
+    <w:p>
+      <w:pPr>
+        <w:ind w:left="3600" w:firstLine="720"/>
+        <w:rPr>
+          <w:rFonts w:ascii="Times New Roman" w:hAnsi="Times New Roman" w:cs="Times New Roman"/>
+          <w:sz w:val="24"/>
+          <w:szCs w:val="24"/>
+        </w:rPr>
+      </w:pPr>
+      <w:r>
+        <w:rPr>
+          <w:rFonts w:ascii="Times New Roman" w:hAnsi="Times New Roman" w:cs="Times New Roman"/>
+          <w:sz w:val="24"/>
+          <w:szCs w:val="24"/>
+        </w:rPr>
+        <w:t xml:space="preserve">© 2021 </w:t>
+      </w:r>
+    </w:p>
+    <w:p>
+      <w:pPr>
+        <w:ind w:left="2880" w:firstLine="720"/>
+        <w:rPr>
+          <w:rFonts w:ascii="Times New Roman" w:hAnsi="Times New Roman" w:cs="Times New Roman"/>
+          <w:sz w:val="24"/>
+          <w:szCs w:val="24"/>
+        </w:rPr>
+      </w:pPr>
+      <w:r>
+        <w:rPr>
+          <w:rFonts w:ascii="Times New Roman" w:hAnsi="Times New Roman" w:cs="Times New Roman"/>
+          <w:sz w:val="24"/>
+          <w:szCs w:val="24"/>
+        </w:rPr>
+        <w:t xml:space="preserve">  </w:t>
+      </w:r>
+      <w:r>
+        <w:rPr>
+          <w:rFonts w:ascii="Times New Roman" w:hAnsi="Times New Roman" w:cs="Times New Roman"/>
+          <w:sz w:val="24"/>
+          <w:szCs w:val="24"/>
+        </w:rPr>
+        <w:t>SATYASREE GOLLA</w:t>
+      </w:r>
+    </w:p>
+    <w:p>
+      <w:pPr>
+        <w:ind w:left="2880" w:firstLine="720"/>
+        <w:rPr>
+          <w:rFonts w:ascii="Times New Roman" w:hAnsi="Times New Roman" w:cs="Times New Roman"/>
+          <w:sz w:val="24"/>
+          <w:szCs w:val="24"/>
+        </w:rPr>
+      </w:pPr>
+      <w:r>
+        <w:rPr>
+          <w:rFonts w:ascii="Times New Roman" w:hAnsi="Times New Roman" w:cs="Times New Roman"/>
+          <w:sz w:val="24"/>
+          <w:szCs w:val="24"/>
+        </w:rPr>
+        <w:t>ALL RIGHTS RESERVED</w:t>
+      </w:r>
+    </w:p>
+    <w:p>
+      <w:pPr>
+        <w:ind w:left="2880" w:firstLine="720"/>
+        <w:rPr>
+          <w:rFonts w:ascii="Times New Roman" w:hAnsi="Times New Roman" w:cs="Times New Roman"/>
+          <w:sz w:val="24"/>
+          <w:szCs w:val="24"/>
+        </w:rPr>
+      </w:pPr>
+    </w:p>
+    <w:p>
+      <w:pPr>
+        <w:ind w:left="2880" w:firstLine="720"/>
+        <w:rPr>
+          <w:rFonts w:ascii="Times New Roman" w:hAnsi="Times New Roman" w:cs="Times New Roman"/>
+          <w:sz w:val="24"/>
+          <w:szCs w:val="24"/>
+        </w:rPr>
+      </w:pPr>
+    </w:p>
+    <w:p>
+      <w:pPr>
+        <w:rPr>
+          <w:rFonts w:ascii="Times New Roman" w:hAnsi="Times New Roman" w:cs="Times New Roman"/>
+          <w:sz w:val="24"/>
+          <w:szCs w:val="24"/>
+        </w:rPr>
+      </w:pPr>
+      <w:r>
+        <w:rPr>
+          <w:rFonts w:ascii="Times New Roman" w:hAnsi="Times New Roman" w:cs="Times New Roman"/>
+          <w:sz w:val="24"/>
+          <w:szCs w:val="24"/>
+        </w:rPr>
+        <w:tab/>
+      </w:r>
+      <w:r>
+        <w:rPr>
+          <w:rFonts w:ascii="Times New Roman" w:hAnsi="Times New Roman" w:cs="Times New Roman"/>
+          <w:sz w:val="24"/>
+          <w:szCs w:val="24"/>
+        </w:rPr>
+        <w:tab/>
+      </w:r>
+      <w:r>
+        <w:rPr>
+          <w:rFonts w:ascii="Times New Roman" w:hAnsi="Times New Roman" w:cs="Times New Roman"/>
+          <w:sz w:val="24"/>
+          <w:szCs w:val="24"/>
+        </w:rPr>
+        <w:tab/>
+      </w:r>
+      <w:r>
+        <w:rPr>
+          <w:rFonts w:ascii="Times New Roman" w:hAnsi="Times New Roman" w:cs="Times New Roman"/>
+          <w:sz w:val="24"/>
+          <w:szCs w:val="24"/>
+        </w:rPr>
+        <w:tab/>
+      </w:r>
+      <w:r>
+        <w:rPr>
+          <w:rFonts w:ascii="Times New Roman" w:hAnsi="Times New Roman" w:cs="Times New Roman"/>
+          <w:sz w:val="24"/>
+          <w:szCs w:val="24"/>
+        </w:rPr>
+        <w:tab/>
+      </w:r>
+    </w:p>
+    <w:p>
+      <w:pPr>
+        <w:ind w:left="2880"/>
+        <w:rPr>
+          <w:rFonts w:ascii="Times New Roman" w:hAnsi="Times New Roman" w:cs="Times New Roman"/>
+          <w:b/>
+          <w:bCs/>
+          <w:i/>
+          <w:iCs/>
+          <w:sz w:val="24"/>
+          <w:szCs w:val="24"/>
+        </w:rPr>
+      </w:pPr>
+      <w:r>
+        <w:rPr>
+          <w:rFonts w:ascii="Times New Roman" w:hAnsi="Times New Roman" w:cs="Times New Roman"/>
+          <w:sz w:val="24"/>
+          <w:szCs w:val="24"/>
+        </w:rPr>
+        <w:lastRenderedPageBreak/>
+        <w:t xml:space="preserve">           </w:t>
+      </w:r>
+    </w:p>
+    <w:p>
+      <w:pPr>
+        <w:rPr>
+          <w:rFonts w:ascii="Times New Roman" w:hAnsi="Times New Roman" w:cs="Times New Roman"/>
+          <w:b/>
+          <w:bCs/>
+          <w:i/>
+          <w:iCs/>
+          <w:sz w:val="24"/>
+          <w:szCs w:val="24"/>
+        </w:rPr>
+      </w:pPr>
+    </w:p>
+    <w:p>
+      <w:pPr>
+        <w:rPr>
+          <w:rFonts w:ascii="Times New Roman" w:hAnsi="Times New Roman" w:cs="Times New Roman"/>
+          <w:b/>
+          <w:bCs/>
+          <w:i/>
+          <w:iCs/>
+          <w:sz w:val="24"/>
+          <w:szCs w:val="24"/>
+        </w:rPr>
+      </w:pPr>
+    </w:p>
+    <w:p>
+      <w:pPr>
+        <w:rPr>
+          <w:rFonts w:ascii="Times New Roman" w:hAnsi="Times New Roman" w:cs="Times New Roman"/>
+          <w:b/>
+          <w:bCs/>
+          <w:i/>
+          <w:iCs/>
+          <w:sz w:val="24"/>
+          <w:szCs w:val="24"/>
+        </w:rPr>
+      </w:pPr>
+    </w:p>
+    <w:p>
+      <w:pPr>
+        <w:rPr>
+          <w:rFonts w:ascii="Times New Roman" w:hAnsi="Times New Roman" w:cs="Times New Roman"/>
+          <w:b/>
+          <w:bCs/>
+          <w:i/>
+          <w:iCs/>
+          <w:sz w:val="24"/>
+          <w:szCs w:val="24"/>
+        </w:rPr>
+      </w:pPr>
+    </w:p>
+    <w:p>
+      <w:pPr>
+        <w:rPr>
+          <w:rFonts w:ascii="Times New Roman" w:hAnsi="Times New Roman" w:cs="Times New Roman"/>
+          <w:b/>
+          <w:bCs/>
+          <w:i/>
+          <w:iCs/>
+          <w:sz w:val="24"/>
+          <w:szCs w:val="24"/>
+        </w:rPr>
+      </w:pPr>
+    </w:p>
+    <w:p>
+      <w:pPr>
+        <w:rPr>
+          <w:rFonts w:ascii="Times New Roman" w:hAnsi="Times New Roman" w:cs="Times New Roman"/>
+          <w:b/>
+          <w:bCs/>
+          <w:i/>
+          <w:iCs/>
+          <w:sz w:val="24"/>
+          <w:szCs w:val="24"/>
+        </w:rPr>
+      </w:pPr>
+    </w:p>
+    <w:p>
+      <w:pPr>
+        <w:rPr>
+          <w:rFonts w:ascii="Times New Roman" w:hAnsi="Times New Roman" w:cs="Times New Roman"/>
+          <w:b/>
+          <w:bCs/>
+          <w:i/>
+          <w:iCs/>
+          <w:sz w:val="24"/>
+          <w:szCs w:val="24"/>
+        </w:rPr>
+      </w:pPr>
+    </w:p>
+    <w:p>
+      <w:pPr>
+        <w:rPr>
+          <w:rFonts w:ascii="Times New Roman" w:hAnsi="Times New Roman" w:cs="Times New Roman"/>
+          <w:b/>
+          <w:bCs/>
+          <w:i/>
+          <w:iCs/>
+          <w:sz w:val="24"/>
+          <w:szCs w:val="24"/>
+        </w:rPr>
+      </w:pPr>
+    </w:p>
+    <w:p>
+      <w:pPr>
+        <w:spacing w:line="480" w:lineRule="auto"/>
+        <w:jc w:val="center"/>
+        <w:rPr>
+          <w:rFonts w:ascii="Times New Roman" w:hAnsi="Times New Roman" w:cs="Times New Roman"/>
+          <w:sz w:val="24"/>
+          <w:szCs w:val="24"/>
+        </w:rPr>
+      </w:pPr>
+      <w:r>
+        <w:rPr>
+          <w:rFonts w:ascii="Times New Roman" w:hAnsi="Times New Roman" w:cs="Times New Roman"/>
+          <w:sz w:val="24"/>
+          <w:szCs w:val="24"/>
+        </w:rPr>
+        <w:t xml:space="preserve">AN ABSTRACT IN </w:t>
+      </w:r>
+      <w:r>
+        <w:rPr>
+          <w:rFonts w:ascii="Times New Roman" w:hAnsi="Times New Roman" w:cs="Times New Roman"/>
+          <w:sz w:val="24"/>
+          <w:szCs w:val="24"/>
+        </w:rPr>
+        <w:t>REALLOCATING AMERICAN COMMUNITY SURVEY</w:t>
+      </w:r>
+      <w:commentRangeStart w:id="6"/>
+      <w:commentRangeStart w:id="7"/>
       <w:commentRangeEnd w:id="6"/>
       <w:r>
         <w:rPr>
           <w:rStyle w:val="CommentReference"/>
+          <w:rFonts w:ascii="Times New Roman" w:hAnsi="Times New Roman" w:cs="Times New Roman"/>
+          <w:sz w:val="24"/>
+          <w:szCs w:val="24"/>
         </w:rPr>
         <w:commentReference w:id="6"/>
       </w:r>
-    </w:p>
-    <w:p>
-      <w:pPr>
-        <w:rPr>
-          <w:b/>
-          <w:bCs/>
-        </w:rPr>
-      </w:pPr>
-    </w:p>
-    <w:p>
-      <w:pPr>
-        <w:rPr>
-          <w:rFonts w:ascii="Times New Roman" w:hAnsi="Times New Roman" w:cs="Times New Roman"/>
-          <w:b/>
-          <w:bCs/>
-          <w:i/>
-          <w:iCs/>
-          <w:sz w:val="24"/>
-          <w:szCs w:val="24"/>
-        </w:rPr>
-      </w:pPr>
-      <w:commentRangeStart w:id="7"/>
+      <w:commentRangeEnd w:id="7"/>
+      <w:r>
+        <w:rPr>
+          <w:rStyle w:val="CommentReference"/>
+          <w:rFonts w:ascii="Times New Roman" w:hAnsi="Times New Roman" w:cs="Times New Roman"/>
+          <w:sz w:val="24"/>
+          <w:szCs w:val="24"/>
+        </w:rPr>
+        <w:commentReference w:id="7"/>
+      </w:r>
+      <w:r>
+        <w:rPr>
+          <w:rFonts w:ascii="Times New Roman" w:hAnsi="Times New Roman" w:cs="Times New Roman"/>
+          <w:sz w:val="24"/>
+          <w:szCs w:val="24"/>
+        </w:rPr>
+        <w:t xml:space="preserve"> DATA FROM CENSUS GEOGRAPHIES TO NEIGHBORHOOD BOUNDARIES.</w:t>
+      </w:r>
+    </w:p>
+    <w:p>
+      <w:pPr>
+        <w:ind w:left="720" w:firstLine="720"/>
+        <w:rPr>
+          <w:rFonts w:ascii="Times New Roman" w:hAnsi="Times New Roman" w:cs="Times New Roman"/>
+          <w:sz w:val="24"/>
+          <w:szCs w:val="24"/>
+        </w:rPr>
+      </w:pPr>
+      <w:r>
+        <w:rPr>
+          <w:rFonts w:ascii="Times New Roman" w:hAnsi="Times New Roman" w:cs="Times New Roman"/>
+          <w:sz w:val="24"/>
+          <w:szCs w:val="24"/>
+        </w:rPr>
+        <w:t xml:space="preserve">Satyasree Golla, Candidate for the Master of Science Degree </w:t>
+      </w:r>
+    </w:p>
+    <w:p>
+      <w:pPr>
+        <w:ind w:left="1440" w:firstLine="720"/>
+        <w:rPr>
+          <w:rFonts w:ascii="Times New Roman" w:hAnsi="Times New Roman" w:cs="Times New Roman"/>
+          <w:sz w:val="24"/>
+          <w:szCs w:val="24"/>
+        </w:rPr>
+      </w:pPr>
+      <w:r>
+        <w:rPr>
+          <w:rFonts w:ascii="Times New Roman" w:hAnsi="Times New Roman" w:cs="Times New Roman"/>
+          <w:sz w:val="24"/>
+          <w:szCs w:val="24"/>
+        </w:rPr>
+        <w:t xml:space="preserve">University of Missouri-Kansas City, 2021 </w:t>
+      </w:r>
+    </w:p>
+    <w:p>
+      <w:pPr>
+        <w:ind w:firstLine="720"/>
+        <w:rPr>
+          <w:rFonts w:ascii="Times New Roman" w:hAnsi="Times New Roman" w:cs="Times New Roman"/>
+          <w:sz w:val="24"/>
+          <w:szCs w:val="24"/>
+        </w:rPr>
+      </w:pPr>
+    </w:p>
+    <w:p>
+      <w:pPr>
+        <w:ind w:firstLine="720"/>
+        <w:rPr>
+          <w:rFonts w:ascii="Times New Roman" w:hAnsi="Times New Roman" w:cs="Times New Roman"/>
+          <w:sz w:val="24"/>
+          <w:szCs w:val="24"/>
+        </w:rPr>
+      </w:pPr>
+    </w:p>
+    <w:p>
+      <w:pPr>
+        <w:ind w:firstLine="720"/>
+        <w:rPr>
+          <w:rFonts w:ascii="Times New Roman" w:hAnsi="Times New Roman" w:cs="Times New Roman"/>
+          <w:sz w:val="24"/>
+          <w:szCs w:val="24"/>
+        </w:rPr>
+      </w:pPr>
+    </w:p>
+    <w:p>
+      <w:pPr>
+        <w:ind w:firstLine="720"/>
+        <w:rPr>
+          <w:rFonts w:ascii="Times New Roman" w:hAnsi="Times New Roman" w:cs="Times New Roman"/>
+          <w:sz w:val="24"/>
+          <w:szCs w:val="24"/>
+        </w:rPr>
+      </w:pPr>
+    </w:p>
+    <w:p>
+      <w:pPr>
+        <w:ind w:firstLine="720"/>
+        <w:rPr>
+          <w:rFonts w:ascii="Times New Roman" w:hAnsi="Times New Roman" w:cs="Times New Roman"/>
+          <w:sz w:val="24"/>
+          <w:szCs w:val="24"/>
+        </w:rPr>
+      </w:pPr>
+    </w:p>
+    <w:p>
+      <w:pPr>
+        <w:ind w:firstLine="720"/>
+        <w:rPr>
+          <w:rFonts w:ascii="Times New Roman" w:hAnsi="Times New Roman" w:cs="Times New Roman"/>
+          <w:b/>
+          <w:bCs/>
+          <w:i/>
+          <w:iCs/>
+          <w:sz w:val="24"/>
+          <w:szCs w:val="24"/>
+        </w:rPr>
+      </w:pPr>
+      <w:r>
+        <w:rPr>
+          <w:rFonts w:ascii="Times New Roman" w:hAnsi="Times New Roman" w:cs="Times New Roman"/>
+          <w:sz w:val="24"/>
+          <w:szCs w:val="24"/>
+        </w:rPr>
+        <w:t>ABSTRACT “This section to be completed at a later date”</w:t>
+      </w:r>
+    </w:p>
+    <w:p>
+      <w:pPr>
+        <w:rPr>
+          <w:rFonts w:ascii="Times New Roman" w:hAnsi="Times New Roman" w:cs="Times New Roman"/>
+          <w:b/>
+          <w:bCs/>
+          <w:i/>
+          <w:iCs/>
+          <w:sz w:val="24"/>
+          <w:szCs w:val="24"/>
+        </w:rPr>
+      </w:pPr>
+    </w:p>
+    <w:p>
+      <w:pPr>
+        <w:rPr>
+          <w:rFonts w:ascii="Times New Roman" w:hAnsi="Times New Roman" w:cs="Times New Roman"/>
+          <w:b/>
+          <w:bCs/>
+          <w:i/>
+          <w:iCs/>
+          <w:sz w:val="24"/>
+          <w:szCs w:val="24"/>
+        </w:rPr>
+      </w:pPr>
+    </w:p>
+    <w:p>
+      <w:pPr>
+        <w:rPr>
+          <w:rFonts w:ascii="Times New Roman" w:hAnsi="Times New Roman" w:cs="Times New Roman"/>
+          <w:b/>
+          <w:bCs/>
+          <w:i/>
+          <w:iCs/>
+          <w:sz w:val="24"/>
+          <w:szCs w:val="24"/>
+        </w:rPr>
+      </w:pPr>
+    </w:p>
+    <w:p>
+      <w:pPr>
+        <w:rPr>
+          <w:rFonts w:ascii="Times New Roman" w:hAnsi="Times New Roman" w:cs="Times New Roman"/>
+          <w:b/>
+          <w:bCs/>
+          <w:i/>
+          <w:iCs/>
+          <w:sz w:val="24"/>
+          <w:szCs w:val="24"/>
+        </w:rPr>
+      </w:pPr>
+    </w:p>
+    <w:p>
+      <w:pPr>
+        <w:rPr>
+          <w:rFonts w:ascii="Times New Roman" w:hAnsi="Times New Roman" w:cs="Times New Roman"/>
+          <w:b/>
+          <w:bCs/>
+          <w:i/>
+          <w:iCs/>
+          <w:sz w:val="24"/>
+          <w:szCs w:val="24"/>
+        </w:rPr>
+      </w:pPr>
+    </w:p>
+    <w:p>
+      <w:pPr>
+        <w:rPr>
+          <w:rFonts w:ascii="Times New Roman" w:hAnsi="Times New Roman" w:cs="Times New Roman"/>
+          <w:b/>
+          <w:bCs/>
+          <w:i/>
+          <w:iCs/>
+          <w:sz w:val="24"/>
+          <w:szCs w:val="24"/>
+        </w:rPr>
+      </w:pPr>
+    </w:p>
+    <w:p>
+      <w:pPr>
+        <w:rPr>
+          <w:rFonts w:ascii="Times New Roman" w:hAnsi="Times New Roman" w:cs="Times New Roman"/>
+          <w:b/>
+          <w:bCs/>
+          <w:i/>
+          <w:iCs/>
+          <w:sz w:val="24"/>
+          <w:szCs w:val="24"/>
+        </w:rPr>
+      </w:pPr>
+    </w:p>
+    <w:p>
+      <w:pPr>
+        <w:rPr>
+          <w:rFonts w:ascii="Times New Roman" w:hAnsi="Times New Roman" w:cs="Times New Roman"/>
+          <w:b/>
+          <w:bCs/>
+          <w:i/>
+          <w:iCs/>
+          <w:sz w:val="24"/>
+          <w:szCs w:val="24"/>
+        </w:rPr>
+      </w:pPr>
+    </w:p>
+    <w:p>
+      <w:pPr>
+        <w:spacing w:after="0"/>
+        <w:rPr>
+          <w:rFonts w:ascii="Times New Roman" w:hAnsi="Times New Roman" w:cs="Times New Roman"/>
+          <w:b/>
+          <w:bCs/>
+          <w:i/>
+          <w:iCs/>
+          <w:sz w:val="24"/>
+          <w:szCs w:val="24"/>
+        </w:rPr>
+      </w:pPr>
       <w:r>
         <w:rPr>
           <w:rFonts w:ascii="Times New Roman" w:hAnsi="Times New Roman" w:cs="Times New Roman"/>
@@ -672,6 +1635,153 @@
           <w:szCs w:val="24"/>
         </w:rPr>
         <w:lastRenderedPageBreak/>
+        <w:tab/>
+      </w:r>
+      <w:r>
+        <w:rPr>
+          <w:rFonts w:ascii="Times New Roman" w:hAnsi="Times New Roman" w:cs="Times New Roman"/>
+          <w:b/>
+          <w:bCs/>
+          <w:i/>
+          <w:iCs/>
+          <w:sz w:val="24"/>
+          <w:szCs w:val="24"/>
+        </w:rPr>
+        <w:tab/>
+      </w:r>
+      <w:r>
+        <w:rPr>
+          <w:rFonts w:ascii="Times New Roman" w:hAnsi="Times New Roman" w:cs="Times New Roman"/>
+          <w:b/>
+          <w:bCs/>
+          <w:i/>
+          <w:iCs/>
+          <w:sz w:val="24"/>
+          <w:szCs w:val="24"/>
+        </w:rPr>
+        <w:tab/>
+      </w:r>
+      <w:r>
+        <w:rPr>
+          <w:rFonts w:ascii="Times New Roman" w:hAnsi="Times New Roman" w:cs="Times New Roman"/>
+          <w:b/>
+          <w:bCs/>
+          <w:i/>
+          <w:iCs/>
+          <w:sz w:val="24"/>
+          <w:szCs w:val="24"/>
+        </w:rPr>
+        <w:tab/>
+      </w:r>
+      <w:r>
+        <w:rPr>
+          <w:rFonts w:ascii="Times New Roman" w:hAnsi="Times New Roman" w:cs="Times New Roman"/>
+          <w:b/>
+          <w:bCs/>
+          <w:i/>
+          <w:iCs/>
+          <w:sz w:val="24"/>
+          <w:szCs w:val="24"/>
+        </w:rPr>
+        <w:tab/>
+        <w:t>CHAPTER ONE</w:t>
+      </w:r>
+    </w:p>
+    <w:p>
+      <w:pPr>
+        <w:rPr>
+          <w:rFonts w:ascii="Times New Roman" w:hAnsi="Times New Roman" w:cs="Times New Roman"/>
+          <w:b/>
+          <w:bCs/>
+          <w:i/>
+          <w:iCs/>
+          <w:sz w:val="24"/>
+          <w:szCs w:val="24"/>
+        </w:rPr>
+      </w:pPr>
+      <w:r>
+        <w:rPr>
+          <w:rFonts w:ascii="Times New Roman" w:hAnsi="Times New Roman" w:cs="Times New Roman"/>
+          <w:b/>
+          <w:bCs/>
+          <w:i/>
+          <w:iCs/>
+          <w:sz w:val="24"/>
+          <w:szCs w:val="24"/>
+        </w:rPr>
+        <w:tab/>
+      </w:r>
+      <w:r>
+        <w:rPr>
+          <w:rFonts w:ascii="Times New Roman" w:hAnsi="Times New Roman" w:cs="Times New Roman"/>
+          <w:b/>
+          <w:bCs/>
+          <w:i/>
+          <w:iCs/>
+          <w:sz w:val="24"/>
+          <w:szCs w:val="24"/>
+        </w:rPr>
+        <w:tab/>
+      </w:r>
+      <w:r>
+        <w:rPr>
+          <w:rFonts w:ascii="Times New Roman" w:hAnsi="Times New Roman" w:cs="Times New Roman"/>
+          <w:b/>
+          <w:bCs/>
+          <w:i/>
+          <w:iCs/>
+          <w:sz w:val="24"/>
+          <w:szCs w:val="24"/>
+        </w:rPr>
+        <w:tab/>
+      </w:r>
+      <w:r>
+        <w:rPr>
+          <w:rFonts w:ascii="Times New Roman" w:hAnsi="Times New Roman" w:cs="Times New Roman"/>
+          <w:b/>
+          <w:bCs/>
+          <w:i/>
+          <w:iCs/>
+          <w:sz w:val="24"/>
+          <w:szCs w:val="24"/>
+        </w:rPr>
+        <w:tab/>
+      </w:r>
+      <w:r>
+        <w:rPr>
+          <w:rFonts w:ascii="Times New Roman" w:hAnsi="Times New Roman" w:cs="Times New Roman"/>
+          <w:b/>
+          <w:bCs/>
+          <w:i/>
+          <w:iCs/>
+          <w:sz w:val="24"/>
+          <w:szCs w:val="24"/>
+        </w:rPr>
+        <w:tab/>
+        <w:t xml:space="preserve">  </w:t>
+      </w:r>
+      <w:r>
+        <w:rPr>
+          <w:rFonts w:ascii="Times New Roman" w:hAnsi="Times New Roman" w:cs="Times New Roman"/>
+          <w:b/>
+          <w:bCs/>
+          <w:i/>
+          <w:iCs/>
+          <w:sz w:val="24"/>
+          <w:szCs w:val="24"/>
+        </w:rPr>
+        <w:t>(</w:t>
+      </w:r>
+      <w:r>
+        <w:rPr>
+          <w:rFonts w:ascii="Times New Roman" w:hAnsi="Times New Roman" w:cs="Times New Roman"/>
+          <w:b/>
+          <w:bCs/>
+          <w:i/>
+          <w:iCs/>
+          <w:sz w:val="24"/>
+          <w:szCs w:val="24"/>
+        </w:rPr>
         <w:t>Introduction</w:t>
       </w:r>
       <w:r>
@@ -684,15 +1794,21 @@
           <w:sz w:val="24"/>
           <w:szCs w:val="24"/>
         </w:rPr>
-        <w:t>:</w:t>
-      </w:r>
-      <w:commentRangeEnd w:id="7"/>
-      <w:r>
-        <w:rPr>
-          <w:rStyle w:val="CommentReference"/>
-        </w:rPr>
-        <w:commentReference w:id="7"/>
-      </w:r>
+        <w:t>)</w:t>
+      </w:r>
+    </w:p>
+    <w:p>
+      <w:pPr>
+        <w:rPr>
+          <w:rFonts w:ascii="Times New Roman" w:hAnsi="Times New Roman" w:cs="Times New Roman"/>
+          <w:b/>
+          <w:bCs/>
+          <w:i/>
+          <w:iCs/>
+          <w:sz w:val="24"/>
+          <w:szCs w:val="24"/>
+        </w:rPr>
+      </w:pPr>
     </w:p>
     <w:p>
       <w:pPr>
@@ -787,15 +1903,326 @@
       <w:pPr>
         <w:rPr>
           <w:rFonts w:ascii="Times New Roman" w:hAnsi="Times New Roman" w:cs="Times New Roman"/>
-          <w:b/>
-          <w:bCs/>
-          <w:i/>
-          <w:iCs/>
-          <w:sz w:val="24"/>
-          <w:szCs w:val="24"/>
-        </w:rPr>
-      </w:pPr>
-      <w:commentRangeStart w:id="8"/>
+          <w:sz w:val="24"/>
+          <w:szCs w:val="24"/>
+        </w:rPr>
+      </w:pPr>
+    </w:p>
+    <w:p>
+      <w:pPr>
+        <w:rPr>
+          <w:rFonts w:ascii="Times New Roman" w:hAnsi="Times New Roman" w:cs="Times New Roman"/>
+          <w:sz w:val="24"/>
+          <w:szCs w:val="24"/>
+        </w:rPr>
+      </w:pPr>
+    </w:p>
+    <w:p>
+      <w:pPr>
+        <w:rPr>
+          <w:rFonts w:ascii="Times New Roman" w:hAnsi="Times New Roman" w:cs="Times New Roman"/>
+          <w:sz w:val="24"/>
+          <w:szCs w:val="24"/>
+        </w:rPr>
+      </w:pPr>
+    </w:p>
+    <w:p>
+      <w:pPr>
+        <w:rPr>
+          <w:rFonts w:ascii="Times New Roman" w:hAnsi="Times New Roman" w:cs="Times New Roman"/>
+          <w:sz w:val="24"/>
+          <w:szCs w:val="24"/>
+        </w:rPr>
+      </w:pPr>
+    </w:p>
+    <w:p>
+      <w:pPr>
+        <w:rPr>
+          <w:rFonts w:ascii="Times New Roman" w:hAnsi="Times New Roman" w:cs="Times New Roman"/>
+          <w:sz w:val="24"/>
+          <w:szCs w:val="24"/>
+        </w:rPr>
+      </w:pPr>
+    </w:p>
+    <w:p>
+      <w:pPr>
+        <w:rPr>
+          <w:rFonts w:ascii="Times New Roman" w:hAnsi="Times New Roman" w:cs="Times New Roman"/>
+          <w:sz w:val="24"/>
+          <w:szCs w:val="24"/>
+        </w:rPr>
+      </w:pPr>
+    </w:p>
+    <w:p>
+      <w:pPr>
+        <w:rPr>
+          <w:rFonts w:ascii="Times New Roman" w:hAnsi="Times New Roman" w:cs="Times New Roman"/>
+          <w:sz w:val="24"/>
+          <w:szCs w:val="24"/>
+        </w:rPr>
+      </w:pPr>
+    </w:p>
+    <w:p>
+      <w:pPr>
+        <w:rPr>
+          <w:rFonts w:ascii="Times New Roman" w:hAnsi="Times New Roman" w:cs="Times New Roman"/>
+          <w:sz w:val="24"/>
+          <w:szCs w:val="24"/>
+        </w:rPr>
+      </w:pPr>
+    </w:p>
+    <w:p>
+      <w:pPr>
+        <w:rPr>
+          <w:rFonts w:ascii="Times New Roman" w:hAnsi="Times New Roman" w:cs="Times New Roman"/>
+          <w:sz w:val="24"/>
+          <w:szCs w:val="24"/>
+        </w:rPr>
+      </w:pPr>
+    </w:p>
+    <w:p>
+      <w:pPr>
+        <w:rPr>
+          <w:rFonts w:ascii="Times New Roman" w:hAnsi="Times New Roman" w:cs="Times New Roman"/>
+          <w:sz w:val="24"/>
+          <w:szCs w:val="24"/>
+        </w:rPr>
+      </w:pPr>
+    </w:p>
+    <w:p>
+      <w:pPr>
+        <w:rPr>
+          <w:rFonts w:ascii="Times New Roman" w:hAnsi="Times New Roman" w:cs="Times New Roman"/>
+          <w:sz w:val="24"/>
+          <w:szCs w:val="24"/>
+        </w:rPr>
+      </w:pPr>
+    </w:p>
+    <w:p>
+      <w:pPr>
+        <w:rPr>
+          <w:rFonts w:ascii="Times New Roman" w:hAnsi="Times New Roman" w:cs="Times New Roman"/>
+          <w:sz w:val="24"/>
+          <w:szCs w:val="24"/>
+        </w:rPr>
+      </w:pPr>
+    </w:p>
+    <w:p>
+      <w:pPr>
+        <w:rPr>
+          <w:rFonts w:ascii="Times New Roman" w:hAnsi="Times New Roman" w:cs="Times New Roman"/>
+          <w:sz w:val="24"/>
+          <w:szCs w:val="24"/>
+        </w:rPr>
+      </w:pPr>
+    </w:p>
+    <w:p>
+      <w:pPr>
+        <w:rPr>
+          <w:rFonts w:ascii="Times New Roman" w:hAnsi="Times New Roman" w:cs="Times New Roman"/>
+          <w:sz w:val="24"/>
+          <w:szCs w:val="24"/>
+        </w:rPr>
+      </w:pPr>
+    </w:p>
+    <w:p>
+      <w:pPr>
+        <w:rPr>
+          <w:rFonts w:ascii="Times New Roman" w:hAnsi="Times New Roman" w:cs="Times New Roman"/>
+          <w:sz w:val="24"/>
+          <w:szCs w:val="24"/>
+        </w:rPr>
+      </w:pPr>
+    </w:p>
+    <w:p>
+      <w:pPr>
+        <w:rPr>
+          <w:rFonts w:ascii="Times New Roman" w:hAnsi="Times New Roman" w:cs="Times New Roman"/>
+          <w:sz w:val="24"/>
+          <w:szCs w:val="24"/>
+        </w:rPr>
+      </w:pPr>
+    </w:p>
+    <w:p>
+      <w:pPr>
+        <w:rPr>
+          <w:rFonts w:ascii="Times New Roman" w:hAnsi="Times New Roman" w:cs="Times New Roman"/>
+          <w:sz w:val="24"/>
+          <w:szCs w:val="24"/>
+        </w:rPr>
+      </w:pPr>
+    </w:p>
+    <w:p>
+      <w:pPr>
+        <w:rPr>
+          <w:rFonts w:ascii="Times New Roman" w:hAnsi="Times New Roman" w:cs="Times New Roman"/>
+          <w:sz w:val="24"/>
+          <w:szCs w:val="24"/>
+        </w:rPr>
+      </w:pPr>
+    </w:p>
+    <w:p>
+      <w:pPr>
+        <w:rPr>
+          <w:rFonts w:ascii="Times New Roman" w:hAnsi="Times New Roman" w:cs="Times New Roman"/>
+          <w:sz w:val="24"/>
+          <w:szCs w:val="24"/>
+        </w:rPr>
+      </w:pPr>
+    </w:p>
+    <w:p>
+      <w:pPr>
+        <w:rPr>
+          <w:rFonts w:ascii="Times New Roman" w:hAnsi="Times New Roman" w:cs="Times New Roman"/>
+          <w:sz w:val="24"/>
+          <w:szCs w:val="24"/>
+        </w:rPr>
+      </w:pPr>
+    </w:p>
+    <w:p>
+      <w:pPr>
+        <w:rPr>
+          <w:rFonts w:ascii="Times New Roman" w:hAnsi="Times New Roman" w:cs="Times New Roman"/>
+          <w:sz w:val="24"/>
+          <w:szCs w:val="24"/>
+        </w:rPr>
+      </w:pPr>
+    </w:p>
+    <w:p>
+      <w:pPr>
+        <w:rPr>
+          <w:rFonts w:ascii="Times New Roman" w:hAnsi="Times New Roman" w:cs="Times New Roman"/>
+          <w:sz w:val="24"/>
+          <w:szCs w:val="24"/>
+        </w:rPr>
+      </w:pPr>
+    </w:p>
+    <w:p>
+      <w:pPr>
+        <w:spacing w:after="0"/>
+        <w:rPr>
+          <w:rFonts w:ascii="Times New Roman" w:hAnsi="Times New Roman" w:cs="Times New Roman"/>
+          <w:sz w:val="24"/>
+          <w:szCs w:val="24"/>
+        </w:rPr>
+      </w:pPr>
+      <w:r>
+        <w:rPr>
+          <w:rFonts w:ascii="Times New Roman" w:hAnsi="Times New Roman" w:cs="Times New Roman"/>
+          <w:sz w:val="24"/>
+          <w:szCs w:val="24"/>
+        </w:rPr>
+        <w:tab/>
+      </w:r>
+      <w:r>
+        <w:rPr>
+          <w:rFonts w:ascii="Times New Roman" w:hAnsi="Times New Roman" w:cs="Times New Roman"/>
+          <w:sz w:val="24"/>
+          <w:szCs w:val="24"/>
+        </w:rPr>
+        <w:tab/>
+      </w:r>
+      <w:r>
+        <w:rPr>
+          <w:rFonts w:ascii="Times New Roman" w:hAnsi="Times New Roman" w:cs="Times New Roman"/>
+          <w:sz w:val="24"/>
+          <w:szCs w:val="24"/>
+        </w:rPr>
+        <w:tab/>
+      </w:r>
+      <w:r>
+        <w:rPr>
+          <w:rFonts w:ascii="Times New Roman" w:hAnsi="Times New Roman" w:cs="Times New Roman"/>
+          <w:sz w:val="24"/>
+          <w:szCs w:val="24"/>
+        </w:rPr>
+        <w:tab/>
+      </w:r>
+      <w:r>
+        <w:rPr>
+          <w:rFonts w:ascii="Times New Roman" w:hAnsi="Times New Roman" w:cs="Times New Roman"/>
+          <w:sz w:val="24"/>
+          <w:szCs w:val="24"/>
+        </w:rPr>
+        <w:tab/>
+      </w:r>
+    </w:p>
+    <w:p>
+      <w:pPr>
+        <w:spacing w:after="0"/>
+        <w:rPr>
+          <w:rFonts w:ascii="Times New Roman" w:hAnsi="Times New Roman" w:cs="Times New Roman"/>
+          <w:sz w:val="24"/>
+          <w:szCs w:val="24"/>
+        </w:rPr>
+      </w:pPr>
+    </w:p>
+    <w:p>
+      <w:pPr>
+        <w:spacing w:after="0"/>
+        <w:ind w:left="3600"/>
+        <w:rPr>
+          <w:rFonts w:ascii="Times New Roman" w:hAnsi="Times New Roman" w:cs="Times New Roman"/>
+          <w:b/>
+          <w:bCs/>
+          <w:i/>
+          <w:iCs/>
+          <w:sz w:val="24"/>
+          <w:szCs w:val="24"/>
+        </w:rPr>
+      </w:pPr>
+      <w:r>
+        <w:rPr>
+          <w:rFonts w:ascii="Times New Roman" w:hAnsi="Times New Roman" w:cs="Times New Roman"/>
+          <w:b/>
+          <w:bCs/>
+          <w:i/>
+          <w:iCs/>
+          <w:sz w:val="24"/>
+          <w:szCs w:val="24"/>
+        </w:rPr>
+        <w:lastRenderedPageBreak/>
+        <w:t xml:space="preserve">CHAPTER </w:t>
+      </w:r>
+      <w:r>
+        <w:rPr>
+          <w:rFonts w:ascii="Times New Roman" w:hAnsi="Times New Roman" w:cs="Times New Roman"/>
+          <w:b/>
+          <w:bCs/>
+          <w:i/>
+          <w:iCs/>
+          <w:sz w:val="24"/>
+          <w:szCs w:val="24"/>
+        </w:rPr>
+        <w:t>TWO</w:t>
+      </w:r>
+    </w:p>
+    <w:p>
+      <w:pPr>
+        <w:spacing w:after="0"/>
+        <w:ind w:left="2880" w:firstLine="720"/>
+        <w:rPr>
+          <w:rFonts w:ascii="Times New Roman" w:hAnsi="Times New Roman" w:cs="Times New Roman"/>
+          <w:b/>
+          <w:bCs/>
+          <w:i/>
+          <w:iCs/>
+          <w:sz w:val="24"/>
+          <w:szCs w:val="24"/>
+        </w:rPr>
+      </w:pPr>
+      <w:r>
+        <w:rPr>
+          <w:rFonts w:ascii="Times New Roman" w:hAnsi="Times New Roman" w:cs="Times New Roman"/>
+          <w:b/>
+          <w:bCs/>
+          <w:i/>
+          <w:iCs/>
+          <w:sz w:val="24"/>
+          <w:szCs w:val="24"/>
+        </w:rPr>
+        <w:t>(</w:t>
+      </w:r>
       <w:r>
         <w:rPr>
           <w:rFonts w:ascii="Times New Roman" w:hAnsi="Times New Roman" w:cs="Times New Roman"/>
@@ -818,14 +2245,80 @@
           <w:sz w:val="24"/>
           <w:szCs w:val="24"/>
         </w:rPr>
-        <w:t>:</w:t>
-      </w:r>
-      <w:commentRangeEnd w:id="8"/>
-      <w:r>
-        <w:rPr>
-          <w:rStyle w:val="CommentReference"/>
-        </w:rPr>
-        <w:commentReference w:id="8"/>
+        <w:t>)</w:t>
+      </w:r>
+    </w:p>
+    <w:p>
+      <w:pPr>
+        <w:rPr>
+          <w:rFonts w:ascii="Times New Roman" w:hAnsi="Times New Roman" w:cs="Times New Roman"/>
+          <w:b/>
+          <w:bCs/>
+          <w:i/>
+          <w:iCs/>
+          <w:sz w:val="24"/>
+          <w:szCs w:val="24"/>
+        </w:rPr>
+      </w:pPr>
+      <w:r>
+        <w:rPr>
+          <w:rFonts w:ascii="Times New Roman" w:hAnsi="Times New Roman" w:cs="Times New Roman"/>
+          <w:b/>
+          <w:bCs/>
+          <w:i/>
+          <w:iCs/>
+          <w:sz w:val="24"/>
+          <w:szCs w:val="24"/>
+        </w:rPr>
+        <w:tab/>
+      </w:r>
+      <w:r>
+        <w:rPr>
+          <w:rFonts w:ascii="Times New Roman" w:hAnsi="Times New Roman" w:cs="Times New Roman"/>
+          <w:b/>
+          <w:bCs/>
+          <w:i/>
+          <w:iCs/>
+          <w:sz w:val="24"/>
+          <w:szCs w:val="24"/>
+        </w:rPr>
+        <w:tab/>
+      </w:r>
+      <w:r>
+        <w:rPr>
+          <w:rFonts w:ascii="Times New Roman" w:hAnsi="Times New Roman" w:cs="Times New Roman"/>
+          <w:b/>
+          <w:bCs/>
+          <w:i/>
+          <w:iCs/>
+          <w:sz w:val="24"/>
+          <w:szCs w:val="24"/>
+        </w:rPr>
+        <w:tab/>
+      </w:r>
+      <w:r>
+        <w:rPr>
+          <w:rFonts w:ascii="Times New Roman" w:hAnsi="Times New Roman" w:cs="Times New Roman"/>
+          <w:b/>
+          <w:bCs/>
+          <w:i/>
+          <w:iCs/>
+          <w:sz w:val="24"/>
+          <w:szCs w:val="24"/>
+        </w:rPr>
+        <w:tab/>
+      </w:r>
+      <w:r>
+        <w:rPr>
+          <w:rFonts w:ascii="Times New Roman" w:hAnsi="Times New Roman" w:cs="Times New Roman"/>
+          <w:b/>
+          <w:bCs/>
+          <w:i/>
+          <w:iCs/>
+          <w:sz w:val="24"/>
+          <w:szCs w:val="24"/>
+        </w:rPr>
+        <w:tab/>
       </w:r>
     </w:p>
     <w:p>
@@ -1348,6 +2841,7 @@
         </w:rPr>
         <w:t xml:space="preserve">Block Groups (BGs) are statistical divisions of census tracts, are generally defined to contain between 600 and 3,000 </w:t>
       </w:r>
+      <w:proofErr w:type="gramStart"/>
       <w:r>
         <w:rPr>
           <w:rFonts w:ascii="Times New Roman" w:hAnsi="Times New Roman" w:cs="Times New Roman"/>
@@ -1362,8 +2856,17 @@
           <w:sz w:val="24"/>
           <w:szCs w:val="24"/>
         </w:rPr>
+        <w:t>,</w:t>
+      </w:r>
+      <w:r>
+        <w:rPr>
+          <w:rFonts w:ascii="Times New Roman" w:hAnsi="Times New Roman" w:cs="Times New Roman"/>
+          <w:sz w:val="24"/>
+          <w:szCs w:val="24"/>
+        </w:rPr>
         <w:t xml:space="preserve"> and</w:t>
       </w:r>
+      <w:proofErr w:type="gramEnd"/>
       <w:r>
         <w:rPr>
           <w:rFonts w:ascii="Times New Roman" w:hAnsi="Times New Roman" w:cs="Times New Roman"/>
@@ -1482,28 +2985,39 @@
           <w:sz w:val="24"/>
           <w:szCs w:val="24"/>
         </w:rPr>
+        <w:t>Somewhere in this section, put background about TIGER files.</w:t>
+      </w:r>
+    </w:p>
+    <w:p>
+      <w:pPr>
+        <w:rPr>
+          <w:rFonts w:ascii="Times New Roman" w:hAnsi="Times New Roman" w:cs="Times New Roman"/>
+          <w:b/>
+          <w:bCs/>
+          <w:sz w:val="24"/>
+          <w:szCs w:val="24"/>
+        </w:rPr>
+      </w:pPr>
+    </w:p>
+    <w:p>
+      <w:pPr>
+        <w:rPr>
+          <w:rFonts w:ascii="Times New Roman" w:hAnsi="Times New Roman" w:cs="Times New Roman"/>
+          <w:b/>
+          <w:bCs/>
+          <w:sz w:val="24"/>
+          <w:szCs w:val="24"/>
+        </w:rPr>
+      </w:pPr>
+      <w:r>
+        <w:rPr>
+          <w:rFonts w:ascii="Times New Roman" w:hAnsi="Times New Roman" w:cs="Times New Roman"/>
+          <w:b/>
+          <w:bCs/>
+          <w:sz w:val="24"/>
+          <w:szCs w:val="24"/>
+        </w:rPr>
         <w:lastRenderedPageBreak/>
-        <w:t>Somewhere in this section, put background about TIGER files.</w:t>
-      </w:r>
-    </w:p>
-    <w:p>
-      <w:pPr>
-        <w:rPr>
-          <w:rFonts w:ascii="Times New Roman" w:hAnsi="Times New Roman" w:cs="Times New Roman"/>
-          <w:b/>
-          <w:bCs/>
-          <w:sz w:val="24"/>
-          <w:szCs w:val="24"/>
-        </w:rPr>
-      </w:pPr>
-      <w:r>
-        <w:rPr>
-          <w:rFonts w:ascii="Times New Roman" w:hAnsi="Times New Roman" w:cs="Times New Roman"/>
-          <w:b/>
-          <w:bCs/>
-          <w:sz w:val="24"/>
-          <w:szCs w:val="24"/>
-        </w:rPr>
         <w:t>TIGER</w:t>
       </w:r>
       <w:r>
@@ -1747,30 +3261,501 @@
           <w:szCs w:val="24"/>
         </w:rPr>
       </w:pPr>
+      <w:commentRangeStart w:id="8"/>
+      <w:r>
+        <w:rPr>
+          <w:rFonts w:ascii="Times New Roman" w:hAnsi="Times New Roman" w:cs="Times New Roman"/>
+          <w:sz w:val="24"/>
+          <w:szCs w:val="24"/>
+        </w:rPr>
+        <w:t xml:space="preserve">The shapefiles of Census Geographies are divided into individual states. Each state has its own FIPS code (20 – Kansas; 29 – Missouri). States are divided into counties/parishes which are then divided into Census Tracts. </w:t>
+      </w:r>
+      <w:r>
+        <w:rPr>
+          <w:rFonts w:ascii="Times New Roman" w:hAnsi="Times New Roman" w:cs="Times New Roman"/>
+          <w:sz w:val="24"/>
+          <w:szCs w:val="24"/>
+        </w:rPr>
+        <w:t xml:space="preserve"> </w:t>
+      </w:r>
+      <w:r>
+        <w:rPr>
+          <w:rFonts w:ascii="Times New Roman" w:hAnsi="Times New Roman" w:cs="Times New Roman"/>
+          <w:sz w:val="24"/>
+          <w:szCs w:val="24"/>
+        </w:rPr>
+        <w:t xml:space="preserve">The information about shapefiles can be found </w:t>
+      </w:r>
+      <w:hyperlink r:id="rId12" w:history="1">
+        <w:r>
+          <w:rPr>
+            <w:rStyle w:val="Hyperlink"/>
+            <w:rFonts w:ascii="Times New Roman" w:hAnsi="Times New Roman" w:cs="Times New Roman"/>
+            <w:sz w:val="24"/>
+            <w:szCs w:val="24"/>
+          </w:rPr>
+          <w:t>here</w:t>
+        </w:r>
+      </w:hyperlink>
+      <w:r>
+        <w:rPr>
+          <w:rFonts w:ascii="Times New Roman" w:hAnsi="Times New Roman" w:cs="Times New Roman"/>
+          <w:sz w:val="24"/>
+          <w:szCs w:val="24"/>
+        </w:rPr>
+        <w:t>.</w:t>
+      </w:r>
+      <w:r>
+        <w:rPr>
+          <w:rFonts w:ascii="Times New Roman" w:hAnsi="Times New Roman" w:cs="Times New Roman"/>
+          <w:sz w:val="24"/>
+          <w:szCs w:val="24"/>
+        </w:rPr>
+        <w:t xml:space="preserve"> </w:t>
+      </w:r>
+      <w:commentRangeEnd w:id="8"/>
+      <w:r>
+        <w:rPr>
+          <w:rStyle w:val="CommentReference"/>
+        </w:rPr>
+        <w:commentReference w:id="8"/>
+      </w:r>
+    </w:p>
+    <w:p>
+      <w:pPr>
+        <w:rPr>
+          <w:rFonts w:ascii="Times New Roman" w:hAnsi="Times New Roman" w:cs="Times New Roman"/>
+          <w:b/>
+          <w:bCs/>
+          <w:sz w:val="24"/>
+          <w:szCs w:val="24"/>
+        </w:rPr>
+      </w:pPr>
+      <w:r>
+        <w:rPr>
+          <w:rFonts w:ascii="Times New Roman" w:hAnsi="Times New Roman" w:cs="Times New Roman"/>
+          <w:b/>
+          <w:bCs/>
+          <w:sz w:val="24"/>
+          <w:szCs w:val="24"/>
+        </w:rPr>
+        <w:t xml:space="preserve">Neighborhood and Community District shapefiles: </w:t>
+      </w:r>
+    </w:p>
+    <w:p>
+      <w:pPr>
+        <w:rPr>
+          <w:rFonts w:ascii="Times New Roman" w:eastAsia="Times New Roman" w:hAnsi="Times New Roman" w:cs="Times New Roman"/>
+          <w:color w:val="000000"/>
+          <w:sz w:val="24"/>
+          <w:szCs w:val="24"/>
+        </w:rPr>
+      </w:pPr>
+      <w:r>
+        <w:rPr>
+          <w:rFonts w:ascii="Times New Roman" w:hAnsi="Times New Roman" w:cs="Times New Roman"/>
+          <w:sz w:val="24"/>
+          <w:szCs w:val="24"/>
+        </w:rPr>
+        <w:t>In addition, we have shapefiles for the community districts and neighborhoods in the Kansas City metropolitan area.</w:t>
+      </w:r>
+      <w:r>
+        <w:rPr>
+          <w:rFonts w:ascii="Times New Roman" w:hAnsi="Times New Roman" w:cs="Times New Roman"/>
+          <w:sz w:val="24"/>
+          <w:szCs w:val="24"/>
+        </w:rPr>
+        <w:t xml:space="preserve"> </w:t>
+      </w:r>
+      <w:r>
+        <w:rPr>
+          <w:rFonts w:ascii="Times New Roman" w:eastAsia="Times New Roman" w:hAnsi="Times New Roman" w:cs="Times New Roman"/>
+          <w:color w:val="000000"/>
+          <w:sz w:val="24"/>
+          <w:szCs w:val="24"/>
+        </w:rPr>
+        <w:t>The two geographies, community district</w:t>
+      </w:r>
+      <w:r>
+        <w:rPr>
+          <w:rFonts w:ascii="Times New Roman" w:eastAsia="Times New Roman" w:hAnsi="Times New Roman" w:cs="Times New Roman"/>
+          <w:color w:val="000000"/>
+          <w:sz w:val="24"/>
+          <w:szCs w:val="24"/>
+        </w:rPr>
+        <w:t>,</w:t>
+      </w:r>
+      <w:r>
+        <w:rPr>
+          <w:rFonts w:ascii="Times New Roman" w:eastAsia="Times New Roman" w:hAnsi="Times New Roman" w:cs="Times New Roman"/>
+          <w:color w:val="000000"/>
+          <w:sz w:val="24"/>
+          <w:szCs w:val="24"/>
+        </w:rPr>
+        <w:t xml:space="preserve"> and neighborhood have slightly different sources. The neighborhood geography was originally developed by the Kansas </w:t>
+      </w:r>
+      <w:r>
+        <w:rPr>
+          <w:rFonts w:ascii="Times New Roman" w:eastAsia="Times New Roman" w:hAnsi="Times New Roman" w:cs="Times New Roman"/>
+          <w:color w:val="000000"/>
+          <w:sz w:val="24"/>
+          <w:szCs w:val="24"/>
+        </w:rPr>
+        <w:lastRenderedPageBreak/>
+        <w:t xml:space="preserve">City Missouri planning department in the </w:t>
+      </w:r>
+      <w:r>
+        <w:rPr>
+          <w:rFonts w:ascii="Times New Roman" w:eastAsia="Times New Roman" w:hAnsi="Times New Roman" w:cs="Times New Roman"/>
+          <w:color w:val="000000"/>
+          <w:sz w:val="24"/>
+          <w:szCs w:val="24"/>
+        </w:rPr>
+        <w:t>1980s</w:t>
+      </w:r>
+      <w:r>
+        <w:rPr>
+          <w:rFonts w:ascii="Times New Roman" w:eastAsia="Times New Roman" w:hAnsi="Times New Roman" w:cs="Times New Roman"/>
+          <w:color w:val="000000"/>
+          <w:sz w:val="24"/>
+          <w:szCs w:val="24"/>
+        </w:rPr>
+        <w:t xml:space="preserve"> as part of the </w:t>
+      </w:r>
+      <w:r>
+        <w:rPr>
+          <w:rFonts w:ascii="Times New Roman" w:eastAsia="Times New Roman" w:hAnsi="Times New Roman" w:cs="Times New Roman"/>
+          <w:color w:val="000000"/>
+          <w:sz w:val="24"/>
+          <w:szCs w:val="24"/>
+        </w:rPr>
+        <w:t>user-defined</w:t>
+      </w:r>
+      <w:r>
+        <w:rPr>
+          <w:rFonts w:ascii="Times New Roman" w:eastAsia="Times New Roman" w:hAnsi="Times New Roman" w:cs="Times New Roman"/>
+          <w:color w:val="000000"/>
+          <w:sz w:val="24"/>
+          <w:szCs w:val="24"/>
+        </w:rPr>
+        <w:t xml:space="preserve"> geography initiative of </w:t>
+      </w:r>
+      <w:r>
+        <w:rPr>
+          <w:rFonts w:ascii="Times New Roman" w:eastAsia="Times New Roman" w:hAnsi="Times New Roman" w:cs="Times New Roman"/>
+          <w:color w:val="000000"/>
+          <w:sz w:val="24"/>
+          <w:szCs w:val="24"/>
+        </w:rPr>
+        <w:t xml:space="preserve">the </w:t>
+      </w:r>
+      <w:r>
+        <w:rPr>
+          <w:rFonts w:ascii="Times New Roman" w:eastAsia="Times New Roman" w:hAnsi="Times New Roman" w:cs="Times New Roman"/>
+          <w:color w:val="000000"/>
+          <w:sz w:val="24"/>
+          <w:szCs w:val="24"/>
+        </w:rPr>
+        <w:t>US Census Department. These neighborhood boundaries, though contested at the margin in some places, were based on the pre-existing (pre-1980) social geography. The Wyandotte County neighborhoods have a similar history. The North Kansas City, Independence</w:t>
+      </w:r>
+      <w:r>
+        <w:rPr>
+          <w:rFonts w:ascii="Times New Roman" w:eastAsia="Times New Roman" w:hAnsi="Times New Roman" w:cs="Times New Roman"/>
+          <w:color w:val="000000"/>
+          <w:sz w:val="24"/>
+          <w:szCs w:val="24"/>
+        </w:rPr>
+        <w:t>,</w:t>
+      </w:r>
+      <w:r>
+        <w:rPr>
+          <w:rFonts w:ascii="Times New Roman" w:eastAsia="Times New Roman" w:hAnsi="Times New Roman" w:cs="Times New Roman"/>
+          <w:color w:val="000000"/>
+          <w:sz w:val="24"/>
+          <w:szCs w:val="24"/>
+        </w:rPr>
+        <w:t xml:space="preserve"> and Raytown neighborhoods were developed as part of the KC Health CORE initiative.</w:t>
+      </w:r>
+      <w:r>
+        <w:rPr>
+          <w:rFonts w:ascii="Times New Roman" w:eastAsia="Times New Roman" w:hAnsi="Times New Roman" w:cs="Times New Roman"/>
+          <w:color w:val="000000"/>
+          <w:sz w:val="24"/>
+          <w:szCs w:val="24"/>
+        </w:rPr>
+        <w:t xml:space="preserve"> S</w:t>
+      </w:r>
+      <w:r>
+        <w:rPr>
+          <w:rFonts w:ascii="Times New Roman" w:eastAsia="Times New Roman" w:hAnsi="Times New Roman" w:cs="Times New Roman"/>
+          <w:color w:val="000000"/>
+          <w:sz w:val="24"/>
+          <w:szCs w:val="24"/>
+        </w:rPr>
+        <w:t>light changes</w:t>
+      </w:r>
+      <w:r>
+        <w:rPr>
+          <w:rFonts w:ascii="Times New Roman" w:eastAsia="Times New Roman" w:hAnsi="Times New Roman" w:cs="Times New Roman"/>
+          <w:color w:val="000000"/>
+          <w:sz w:val="24"/>
+          <w:szCs w:val="24"/>
+        </w:rPr>
+        <w:t xml:space="preserve"> were made</w:t>
+      </w:r>
+      <w:r>
+        <w:rPr>
+          <w:rFonts w:ascii="Times New Roman" w:eastAsia="Times New Roman" w:hAnsi="Times New Roman" w:cs="Times New Roman"/>
+          <w:color w:val="000000"/>
+          <w:sz w:val="24"/>
+          <w:szCs w:val="24"/>
+        </w:rPr>
+        <w:t xml:space="preserve"> to the North Kansas City shapefiles to make them continuous (minimal gaps, no overlaps). </w:t>
+      </w:r>
+    </w:p>
+    <w:p>
+      <w:pPr>
+        <w:rPr>
+          <w:rFonts w:ascii="Times New Roman" w:hAnsi="Times New Roman" w:cs="Times New Roman"/>
+          <w:sz w:val="24"/>
+          <w:szCs w:val="24"/>
+        </w:rPr>
+      </w:pPr>
+      <w:r>
+        <w:rPr>
+          <w:rFonts w:ascii="Times New Roman" w:eastAsia="Times New Roman" w:hAnsi="Times New Roman" w:cs="Times New Roman"/>
+          <w:color w:val="000000"/>
+          <w:sz w:val="24"/>
+          <w:szCs w:val="24"/>
+        </w:rPr>
+        <w:t xml:space="preserve">The Community District geography was developed as part of the Center for Economic Information's neighborhood and urban development work. Following the work of the Chicago School of Urban Sociology (Burgess, McKenzie, etc.), </w:t>
+      </w:r>
+      <w:r>
+        <w:rPr>
+          <w:rFonts w:ascii="Times New Roman" w:eastAsia="Times New Roman" w:hAnsi="Times New Roman" w:cs="Times New Roman"/>
+          <w:color w:val="000000"/>
+          <w:sz w:val="24"/>
+          <w:szCs w:val="24"/>
+        </w:rPr>
+        <w:t>CEI</w:t>
+      </w:r>
+      <w:r>
+        <w:rPr>
+          <w:rFonts w:ascii="Times New Roman" w:eastAsia="Times New Roman" w:hAnsi="Times New Roman" w:cs="Times New Roman"/>
+          <w:color w:val="000000"/>
+          <w:sz w:val="24"/>
+          <w:szCs w:val="24"/>
+        </w:rPr>
+        <w:t xml:space="preserve"> recognized the need for mid-level geography, between the neighborhood and city level, that was rooted in the living patterns of residents. The construction of the community district geography is discussed at length in Dr. </w:t>
+      </w:r>
+      <w:r>
+        <w:rPr>
+          <w:rFonts w:ascii="Times New Roman" w:eastAsia="Times New Roman" w:hAnsi="Times New Roman" w:cs="Times New Roman"/>
+          <w:color w:val="000000"/>
+          <w:sz w:val="24"/>
+          <w:szCs w:val="24"/>
+        </w:rPr>
+        <w:t>Bowles’s</w:t>
+      </w:r>
+      <w:r>
+        <w:rPr>
+          <w:rFonts w:ascii="Times New Roman" w:eastAsia="Times New Roman" w:hAnsi="Times New Roman" w:cs="Times New Roman"/>
+          <w:color w:val="000000"/>
+          <w:sz w:val="24"/>
+          <w:szCs w:val="24"/>
+        </w:rPr>
+        <w:t xml:space="preserve"> dissertation and a slightly modified version of the community district geography is used by the KCMO planning department. </w:t>
+      </w:r>
+    </w:p>
+    <w:p>
+      <w:pPr>
+        <w:rPr>
+          <w:rFonts w:ascii="Times New Roman" w:hAnsi="Times New Roman" w:cs="Times New Roman"/>
+          <w:b/>
+          <w:bCs/>
+          <w:sz w:val="24"/>
+          <w:szCs w:val="24"/>
+        </w:rPr>
+      </w:pPr>
+      <w:r>
+        <w:rPr>
+          <w:rFonts w:ascii="Times New Roman" w:hAnsi="Times New Roman" w:cs="Times New Roman"/>
+          <w:b/>
+          <w:bCs/>
+          <w:sz w:val="24"/>
+          <w:szCs w:val="24"/>
+        </w:rPr>
+        <w:t xml:space="preserve">American Community Survey: </w:t>
+      </w:r>
+    </w:p>
+    <w:p>
+      <w:pPr>
+        <w:rPr>
+          <w:rFonts w:ascii="Times New Roman" w:hAnsi="Times New Roman" w:cs="Times New Roman"/>
+          <w:sz w:val="24"/>
+          <w:szCs w:val="24"/>
+        </w:rPr>
+      </w:pPr>
+      <w:r>
+        <w:rPr>
+          <w:rFonts w:ascii="Times New Roman" w:hAnsi="Times New Roman" w:cs="Times New Roman"/>
+          <w:sz w:val="24"/>
+          <w:szCs w:val="24"/>
+        </w:rPr>
+        <w:t xml:space="preserve">The data </w:t>
+      </w:r>
+      <w:r>
+        <w:rPr>
+          <w:rFonts w:ascii="Times New Roman" w:hAnsi="Times New Roman" w:cs="Times New Roman"/>
+          <w:sz w:val="24"/>
+          <w:szCs w:val="24"/>
+        </w:rPr>
+        <w:t>relating</w:t>
+      </w:r>
+      <w:r>
+        <w:rPr>
+          <w:rFonts w:ascii="Times New Roman" w:hAnsi="Times New Roman" w:cs="Times New Roman"/>
+          <w:sz w:val="24"/>
+          <w:szCs w:val="24"/>
+        </w:rPr>
+        <w:t xml:space="preserve"> to American Community Survey, programs</w:t>
+      </w:r>
+      <w:r>
+        <w:rPr>
+          <w:rFonts w:ascii="Times New Roman" w:hAnsi="Times New Roman" w:cs="Times New Roman"/>
+          <w:sz w:val="24"/>
+          <w:szCs w:val="24"/>
+        </w:rPr>
+        <w:t>,</w:t>
+      </w:r>
+      <w:r>
+        <w:rPr>
+          <w:rFonts w:ascii="Times New Roman" w:hAnsi="Times New Roman" w:cs="Times New Roman"/>
+          <w:sz w:val="24"/>
+          <w:szCs w:val="24"/>
+        </w:rPr>
+        <w:t xml:space="preserve"> and related articles are present </w:t>
+      </w:r>
+      <w:r>
+        <w:rPr>
+          <w:rFonts w:ascii="Times New Roman" w:hAnsi="Times New Roman" w:cs="Times New Roman"/>
+          <w:sz w:val="24"/>
+          <w:szCs w:val="24"/>
+        </w:rPr>
+        <w:t>on</w:t>
+      </w:r>
+      <w:r>
+        <w:rPr>
+          <w:rFonts w:ascii="Times New Roman" w:hAnsi="Times New Roman" w:cs="Times New Roman"/>
+          <w:sz w:val="24"/>
+          <w:szCs w:val="24"/>
+        </w:rPr>
+        <w:t xml:space="preserve"> </w:t>
+      </w:r>
+      <w:r>
+        <w:rPr>
+          <w:rFonts w:ascii="Times New Roman" w:hAnsi="Times New Roman" w:cs="Times New Roman"/>
+          <w:sz w:val="24"/>
+          <w:szCs w:val="24"/>
+        </w:rPr>
+        <w:t xml:space="preserve">the </w:t>
+      </w:r>
+      <w:r>
+        <w:rPr>
+          <w:rFonts w:ascii="Times New Roman" w:hAnsi="Times New Roman" w:cs="Times New Roman"/>
+          <w:sz w:val="24"/>
+          <w:szCs w:val="24"/>
+        </w:rPr>
+        <w:t>census bureau website. The information is derived from these publications. The mapping of subdivisions counties, tracts, block groups, pumas</w:t>
+      </w:r>
+      <w:r>
+        <w:rPr>
+          <w:rFonts w:ascii="Times New Roman" w:hAnsi="Times New Roman" w:cs="Times New Roman"/>
+          <w:sz w:val="24"/>
+          <w:szCs w:val="24"/>
+        </w:rPr>
+        <w:t>,</w:t>
+      </w:r>
+      <w:r>
+        <w:rPr>
+          <w:rFonts w:ascii="Times New Roman" w:hAnsi="Times New Roman" w:cs="Times New Roman"/>
+          <w:sz w:val="24"/>
+          <w:szCs w:val="24"/>
+        </w:rPr>
+        <w:t xml:space="preserve"> and census blocks are plotted using R studio by TIGER line/Shapefiles. Shapefile data from 2007 onward was used to develop Neighborhood and Community District boundaries. Boundaries derived </w:t>
+      </w:r>
+      <w:r>
+        <w:rPr>
+          <w:rFonts w:ascii="Times New Roman" w:hAnsi="Times New Roman" w:cs="Times New Roman"/>
+          <w:sz w:val="24"/>
+          <w:szCs w:val="24"/>
+        </w:rPr>
+        <w:t>before</w:t>
+      </w:r>
+      <w:r>
+        <w:rPr>
+          <w:rFonts w:ascii="Times New Roman" w:hAnsi="Times New Roman" w:cs="Times New Roman"/>
+          <w:sz w:val="24"/>
+          <w:szCs w:val="24"/>
+        </w:rPr>
+        <w:t xml:space="preserve"> 2007 used TIGER lines. </w:t>
+      </w:r>
+    </w:p>
+    <w:p>
+      <w:pPr>
+        <w:rPr>
+          <w:rStyle w:val="Hyperlink"/>
+          <w:rFonts w:ascii="Times New Roman" w:hAnsi="Times New Roman" w:cs="Times New Roman"/>
+          <w:color w:val="auto"/>
+          <w:sz w:val="24"/>
+          <w:szCs w:val="24"/>
+          <w:u w:val="none"/>
+        </w:rPr>
+      </w:pPr>
+      <w:r>
+        <w:rPr>
+          <w:rStyle w:val="Hyperlink"/>
+          <w:rFonts w:ascii="Times New Roman" w:hAnsi="Times New Roman" w:cs="Times New Roman"/>
+          <w:color w:val="auto"/>
+          <w:sz w:val="24"/>
+          <w:szCs w:val="24"/>
+          <w:u w:val="none"/>
+        </w:rPr>
+        <w:t xml:space="preserve">Additionally, the Census Bureau has all the information on the population, housing, and resources for </w:t>
+      </w:r>
+      <w:r>
+        <w:rPr>
+          <w:rStyle w:val="Hyperlink"/>
+          <w:rFonts w:ascii="Times New Roman" w:hAnsi="Times New Roman" w:cs="Times New Roman"/>
+          <w:color w:val="auto"/>
+          <w:sz w:val="24"/>
+          <w:szCs w:val="24"/>
+          <w:u w:val="none"/>
+        </w:rPr>
+        <w:t>the</w:t>
+      </w:r>
+      <w:r>
+        <w:rPr>
+          <w:rStyle w:val="Hyperlink"/>
+          <w:rFonts w:ascii="Times New Roman" w:hAnsi="Times New Roman" w:cs="Times New Roman"/>
+          <w:color w:val="auto"/>
+          <w:sz w:val="24"/>
+          <w:szCs w:val="24"/>
+          <w:u w:val="none"/>
+        </w:rPr>
+        <w:t xml:space="preserve"> data.census.gov website has the ACS data. Population, number of housing units in the counties, and other subdivisions are all included in the statistics. Geocodes are fundamental parts of the Geographic Reference Files and the TIGER database that the Census Bureau creates and maintains to process the outcomes of its censuses and sample surveys. These files serve as the foundation for the tabulation and distribution of the gathered data in their correct geographic entity along with the TIGER database. With the help of geocodes, it is no longer necessary to link data to geographic entities solely by name; rather, the Census Bureau's processing activities link data to geocodes that serve as substitutes for the names of geographic </w:t>
+      </w:r>
       <w:commentRangeStart w:id="9"/>
       <w:r>
         <w:rPr>
-          <w:rFonts w:ascii="Times New Roman" w:hAnsi="Times New Roman" w:cs="Times New Roman"/>
-          <w:sz w:val="24"/>
-          <w:szCs w:val="24"/>
-        </w:rPr>
-        <w:t xml:space="preserve">The shapefiles of Census Geographies are divided into individual states. Each state has its own FIPS code (20 – Kansas; 29 – Missouri). States are divided into counties/parishes which are then divided into Census Tracts. </w:t>
-      </w:r>
-      <w:r>
-        <w:rPr>
-          <w:rFonts w:ascii="Times New Roman" w:hAnsi="Times New Roman" w:cs="Times New Roman"/>
-          <w:sz w:val="24"/>
-          <w:szCs w:val="24"/>
-        </w:rPr>
-        <w:t xml:space="preserve"> </w:t>
-      </w:r>
-      <w:r>
-        <w:rPr>
-          <w:rFonts w:ascii="Times New Roman" w:hAnsi="Times New Roman" w:cs="Times New Roman"/>
-          <w:sz w:val="24"/>
-          <w:szCs w:val="24"/>
-        </w:rPr>
-        <w:t xml:space="preserve"> </w:t>
+          <w:rStyle w:val="Hyperlink"/>
+          <w:rFonts w:ascii="Times New Roman" w:hAnsi="Times New Roman" w:cs="Times New Roman"/>
+          <w:color w:val="auto"/>
+          <w:sz w:val="24"/>
+          <w:szCs w:val="24"/>
+          <w:u w:val="none"/>
+        </w:rPr>
+        <w:t>entities.</w:t>
       </w:r>
       <w:commentRangeEnd w:id="9"/>
       <w:r>
@@ -1782,377 +3767,7 @@
     </w:p>
     <w:p>
       <w:pPr>
-        <w:rPr>
-          <w:rFonts w:ascii="Times New Roman" w:hAnsi="Times New Roman" w:cs="Times New Roman"/>
-          <w:b/>
-          <w:bCs/>
-          <w:sz w:val="24"/>
-          <w:szCs w:val="24"/>
-        </w:rPr>
-      </w:pPr>
-      <w:r>
-        <w:rPr>
-          <w:rFonts w:ascii="Times New Roman" w:hAnsi="Times New Roman" w:cs="Times New Roman"/>
-          <w:b/>
-          <w:bCs/>
-          <w:sz w:val="24"/>
-          <w:szCs w:val="24"/>
-        </w:rPr>
-        <w:t xml:space="preserve">Neighborhood and Community District shapefiles: </w:t>
-      </w:r>
-    </w:p>
-    <w:p>
-      <w:pPr>
-        <w:rPr>
-          <w:rFonts w:ascii="Times New Roman" w:eastAsia="Times New Roman" w:hAnsi="Times New Roman" w:cs="Times New Roman"/>
-          <w:color w:val="000000"/>
-          <w:sz w:val="24"/>
-          <w:szCs w:val="24"/>
-        </w:rPr>
-      </w:pPr>
-      <w:r>
-        <w:rPr>
-          <w:rFonts w:ascii="Times New Roman" w:hAnsi="Times New Roman" w:cs="Times New Roman"/>
-          <w:sz w:val="24"/>
-          <w:szCs w:val="24"/>
-        </w:rPr>
-        <w:lastRenderedPageBreak/>
-        <w:t>In addition, we have shapefiles for the community districts and neighborhoods in the Kansas City metropolitan area.</w:t>
-      </w:r>
-      <w:r>
-        <w:rPr>
-          <w:rFonts w:ascii="Times New Roman" w:hAnsi="Times New Roman" w:cs="Times New Roman"/>
-          <w:sz w:val="24"/>
-          <w:szCs w:val="24"/>
-        </w:rPr>
-        <w:t xml:space="preserve"> </w:t>
-      </w:r>
-      <w:r>
-        <w:rPr>
-          <w:rFonts w:ascii="Times New Roman" w:eastAsia="Times New Roman" w:hAnsi="Times New Roman" w:cs="Times New Roman"/>
-          <w:color w:val="000000"/>
-          <w:sz w:val="24"/>
-          <w:szCs w:val="24"/>
-        </w:rPr>
-        <w:t>The two geographies, community district</w:t>
-      </w:r>
-      <w:r>
-        <w:rPr>
-          <w:rFonts w:ascii="Times New Roman" w:eastAsia="Times New Roman" w:hAnsi="Times New Roman" w:cs="Times New Roman"/>
-          <w:color w:val="000000"/>
-          <w:sz w:val="24"/>
-          <w:szCs w:val="24"/>
-        </w:rPr>
-        <w:t>,</w:t>
-      </w:r>
-      <w:r>
-        <w:rPr>
-          <w:rFonts w:ascii="Times New Roman" w:eastAsia="Times New Roman" w:hAnsi="Times New Roman" w:cs="Times New Roman"/>
-          <w:color w:val="000000"/>
-          <w:sz w:val="24"/>
-          <w:szCs w:val="24"/>
-        </w:rPr>
-        <w:t xml:space="preserve"> and neighborhood have slightly different sources. The neighborhood geography was originally developed by the Kansas City Missouri planning department in the </w:t>
-      </w:r>
-      <w:r>
-        <w:rPr>
-          <w:rFonts w:ascii="Times New Roman" w:eastAsia="Times New Roman" w:hAnsi="Times New Roman" w:cs="Times New Roman"/>
-          <w:color w:val="000000"/>
-          <w:sz w:val="24"/>
-          <w:szCs w:val="24"/>
-        </w:rPr>
-        <w:t>1980s</w:t>
-      </w:r>
-      <w:r>
-        <w:rPr>
-          <w:rFonts w:ascii="Times New Roman" w:eastAsia="Times New Roman" w:hAnsi="Times New Roman" w:cs="Times New Roman"/>
-          <w:color w:val="000000"/>
-          <w:sz w:val="24"/>
-          <w:szCs w:val="24"/>
-        </w:rPr>
-        <w:t xml:space="preserve"> as part of the </w:t>
-      </w:r>
-      <w:r>
-        <w:rPr>
-          <w:rFonts w:ascii="Times New Roman" w:eastAsia="Times New Roman" w:hAnsi="Times New Roman" w:cs="Times New Roman"/>
-          <w:color w:val="000000"/>
-          <w:sz w:val="24"/>
-          <w:szCs w:val="24"/>
-        </w:rPr>
-        <w:t>user-defined</w:t>
-      </w:r>
-      <w:r>
-        <w:rPr>
-          <w:rFonts w:ascii="Times New Roman" w:eastAsia="Times New Roman" w:hAnsi="Times New Roman" w:cs="Times New Roman"/>
-          <w:color w:val="000000"/>
-          <w:sz w:val="24"/>
-          <w:szCs w:val="24"/>
-        </w:rPr>
-        <w:t xml:space="preserve"> geography initiative of </w:t>
-      </w:r>
-      <w:r>
-        <w:rPr>
-          <w:rFonts w:ascii="Times New Roman" w:eastAsia="Times New Roman" w:hAnsi="Times New Roman" w:cs="Times New Roman"/>
-          <w:color w:val="000000"/>
-          <w:sz w:val="24"/>
-          <w:szCs w:val="24"/>
-        </w:rPr>
-        <w:t xml:space="preserve">the </w:t>
-      </w:r>
-      <w:r>
-        <w:rPr>
-          <w:rFonts w:ascii="Times New Roman" w:eastAsia="Times New Roman" w:hAnsi="Times New Roman" w:cs="Times New Roman"/>
-          <w:color w:val="000000"/>
-          <w:sz w:val="24"/>
-          <w:szCs w:val="24"/>
-        </w:rPr>
-        <w:t>US Census Department. These neighborhood boundaries, though contested at the margin in some places, were based on the pre-existing (pre-1980) social geography. The Wyandotte County neighborhoods have a similar history. The North Kansas City, Independence</w:t>
-      </w:r>
-      <w:r>
-        <w:rPr>
-          <w:rFonts w:ascii="Times New Roman" w:eastAsia="Times New Roman" w:hAnsi="Times New Roman" w:cs="Times New Roman"/>
-          <w:color w:val="000000"/>
-          <w:sz w:val="24"/>
-          <w:szCs w:val="24"/>
-        </w:rPr>
-        <w:t>,</w:t>
-      </w:r>
-      <w:r>
-        <w:rPr>
-          <w:rFonts w:ascii="Times New Roman" w:eastAsia="Times New Roman" w:hAnsi="Times New Roman" w:cs="Times New Roman"/>
-          <w:color w:val="000000"/>
-          <w:sz w:val="24"/>
-          <w:szCs w:val="24"/>
-        </w:rPr>
-        <w:t xml:space="preserve"> and Raytown neighborhoods were developed as part of the KC Health CORE initiative.</w:t>
-      </w:r>
-      <w:r>
-        <w:rPr>
-          <w:rFonts w:ascii="Times New Roman" w:eastAsia="Times New Roman" w:hAnsi="Times New Roman" w:cs="Times New Roman"/>
-          <w:color w:val="000000"/>
-          <w:sz w:val="24"/>
-          <w:szCs w:val="24"/>
-        </w:rPr>
-        <w:t xml:space="preserve"> S</w:t>
-      </w:r>
-      <w:r>
-        <w:rPr>
-          <w:rFonts w:ascii="Times New Roman" w:eastAsia="Times New Roman" w:hAnsi="Times New Roman" w:cs="Times New Roman"/>
-          <w:color w:val="000000"/>
-          <w:sz w:val="24"/>
-          <w:szCs w:val="24"/>
-        </w:rPr>
-        <w:t>light changes</w:t>
-      </w:r>
-      <w:r>
-        <w:rPr>
-          <w:rFonts w:ascii="Times New Roman" w:eastAsia="Times New Roman" w:hAnsi="Times New Roman" w:cs="Times New Roman"/>
-          <w:color w:val="000000"/>
-          <w:sz w:val="24"/>
-          <w:szCs w:val="24"/>
-        </w:rPr>
-        <w:t xml:space="preserve"> were made</w:t>
-      </w:r>
-      <w:r>
-        <w:rPr>
-          <w:rFonts w:ascii="Times New Roman" w:eastAsia="Times New Roman" w:hAnsi="Times New Roman" w:cs="Times New Roman"/>
-          <w:color w:val="000000"/>
-          <w:sz w:val="24"/>
-          <w:szCs w:val="24"/>
-        </w:rPr>
-        <w:t xml:space="preserve"> to the North Kansas City shapefiles to make them continuous (minimal gaps, no overlaps). </w:t>
-      </w:r>
-    </w:p>
-    <w:p>
-      <w:pPr>
-        <w:rPr>
-          <w:rFonts w:ascii="Times New Roman" w:hAnsi="Times New Roman" w:cs="Times New Roman"/>
-          <w:sz w:val="24"/>
-          <w:szCs w:val="24"/>
-        </w:rPr>
-      </w:pPr>
-      <w:r>
-        <w:rPr>
-          <w:rFonts w:ascii="Times New Roman" w:eastAsia="Times New Roman" w:hAnsi="Times New Roman" w:cs="Times New Roman"/>
-          <w:color w:val="000000"/>
-          <w:sz w:val="24"/>
-          <w:szCs w:val="24"/>
-        </w:rPr>
-        <w:t xml:space="preserve">The Community District geography was developed as part of the Center for Economic Information's neighborhood and urban development work. Following the work of the Chicago School of Urban Sociology (Burgess, McKenzie, etc.), </w:t>
-      </w:r>
-      <w:r>
-        <w:rPr>
-          <w:rFonts w:ascii="Times New Roman" w:eastAsia="Times New Roman" w:hAnsi="Times New Roman" w:cs="Times New Roman"/>
-          <w:color w:val="000000"/>
-          <w:sz w:val="24"/>
-          <w:szCs w:val="24"/>
-        </w:rPr>
-        <w:t>CEI</w:t>
-      </w:r>
-      <w:r>
-        <w:rPr>
-          <w:rFonts w:ascii="Times New Roman" w:eastAsia="Times New Roman" w:hAnsi="Times New Roman" w:cs="Times New Roman"/>
-          <w:color w:val="000000"/>
-          <w:sz w:val="24"/>
-          <w:szCs w:val="24"/>
-        </w:rPr>
-        <w:t xml:space="preserve"> recognized the need for mid-level geography, between the neighborhood and city level, that was rooted in the living patterns of residents. The construction of the community district geography is discussed at length in Dr. </w:t>
-      </w:r>
-      <w:r>
-        <w:rPr>
-          <w:rFonts w:ascii="Times New Roman" w:eastAsia="Times New Roman" w:hAnsi="Times New Roman" w:cs="Times New Roman"/>
-          <w:color w:val="000000"/>
-          <w:sz w:val="24"/>
-          <w:szCs w:val="24"/>
-        </w:rPr>
-        <w:t>Bowles’s</w:t>
-      </w:r>
-      <w:r>
-        <w:rPr>
-          <w:rFonts w:ascii="Times New Roman" w:eastAsia="Times New Roman" w:hAnsi="Times New Roman" w:cs="Times New Roman"/>
-          <w:color w:val="000000"/>
-          <w:sz w:val="24"/>
-          <w:szCs w:val="24"/>
-        </w:rPr>
-        <w:t xml:space="preserve"> dissertation and a slightly modified version of the community district geography is used by the KCMO planning department. </w:t>
-      </w:r>
-    </w:p>
-    <w:p>
-      <w:pPr>
-        <w:rPr>
-          <w:rFonts w:ascii="Times New Roman" w:hAnsi="Times New Roman" w:cs="Times New Roman"/>
-          <w:b/>
-          <w:bCs/>
-          <w:sz w:val="24"/>
-          <w:szCs w:val="24"/>
-        </w:rPr>
-      </w:pPr>
-      <w:r>
-        <w:rPr>
-          <w:rFonts w:ascii="Times New Roman" w:hAnsi="Times New Roman" w:cs="Times New Roman"/>
-          <w:b/>
-          <w:bCs/>
-          <w:sz w:val="24"/>
-          <w:szCs w:val="24"/>
-        </w:rPr>
-        <w:t xml:space="preserve">American Community Survey: </w:t>
-      </w:r>
-    </w:p>
-    <w:p>
-      <w:pPr>
-        <w:rPr>
-          <w:rFonts w:ascii="Times New Roman" w:hAnsi="Times New Roman" w:cs="Times New Roman"/>
-          <w:sz w:val="24"/>
-          <w:szCs w:val="24"/>
-        </w:rPr>
-      </w:pPr>
-      <w:r>
-        <w:rPr>
-          <w:rFonts w:ascii="Times New Roman" w:hAnsi="Times New Roman" w:cs="Times New Roman"/>
-          <w:sz w:val="24"/>
-          <w:szCs w:val="24"/>
-        </w:rPr>
-        <w:t xml:space="preserve">The data </w:t>
-      </w:r>
-      <w:r>
-        <w:rPr>
-          <w:rFonts w:ascii="Times New Roman" w:hAnsi="Times New Roman" w:cs="Times New Roman"/>
-          <w:sz w:val="24"/>
-          <w:szCs w:val="24"/>
-        </w:rPr>
-        <w:t>relating</w:t>
-      </w:r>
-      <w:r>
-        <w:rPr>
-          <w:rFonts w:ascii="Times New Roman" w:hAnsi="Times New Roman" w:cs="Times New Roman"/>
-          <w:sz w:val="24"/>
-          <w:szCs w:val="24"/>
-        </w:rPr>
-        <w:t xml:space="preserve"> to American Community Survey, programs</w:t>
-      </w:r>
-      <w:r>
-        <w:rPr>
-          <w:rFonts w:ascii="Times New Roman" w:hAnsi="Times New Roman" w:cs="Times New Roman"/>
-          <w:sz w:val="24"/>
-          <w:szCs w:val="24"/>
-        </w:rPr>
-        <w:t>,</w:t>
-      </w:r>
-      <w:r>
-        <w:rPr>
-          <w:rFonts w:ascii="Times New Roman" w:hAnsi="Times New Roman" w:cs="Times New Roman"/>
-          <w:sz w:val="24"/>
-          <w:szCs w:val="24"/>
-        </w:rPr>
-        <w:t xml:space="preserve"> and related articles are present </w:t>
-      </w:r>
-      <w:r>
-        <w:rPr>
-          <w:rFonts w:ascii="Times New Roman" w:hAnsi="Times New Roman" w:cs="Times New Roman"/>
-          <w:sz w:val="24"/>
-          <w:szCs w:val="24"/>
-        </w:rPr>
-        <w:t>on</w:t>
-      </w:r>
-      <w:r>
-        <w:rPr>
-          <w:rFonts w:ascii="Times New Roman" w:hAnsi="Times New Roman" w:cs="Times New Roman"/>
-          <w:sz w:val="24"/>
-          <w:szCs w:val="24"/>
-        </w:rPr>
-        <w:t xml:space="preserve"> </w:t>
-      </w:r>
-      <w:r>
-        <w:rPr>
-          <w:rFonts w:ascii="Times New Roman" w:hAnsi="Times New Roman" w:cs="Times New Roman"/>
-          <w:sz w:val="24"/>
-          <w:szCs w:val="24"/>
-        </w:rPr>
-        <w:t xml:space="preserve">the </w:t>
-      </w:r>
-      <w:r>
-        <w:rPr>
-          <w:rFonts w:ascii="Times New Roman" w:hAnsi="Times New Roman" w:cs="Times New Roman"/>
-          <w:sz w:val="24"/>
-          <w:szCs w:val="24"/>
-        </w:rPr>
-        <w:t>census bureau website. The information is derived from these publications. The mapping of subdivisions counties, tracts, block groups, pumas</w:t>
-      </w:r>
-      <w:r>
-        <w:rPr>
-          <w:rFonts w:ascii="Times New Roman" w:hAnsi="Times New Roman" w:cs="Times New Roman"/>
-          <w:sz w:val="24"/>
-          <w:szCs w:val="24"/>
-        </w:rPr>
-        <w:t>,</w:t>
-      </w:r>
-      <w:r>
-        <w:rPr>
-          <w:rFonts w:ascii="Times New Roman" w:hAnsi="Times New Roman" w:cs="Times New Roman"/>
-          <w:sz w:val="24"/>
-          <w:szCs w:val="24"/>
-        </w:rPr>
-        <w:t xml:space="preserve"> and census blocks are plotted using R studio by TIGER line/Shapefiles. Shapefile data from 2007 onward was used to develop Neighborhood and Community District boundaries. Boundaries derived </w:t>
-      </w:r>
-      <w:r>
-        <w:rPr>
-          <w:rFonts w:ascii="Times New Roman" w:hAnsi="Times New Roman" w:cs="Times New Roman"/>
-          <w:sz w:val="24"/>
-          <w:szCs w:val="24"/>
-        </w:rPr>
-        <w:t>before</w:t>
-      </w:r>
-      <w:r>
-        <w:rPr>
-          <w:rFonts w:ascii="Times New Roman" w:hAnsi="Times New Roman" w:cs="Times New Roman"/>
-          <w:sz w:val="24"/>
-          <w:szCs w:val="24"/>
-        </w:rPr>
-        <w:t xml:space="preserve"> 2007 used TIGER lines. </w:t>
-      </w:r>
-    </w:p>
-    <w:p>
-      <w:pPr>
+        <w:spacing w:after="0"/>
         <w:rPr>
           <w:rStyle w:val="Hyperlink"/>
           <w:rFonts w:ascii="Times New Roman" w:hAnsi="Times New Roman" w:cs="Times New Roman"/>
@@ -2162,16 +3777,19 @@
           <w:u w:val="none"/>
         </w:rPr>
       </w:pPr>
+      <w:commentRangeStart w:id="10"/>
       <w:r>
         <w:rPr>
           <w:rStyle w:val="Hyperlink"/>
           <w:rFonts w:ascii="Times New Roman" w:hAnsi="Times New Roman" w:cs="Times New Roman"/>
+          <w:b/>
+          <w:bCs/>
           <w:color w:val="auto"/>
           <w:sz w:val="24"/>
           <w:szCs w:val="24"/>
           <w:u w:val="none"/>
         </w:rPr>
-        <w:t xml:space="preserve">Additionally, the Census Bureau has all the information on the population, housing, and resources for </w:t>
+        <w:t>R-Studio</w:t>
       </w:r>
       <w:r>
         <w:rPr>
@@ -2182,9 +3800,19 @@
           <w:szCs w:val="24"/>
           <w:u w:val="none"/>
         </w:rPr>
-        <w:t>the</w:t>
-      </w:r>
-      <w:r>
+        <w:t>:</w:t>
+      </w:r>
+      <w:commentRangeEnd w:id="10"/>
+      <w:r>
+        <w:rPr>
+          <w:rStyle w:val="CommentReference"/>
+        </w:rPr>
+        <w:commentReference w:id="10"/>
+      </w:r>
+    </w:p>
+    <w:p>
+      <w:pPr>
+        <w:spacing w:after="0"/>
         <w:rPr>
           <w:rStyle w:val="Hyperlink"/>
           <w:rFonts w:ascii="Times New Roman" w:hAnsi="Times New Roman" w:cs="Times New Roman"/>
@@ -2193,9 +3821,7 @@
           <w:szCs w:val="24"/>
           <w:u w:val="none"/>
         </w:rPr>
-        <w:t xml:space="preserve"> data.census.gov website has the ACS data. Population, number of housing units in the counties, and other subdivisions are all included in the statistics. Geocodes are fundamental parts of the Geographic Reference Files and the TIGER database that the Census Bureau creates and maintains to process the outcomes of its censuses and sample surveys. These files serve as the foundation for the tabulation and distribution of the gathered data in their correct geographic entity along with the TIGER database. With the help of geocodes, it is no longer necessary to link data to geographic entities solely by name; rather, the Census Bureau's processing activities link data to geocodes that serve as substitutes for the names of geographic </w:t>
-      </w:r>
-      <w:commentRangeStart w:id="10"/>
+      </w:pPr>
       <w:r>
         <w:rPr>
           <w:rStyle w:val="Hyperlink"/>
@@ -2205,19 +3831,64 @@
           <w:szCs w:val="24"/>
           <w:u w:val="none"/>
         </w:rPr>
-        <w:t>entities.</w:t>
-      </w:r>
-      <w:commentRangeEnd w:id="10"/>
+        <w:t xml:space="preserve">R- Studio was used to plot the maps using shapefiles that are </w:t>
+      </w:r>
+      <w:r>
+        <w:rPr>
+          <w:rStyle w:val="Hyperlink"/>
+          <w:rFonts w:ascii="Times New Roman" w:hAnsi="Times New Roman" w:cs="Times New Roman"/>
+          <w:color w:val="auto"/>
+          <w:sz w:val="24"/>
+          <w:szCs w:val="24"/>
+          <w:u w:val="none"/>
+        </w:rPr>
+        <w:t xml:space="preserve">collected from U.S Bureau of Census data. </w:t>
+      </w:r>
+      <w:commentRangeStart w:id="11"/>
+      <w:r>
+        <w:rPr>
+          <w:rStyle w:val="Hyperlink"/>
+          <w:rFonts w:ascii="Times New Roman" w:hAnsi="Times New Roman" w:cs="Times New Roman"/>
+          <w:color w:val="auto"/>
+          <w:sz w:val="24"/>
+          <w:szCs w:val="24"/>
+          <w:u w:val="none"/>
+        </w:rPr>
+        <w:t>Packages like tidyverse, sf, magrittr,</w:t>
+      </w:r>
+      <w:r>
+        <w:rPr>
+          <w:rStyle w:val="Hyperlink"/>
+          <w:rFonts w:ascii="Times New Roman" w:hAnsi="Times New Roman" w:cs="Times New Roman"/>
+          <w:color w:val="auto"/>
+          <w:sz w:val="24"/>
+          <w:szCs w:val="24"/>
+          <w:u w:val="none"/>
+        </w:rPr>
+        <w:t xml:space="preserve"> ggplot, tibble, tidyr, dplyr, stringr, readr, purr, forcats,</w:t>
+      </w:r>
+      <w:r>
+        <w:rPr>
+          <w:rStyle w:val="Hyperlink"/>
+          <w:rFonts w:ascii="Times New Roman" w:hAnsi="Times New Roman" w:cs="Times New Roman"/>
+          <w:color w:val="auto"/>
+          <w:sz w:val="24"/>
+          <w:szCs w:val="24"/>
+          <w:u w:val="none"/>
+        </w:rPr>
+        <w:t xml:space="preserve"> and glue have been used. </w:t>
+      </w:r>
+      <w:commentRangeEnd w:id="11"/>
       <w:r>
         <w:rPr>
           <w:rStyle w:val="CommentReference"/>
         </w:rPr>
-        <w:commentReference w:id="10"/>
-      </w:r>
-    </w:p>
-    <w:p>
-      <w:pPr>
-        <w:spacing w:after="0"/>
+        <w:commentReference w:id="11"/>
+      </w:r>
+    </w:p>
+    <w:p>
+      <w:pPr>
+        <w:spacing w:line="240" w:lineRule="auto"/>
         <w:rPr>
           <w:rStyle w:val="Hyperlink"/>
           <w:rFonts w:ascii="Times New Roman" w:hAnsi="Times New Roman" w:cs="Times New Roman"/>
@@ -2227,165 +3898,43 @@
           <w:u w:val="none"/>
         </w:rPr>
       </w:pPr>
-      <w:commentRangeStart w:id="11"/>
-      <w:r>
-        <w:rPr>
-          <w:rStyle w:val="Hyperlink"/>
-          <w:rFonts w:ascii="Times New Roman" w:hAnsi="Times New Roman" w:cs="Times New Roman"/>
-          <w:b/>
-          <w:bCs/>
-          <w:color w:val="auto"/>
-          <w:sz w:val="24"/>
-          <w:szCs w:val="24"/>
-          <w:u w:val="none"/>
-        </w:rPr>
-        <w:t>R-Studio</w:t>
-      </w:r>
-      <w:r>
-        <w:rPr>
-          <w:rStyle w:val="Hyperlink"/>
-          <w:rFonts w:ascii="Times New Roman" w:hAnsi="Times New Roman" w:cs="Times New Roman"/>
-          <w:color w:val="auto"/>
-          <w:sz w:val="24"/>
-          <w:szCs w:val="24"/>
-          <w:u w:val="none"/>
-        </w:rPr>
-        <w:t>:</w:t>
-      </w:r>
-      <w:commentRangeEnd w:id="11"/>
+    </w:p>
+    <w:p>
+      <w:pPr>
+        <w:rPr>
+          <w:rFonts w:ascii="Times New Roman" w:hAnsi="Times New Roman" w:cs="Times New Roman"/>
+          <w:sz w:val="24"/>
+          <w:szCs w:val="24"/>
+        </w:rPr>
+      </w:pPr>
+    </w:p>
+    <w:p>
+      <w:pPr>
+        <w:rPr>
+          <w:rFonts w:ascii="Times New Roman" w:hAnsi="Times New Roman" w:cs="Times New Roman"/>
+          <w:b/>
+          <w:bCs/>
+          <w:sz w:val="24"/>
+          <w:szCs w:val="24"/>
+        </w:rPr>
+      </w:pPr>
+      <w:commentRangeStart w:id="12"/>
+      <w:r>
+        <w:rPr>
+          <w:rFonts w:ascii="Times New Roman" w:hAnsi="Times New Roman" w:cs="Times New Roman"/>
+          <w:b/>
+          <w:bCs/>
+          <w:sz w:val="24"/>
+          <w:szCs w:val="24"/>
+        </w:rPr>
+        <w:t>Describe the process of evaluating which census blocks are partially inside versus completely inside a community district or neighborhood boundary.</w:t>
+      </w:r>
+      <w:commentRangeEnd w:id="12"/>
       <w:r>
         <w:rPr>
           <w:rStyle w:val="CommentReference"/>
         </w:rPr>
-        <w:commentReference w:id="11"/>
-      </w:r>
-    </w:p>
-    <w:p>
-      <w:pPr>
-        <w:spacing w:after="0"/>
-        <w:rPr>
-          <w:rStyle w:val="Hyperlink"/>
-          <w:rFonts w:ascii="Times New Roman" w:hAnsi="Times New Roman" w:cs="Times New Roman"/>
-          <w:color w:val="auto"/>
-          <w:sz w:val="24"/>
-          <w:szCs w:val="24"/>
-          <w:u w:val="none"/>
-        </w:rPr>
-      </w:pPr>
-      <w:r>
-        <w:rPr>
-          <w:rStyle w:val="Hyperlink"/>
-          <w:rFonts w:ascii="Times New Roman" w:hAnsi="Times New Roman" w:cs="Times New Roman"/>
-          <w:color w:val="auto"/>
-          <w:sz w:val="24"/>
-          <w:szCs w:val="24"/>
-          <w:u w:val="none"/>
-        </w:rPr>
-        <w:t xml:space="preserve">R- Studio was used to plot the maps using shapefiles that are </w:t>
-      </w:r>
-      <w:r>
-        <w:rPr>
-          <w:rStyle w:val="Hyperlink"/>
-          <w:rFonts w:ascii="Times New Roman" w:hAnsi="Times New Roman" w:cs="Times New Roman"/>
-          <w:color w:val="auto"/>
-          <w:sz w:val="24"/>
-          <w:szCs w:val="24"/>
-          <w:u w:val="none"/>
-        </w:rPr>
-        <w:t xml:space="preserve">collected from U.S Bureau of Census data. </w:t>
-      </w:r>
-      <w:commentRangeStart w:id="12"/>
-      <w:r>
-        <w:rPr>
-          <w:rStyle w:val="Hyperlink"/>
-          <w:rFonts w:ascii="Times New Roman" w:hAnsi="Times New Roman" w:cs="Times New Roman"/>
-          <w:color w:val="auto"/>
-          <w:sz w:val="24"/>
-          <w:szCs w:val="24"/>
-          <w:u w:val="none"/>
-        </w:rPr>
-        <w:t>Packages like tidyverse, sf, magrittr,</w:t>
-      </w:r>
-      <w:r>
-        <w:rPr>
-          <w:rStyle w:val="Hyperlink"/>
-          <w:rFonts w:ascii="Times New Roman" w:hAnsi="Times New Roman" w:cs="Times New Roman"/>
-          <w:color w:val="auto"/>
-          <w:sz w:val="24"/>
-          <w:szCs w:val="24"/>
-          <w:u w:val="none"/>
-        </w:rPr>
-        <w:t xml:space="preserve"> ggplot, tibble, tidyr, dplyr, stringr, readr, purr, forcats,</w:t>
-      </w:r>
-      <w:r>
-        <w:rPr>
-          <w:rStyle w:val="Hyperlink"/>
-          <w:rFonts w:ascii="Times New Roman" w:hAnsi="Times New Roman" w:cs="Times New Roman"/>
-          <w:color w:val="auto"/>
-          <w:sz w:val="24"/>
-          <w:szCs w:val="24"/>
-          <w:u w:val="none"/>
-        </w:rPr>
-        <w:t xml:space="preserve"> and glue have been used. </w:t>
-      </w:r>
-      <w:commentRangeEnd w:id="12"/>
-      <w:r>
-        <w:rPr>
-          <w:rStyle w:val="CommentReference"/>
-        </w:rPr>
         <w:commentReference w:id="12"/>
-      </w:r>
-    </w:p>
-    <w:p>
-      <w:pPr>
-        <w:spacing w:line="240" w:lineRule="auto"/>
-        <w:rPr>
-          <w:rStyle w:val="Hyperlink"/>
-          <w:rFonts w:ascii="Times New Roman" w:hAnsi="Times New Roman" w:cs="Times New Roman"/>
-          <w:color w:val="auto"/>
-          <w:sz w:val="24"/>
-          <w:szCs w:val="24"/>
-          <w:u w:val="none"/>
-        </w:rPr>
-      </w:pPr>
-    </w:p>
-    <w:p>
-      <w:pPr>
-        <w:rPr>
-          <w:rFonts w:ascii="Times New Roman" w:hAnsi="Times New Roman" w:cs="Times New Roman"/>
-          <w:sz w:val="24"/>
-          <w:szCs w:val="24"/>
-        </w:rPr>
-      </w:pPr>
-    </w:p>
-    <w:p>
-      <w:pPr>
-        <w:rPr>
-          <w:rFonts w:ascii="Times New Roman" w:hAnsi="Times New Roman" w:cs="Times New Roman"/>
-          <w:b/>
-          <w:bCs/>
-          <w:sz w:val="24"/>
-          <w:szCs w:val="24"/>
-        </w:rPr>
-      </w:pPr>
-      <w:commentRangeStart w:id="13"/>
-      <w:r>
-        <w:rPr>
-          <w:rFonts w:ascii="Times New Roman" w:hAnsi="Times New Roman" w:cs="Times New Roman"/>
-          <w:b/>
-          <w:bCs/>
-          <w:sz w:val="24"/>
-          <w:szCs w:val="24"/>
-        </w:rPr>
-        <w:lastRenderedPageBreak/>
-        <w:t>Describe the process of evaluating which census blocks are partially inside versus completely inside a community district or neighborhood boundary.</w:t>
-      </w:r>
-      <w:commentRangeEnd w:id="13"/>
-      <w:r>
-        <w:rPr>
-          <w:rStyle w:val="CommentReference"/>
-        </w:rPr>
-        <w:commentReference w:id="13"/>
       </w:r>
     </w:p>
     <w:p>
@@ -2444,7 +3993,7 @@
         </w:rPr>
         <w:t xml:space="preserve">. U.S Census Bureau. </w:t>
       </w:r>
-      <w:hyperlink r:id="rId12" w:history="1">
+      <w:hyperlink r:id="rId13" w:history="1">
         <w:r>
           <w:rPr>
             <w:rStyle w:val="Hyperlink"/>
@@ -2498,7 +4047,7 @@
         </w:rPr>
         <w:t xml:space="preserve"> </w:t>
       </w:r>
-      <w:hyperlink r:id="rId13" w:history="1">
+      <w:hyperlink r:id="rId14" w:history="1">
         <w:r>
           <w:rPr>
             <w:rStyle w:val="Hyperlink"/>
@@ -2546,7 +4095,7 @@
         </w:rPr>
         <w:t xml:space="preserve">. U.S Census Bureau. </w:t>
       </w:r>
-      <w:hyperlink r:id="rId14" w:history="1">
+      <w:hyperlink r:id="rId15" w:history="1">
         <w:r>
           <w:rPr>
             <w:rStyle w:val="Hyperlink"/>
@@ -2608,7 +4157,7 @@
         </w:rPr>
         <w:t xml:space="preserve"> </w:t>
       </w:r>
-      <w:hyperlink r:id="rId15" w:history="1">
+      <w:hyperlink r:id="rId16" w:history="1">
         <w:r>
           <w:rPr>
             <w:rStyle w:val="Hyperlink"/>
@@ -2662,7 +4211,7 @@
         </w:rPr>
         <w:t xml:space="preserve"> </w:t>
       </w:r>
-      <w:hyperlink r:id="rId16" w:history="1">
+      <w:hyperlink r:id="rId17" w:history="1">
         <w:r>
           <w:rPr>
             <w:rStyle w:val="Hyperlink"/>
@@ -2717,7 +4266,7 @@
         </w:rPr>
         <w:t xml:space="preserve">Mapping files. </w:t>
       </w:r>
-      <w:hyperlink r:id="rId17" w:history="1">
+      <w:hyperlink r:id="rId18" w:history="1">
         <w:r>
           <w:rPr>
             <w:rStyle w:val="Hyperlink"/>
@@ -2745,7 +4294,7 @@
         </w:rPr>
         <w:t xml:space="preserve">Bowles, D "Geographic information systems-based analysis of metropolitan development, decline, and recovery" University of Missouri Kansas City, 2005. Dissertation in Economics and Social Science. </w:t>
       </w:r>
-      <w:hyperlink r:id="rId18" w:history="1">
+      <w:hyperlink r:id="rId19" w:history="1">
         <w:r>
           <w:rPr>
             <w:rStyle w:val="Hyperlink"/>
@@ -2906,7 +4455,7 @@
       </w:r>
     </w:p>
   </w:comment>
-  <w:comment w:id="3" w:author="Stephen Simon" w:date="2022-09-13T11:10:00Z" w:initials="SS">
+  <w:comment w:id="3" w:author="Stephen Simon" w:date="2022-09-13T11:13:00Z" w:initials="SS">
     <w:p>
       <w:pPr>
         <w:pStyle w:val="CommentText"/>
@@ -2918,11 +4467,11 @@
         <w:annotationRef/>
       </w:r>
       <w:r>
-        <w:t>Only three blank lines</w:t>
+        <w:t>12 point font</w:t>
       </w:r>
     </w:p>
   </w:comment>
-  <w:comment w:id="4" w:author="Stephen Simon" w:date="2022-09-13T11:13:00Z" w:initials="SS">
+  <w:comment w:id="4" w:author="Stephen Simon" w:date="2022-09-13T11:12:00Z" w:initials="SS">
     <w:p>
       <w:pPr>
         <w:pStyle w:val="CommentText"/>
@@ -2934,11 +4483,27 @@
         <w:annotationRef/>
       </w:r>
       <w:r>
+        <w:t>One blank line before this. 12 point font</w:t>
+      </w:r>
+    </w:p>
+  </w:comment>
+  <w:comment w:id="5" w:author="Stephen Simon" w:date="2022-09-13T11:15:00Z" w:initials="SS">
+    <w:p>
+      <w:pPr>
+        <w:pStyle w:val="CommentText"/>
+      </w:pPr>
+      <w:r>
+        <w:rPr>
+          <w:rStyle w:val="CommentReference"/>
+        </w:rPr>
+        <w:annotationRef/>
+      </w:r>
+      <w:r>
         <w:t>12 point font</w:t>
       </w:r>
     </w:p>
   </w:comment>
-  <w:comment w:id="5" w:author="Stephen Simon" w:date="2022-09-13T11:12:00Z" w:initials="SS">
+  <w:comment w:id="6" w:author="Stephen Simon" w:date="2022-09-13T11:04:00Z" w:initials="SS">
     <w:p>
       <w:pPr>
         <w:pStyle w:val="CommentText"/>
@@ -2950,11 +4515,11 @@
         <w:annotationRef/>
       </w:r>
       <w:r>
-        <w:t>One blank line before this. 12 point font</w:t>
+        <w:t>Spell out this acronym</w:t>
       </w:r>
     </w:p>
   </w:comment>
-  <w:comment w:id="6" w:author="Stephen Simon" w:date="2022-09-13T11:15:00Z" w:initials="SS">
+  <w:comment w:id="7" w:author="Stephen Simon" w:date="2022-09-13T11:07:00Z" w:initials="SS">
     <w:p>
       <w:pPr>
         <w:pStyle w:val="CommentText"/>
@@ -2966,43 +4531,11 @@
         <w:annotationRef/>
       </w:r>
       <w:r>
-        <w:t>12 point font</w:t>
+        <w:t>This title should be centered, double spaced 12 point font, no bold</w:t>
       </w:r>
     </w:p>
   </w:comment>
-  <w:comment w:id="7" w:author="Stephen Simon" w:date="2022-09-13T11:19:00Z" w:initials="SS">
-    <w:p>
-      <w:pPr>
-        <w:pStyle w:val="CommentText"/>
-      </w:pPr>
-      <w:r>
-        <w:rPr>
-          <w:rStyle w:val="CommentReference"/>
-        </w:rPr>
-        <w:annotationRef/>
-      </w:r>
-      <w:r>
-        <w:t>Insert copyright page, abstract page, approval page, table of contents, list of tables (leave blank for now), Start the introduction page with CHAPTER ONE (centered) and then INTRODUCTION (centered)</w:t>
-      </w:r>
-    </w:p>
-  </w:comment>
-  <w:comment w:id="8" w:author="Stephen Simon" w:date="2022-09-13T11:21:00Z" w:initials="SS">
-    <w:p>
-      <w:pPr>
-        <w:pStyle w:val="CommentText"/>
-      </w:pPr>
-      <w:r>
-        <w:rPr>
-          <w:rStyle w:val="CommentReference"/>
-        </w:rPr>
-        <w:annotationRef/>
-      </w:r>
-      <w:r>
-        <w:t>Start on a new page with CHAPTER 2 (centered) then LITERATURE REVIEW (centered). Do similarly for remaining chapters.</w:t>
-      </w:r>
-    </w:p>
-  </w:comment>
-  <w:comment w:id="9" w:author="Stephen Simon" w:date="2022-09-13T11:24:00Z" w:initials="SS">
+  <w:comment w:id="8" w:author="Stephen Simon" w:date="2022-09-13T11:24:00Z" w:initials="SS">
     <w:p>
       <w:pPr>
         <w:pStyle w:val="CommentText"/>
@@ -3026,7 +4559,7 @@
       </w:hyperlink>
     </w:p>
   </w:comment>
-  <w:comment w:id="10" w:author="Stephen Simon" w:date="2022-09-13T11:31:00Z" w:initials="SS">
+  <w:comment w:id="9" w:author="Stephen Simon" w:date="2022-09-13T11:31:00Z" w:initials="SS">
     <w:p>
       <w:pPr>
         <w:pStyle w:val="CommentText"/>
@@ -3042,7 +4575,7 @@
       </w:r>
     </w:p>
   </w:comment>
-  <w:comment w:id="11" w:author="Stephen Simon" w:date="2022-09-13T11:26:00Z" w:initials="SS">
+  <w:comment w:id="10" w:author="Stephen Simon" w:date="2022-09-13T11:26:00Z" w:initials="SS">
     <w:p>
       <w:pPr>
         <w:pStyle w:val="CommentText"/>
@@ -3058,7 +4591,7 @@
       </w:r>
     </w:p>
   </w:comment>
-  <w:comment w:id="12" w:author="Stephen Simon" w:date="2022-09-13T11:30:00Z" w:initials="SS">
+  <w:comment w:id="11" w:author="Stephen Simon" w:date="2022-09-13T11:30:00Z" w:initials="SS">
     <w:p>
       <w:pPr>
         <w:pStyle w:val="CommentText"/>
@@ -3074,7 +4607,7 @@
       </w:r>
     </w:p>
   </w:comment>
-  <w:comment w:id="13" w:author="Stephen Simon" w:date="2022-09-13T11:38:00Z" w:initials="SS">
+  <w:comment w:id="12" w:author="Stephen Simon" w:date="2022-09-13T11:38:00Z" w:initials="SS">
     <w:p>
       <w:pPr>
         <w:pStyle w:val="CommentText"/>
@@ -3137,12 +4670,11 @@
   <w15:commentEx w15:paraId="20952EF9" w15:done="0"/>
   <w15:commentEx w15:paraId="66A25147" w15:paraIdParent="20952EF9" w15:done="0"/>
   <w15:commentEx w15:paraId="7E3BB71A" w15:done="0"/>
-  <w15:commentEx w15:paraId="4D438749" w15:done="0"/>
   <w15:commentEx w15:paraId="00B161F5" w15:done="0"/>
   <w15:commentEx w15:paraId="3309167E" w15:done="0"/>
   <w15:commentEx w15:paraId="6D89A3FB" w15:done="0"/>
-  <w15:commentEx w15:paraId="425E22DA" w15:done="0"/>
-  <w15:commentEx w15:paraId="16A9FC08" w15:done="0"/>
+  <w15:commentEx w15:paraId="79ABCFBA" w15:done="0"/>
+  <w15:commentEx w15:paraId="4F4CFCD1" w15:paraIdParent="79ABCFBA" w15:done="0"/>
   <w15:commentEx w15:paraId="33A15DA2" w15:done="0"/>
   <w15:commentEx w15:paraId="5282BB42" w15:done="0"/>
   <w15:commentEx w15:paraId="0D1D237A" w15:done="0"/>
@@ -3156,12 +4688,11 @@
   <w16cex:commentExtensible w16cex:durableId="26CAE232" w16cex:dateUtc="2022-09-13T16:04:00Z"/>
   <w16cex:commentExtensible w16cex:durableId="26CAE2E5" w16cex:dateUtc="2022-09-13T16:07:00Z"/>
   <w16cex:commentExtensible w16cex:durableId="26CAE346" w16cex:dateUtc="2022-09-13T16:08:00Z"/>
-  <w16cex:commentExtensible w16cex:durableId="26CAE3A3" w16cex:dateUtc="2022-09-13T16:10:00Z"/>
   <w16cex:commentExtensible w16cex:durableId="26CAE443" w16cex:dateUtc="2022-09-13T16:13:00Z"/>
   <w16cex:commentExtensible w16cex:durableId="26CAE42E" w16cex:dateUtc="2022-09-13T16:12:00Z"/>
   <w16cex:commentExtensible w16cex:durableId="26CAE4E7" w16cex:dateUtc="2022-09-13T16:15:00Z"/>
-  <w16cex:commentExtensible w16cex:durableId="26CAE5CA" w16cex:dateUtc="2022-09-13T16:19:00Z"/>
-  <w16cex:commentExtensible w16cex:durableId="26CAE61D" w16cex:dateUtc="2022-09-13T16:21:00Z"/>
+  <w16cex:commentExtensible w16cex:durableId="26DE83E3" w16cex:dateUtc="2022-09-13T16:04:00Z"/>
+  <w16cex:commentExtensible w16cex:durableId="26DE83E2" w16cex:dateUtc="2022-09-13T16:07:00Z"/>
   <w16cex:commentExtensible w16cex:durableId="26CAE6D2" w16cex:dateUtc="2022-09-13T16:24:00Z"/>
   <w16cex:commentExtensible w16cex:durableId="26CAE88C" w16cex:dateUtc="2022-09-13T16:31:00Z"/>
   <w16cex:commentExtensible w16cex:durableId="26CAE765" w16cex:dateUtc="2022-09-13T16:26:00Z"/>
@@ -3175,12 +4706,11 @@
   <w16cid:commentId w16cid:paraId="20952EF9" w16cid:durableId="26CAE232"/>
   <w16cid:commentId w16cid:paraId="66A25147" w16cid:durableId="26CAE2E5"/>
   <w16cid:commentId w16cid:paraId="7E3BB71A" w16cid:durableId="26CAE346"/>
-  <w16cid:commentId w16cid:paraId="4D438749" w16cid:durableId="26CAE3A3"/>
   <w16cid:commentId w16cid:paraId="00B161F5" w16cid:durableId="26CAE443"/>
   <w16cid:commentId w16cid:paraId="3309167E" w16cid:durableId="26CAE42E"/>
   <w16cid:commentId w16cid:paraId="6D89A3FB" w16cid:durableId="26CAE4E7"/>
-  <w16cid:commentId w16cid:paraId="425E22DA" w16cid:durableId="26CAE5CA"/>
-  <w16cid:commentId w16cid:paraId="16A9FC08" w16cid:durableId="26CAE61D"/>
+  <w16cid:commentId w16cid:paraId="79ABCFBA" w16cid:durableId="26DE83E3"/>
+  <w16cid:commentId w16cid:paraId="4F4CFCD1" w16cid:durableId="26DE83E2"/>
   <w16cid:commentId w16cid:paraId="33A15DA2" w16cid:durableId="26CAE6D2"/>
   <w16cid:commentId w16cid:paraId="5282BB42" w16cid:durableId="26CAE88C"/>
   <w16cid:commentId w16cid:paraId="0D1D237A" w16cid:durableId="26CAE765"/>

</xml_diff>

<commit_message>
Added extera comments to Introduction and Literature Review
</commit_message>
<xml_diff>
--- a/Doc/Outline for Introduction and Literature Review.docx
+++ b/Doc/Outline for Introduction and Literature Review.docx
@@ -775,6 +775,7 @@
           <w:szCs w:val="24"/>
         </w:rPr>
       </w:pPr>
+      <w:commentRangeStart w:id="6"/>
       <w:r>
         <w:rPr>
           <w:rFonts w:ascii="Times New Roman" w:hAnsi="Times New Roman" w:cs="Times New Roman"/>
@@ -783,6 +784,13 @@
         </w:rPr>
         <w:t>“I do give permission for my teacher to use an anonymized version of this assignment as an example for a future class.”</w:t>
       </w:r>
+      <w:commentRangeEnd w:id="6"/>
+      <w:r>
+        <w:rPr>
+          <w:rStyle w:val="CommentReference"/>
+        </w:rPr>
+        <w:commentReference w:id="6"/>
+      </w:r>
     </w:p>
     <w:p>
       <w:pPr>
@@ -942,7 +950,31 @@
           <w:sz w:val="24"/>
           <w:szCs w:val="24"/>
         </w:rPr>
-        <w:t xml:space="preserve">© 2021 </w:t>
+        <w:t xml:space="preserve">© </w:t>
+      </w:r>
+      <w:commentRangeStart w:id="7"/>
+      <w:r>
+        <w:rPr>
+          <w:rFonts w:ascii="Times New Roman" w:hAnsi="Times New Roman" w:cs="Times New Roman"/>
+          <w:sz w:val="24"/>
+          <w:szCs w:val="24"/>
+        </w:rPr>
+        <w:t>2021</w:t>
+      </w:r>
+      <w:commentRangeEnd w:id="7"/>
+      <w:r>
+        <w:rPr>
+          <w:rStyle w:val="CommentReference"/>
+        </w:rPr>
+        <w:commentReference w:id="7"/>
+      </w:r>
+      <w:r>
+        <w:rPr>
+          <w:rFonts w:ascii="Times New Roman" w:hAnsi="Times New Roman" w:cs="Times New Roman"/>
+          <w:sz w:val="24"/>
+          <w:szCs w:val="24"/>
+        </w:rPr>
+        <w:t xml:space="preserve"> </w:t>
       </w:r>
     </w:p>
     <w:p>
@@ -1210,9 +1242,9 @@
         </w:rPr>
         <w:t>REALLOCATING AMERICAN COMMUNITY SURVEY</w:t>
       </w:r>
-      <w:commentRangeStart w:id="6"/>
-      <w:commentRangeStart w:id="7"/>
-      <w:commentRangeEnd w:id="6"/>
+      <w:commentRangeStart w:id="8"/>
+      <w:commentRangeStart w:id="9"/>
+      <w:commentRangeEnd w:id="8"/>
       <w:r>
         <w:rPr>
           <w:rStyle w:val="CommentReference"/>
@@ -1220,9 +1252,9 @@
           <w:sz w:val="24"/>
           <w:szCs w:val="24"/>
         </w:rPr>
-        <w:commentReference w:id="6"/>
-      </w:r>
-      <w:commentRangeEnd w:id="7"/>
+        <w:commentReference w:id="8"/>
+      </w:r>
+      <w:commentRangeEnd w:id="9"/>
       <w:r>
         <w:rPr>
           <w:rStyle w:val="CommentReference"/>
@@ -1230,7 +1262,7 @@
           <w:sz w:val="24"/>
           <w:szCs w:val="24"/>
         </w:rPr>
-        <w:commentReference w:id="7"/>
+        <w:commentReference w:id="9"/>
       </w:r>
       <w:r>
         <w:rPr>
@@ -1564,6 +1596,18 @@
           <w:szCs w:val="24"/>
         </w:rPr>
         <w:tab/>
+      </w:r>
+      <w:commentRangeStart w:id="10"/>
+      <w:r>
+        <w:rPr>
+          <w:rFonts w:ascii="Times New Roman" w:hAnsi="Times New Roman" w:cs="Times New Roman"/>
+          <w:b/>
+          <w:bCs/>
+          <w:i/>
+          <w:iCs/>
+          <w:sz w:val="24"/>
+          <w:szCs w:val="24"/>
+        </w:rPr>
         <w:t>CHAPTER ONE</w:t>
       </w:r>
     </w:p>
@@ -1676,6 +1720,13 @@
         </w:rPr>
         <w:t>)</w:t>
       </w:r>
+      <w:commentRangeEnd w:id="10"/>
+      <w:r>
+        <w:rPr>
+          <w:rStyle w:val="CommentReference"/>
+        </w:rPr>
+        <w:commentReference w:id="10"/>
+      </w:r>
     </w:p>
     <w:p>
       <w:pPr>
@@ -2845,6 +2896,7 @@
           <w:szCs w:val="24"/>
         </w:rPr>
       </w:pPr>
+      <w:commentRangeStart w:id="11"/>
       <w:r>
         <w:rPr>
           <w:rFonts w:ascii="Times New Roman" w:hAnsi="Times New Roman" w:cs="Times New Roman"/>
@@ -2855,6 +2907,13 @@
         </w:rPr>
         <w:lastRenderedPageBreak/>
         <w:t>Somewhere in this section, put background about TIGER files.</w:t>
+      </w:r>
+      <w:commentRangeEnd w:id="11"/>
+      <w:r>
+        <w:rPr>
+          <w:rStyle w:val="CommentReference"/>
+        </w:rPr>
+        <w:commentReference w:id="11"/>
       </w:r>
     </w:p>
     <w:p>
@@ -3129,7 +3188,7 @@
           <w:szCs w:val="24"/>
         </w:rPr>
       </w:pPr>
-      <w:commentRangeStart w:id="8"/>
+      <w:commentRangeStart w:id="12"/>
       <w:r>
         <w:rPr>
           <w:rFonts w:ascii="Times New Roman" w:hAnsi="Times New Roman" w:cs="Times New Roman"/>
@@ -3181,12 +3240,12 @@
         </w:rPr>
         <w:t xml:space="preserve"> </w:t>
       </w:r>
-      <w:commentRangeEnd w:id="8"/>
+      <w:commentRangeEnd w:id="12"/>
       <w:r>
         <w:rPr>
           <w:rStyle w:val="CommentReference"/>
         </w:rPr>
-        <w:commentReference w:id="8"/>
+        <w:commentReference w:id="12"/>
       </w:r>
     </w:p>
     <w:p>
@@ -3604,7 +3663,7 @@
         </w:rPr>
         <w:t xml:space="preserve"> data.census.gov website has the ACS data. Population, number of housing units in the counties, and other subdivisions are all included in the statistics. Geocodes are fundamental parts of the Geographic Reference Files and the TIGER database that the Census Bureau creates and maintains to process the outcomes of its censuses and sample surveys. These files serve as the foundation for the tabulation and distribution of the gathered data in their correct geographic entity along with the TIGER database. With the help of geocodes, it is no longer necessary to link data to geographic entities solely by name; rather, the Census Bureau's processing activities link data to geocodes that serve as substitutes for the names of geographic </w:t>
       </w:r>
-      <w:commentRangeStart w:id="9"/>
+      <w:commentRangeStart w:id="13"/>
       <w:r>
         <w:rPr>
           <w:rStyle w:val="Hyperlink"/>
@@ -3616,12 +3675,12 @@
         </w:rPr>
         <w:t>entities.</w:t>
       </w:r>
-      <w:commentRangeEnd w:id="9"/>
+      <w:commentRangeEnd w:id="13"/>
       <w:r>
         <w:rPr>
           <w:rStyle w:val="CommentReference"/>
         </w:rPr>
-        <w:commentReference w:id="9"/>
+        <w:commentReference w:id="13"/>
       </w:r>
     </w:p>
     <w:p>
@@ -3636,7 +3695,7 @@
           <w:u w:val="none"/>
         </w:rPr>
       </w:pPr>
-      <w:commentRangeStart w:id="10"/>
+      <w:commentRangeStart w:id="14"/>
       <w:r>
         <w:rPr>
           <w:rStyle w:val="Hyperlink"/>
@@ -3661,12 +3720,12 @@
         </w:rPr>
         <w:t>:</w:t>
       </w:r>
-      <w:commentRangeEnd w:id="10"/>
+      <w:commentRangeEnd w:id="14"/>
       <w:r>
         <w:rPr>
           <w:rStyle w:val="CommentReference"/>
         </w:rPr>
-        <w:commentReference w:id="10"/>
+        <w:commentReference w:id="14"/>
       </w:r>
     </w:p>
     <w:p>
@@ -3703,7 +3762,7 @@
         </w:rPr>
         <w:t xml:space="preserve">collected from U.S Bureau of Census data. </w:t>
       </w:r>
-      <w:commentRangeStart w:id="11"/>
+      <w:commentRangeStart w:id="15"/>
       <w:r>
         <w:rPr>
           <w:rStyle w:val="Hyperlink"/>
@@ -3737,12 +3796,12 @@
         </w:rPr>
         <w:t xml:space="preserve"> and glue have been used. </w:t>
       </w:r>
-      <w:commentRangeEnd w:id="11"/>
+      <w:commentRangeEnd w:id="15"/>
       <w:r>
         <w:rPr>
           <w:rStyle w:val="CommentReference"/>
         </w:rPr>
-        <w:commentReference w:id="11"/>
+        <w:commentReference w:id="15"/>
       </w:r>
     </w:p>
     <w:p>
@@ -3777,7 +3836,7 @@
           <w:szCs w:val="24"/>
         </w:rPr>
       </w:pPr>
-      <w:commentRangeStart w:id="12"/>
+      <w:commentRangeStart w:id="16"/>
       <w:r>
         <w:rPr>
           <w:rFonts w:ascii="Times New Roman" w:hAnsi="Times New Roman" w:cs="Times New Roman"/>
@@ -3789,12 +3848,12 @@
         <w:lastRenderedPageBreak/>
         <w:t>Describe the process of evaluating which census blocks are partially inside versus completely inside a community district or neighborhood boundary.</w:t>
       </w:r>
-      <w:commentRangeEnd w:id="12"/>
+      <w:commentRangeEnd w:id="16"/>
       <w:r>
         <w:rPr>
           <w:rStyle w:val="CommentReference"/>
         </w:rPr>
-        <w:commentReference w:id="12"/>
+        <w:commentReference w:id="16"/>
       </w:r>
     </w:p>
     <w:p>
@@ -4363,7 +4422,7 @@
       </w:r>
     </w:p>
   </w:comment>
-  <w:comment w:id="6" w:author="Stephen Simon" w:date="2022-09-13T11:04:00Z" w:initials="SS">
+  <w:comment w:id="6" w:author="Simon, Stephen D." w:date="2022-10-06T11:41:00Z" w:initials="SSD">
     <w:p>
       <w:pPr>
         <w:pStyle w:val="CommentText"/>
@@ -4375,11 +4434,43 @@
         <w:annotationRef/>
       </w:r>
       <w:r>
+        <w:t>Delete this sentence.</w:t>
+      </w:r>
+    </w:p>
+  </w:comment>
+  <w:comment w:id="7" w:author="Simon, Stephen D." w:date="2022-10-06T11:42:00Z" w:initials="SSD">
+    <w:p>
+      <w:pPr>
+        <w:pStyle w:val="CommentText"/>
+      </w:pPr>
+      <w:r>
+        <w:rPr>
+          <w:rStyle w:val="CommentReference"/>
+        </w:rPr>
+        <w:annotationRef/>
+      </w:r>
+      <w:r>
+        <w:t>2022</w:t>
+      </w:r>
+    </w:p>
+  </w:comment>
+  <w:comment w:id="8" w:author="Stephen Simon" w:date="2022-09-13T11:04:00Z" w:initials="SS">
+    <w:p>
+      <w:pPr>
+        <w:pStyle w:val="CommentText"/>
+      </w:pPr>
+      <w:r>
+        <w:rPr>
+          <w:rStyle w:val="CommentReference"/>
+        </w:rPr>
+        <w:annotationRef/>
+      </w:r>
+      <w:r>
         <w:t>Spell out this acronym</w:t>
       </w:r>
     </w:p>
   </w:comment>
-  <w:comment w:id="7" w:author="Stephen Simon" w:date="2022-09-13T11:07:00Z" w:initials="SS">
+  <w:comment w:id="9" w:author="Stephen Simon" w:date="2022-09-13T11:07:00Z" w:initials="SS">
     <w:p>
       <w:pPr>
         <w:pStyle w:val="CommentText"/>
@@ -4395,7 +4486,39 @@
       </w:r>
     </w:p>
   </w:comment>
-  <w:comment w:id="8" w:author="Stephen Simon" w:date="2022-09-13T11:24:00Z" w:initials="SS">
+  <w:comment w:id="10" w:author="Simon, Stephen D." w:date="2022-10-06T11:42:00Z" w:initials="SSD">
+    <w:p>
+      <w:pPr>
+        <w:pStyle w:val="CommentText"/>
+      </w:pPr>
+      <w:r>
+        <w:rPr>
+          <w:rStyle w:val="CommentReference"/>
+        </w:rPr>
+        <w:annotationRef/>
+      </w:r>
+      <w:r>
+        <w:t>Remove italics?</w:t>
+      </w:r>
+    </w:p>
+  </w:comment>
+  <w:comment w:id="11" w:author="Simon, Stephen D." w:date="2022-10-06T11:43:00Z" w:initials="SSD">
+    <w:p>
+      <w:pPr>
+        <w:pStyle w:val="CommentText"/>
+      </w:pPr>
+      <w:r>
+        <w:rPr>
+          <w:rStyle w:val="CommentReference"/>
+        </w:rPr>
+        <w:annotationRef/>
+      </w:r>
+      <w:r>
+        <w:t>Remove now</w:t>
+      </w:r>
+    </w:p>
+  </w:comment>
+  <w:comment w:id="12" w:author="Stephen Simon" w:date="2022-09-13T11:24:00Z" w:initials="SS">
     <w:p>
       <w:pPr>
         <w:pStyle w:val="CommentText"/>
@@ -4419,7 +4542,7 @@
       </w:hyperlink>
     </w:p>
   </w:comment>
-  <w:comment w:id="9" w:author="Stephen Simon" w:date="2022-09-13T11:31:00Z" w:initials="SS">
+  <w:comment w:id="13" w:author="Stephen Simon" w:date="2022-09-13T11:31:00Z" w:initials="SS">
     <w:p>
       <w:pPr>
         <w:pStyle w:val="CommentText"/>
@@ -4435,7 +4558,7 @@
       </w:r>
     </w:p>
   </w:comment>
-  <w:comment w:id="10" w:author="Stephen Simon" w:date="2022-09-13T11:26:00Z" w:initials="SS">
+  <w:comment w:id="14" w:author="Stephen Simon" w:date="2022-09-13T11:26:00Z" w:initials="SS">
     <w:p>
       <w:pPr>
         <w:pStyle w:val="CommentText"/>
@@ -4451,7 +4574,7 @@
       </w:r>
     </w:p>
   </w:comment>
-  <w:comment w:id="11" w:author="Stephen Simon" w:date="2022-09-13T11:30:00Z" w:initials="SS">
+  <w:comment w:id="15" w:author="Stephen Simon" w:date="2022-09-13T11:30:00Z" w:initials="SS">
     <w:p>
       <w:pPr>
         <w:pStyle w:val="CommentText"/>
@@ -4467,7 +4590,7 @@
       </w:r>
     </w:p>
   </w:comment>
-  <w:comment w:id="12" w:author="Stephen Simon" w:date="2022-09-13T11:38:00Z" w:initials="SS">
+  <w:comment w:id="16" w:author="Stephen Simon" w:date="2022-09-13T11:38:00Z" w:initials="SS">
     <w:p>
       <w:pPr>
         <w:pStyle w:val="CommentText"/>
@@ -4533,8 +4656,12 @@
   <w15:commentEx w15:paraId="00B161F5" w15:done="0"/>
   <w15:commentEx w15:paraId="3309167E" w15:done="0"/>
   <w15:commentEx w15:paraId="6D89A3FB" w15:done="0"/>
+  <w15:commentEx w15:paraId="6A05B193" w15:done="0"/>
+  <w15:commentEx w15:paraId="2AAEB865" w15:done="0"/>
   <w15:commentEx w15:paraId="79ABCFBA" w15:done="0"/>
   <w15:commentEx w15:paraId="4F4CFCD1" w15:paraIdParent="79ABCFBA" w15:done="0"/>
+  <w15:commentEx w15:paraId="49E087DC" w15:done="0"/>
+  <w15:commentEx w15:paraId="2A00E43D" w15:done="0"/>
   <w15:commentEx w15:paraId="33A15DA2" w15:done="0"/>
   <w15:commentEx w15:paraId="5282BB42" w15:done="0"/>
   <w15:commentEx w15:paraId="0D1D237A" w15:done="0"/>
@@ -4551,8 +4678,12 @@
   <w16cex:commentExtensible w16cex:durableId="26CAE443" w16cex:dateUtc="2022-09-13T16:13:00Z"/>
   <w16cex:commentExtensible w16cex:durableId="26CAE42E" w16cex:dateUtc="2022-09-13T16:12:00Z"/>
   <w16cex:commentExtensible w16cex:durableId="26CAE4E7" w16cex:dateUtc="2022-09-13T16:15:00Z"/>
+  <w16cex:commentExtensible w16cex:durableId="26E93D75" w16cex:dateUtc="2022-10-06T16:41:00Z"/>
+  <w16cex:commentExtensible w16cex:durableId="26E93D99" w16cex:dateUtc="2022-10-06T16:42:00Z"/>
   <w16cex:commentExtensible w16cex:durableId="26DE83E3" w16cex:dateUtc="2022-09-13T16:04:00Z"/>
   <w16cex:commentExtensible w16cex:durableId="26DE83E2" w16cex:dateUtc="2022-09-13T16:07:00Z"/>
+  <w16cex:commentExtensible w16cex:durableId="26E93DB4" w16cex:dateUtc="2022-10-06T16:42:00Z"/>
+  <w16cex:commentExtensible w16cex:durableId="26E93DD6" w16cex:dateUtc="2022-10-06T16:43:00Z"/>
   <w16cex:commentExtensible w16cex:durableId="26CAE6D2" w16cex:dateUtc="2022-09-13T16:24:00Z"/>
   <w16cex:commentExtensible w16cex:durableId="26CAE88C" w16cex:dateUtc="2022-09-13T16:31:00Z"/>
   <w16cex:commentExtensible w16cex:durableId="26CAE765" w16cex:dateUtc="2022-09-13T16:26:00Z"/>
@@ -4569,8 +4700,12 @@
   <w16cid:commentId w16cid:paraId="00B161F5" w16cid:durableId="26CAE443"/>
   <w16cid:commentId w16cid:paraId="3309167E" w16cid:durableId="26CAE42E"/>
   <w16cid:commentId w16cid:paraId="6D89A3FB" w16cid:durableId="26CAE4E7"/>
+  <w16cid:commentId w16cid:paraId="6A05B193" w16cid:durableId="26E93D75"/>
+  <w16cid:commentId w16cid:paraId="2AAEB865" w16cid:durableId="26E93D99"/>
   <w16cid:commentId w16cid:paraId="79ABCFBA" w16cid:durableId="26DE83E3"/>
   <w16cid:commentId w16cid:paraId="4F4CFCD1" w16cid:durableId="26DE83E2"/>
+  <w16cid:commentId w16cid:paraId="49E087DC" w16cid:durableId="26E93DB4"/>
+  <w16cid:commentId w16cid:paraId="2A00E43D" w16cid:durableId="26E93DD6"/>
   <w16cid:commentId w16cid:paraId="33A15DA2" w16cid:durableId="26CAE6D2"/>
   <w16cid:commentId w16cid:paraId="5282BB42" w16cid:durableId="26CAE88C"/>
   <w16cid:commentId w16cid:paraId="0D1D237A" w16cid:durableId="26CAE765"/>
@@ -4807,6 +4942,9 @@
 <w15:people xmlns:wpc="http://schemas.microsoft.com/office/word/2010/wordprocessingCanvas" xmlns:cx="http://schemas.microsoft.com/office/drawing/2014/chartex" xmlns:cx1="http://schemas.microsoft.com/office/drawing/2015/9/8/chartex" xmlns:cx2="http://schemas.microsoft.com/office/drawing/2015/10/21/chartex" xmlns:cx3="http://schemas.microsoft.com/office/drawing/2016/5/9/chartex" xmlns:cx4="http://schemas.microsoft.com/office/drawing/2016/5/10/chartex" xmlns:cx5="http://schemas.microsoft.com/office/drawing/2016/5/11/chartex" xmlns:cx6="http://schemas.microsoft.com/office/drawing/2016/5/12/chartex" xmlns:cx7="http://schemas.microsoft.com/office/drawing/2016/5/13/chartex" xmlns:cx8="http://schemas.microsoft.com/office/drawing/2016/5/14/chartex" xmlns:mc="http://schemas.openxmlformats.org/markup-compatibility/2006" xmlns:aink="http://schemas.microsoft.com/office/drawing/2016/ink" xmlns:am3d="http://schemas.microsoft.com/office/drawing/2017/model3d" xmlns:o="urn:schemas-microsoft-com:office:office" xmlns:oel="http://schemas.microsoft.com/office/2019/extlst" xmlns:r="http://schemas.openxmlformats.org/officeDocument/2006/relationships" xmlns:m="http://schemas.openxmlformats.org/officeDocument/2006/math" xmlns:v="urn:schemas-microsoft-com:vml" xmlns:wp14="http://schemas.microsoft.com/office/word/2010/wordprocessingDrawing" xmlns:wp="http://schemas.openxmlformats.org/drawingml/2006/wordprocessingDrawing" xmlns:w10="urn:schemas-microsoft-com:office:word" xmlns:w="http://schemas.openxmlformats.org/wordprocessingml/2006/main" xmlns:w14="http://schemas.microsoft.com/office/word/2010/wordml" xmlns:w15="http://schemas.microsoft.com/office/word/2012/wordml" xmlns:w16cex="http://schemas.microsoft.com/office/word/2018/wordml/cex" xmlns:w16cid="http://schemas.microsoft.com/office/word/2016/wordml/cid" xmlns:w16="http://schemas.microsoft.com/office/word/2018/wordml" xmlns:w16sdtdh="http://schemas.microsoft.com/office/word/2020/wordml/sdtdatahash" xmlns:w16se="http://schemas.microsoft.com/office/word/2015/wordml/symex" xmlns:wpg="http://schemas.microsoft.com/office/word/2010/wordprocessingGroup" xmlns:wpi="http://schemas.microsoft.com/office/word/2010/wordprocessingInk" xmlns:wne="http://schemas.microsoft.com/office/word/2006/wordml" xmlns:wps="http://schemas.microsoft.com/office/word/2010/wordprocessingShape" mc:Ignorable="w14 w15 w16se w16cid w16 w16cex w16sdtdh wp14">
   <w15:person w15:author="Stephen Simon">
     <w15:presenceInfo w15:providerId="Windows Live" w15:userId="6f6f69057d1d8323"/>
+  </w15:person>
+  <w15:person w15:author="Simon, Stephen D.">
+    <w15:presenceInfo w15:providerId="AD" w15:userId="S::simons@umsystem.edu::be2045a4-744d-43e0-a1ce-ee987c90c0c2"/>
   </w15:person>
 </w15:people>
 </file>

</xml_diff>